<commit_message>
Push the team contribution form as well as some minor changes with the draft report Signed-off-by: Tetsumaro <s3923443@student.rmit.edu.au>
</commit_message>
<xml_diff>
--- a/collation/20211013 - Draft Assigment.docx
+++ b/collation/20211013 - Draft Assigment.docx
@@ -956,7 +956,7 @@
                 </w:rPr>
                 <w:fldChar w:fldCharType="separate"/>
               </w:r>
-              <w:hyperlink w:anchor="_Toc84977213" w:history="1">
+              <w:hyperlink w:anchor="_Toc85137008" w:history="1">
                 <w:r>
                   <w:rPr>
                     <w:rStyle w:val="Hyperlink"/>
@@ -984,7 +984,7 @@
                     <w:noProof/>
                     <w:webHidden/>
                   </w:rPr>
-                  <w:instrText xml:space="preserve"> PAGEREF _Toc84977213 \h </w:instrText>
+                  <w:instrText xml:space="preserve"> PAGEREF _Toc85137008 \h </w:instrText>
                 </w:r>
                 <w:r>
                   <w:rPr>
@@ -1030,7 +1030,7 @@
                   <w:szCs w:val="22"/>
                 </w:rPr>
               </w:pPr>
-              <w:hyperlink w:anchor="_Toc84977214" w:history="1">
+              <w:hyperlink w:anchor="_Toc85137009" w:history="1">
                 <w:r>
                   <w:rPr>
                     <w:rStyle w:val="Hyperlink"/>
@@ -1058,7 +1058,7 @@
                     <w:noProof/>
                     <w:webHidden/>
                   </w:rPr>
-                  <w:instrText xml:space="preserve"> PAGEREF _Toc84977214 \h </w:instrText>
+                  <w:instrText xml:space="preserve"> PAGEREF _Toc85137009 \h </w:instrText>
                 </w:r>
                 <w:r>
                   <w:rPr>
@@ -1104,7 +1104,7 @@
                   <w:szCs w:val="22"/>
                 </w:rPr>
               </w:pPr>
-              <w:hyperlink w:anchor="_Toc84977215" w:history="1">
+              <w:hyperlink w:anchor="_Toc85137010" w:history="1">
                 <w:r>
                   <w:rPr>
                     <w:rStyle w:val="Hyperlink"/>
@@ -1132,7 +1132,7 @@
                     <w:noProof/>
                     <w:webHidden/>
                   </w:rPr>
-                  <w:instrText xml:space="preserve"> PAGEREF _Toc84977215 \h </w:instrText>
+                  <w:instrText xml:space="preserve"> PAGEREF _Toc85137010 \h </w:instrText>
                 </w:r>
                 <w:r>
                   <w:rPr>
@@ -1178,7 +1178,7 @@
                   <w:szCs w:val="22"/>
                 </w:rPr>
               </w:pPr>
-              <w:hyperlink w:anchor="_Toc84977216" w:history="1">
+              <w:hyperlink w:anchor="_Toc85137011" w:history="1">
                 <w:r>
                   <w:rPr>
                     <w:rStyle w:val="Hyperlink"/>
@@ -1206,7 +1206,7 @@
                     <w:noProof/>
                     <w:webHidden/>
                   </w:rPr>
-                  <w:instrText xml:space="preserve"> PAGEREF _Toc84977216 \h </w:instrText>
+                  <w:instrText xml:space="preserve"> PAGEREF _Toc85137011 \h </w:instrText>
                 </w:r>
                 <w:r>
                   <w:rPr>
@@ -1252,7 +1252,7 @@
                   <w:szCs w:val="22"/>
                 </w:rPr>
               </w:pPr>
-              <w:hyperlink w:anchor="_Toc84977217" w:history="1">
+              <w:hyperlink w:anchor="_Toc85137012" w:history="1">
                 <w:r>
                   <w:rPr>
                     <w:rStyle w:val="Hyperlink"/>
@@ -1279,7 +1279,7 @@
                     <w:noProof/>
                     <w:webHidden/>
                   </w:rPr>
-                  <w:instrText xml:space="preserve"> PAGEREF _Toc84977217 \h </w:instrText>
+                  <w:instrText xml:space="preserve"> PAGEREF _Toc85137012 \h </w:instrText>
                 </w:r>
                 <w:r>
                   <w:rPr>
@@ -1325,80 +1325,7 @@
                   <w:szCs w:val="22"/>
                 </w:rPr>
               </w:pPr>
-              <w:hyperlink w:anchor="_Toc84977218" w:history="1">
-                <w:r>
-                  <w:rPr>
-                    <w:rStyle w:val="Hyperlink"/>
-                    <w:noProof/>
-                  </w:rPr>
-                  <w:t>Industry Data</w:t>
-                </w:r>
-                <w:r>
-                  <w:rPr>
-                    <w:noProof/>
-                    <w:webHidden/>
-                  </w:rPr>
-                  <w:tab/>
-                </w:r>
-                <w:r>
-                  <w:rPr>
-                    <w:noProof/>
-                    <w:webHidden/>
-                  </w:rPr>
-                  <w:fldChar w:fldCharType="begin"/>
-                </w:r>
-                <w:r>
-                  <w:rPr>
-                    <w:noProof/>
-                    <w:webHidden/>
-                  </w:rPr>
-                  <w:instrText xml:space="preserve"> PAGEREF _Toc84977218 \h </w:instrText>
-                </w:r>
-                <w:r>
-                  <w:rPr>
-                    <w:noProof/>
-                    <w:webHidden/>
-                  </w:rPr>
-                </w:r>
-                <w:r>
-                  <w:rPr>
-                    <w:noProof/>
-                    <w:webHidden/>
-                  </w:rPr>
-                  <w:fldChar w:fldCharType="separate"/>
-                </w:r>
-                <w:r>
-                  <w:rPr>
-                    <w:noProof/>
-                    <w:webHidden/>
-                  </w:rPr>
-                  <w:t>11</w:t>
-                </w:r>
-                <w:r>
-                  <w:rPr>
-                    <w:noProof/>
-                    <w:webHidden/>
-                  </w:rPr>
-                  <w:fldChar w:fldCharType="end"/>
-                </w:r>
-              </w:hyperlink>
-            </w:p>
-            <w:p>
-              <w:pPr>
-                <w:pStyle w:val="TOC1"/>
-                <w:tabs>
-                  <w:tab w:val="right" w:leader="dot" w:pos="9016"/>
-                </w:tabs>
-                <w:rPr>
-                  <w:rFonts w:cstheme="minorBidi"/>
-                  <w:b w:val="0"/>
-                  <w:bCs w:val="0"/>
-                  <w:noProof/>
-                  <w:sz w:val="22"/>
-                  <w:szCs w:val="22"/>
-                </w:rPr>
-              </w:pPr>
-              <w:hyperlink w:anchor="_Toc84977219" w:history="1">
+              <w:hyperlink w:anchor="_Toc85137013" w:history="1">
                 <w:r>
                   <w:rPr>
                     <w:rStyle w:val="Hyperlink"/>
@@ -1425,518 +1352,7 @@
                     <w:noProof/>
                     <w:webHidden/>
                   </w:rPr>
-                  <w:instrText xml:space="preserve"> PAGEREF _Toc84977219 \h </w:instrText>
-                </w:r>
-                <w:r>
-                  <w:rPr>
-                    <w:noProof/>
-                    <w:webHidden/>
-                  </w:rPr>
-                </w:r>
-                <w:r>
-                  <w:rPr>
-                    <w:noProof/>
-                    <w:webHidden/>
-                  </w:rPr>
-                  <w:fldChar w:fldCharType="separate"/>
-                </w:r>
-                <w:r>
-                  <w:rPr>
-                    <w:noProof/>
-                    <w:webHidden/>
-                  </w:rPr>
-                  <w:t>12</w:t>
-                </w:r>
-                <w:r>
-                  <w:rPr>
-                    <w:noProof/>
-                    <w:webHidden/>
-                  </w:rPr>
-                  <w:fldChar w:fldCharType="end"/>
-                </w:r>
-              </w:hyperlink>
-            </w:p>
-            <w:p>
-              <w:pPr>
-                <w:pStyle w:val="TOC1"/>
-                <w:tabs>
-                  <w:tab w:val="right" w:leader="dot" w:pos="9016"/>
-                </w:tabs>
-                <w:rPr>
-                  <w:rFonts w:cstheme="minorBidi"/>
-                  <w:b w:val="0"/>
-                  <w:bCs w:val="0"/>
-                  <w:noProof/>
-                  <w:sz w:val="22"/>
-                  <w:szCs w:val="22"/>
-                </w:rPr>
-              </w:pPr>
-              <w:hyperlink w:anchor="_Toc84977220" w:history="1">
-                <w:r>
-                  <w:rPr>
-                    <w:rStyle w:val="Hyperlink"/>
-                    <w:noProof/>
-                  </w:rPr>
-                  <w:t>IT Technologies</w:t>
-                </w:r>
-                <w:r>
-                  <w:rPr>
-                    <w:noProof/>
-                    <w:webHidden/>
-                  </w:rPr>
-                  <w:tab/>
-                </w:r>
-                <w:r>
-                  <w:rPr>
-                    <w:noProof/>
-                    <w:webHidden/>
-                  </w:rPr>
-                  <w:fldChar w:fldCharType="begin"/>
-                </w:r>
-                <w:r>
-                  <w:rPr>
-                    <w:noProof/>
-                    <w:webHidden/>
-                  </w:rPr>
-                  <w:instrText xml:space="preserve"> PAGEREF _Toc84977220 \h </w:instrText>
-                </w:r>
-                <w:r>
-                  <w:rPr>
-                    <w:noProof/>
-                    <w:webHidden/>
-                  </w:rPr>
-                </w:r>
-                <w:r>
-                  <w:rPr>
-                    <w:noProof/>
-                    <w:webHidden/>
-                  </w:rPr>
-                  <w:fldChar w:fldCharType="separate"/>
-                </w:r>
-                <w:r>
-                  <w:rPr>
-                    <w:noProof/>
-                    <w:webHidden/>
-                  </w:rPr>
-                  <w:t>13</w:t>
-                </w:r>
-                <w:r>
-                  <w:rPr>
-                    <w:noProof/>
-                    <w:webHidden/>
-                  </w:rPr>
-                  <w:fldChar w:fldCharType="end"/>
-                </w:r>
-              </w:hyperlink>
-            </w:p>
-            <w:p>
-              <w:pPr>
-                <w:pStyle w:val="TOC2"/>
-                <w:tabs>
-                  <w:tab w:val="right" w:leader="dot" w:pos="9016"/>
-                </w:tabs>
-                <w:rPr>
-                  <w:rFonts w:cstheme="minorBidi"/>
-                  <w:i w:val="0"/>
-                  <w:iCs w:val="0"/>
-                  <w:noProof/>
-                  <w:sz w:val="22"/>
-                  <w:szCs w:val="22"/>
-                </w:rPr>
-              </w:pPr>
-              <w:hyperlink w:anchor="_Toc84977221" w:history="1">
-                <w:r>
-                  <w:rPr>
-                    <w:rStyle w:val="Hyperlink"/>
-                    <w:noProof/>
-                  </w:rPr>
-                  <w:t>Machine Learning</w:t>
-                </w:r>
-                <w:r>
-                  <w:rPr>
-                    <w:noProof/>
-                    <w:webHidden/>
-                  </w:rPr>
-                  <w:tab/>
-                </w:r>
-                <w:r>
-                  <w:rPr>
-                    <w:noProof/>
-                    <w:webHidden/>
-                  </w:rPr>
-                  <w:fldChar w:fldCharType="begin"/>
-                </w:r>
-                <w:r>
-                  <w:rPr>
-                    <w:noProof/>
-                    <w:webHidden/>
-                  </w:rPr>
-                  <w:instrText xml:space="preserve"> PAGEREF _Toc84977221 \h </w:instrText>
-                </w:r>
-                <w:r>
-                  <w:rPr>
-                    <w:noProof/>
-                    <w:webHidden/>
-                  </w:rPr>
-                </w:r>
-                <w:r>
-                  <w:rPr>
-                    <w:noProof/>
-                    <w:webHidden/>
-                  </w:rPr>
-                  <w:fldChar w:fldCharType="separate"/>
-                </w:r>
-                <w:r>
-                  <w:rPr>
-                    <w:noProof/>
-                    <w:webHidden/>
-                  </w:rPr>
-                  <w:t>13</w:t>
-                </w:r>
-                <w:r>
-                  <w:rPr>
-                    <w:noProof/>
-                    <w:webHidden/>
-                  </w:rPr>
-                  <w:fldChar w:fldCharType="end"/>
-                </w:r>
-              </w:hyperlink>
-            </w:p>
-            <w:p>
-              <w:pPr>
-                <w:pStyle w:val="TOC2"/>
-                <w:tabs>
-                  <w:tab w:val="right" w:leader="dot" w:pos="9016"/>
-                </w:tabs>
-                <w:rPr>
-                  <w:rFonts w:cstheme="minorBidi"/>
-                  <w:i w:val="0"/>
-                  <w:iCs w:val="0"/>
-                  <w:noProof/>
-                  <w:sz w:val="22"/>
-                  <w:szCs w:val="22"/>
-                </w:rPr>
-              </w:pPr>
-              <w:hyperlink w:anchor="_Toc84977222" w:history="1">
-                <w:r>
-                  <w:rPr>
-                    <w:rStyle w:val="Hyperlink"/>
-                    <w:noProof/>
-                  </w:rPr>
-                  <w:t>Autonomous Vehicles</w:t>
-                </w:r>
-                <w:r>
-                  <w:rPr>
-                    <w:noProof/>
-                    <w:webHidden/>
-                  </w:rPr>
-                  <w:tab/>
-                </w:r>
-                <w:r>
-                  <w:rPr>
-                    <w:noProof/>
-                    <w:webHidden/>
-                  </w:rPr>
-                  <w:fldChar w:fldCharType="begin"/>
-                </w:r>
-                <w:r>
-                  <w:rPr>
-                    <w:noProof/>
-                    <w:webHidden/>
-                  </w:rPr>
-                  <w:instrText xml:space="preserve"> PAGEREF _Toc84977222 \h </w:instrText>
-                </w:r>
-                <w:r>
-                  <w:rPr>
-                    <w:noProof/>
-                    <w:webHidden/>
-                  </w:rPr>
-                </w:r>
-                <w:r>
-                  <w:rPr>
-                    <w:noProof/>
-                    <w:webHidden/>
-                  </w:rPr>
-                  <w:fldChar w:fldCharType="separate"/>
-                </w:r>
-                <w:r>
-                  <w:rPr>
-                    <w:noProof/>
-                    <w:webHidden/>
-                  </w:rPr>
-                  <w:t>14</w:t>
-                </w:r>
-                <w:r>
-                  <w:rPr>
-                    <w:noProof/>
-                    <w:webHidden/>
-                  </w:rPr>
-                  <w:fldChar w:fldCharType="end"/>
-                </w:r>
-              </w:hyperlink>
-            </w:p>
-            <w:p>
-              <w:pPr>
-                <w:pStyle w:val="TOC2"/>
-                <w:tabs>
-                  <w:tab w:val="right" w:leader="dot" w:pos="9016"/>
-                </w:tabs>
-                <w:rPr>
-                  <w:rFonts w:cstheme="minorBidi"/>
-                  <w:i w:val="0"/>
-                  <w:iCs w:val="0"/>
-                  <w:noProof/>
-                  <w:sz w:val="22"/>
-                  <w:szCs w:val="22"/>
-                </w:rPr>
-              </w:pPr>
-              <w:hyperlink w:anchor="_Toc84977223" w:history="1">
-                <w:r>
-                  <w:rPr>
-                    <w:rStyle w:val="Hyperlink"/>
-                    <w:noProof/>
-                  </w:rPr>
-                  <w:t>Cybersecurity</w:t>
-                </w:r>
-                <w:r>
-                  <w:rPr>
-                    <w:noProof/>
-                    <w:webHidden/>
-                  </w:rPr>
-                  <w:tab/>
-                </w:r>
-                <w:r>
-                  <w:rPr>
-                    <w:noProof/>
-                    <w:webHidden/>
-                  </w:rPr>
-                  <w:fldChar w:fldCharType="begin"/>
-                </w:r>
-                <w:r>
-                  <w:rPr>
-                    <w:noProof/>
-                    <w:webHidden/>
-                  </w:rPr>
-                  <w:instrText xml:space="preserve"> PAGEREF _Toc84977223 \h </w:instrText>
-                </w:r>
-                <w:r>
-                  <w:rPr>
-                    <w:noProof/>
-                    <w:webHidden/>
-                  </w:rPr>
-                </w:r>
-                <w:r>
-                  <w:rPr>
-                    <w:noProof/>
-                    <w:webHidden/>
-                  </w:rPr>
-                  <w:fldChar w:fldCharType="separate"/>
-                </w:r>
-                <w:r>
-                  <w:rPr>
-                    <w:noProof/>
-                    <w:webHidden/>
-                  </w:rPr>
-                  <w:t>15</w:t>
-                </w:r>
-                <w:r>
-                  <w:rPr>
-                    <w:noProof/>
-                    <w:webHidden/>
-                  </w:rPr>
-                  <w:fldChar w:fldCharType="end"/>
-                </w:r>
-              </w:hyperlink>
-            </w:p>
-            <w:p>
-              <w:pPr>
-                <w:pStyle w:val="TOC2"/>
-                <w:tabs>
-                  <w:tab w:val="right" w:leader="dot" w:pos="9016"/>
-                </w:tabs>
-                <w:rPr>
-                  <w:rFonts w:cstheme="minorBidi"/>
-                  <w:i w:val="0"/>
-                  <w:iCs w:val="0"/>
-                  <w:noProof/>
-                  <w:sz w:val="22"/>
-                  <w:szCs w:val="22"/>
-                </w:rPr>
-              </w:pPr>
-              <w:hyperlink w:anchor="_Toc84977224" w:history="1">
-                <w:r>
-                  <w:rPr>
-                    <w:rStyle w:val="Hyperlink"/>
-                    <w:noProof/>
-                  </w:rPr>
-                  <w:t>Blockchain and Cryptocurrencies</w:t>
-                </w:r>
-                <w:r>
-                  <w:rPr>
-                    <w:noProof/>
-                    <w:webHidden/>
-                  </w:rPr>
-                  <w:tab/>
-                </w:r>
-                <w:r>
-                  <w:rPr>
-                    <w:noProof/>
-                    <w:webHidden/>
-                  </w:rPr>
-                  <w:fldChar w:fldCharType="begin"/>
-                </w:r>
-                <w:r>
-                  <w:rPr>
-                    <w:noProof/>
-                    <w:webHidden/>
-                  </w:rPr>
-                  <w:instrText xml:space="preserve"> PAGEREF _Toc84977224 \h </w:instrText>
-                </w:r>
-                <w:r>
-                  <w:rPr>
-                    <w:noProof/>
-                    <w:webHidden/>
-                  </w:rPr>
-                </w:r>
-                <w:r>
-                  <w:rPr>
-                    <w:noProof/>
-                    <w:webHidden/>
-                  </w:rPr>
-                  <w:fldChar w:fldCharType="separate"/>
-                </w:r>
-                <w:r>
-                  <w:rPr>
-                    <w:noProof/>
-                    <w:webHidden/>
-                  </w:rPr>
-                  <w:t>16</w:t>
-                </w:r>
-                <w:r>
-                  <w:rPr>
-                    <w:noProof/>
-                    <w:webHidden/>
-                  </w:rPr>
-                  <w:fldChar w:fldCharType="end"/>
-                </w:r>
-              </w:hyperlink>
-            </w:p>
-            <w:p>
-              <w:pPr>
-                <w:pStyle w:val="TOC1"/>
-                <w:tabs>
-                  <w:tab w:val="right" w:leader="dot" w:pos="9016"/>
-                </w:tabs>
-                <w:rPr>
-                  <w:rFonts w:cstheme="minorBidi"/>
-                  <w:b w:val="0"/>
-                  <w:bCs w:val="0"/>
-                  <w:noProof/>
-                  <w:sz w:val="22"/>
-                  <w:szCs w:val="22"/>
-                </w:rPr>
-              </w:pPr>
-              <w:hyperlink w:anchor="_Toc84977225" w:history="1">
-                <w:r>
-                  <w:rPr>
-                    <w:rStyle w:val="Hyperlink"/>
-                    <w:noProof/>
-                  </w:rPr>
-                  <w:t>Project ideas</w:t>
-                </w:r>
-                <w:r>
-                  <w:rPr>
-                    <w:noProof/>
-                    <w:webHidden/>
-                  </w:rPr>
-                  <w:tab/>
-                </w:r>
-                <w:r>
-                  <w:rPr>
-                    <w:noProof/>
-                    <w:webHidden/>
-                  </w:rPr>
-                  <w:fldChar w:fldCharType="begin"/>
-                </w:r>
-                <w:r>
-                  <w:rPr>
-                    <w:noProof/>
-                    <w:webHidden/>
-                  </w:rPr>
-                  <w:instrText xml:space="preserve"> PAGEREF _Toc84977225 \h </w:instrText>
-                </w:r>
-                <w:r>
-                  <w:rPr>
-                    <w:noProof/>
-                    <w:webHidden/>
-                  </w:rPr>
-                </w:r>
-                <w:r>
-                  <w:rPr>
-                    <w:noProof/>
-                    <w:webHidden/>
-                  </w:rPr>
-                  <w:fldChar w:fldCharType="separate"/>
-                </w:r>
-                <w:r>
-                  <w:rPr>
-                    <w:noProof/>
-                    <w:webHidden/>
-                  </w:rPr>
-                  <w:t>17</w:t>
-                </w:r>
-                <w:r>
-                  <w:rPr>
-                    <w:noProof/>
-                    <w:webHidden/>
-                  </w:rPr>
-                  <w:fldChar w:fldCharType="end"/>
-                </w:r>
-              </w:hyperlink>
-            </w:p>
-            <w:p>
-              <w:pPr>
-                <w:pStyle w:val="TOC1"/>
-                <w:tabs>
-                  <w:tab w:val="right" w:leader="dot" w:pos="9016"/>
-                </w:tabs>
-                <w:rPr>
-                  <w:rFonts w:cstheme="minorBidi"/>
-                  <w:b w:val="0"/>
-                  <w:bCs w:val="0"/>
-                  <w:noProof/>
-                  <w:sz w:val="22"/>
-                  <w:szCs w:val="22"/>
-                </w:rPr>
-              </w:pPr>
-              <w:hyperlink w:anchor="_Toc84977226" w:history="1">
-                <w:r>
-                  <w:rPr>
-                    <w:rStyle w:val="Hyperlink"/>
-                    <w:noProof/>
-                  </w:rPr>
-                  <w:t>GROUP REFLECTION</w:t>
-                </w:r>
-                <w:r>
-                  <w:rPr>
-                    <w:noProof/>
-                    <w:webHidden/>
-                  </w:rPr>
-                  <w:tab/>
-                </w:r>
-                <w:r>
-                  <w:rPr>
-                    <w:noProof/>
-                    <w:webHidden/>
-                  </w:rPr>
-                  <w:fldChar w:fldCharType="begin"/>
-                </w:r>
-                <w:r>
-                  <w:rPr>
-                    <w:noProof/>
-                    <w:webHidden/>
-                  </w:rPr>
-                  <w:instrText xml:space="preserve"> PAGEREF _Toc84977226 \h </w:instrText>
+                  <w:instrText xml:space="preserve"> PAGEREF _Toc85137013 \h </w:instrText>
                 </w:r>
                 <w:r>
                   <w:rPr>
@@ -1969,27 +1385,26 @@
             </w:p>
             <w:p>
               <w:pPr>
-                <w:pStyle w:val="TOC2"/>
+                <w:pStyle w:val="TOC1"/>
                 <w:tabs>
                   <w:tab w:val="right" w:leader="dot" w:pos="9016"/>
                 </w:tabs>
                 <w:rPr>
                   <w:rFonts w:cstheme="minorBidi"/>
-                  <w:i w:val="0"/>
-                  <w:iCs w:val="0"/>
+                  <w:b w:val="0"/>
+                  <w:bCs w:val="0"/>
                   <w:noProof/>
                   <w:sz w:val="22"/>
                   <w:szCs w:val="22"/>
                 </w:rPr>
               </w:pPr>
-              <w:hyperlink w:anchor="_Toc84977227" w:history="1">
+              <w:hyperlink w:anchor="_Toc85137014" w:history="1">
                 <w:r>
                   <w:rPr>
                     <w:rStyle w:val="Hyperlink"/>
                     <w:noProof/>
-                    <w:lang w:val="en"/>
                   </w:rPr>
-                  <w:t>The group’s reflection</w:t>
+                  <w:t>IT Technologies</w:t>
                 </w:r>
                 <w:r>
                   <w:rPr>
@@ -2010,7 +1425,7 @@
                     <w:noProof/>
                     <w:webHidden/>
                   </w:rPr>
-                  <w:instrText xml:space="preserve"> PAGEREF _Toc84977227 \h </w:instrText>
+                  <w:instrText xml:space="preserve"> PAGEREF _Toc85137014 \h </w:instrText>
                 </w:r>
                 <w:r>
                   <w:rPr>
@@ -2030,7 +1445,7 @@
                     <w:noProof/>
                     <w:webHidden/>
                   </w:rPr>
-                  <w:t>19</w:t>
+                  <w:t>20</w:t>
                 </w:r>
                 <w:r>
                   <w:rPr>
@@ -2056,13 +1471,13 @@
                   <w:szCs w:val="22"/>
                 </w:rPr>
               </w:pPr>
-              <w:hyperlink w:anchor="_Toc84977228" w:history="1">
+              <w:hyperlink w:anchor="_Toc85137015" w:history="1">
                 <w:r>
                   <w:rPr>
                     <w:rStyle w:val="Hyperlink"/>
                     <w:noProof/>
                   </w:rPr>
-                  <w:t>Members’ reflection</w:t>
+                  <w:t>Machine Learning</w:t>
                 </w:r>
                 <w:r>
                   <w:rPr>
@@ -2083,7 +1498,153 @@
                     <w:noProof/>
                     <w:webHidden/>
                   </w:rPr>
-                  <w:instrText xml:space="preserve"> PAGEREF _Toc84977228 \h </w:instrText>
+                  <w:instrText xml:space="preserve"> PAGEREF _Toc85137015 \h </w:instrText>
+                </w:r>
+                <w:r>
+                  <w:rPr>
+                    <w:noProof/>
+                    <w:webHidden/>
+                  </w:rPr>
+                </w:r>
+                <w:r>
+                  <w:rPr>
+                    <w:noProof/>
+                    <w:webHidden/>
+                  </w:rPr>
+                  <w:fldChar w:fldCharType="separate"/>
+                </w:r>
+                <w:r>
+                  <w:rPr>
+                    <w:noProof/>
+                    <w:webHidden/>
+                  </w:rPr>
+                  <w:t>20</w:t>
+                </w:r>
+                <w:r>
+                  <w:rPr>
+                    <w:noProof/>
+                    <w:webHidden/>
+                  </w:rPr>
+                  <w:fldChar w:fldCharType="end"/>
+                </w:r>
+              </w:hyperlink>
+            </w:p>
+            <w:p>
+              <w:pPr>
+                <w:pStyle w:val="TOC2"/>
+                <w:tabs>
+                  <w:tab w:val="right" w:leader="dot" w:pos="9016"/>
+                </w:tabs>
+                <w:rPr>
+                  <w:rFonts w:cstheme="minorBidi"/>
+                  <w:i w:val="0"/>
+                  <w:iCs w:val="0"/>
+                  <w:noProof/>
+                  <w:sz w:val="22"/>
+                  <w:szCs w:val="22"/>
+                </w:rPr>
+              </w:pPr>
+              <w:hyperlink w:anchor="_Toc85137016" w:history="1">
+                <w:r>
+                  <w:rPr>
+                    <w:rStyle w:val="Hyperlink"/>
+                    <w:noProof/>
+                  </w:rPr>
+                  <w:t>Autonomous Vehicles</w:t>
+                </w:r>
+                <w:r>
+                  <w:rPr>
+                    <w:noProof/>
+                    <w:webHidden/>
+                  </w:rPr>
+                  <w:tab/>
+                </w:r>
+                <w:r>
+                  <w:rPr>
+                    <w:noProof/>
+                    <w:webHidden/>
+                  </w:rPr>
+                  <w:fldChar w:fldCharType="begin"/>
+                </w:r>
+                <w:r>
+                  <w:rPr>
+                    <w:noProof/>
+                    <w:webHidden/>
+                  </w:rPr>
+                  <w:instrText xml:space="preserve"> PAGEREF _Toc85137016 \h </w:instrText>
+                </w:r>
+                <w:r>
+                  <w:rPr>
+                    <w:noProof/>
+                    <w:webHidden/>
+                  </w:rPr>
+                </w:r>
+                <w:r>
+                  <w:rPr>
+                    <w:noProof/>
+                    <w:webHidden/>
+                  </w:rPr>
+                  <w:fldChar w:fldCharType="separate"/>
+                </w:r>
+                <w:r>
+                  <w:rPr>
+                    <w:noProof/>
+                    <w:webHidden/>
+                  </w:rPr>
+                  <w:t>21</w:t>
+                </w:r>
+                <w:r>
+                  <w:rPr>
+                    <w:noProof/>
+                    <w:webHidden/>
+                  </w:rPr>
+                  <w:fldChar w:fldCharType="end"/>
+                </w:r>
+              </w:hyperlink>
+            </w:p>
+            <w:p>
+              <w:pPr>
+                <w:pStyle w:val="TOC2"/>
+                <w:tabs>
+                  <w:tab w:val="right" w:leader="dot" w:pos="9016"/>
+                </w:tabs>
+                <w:rPr>
+                  <w:rFonts w:cstheme="minorBidi"/>
+                  <w:i w:val="0"/>
+                  <w:iCs w:val="0"/>
+                  <w:noProof/>
+                  <w:sz w:val="22"/>
+                  <w:szCs w:val="22"/>
+                </w:rPr>
+              </w:pPr>
+              <w:hyperlink w:anchor="_Toc85137017" w:history="1">
+                <w:r>
+                  <w:rPr>
+                    <w:rStyle w:val="Hyperlink"/>
+                    <w:noProof/>
+                  </w:rPr>
+                  <w:t>Cybersecurity</w:t>
+                </w:r>
+                <w:r>
+                  <w:rPr>
+                    <w:noProof/>
+                    <w:webHidden/>
+                  </w:rPr>
+                  <w:tab/>
+                </w:r>
+                <w:r>
+                  <w:rPr>
+                    <w:noProof/>
+                    <w:webHidden/>
+                  </w:rPr>
+                  <w:fldChar w:fldCharType="begin"/>
+                </w:r>
+                <w:r>
+                  <w:rPr>
+                    <w:noProof/>
+                    <w:webHidden/>
+                  </w:rPr>
+                  <w:instrText xml:space="preserve"> PAGEREF _Toc85137017 \h </w:instrText>
                 </w:r>
                 <w:r>
                   <w:rPr>
@@ -2116,6 +1677,79 @@
             </w:p>
             <w:p>
               <w:pPr>
+                <w:pStyle w:val="TOC2"/>
+                <w:tabs>
+                  <w:tab w:val="right" w:leader="dot" w:pos="9016"/>
+                </w:tabs>
+                <w:rPr>
+                  <w:rFonts w:cstheme="minorBidi"/>
+                  <w:i w:val="0"/>
+                  <w:iCs w:val="0"/>
+                  <w:noProof/>
+                  <w:sz w:val="22"/>
+                  <w:szCs w:val="22"/>
+                </w:rPr>
+              </w:pPr>
+              <w:hyperlink w:anchor="_Toc85137018" w:history="1">
+                <w:r>
+                  <w:rPr>
+                    <w:rStyle w:val="Hyperlink"/>
+                    <w:noProof/>
+                  </w:rPr>
+                  <w:t>Blockchain and Cryptocurrencies</w:t>
+                </w:r>
+                <w:r>
+                  <w:rPr>
+                    <w:noProof/>
+                    <w:webHidden/>
+                  </w:rPr>
+                  <w:tab/>
+                </w:r>
+                <w:r>
+                  <w:rPr>
+                    <w:noProof/>
+                    <w:webHidden/>
+                  </w:rPr>
+                  <w:fldChar w:fldCharType="begin"/>
+                </w:r>
+                <w:r>
+                  <w:rPr>
+                    <w:noProof/>
+                    <w:webHidden/>
+                  </w:rPr>
+                  <w:instrText xml:space="preserve"> PAGEREF _Toc85137018 \h </w:instrText>
+                </w:r>
+                <w:r>
+                  <w:rPr>
+                    <w:noProof/>
+                    <w:webHidden/>
+                  </w:rPr>
+                </w:r>
+                <w:r>
+                  <w:rPr>
+                    <w:noProof/>
+                    <w:webHidden/>
+                  </w:rPr>
+                  <w:fldChar w:fldCharType="separate"/>
+                </w:r>
+                <w:r>
+                  <w:rPr>
+                    <w:noProof/>
+                    <w:webHidden/>
+                  </w:rPr>
+                  <w:t>23</w:t>
+                </w:r>
+                <w:r>
+                  <w:rPr>
+                    <w:noProof/>
+                    <w:webHidden/>
+                  </w:rPr>
+                  <w:fldChar w:fldCharType="end"/>
+                </w:r>
+              </w:hyperlink>
+            </w:p>
+            <w:p>
+              <w:pPr>
                 <w:pStyle w:val="TOC1"/>
                 <w:tabs>
                   <w:tab w:val="right" w:leader="dot" w:pos="9016"/>
@@ -2129,7 +1763,300 @@
                   <w:szCs w:val="22"/>
                 </w:rPr>
               </w:pPr>
-              <w:hyperlink w:anchor="_Toc84977229" w:history="1">
+              <w:hyperlink w:anchor="_Toc85137019" w:history="1">
+                <w:r>
+                  <w:rPr>
+                    <w:rStyle w:val="Hyperlink"/>
+                    <w:noProof/>
+                  </w:rPr>
+                  <w:t>Project ideas</w:t>
+                </w:r>
+                <w:r>
+                  <w:rPr>
+                    <w:noProof/>
+                    <w:webHidden/>
+                  </w:rPr>
+                  <w:tab/>
+                </w:r>
+                <w:r>
+                  <w:rPr>
+                    <w:noProof/>
+                    <w:webHidden/>
+                  </w:rPr>
+                  <w:fldChar w:fldCharType="begin"/>
+                </w:r>
+                <w:r>
+                  <w:rPr>
+                    <w:noProof/>
+                    <w:webHidden/>
+                  </w:rPr>
+                  <w:instrText xml:space="preserve"> PAGEREF _Toc85137019 \h </w:instrText>
+                </w:r>
+                <w:r>
+                  <w:rPr>
+                    <w:noProof/>
+                    <w:webHidden/>
+                  </w:rPr>
+                </w:r>
+                <w:r>
+                  <w:rPr>
+                    <w:noProof/>
+                    <w:webHidden/>
+                  </w:rPr>
+                  <w:fldChar w:fldCharType="separate"/>
+                </w:r>
+                <w:r>
+                  <w:rPr>
+                    <w:noProof/>
+                    <w:webHidden/>
+                  </w:rPr>
+                  <w:t>24</w:t>
+                </w:r>
+                <w:r>
+                  <w:rPr>
+                    <w:noProof/>
+                    <w:webHidden/>
+                  </w:rPr>
+                  <w:fldChar w:fldCharType="end"/>
+                </w:r>
+              </w:hyperlink>
+            </w:p>
+            <w:p>
+              <w:pPr>
+                <w:pStyle w:val="TOC1"/>
+                <w:tabs>
+                  <w:tab w:val="right" w:leader="dot" w:pos="9016"/>
+                </w:tabs>
+                <w:rPr>
+                  <w:rFonts w:cstheme="minorBidi"/>
+                  <w:b w:val="0"/>
+                  <w:bCs w:val="0"/>
+                  <w:noProof/>
+                  <w:sz w:val="22"/>
+                  <w:szCs w:val="22"/>
+                </w:rPr>
+              </w:pPr>
+              <w:hyperlink w:anchor="_Toc85137020" w:history="1">
+                <w:r>
+                  <w:rPr>
+                    <w:rStyle w:val="Hyperlink"/>
+                    <w:noProof/>
+                  </w:rPr>
+                  <w:t>GROUP REFLECTION</w:t>
+                </w:r>
+                <w:r>
+                  <w:rPr>
+                    <w:noProof/>
+                    <w:webHidden/>
+                  </w:rPr>
+                  <w:tab/>
+                </w:r>
+                <w:r>
+                  <w:rPr>
+                    <w:noProof/>
+                    <w:webHidden/>
+                  </w:rPr>
+                  <w:fldChar w:fldCharType="begin"/>
+                </w:r>
+                <w:r>
+                  <w:rPr>
+                    <w:noProof/>
+                    <w:webHidden/>
+                  </w:rPr>
+                  <w:instrText xml:space="preserve"> PAGEREF _Toc85137020 \h </w:instrText>
+                </w:r>
+                <w:r>
+                  <w:rPr>
+                    <w:noProof/>
+                    <w:webHidden/>
+                  </w:rPr>
+                </w:r>
+                <w:r>
+                  <w:rPr>
+                    <w:noProof/>
+                    <w:webHidden/>
+                  </w:rPr>
+                  <w:fldChar w:fldCharType="separate"/>
+                </w:r>
+                <w:r>
+                  <w:rPr>
+                    <w:noProof/>
+                    <w:webHidden/>
+                  </w:rPr>
+                  <w:t>26</w:t>
+                </w:r>
+                <w:r>
+                  <w:rPr>
+                    <w:noProof/>
+                    <w:webHidden/>
+                  </w:rPr>
+                  <w:fldChar w:fldCharType="end"/>
+                </w:r>
+              </w:hyperlink>
+            </w:p>
+            <w:p>
+              <w:pPr>
+                <w:pStyle w:val="TOC2"/>
+                <w:tabs>
+                  <w:tab w:val="right" w:leader="dot" w:pos="9016"/>
+                </w:tabs>
+                <w:rPr>
+                  <w:rFonts w:cstheme="minorBidi"/>
+                  <w:i w:val="0"/>
+                  <w:iCs w:val="0"/>
+                  <w:noProof/>
+                  <w:sz w:val="22"/>
+                  <w:szCs w:val="22"/>
+                </w:rPr>
+              </w:pPr>
+              <w:hyperlink w:anchor="_Toc85137021" w:history="1">
+                <w:r>
+                  <w:rPr>
+                    <w:rStyle w:val="Hyperlink"/>
+                    <w:noProof/>
+                    <w:lang w:val="en"/>
+                  </w:rPr>
+                  <w:t>The group’s reflection</w:t>
+                </w:r>
+                <w:r>
+                  <w:rPr>
+                    <w:noProof/>
+                    <w:webHidden/>
+                  </w:rPr>
+                  <w:tab/>
+                </w:r>
+                <w:r>
+                  <w:rPr>
+                    <w:noProof/>
+                    <w:webHidden/>
+                  </w:rPr>
+                  <w:fldChar w:fldCharType="begin"/>
+                </w:r>
+                <w:r>
+                  <w:rPr>
+                    <w:noProof/>
+                    <w:webHidden/>
+                  </w:rPr>
+                  <w:instrText xml:space="preserve"> PAGEREF _Toc85137021 \h </w:instrText>
+                </w:r>
+                <w:r>
+                  <w:rPr>
+                    <w:noProof/>
+                    <w:webHidden/>
+                  </w:rPr>
+                </w:r>
+                <w:r>
+                  <w:rPr>
+                    <w:noProof/>
+                    <w:webHidden/>
+                  </w:rPr>
+                  <w:fldChar w:fldCharType="separate"/>
+                </w:r>
+                <w:r>
+                  <w:rPr>
+                    <w:noProof/>
+                    <w:webHidden/>
+                  </w:rPr>
+                  <w:t>26</w:t>
+                </w:r>
+                <w:r>
+                  <w:rPr>
+                    <w:noProof/>
+                    <w:webHidden/>
+                  </w:rPr>
+                  <w:fldChar w:fldCharType="end"/>
+                </w:r>
+              </w:hyperlink>
+            </w:p>
+            <w:p>
+              <w:pPr>
+                <w:pStyle w:val="TOC2"/>
+                <w:tabs>
+                  <w:tab w:val="right" w:leader="dot" w:pos="9016"/>
+                </w:tabs>
+                <w:rPr>
+                  <w:rFonts w:cstheme="minorBidi"/>
+                  <w:i w:val="0"/>
+                  <w:iCs w:val="0"/>
+                  <w:noProof/>
+                  <w:sz w:val="22"/>
+                  <w:szCs w:val="22"/>
+                </w:rPr>
+              </w:pPr>
+              <w:hyperlink w:anchor="_Toc85137022" w:history="1">
+                <w:r>
+                  <w:rPr>
+                    <w:rStyle w:val="Hyperlink"/>
+                    <w:noProof/>
+                  </w:rPr>
+                  <w:t>Members’ reflection</w:t>
+                </w:r>
+                <w:r>
+                  <w:rPr>
+                    <w:noProof/>
+                    <w:webHidden/>
+                  </w:rPr>
+                  <w:tab/>
+                </w:r>
+                <w:r>
+                  <w:rPr>
+                    <w:noProof/>
+                    <w:webHidden/>
+                  </w:rPr>
+                  <w:fldChar w:fldCharType="begin"/>
+                </w:r>
+                <w:r>
+                  <w:rPr>
+                    <w:noProof/>
+                    <w:webHidden/>
+                  </w:rPr>
+                  <w:instrText xml:space="preserve"> PAGEREF _Toc85137022 \h </w:instrText>
+                </w:r>
+                <w:r>
+                  <w:rPr>
+                    <w:noProof/>
+                    <w:webHidden/>
+                  </w:rPr>
+                </w:r>
+                <w:r>
+                  <w:rPr>
+                    <w:noProof/>
+                    <w:webHidden/>
+                  </w:rPr>
+                  <w:fldChar w:fldCharType="separate"/>
+                </w:r>
+                <w:r>
+                  <w:rPr>
+                    <w:noProof/>
+                    <w:webHidden/>
+                  </w:rPr>
+                  <w:t>29</w:t>
+                </w:r>
+                <w:r>
+                  <w:rPr>
+                    <w:noProof/>
+                    <w:webHidden/>
+                  </w:rPr>
+                  <w:fldChar w:fldCharType="end"/>
+                </w:r>
+              </w:hyperlink>
+            </w:p>
+            <w:p>
+              <w:pPr>
+                <w:pStyle w:val="TOC1"/>
+                <w:tabs>
+                  <w:tab w:val="right" w:leader="dot" w:pos="9016"/>
+                </w:tabs>
+                <w:rPr>
+                  <w:rFonts w:cstheme="minorBidi"/>
+                  <w:b w:val="0"/>
+                  <w:bCs w:val="0"/>
+                  <w:noProof/>
+                  <w:sz w:val="22"/>
+                  <w:szCs w:val="22"/>
+                </w:rPr>
+              </w:pPr>
+              <w:hyperlink w:anchor="_Toc85137023" w:history="1">
                 <w:r>
                   <w:rPr>
                     <w:rStyle w:val="Hyperlink"/>
@@ -2156,7 +2083,7 @@
                     <w:noProof/>
                     <w:webHidden/>
                   </w:rPr>
-                  <w:instrText xml:space="preserve"> PAGEREF _Toc84977229 \h </w:instrText>
+                  <w:instrText xml:space="preserve"> PAGEREF _Toc85137023 \h </w:instrText>
                 </w:r>
                 <w:r>
                   <w:rPr>
@@ -2176,7 +2103,7 @@
                     <w:noProof/>
                     <w:webHidden/>
                   </w:rPr>
-                  <w:t>27</w:t>
+                  <w:t>34</w:t>
                 </w:r>
                 <w:r>
                   <w:rPr>
@@ -2202,7 +2129,7 @@
                   <w:szCs w:val="22"/>
                 </w:rPr>
               </w:pPr>
-              <w:hyperlink w:anchor="_Toc84977230" w:history="1">
+              <w:hyperlink w:anchor="_Toc85137024" w:history="1">
                 <w:r>
                   <w:rPr>
                     <w:rStyle w:val="Hyperlink"/>
@@ -2229,7 +2156,7 @@
                     <w:noProof/>
                     <w:webHidden/>
                   </w:rPr>
-                  <w:instrText xml:space="preserve"> PAGEREF _Toc84977230 \h </w:instrText>
+                  <w:instrText xml:space="preserve"> PAGEREF _Toc85137024 \h </w:instrText>
                 </w:r>
                 <w:r>
                   <w:rPr>
@@ -2249,7 +2176,7 @@
                     <w:noProof/>
                     <w:webHidden/>
                   </w:rPr>
-                  <w:t>27</w:t>
+                  <w:t>34</w:t>
                 </w:r>
                 <w:r>
                   <w:rPr>
@@ -2275,7 +2202,7 @@
                   <w:szCs w:val="22"/>
                 </w:rPr>
               </w:pPr>
-              <w:hyperlink w:anchor="_Toc84977231" w:history="1">
+              <w:hyperlink w:anchor="_Toc85137025" w:history="1">
                 <w:r>
                   <w:rPr>
                     <w:rStyle w:val="Hyperlink"/>
@@ -2302,7 +2229,7 @@
                     <w:noProof/>
                     <w:webHidden/>
                   </w:rPr>
-                  <w:instrText xml:space="preserve"> PAGEREF _Toc84977231 \h </w:instrText>
+                  <w:instrText xml:space="preserve"> PAGEREF _Toc85137025 \h </w:instrText>
                 </w:r>
                 <w:r>
                   <w:rPr>
@@ -2322,7 +2249,7 @@
                     <w:noProof/>
                     <w:webHidden/>
                   </w:rPr>
-                  <w:t>28</w:t>
+                  <w:t>35</w:t>
                 </w:r>
                 <w:r>
                   <w:rPr>
@@ -2381,7 +2308,7 @@
           <w:szCs w:val="28"/>
         </w:rPr>
       </w:pPr>
-      <w:bookmarkStart w:id="0" w:name="_Toc84977213"/>
+      <w:bookmarkStart w:id="0" w:name="_Toc85137008"/>
       <w:r>
         <w:rPr>
           <w:rFonts w:eastAsia="Yu Gothic" w:cs="Arial"/>
@@ -2400,7 +2327,7 @@
           <w:szCs w:val="24"/>
         </w:rPr>
       </w:pPr>
-      <w:bookmarkStart w:id="1" w:name="_Toc84977214"/>
+      <w:bookmarkStart w:id="1" w:name="_Toc85137009"/>
       <w:r>
         <w:rPr>
           <w:rFonts w:eastAsia="Yu Gothic" w:cs="Arial"/>
@@ -2511,7 +2438,7 @@
           <w:bCs/>
         </w:rPr>
       </w:pPr>
-      <w:bookmarkStart w:id="2" w:name="_Toc84977215"/>
+      <w:bookmarkStart w:id="2" w:name="_Toc85137010"/>
       <w:r>
         <w:rPr>
           <w:bCs/>
@@ -3693,7 +3620,7 @@
           <w:szCs w:val="24"/>
         </w:rPr>
       </w:pPr>
-      <w:bookmarkStart w:id="3" w:name="_Toc84977216"/>
+      <w:bookmarkStart w:id="3" w:name="_Toc85137011"/>
       <w:r>
         <w:rPr>
           <w:rFonts w:eastAsia="Yu Gothic" w:cs="Arial"/>
@@ -10270,7 +10197,7 @@
       <w:pPr>
         <w:pStyle w:val="Heading1"/>
       </w:pPr>
-      <w:bookmarkStart w:id="6" w:name="_Toc84977217"/>
+      <w:bookmarkStart w:id="6" w:name="_Toc85137012"/>
       <w:r>
         <w:lastRenderedPageBreak/>
         <w:t>Ideal Jobs</w:t>
@@ -10373,27 +10300,14 @@
                             <w:r>
                               <w:t xml:space="preserve">Figure </w:t>
                             </w:r>
-                            <w:r>
-                              <w:fldChar w:fldCharType="begin"/>
-                            </w:r>
-                            <w:r>
-                              <w:instrText xml:space="preserve"> SEQ Figure \* ARABIC </w:instrText>
-                            </w:r>
-                            <w:r>
-                              <w:fldChar w:fldCharType="separate"/>
-                            </w:r>
-                            <w:r>
-                              <w:rPr>
-                                <w:noProof/>
-                              </w:rPr>
-                              <w:t>1</w:t>
-                            </w:r>
-                            <w:r>
-                              <w:rPr>
-                                <w:noProof/>
-                              </w:rPr>
-                              <w:fldChar w:fldCharType="end"/>
-                            </w:r>
+                            <w:fldSimple w:instr=" SEQ Figure \* ARABIC ">
+                              <w:r>
+                                <w:rPr>
+                                  <w:noProof/>
+                                </w:rPr>
+                                <w:t>1</w:t>
+                              </w:r>
+                            </w:fldSimple>
                             <w:r>
                               <w:t xml:space="preserve"> </w:t>
                             </w:r>
@@ -10478,27 +10392,14 @@
                       <w:r>
                         <w:t xml:space="preserve">Figure </w:t>
                       </w:r>
-                      <w:r>
-                        <w:fldChar w:fldCharType="begin"/>
-                      </w:r>
-                      <w:r>
-                        <w:instrText xml:space="preserve"> SEQ Figure \* ARABIC </w:instrText>
-                      </w:r>
-                      <w:r>
-                        <w:fldChar w:fldCharType="separate"/>
-                      </w:r>
-                      <w:r>
-                        <w:rPr>
-                          <w:noProof/>
-                        </w:rPr>
-                        <w:t>1</w:t>
-                      </w:r>
-                      <w:r>
-                        <w:rPr>
-                          <w:noProof/>
-                        </w:rPr>
-                        <w:fldChar w:fldCharType="end"/>
-                      </w:r>
+                      <w:fldSimple w:instr=" SEQ Figure \* ARABIC ">
+                        <w:r>
+                          <w:rPr>
+                            <w:noProof/>
+                          </w:rPr>
+                          <w:t>1</w:t>
+                        </w:r>
+                      </w:fldSimple>
                       <w:r>
                         <w:t xml:space="preserve"> </w:t>
                       </w:r>
@@ -13722,6 +13623,24 @@
                               </w:rPr>
                             </w:pPr>
                           </w:p>
+                          <w:p>
+                            <w:pPr>
+                              <w:pStyle w:val="FrameContents"/>
+                              <w:rPr>
+                                <w:sz w:val="32"/>
+                                <w:szCs w:val="32"/>
+                              </w:rPr>
+                            </w:pPr>
+                          </w:p>
+                          <w:p>
+                            <w:pPr>
+                              <w:pStyle w:val="FrameContents"/>
+                              <w:rPr>
+                                <w:sz w:val="32"/>
+                                <w:szCs w:val="32"/>
+                              </w:rPr>
+                            </w:pPr>
+                          </w:p>
                         </w:txbxContent>
                       </wps:txbx>
                       <wps:bodyPr wrap="square">
@@ -16376,6 +16295,24 @@
                         </w:tc>
                       </w:tr>
                     </w:tbl>
+                    <w:p>
+                      <w:pPr>
+                        <w:pStyle w:val="FrameContents"/>
+                        <w:rPr>
+                          <w:sz w:val="32"/>
+                          <w:szCs w:val="32"/>
+                        </w:rPr>
+                      </w:pPr>
+                    </w:p>
+                    <w:p>
+                      <w:pPr>
+                        <w:pStyle w:val="FrameContents"/>
+                        <w:rPr>
+                          <w:sz w:val="32"/>
+                          <w:szCs w:val="32"/>
+                        </w:rPr>
+                      </w:pPr>
+                    </w:p>
                     <w:p>
                       <w:pPr>
                         <w:pStyle w:val="FrameContents"/>
@@ -16497,12 +16434,25 @@
       <w:pPr>
         <w:pStyle w:val="Heading1"/>
       </w:pPr>
-      <w:bookmarkStart w:id="7" w:name="_Toc84977218"/>
       <w:r>
         <w:lastRenderedPageBreak/>
-        <w:t>Industry Data</w:t>
-      </w:r>
-      <w:bookmarkEnd w:id="7"/>
+        <w:t>Tools</w:t>
+      </w:r>
+    </w:p>
+    <w:p>
+      <w:pPr>
+        <w:pStyle w:val="IntenseQuote"/>
+      </w:pPr>
+    </w:p>
+    <w:p>
+      <w:pPr>
+        <w:pStyle w:val="IntenseQuote"/>
+      </w:pPr>
+    </w:p>
+    <w:p>
+      <w:pPr>
+        <w:pStyle w:val="IntenseQuote"/>
+      </w:pPr>
     </w:p>
     <w:p>
       <w:pPr>
@@ -16670,27 +16620,14 @@
                             <w:r>
                               <w:t xml:space="preserve">Figure </w:t>
                             </w:r>
-                            <w:r>
-                              <w:fldChar w:fldCharType="begin"/>
-                            </w:r>
-                            <w:r>
-                              <w:instrText xml:space="preserve"> SEQ Figure \* ARABIC </w:instrText>
-                            </w:r>
-                            <w:r>
-                              <w:fldChar w:fldCharType="separate"/>
-                            </w:r>
-                            <w:r>
-                              <w:rPr>
-                                <w:noProof/>
-                              </w:rPr>
-                              <w:t>1</w:t>
-                            </w:r>
-                            <w:r>
-                              <w:rPr>
-                                <w:noProof/>
-                              </w:rPr>
-                              <w:fldChar w:fldCharType="end"/>
-                            </w:r>
+                            <w:fldSimple w:instr=" SEQ Figure \* ARABIC ">
+                              <w:r>
+                                <w:rPr>
+                                  <w:noProof/>
+                                </w:rPr>
+                                <w:t>1</w:t>
+                              </w:r>
+                            </w:fldSimple>
                             <w:r>
                               <w:t xml:space="preserve"> –</w:t>
                             </w:r>
@@ -16749,27 +16686,14 @@
                       <w:r>
                         <w:t xml:space="preserve">Figure </w:t>
                       </w:r>
-                      <w:r>
-                        <w:fldChar w:fldCharType="begin"/>
-                      </w:r>
-                      <w:r>
-                        <w:instrText xml:space="preserve"> SEQ Figure \* ARABIC </w:instrText>
-                      </w:r>
-                      <w:r>
-                        <w:fldChar w:fldCharType="separate"/>
-                      </w:r>
-                      <w:r>
-                        <w:rPr>
-                          <w:noProof/>
-                        </w:rPr>
-                        <w:t>1</w:t>
-                      </w:r>
-                      <w:r>
-                        <w:rPr>
-                          <w:noProof/>
-                        </w:rPr>
-                        <w:fldChar w:fldCharType="end"/>
-                      </w:r>
+                      <w:fldSimple w:instr=" SEQ Figure \* ARABIC ">
+                        <w:r>
+                          <w:rPr>
+                            <w:noProof/>
+                          </w:rPr>
+                          <w:t>1</w:t>
+                        </w:r>
+                      </w:fldSimple>
                       <w:r>
                         <w:t xml:space="preserve"> –</w:t>
                       </w:r>
@@ -16833,12 +16757,12 @@
       </w:r>
       <w:r>
         <w:rPr>
-          <w:rStyle w:val="FootnoteReference"/>
-          <w:rFonts w:ascii="Arial" w:hAnsi="Arial" w:cs="Arial"/>
-          <w:sz w:val="24"/>
-          <w:szCs w:val="24"/>
-        </w:rPr>
-        <w:footnoteReference w:id="1"/>
+          <w:rStyle w:val="EndnoteReference"/>
+          <w:rFonts w:ascii="Arial" w:hAnsi="Arial" w:cs="Arial"/>
+          <w:sz w:val="24"/>
+          <w:szCs w:val="24"/>
+        </w:rPr>
+        <w:endnoteReference w:id="1"/>
       </w:r>
       <w:r>
         <w:rPr>
@@ -16868,12 +16792,12 @@
       </w:r>
       <w:r>
         <w:rPr>
-          <w:rStyle w:val="FootnoteReference"/>
-          <w:rFonts w:ascii="Arial" w:hAnsi="Arial" w:cs="Arial"/>
-          <w:sz w:val="24"/>
-          <w:szCs w:val="24"/>
-        </w:rPr>
-        <w:footnoteReference w:id="2"/>
+          <w:rStyle w:val="EndnoteReference"/>
+          <w:rFonts w:ascii="Arial" w:hAnsi="Arial" w:cs="Arial"/>
+          <w:sz w:val="24"/>
+          <w:szCs w:val="24"/>
+        </w:rPr>
+        <w:endnoteReference w:id="2"/>
       </w:r>
       <w:r>
         <w:rPr>
@@ -16918,7 +16842,41 @@
           <w:sz w:val="24"/>
           <w:szCs w:val="24"/>
         </w:rPr>
-        <w:t xml:space="preserve"> recognises that ‘Australia’s ongoing success depends on our ability to </w:t>
+        <w:t xml:space="preserve"> recognises that ‘Australia’s ongoing success depends on our ability to harness these technological advances‘</w:t>
+      </w:r>
+      <w:r>
+        <w:rPr>
+          <w:rStyle w:val="EndnoteReference"/>
+          <w:rFonts w:ascii="Arial" w:hAnsi="Arial" w:cs="Arial"/>
+          <w:sz w:val="24"/>
+          <w:szCs w:val="24"/>
+        </w:rPr>
+        <w:endnoteReference w:id="3"/>
+      </w:r>
+      <w:r>
+        <w:rPr>
+          <w:rFonts w:ascii="Arial" w:hAnsi="Arial" w:cs="Arial"/>
+          <w:sz w:val="24"/>
+          <w:szCs w:val="24"/>
+        </w:rPr>
+        <w:t>and that ‘the pace of change continues to blur the boundaries of the physical and digital worlds.’</w:t>
+      </w:r>
+      <w:r>
+        <w:rPr>
+          <w:rStyle w:val="EndnoteReference"/>
+          <w:rFonts w:ascii="Arial" w:hAnsi="Arial" w:cs="Arial"/>
+          <w:sz w:val="24"/>
+          <w:szCs w:val="24"/>
+        </w:rPr>
+        <w:endnoteReference w:id="4"/>
+      </w:r>
+      <w:r>
+        <w:rPr>
+          <w:rFonts w:ascii="Arial" w:hAnsi="Arial" w:cs="Arial"/>
+          <w:sz w:val="24"/>
+          <w:szCs w:val="24"/>
+        </w:rPr>
+        <w:t xml:space="preserve"> Programs such as CSIRO’s (Commonwealth Scientific and Industrial Research Organisation) Data 61, the Australian </w:t>
       </w:r>
       <w:r>
         <w:rPr>
@@ -16927,41 +16885,7 @@
           <w:szCs w:val="24"/>
         </w:rPr>
         <w:lastRenderedPageBreak/>
-        <w:t>harness these technological advances‘</w:t>
-      </w:r>
-      <w:r>
-        <w:rPr>
-          <w:rStyle w:val="FootnoteReference"/>
-          <w:rFonts w:ascii="Arial" w:hAnsi="Arial" w:cs="Arial"/>
-          <w:sz w:val="24"/>
-          <w:szCs w:val="24"/>
-        </w:rPr>
-        <w:footnoteReference w:id="3"/>
-      </w:r>
-      <w:r>
-        <w:rPr>
-          <w:rFonts w:ascii="Arial" w:hAnsi="Arial" w:cs="Arial"/>
-          <w:sz w:val="24"/>
-          <w:szCs w:val="24"/>
-        </w:rPr>
-        <w:t>and that ‘the pace of change continues to blur the boundaries of the physical and digital worlds.’</w:t>
-      </w:r>
-      <w:r>
-        <w:rPr>
-          <w:rStyle w:val="FootnoteReference"/>
-          <w:rFonts w:ascii="Arial" w:hAnsi="Arial" w:cs="Arial"/>
-          <w:sz w:val="24"/>
-          <w:szCs w:val="24"/>
-        </w:rPr>
-        <w:footnoteReference w:id="4"/>
-      </w:r>
-      <w:r>
-        <w:rPr>
-          <w:rFonts w:ascii="Arial" w:hAnsi="Arial" w:cs="Arial"/>
-          <w:sz w:val="24"/>
-          <w:szCs w:val="24"/>
-        </w:rPr>
-        <w:t xml:space="preserve"> Programs such as CSIRO’s (Commonwealth Scientific and Industrial Research Organisation) Data 61, the Australian Defence Force Cyber Gap program and the Digital Cadetship program all seek to bridge digital skill and capability gaps in Australia’s workforce. </w:t>
+        <w:t xml:space="preserve">Defence Force Cyber Gap program and the Digital Cadetship program all seek to bridge digital skill and capability gaps in Australia’s workforce. </w:t>
       </w:r>
     </w:p>
     <w:p>
@@ -17013,12 +16937,12 @@
       </w:r>
       <w:r>
         <w:rPr>
-          <w:rStyle w:val="FootnoteReference"/>
-          <w:rFonts w:ascii="Arial" w:hAnsi="Arial" w:cs="Arial"/>
-          <w:sz w:val="24"/>
-          <w:szCs w:val="24"/>
-        </w:rPr>
-        <w:footnoteReference w:id="5"/>
+          <w:rStyle w:val="EndnoteReference"/>
+          <w:rFonts w:ascii="Arial" w:hAnsi="Arial" w:cs="Arial"/>
+          <w:sz w:val="24"/>
+          <w:szCs w:val="24"/>
+        </w:rPr>
+        <w:endnoteReference w:id="5"/>
       </w:r>
       <w:r>
         <w:rPr>
@@ -17144,9 +17068,8 @@
           <w:sz w:val="24"/>
           <w:szCs w:val="24"/>
         </w:rPr>
-        <w:lastRenderedPageBreak/>
         <w:drawing>
-          <wp:anchor distT="0" distB="0" distL="114300" distR="114300" simplePos="0" relativeHeight="251682816" behindDoc="0" locked="0" layoutInCell="1" allowOverlap="1" wp14:anchorId="5F495ACB" wp14:editId="3C2C8B02">
+          <wp:anchor distT="0" distB="0" distL="114300" distR="114300" simplePos="0" relativeHeight="251689984" behindDoc="0" locked="0" layoutInCell="1" allowOverlap="1" wp14:anchorId="5F495ACB" wp14:editId="3C2C8B02">
             <wp:simplePos x="0" y="0"/>
             <wp:positionH relativeFrom="margin">
               <wp:posOffset>-78740</wp:posOffset>
@@ -17271,7 +17194,7 @@
           <w:noProof/>
         </w:rPr>
         <w:drawing>
-          <wp:anchor distT="0" distB="0" distL="114300" distR="114300" simplePos="0" relativeHeight="251683840" behindDoc="0" locked="0" layoutInCell="1" allowOverlap="1" wp14:anchorId="2B18A413" wp14:editId="4B9A474D">
+          <wp:anchor distT="0" distB="0" distL="114300" distR="114300" simplePos="0" relativeHeight="251691008" behindDoc="0" locked="0" layoutInCell="1" allowOverlap="1" wp14:anchorId="2B18A413" wp14:editId="4B9A474D">
             <wp:simplePos x="0" y="0"/>
             <wp:positionH relativeFrom="margin">
               <wp:posOffset>-76200</wp:posOffset>
@@ -17350,7 +17273,7 @@
           <w:sz w:val="16"/>
           <w:szCs w:val="16"/>
         </w:rPr>
-        <w:footnoteReference w:id="6"/>
+        <w:endnoteReference w:id="6"/>
       </w:r>
       <w:r>
         <w:rPr>
@@ -17370,7 +17293,7 @@
           <w:sz w:val="16"/>
           <w:szCs w:val="16"/>
         </w:rPr>
-        <w:footnoteReference w:id="7"/>
+        <w:endnoteReference w:id="7"/>
       </w:r>
       <w:r>
         <w:rPr>
@@ -17390,7 +17313,7 @@
           <w:sz w:val="16"/>
           <w:szCs w:val="16"/>
         </w:rPr>
-        <w:footnoteReference w:id="8"/>
+        <w:endnoteReference w:id="8"/>
       </w:r>
     </w:p>
     <w:p>
@@ -17511,7 +17434,6 @@
           <w:sz w:val="24"/>
           <w:szCs w:val="24"/>
         </w:rPr>
-        <w:lastRenderedPageBreak/>
         <w:t xml:space="preserve">There has been significant growth in the IT Industry over the past couple of years and consequently roles have been created and redefined to meet the needs of Industry. There has been a noticeable trend of Small and Medium Businesses adopting digital practices to assist in developing their enterprises and delivering their services. Business Analysts can be utilised to offer bespoke solutions to businesses and can be used to bridge a knowledge gap between non-digital using business owners and the digital world. </w:t>
       </w:r>
     </w:p>
@@ -17646,6 +17568,7 @@
           <w:sz w:val="24"/>
           <w:szCs w:val="24"/>
         </w:rPr>
+        <w:lastRenderedPageBreak/>
         <w:t>The IT Industry has been one of the fastest growing Industry. This has been accelerated by increased access to technology, global events such as COVID-19 and the growing integration of digital capabilities into traditionally non-digitalised space. The boom in the use of IT services has occurred at a rate far greater than the industry’s ability to recruit and train employees to necessary standard. This has created a huge workforce capability gap, requiring Government and Industry to develop strong incentives to attract people to study and work in IT.</w:t>
       </w:r>
     </w:p>
@@ -17731,16 +17654,7 @@
           <w:sz w:val="24"/>
           <w:szCs w:val="24"/>
         </w:rPr>
-        <w:t xml:space="preserve">The Australian Government announced 2020 Cyber Security Strategy, replacing the 2016, noting the security environment is degrading at a rate greater than anticipated in </w:t>
-      </w:r>
-      <w:r>
-        <w:rPr>
-          <w:rFonts w:ascii="Arial" w:hAnsi="Arial" w:cs="Arial"/>
-          <w:sz w:val="24"/>
-          <w:szCs w:val="24"/>
-        </w:rPr>
-        <w:lastRenderedPageBreak/>
-        <w:t>2016, with a reliance and integration of digital services increasing at a rate unprecedented in 2016.</w:t>
+        <w:t>The Australian Government announced 2020 Cyber Security Strategy, replacing the 2016, noting the security environment is degrading at a rate greater than anticipated in 2016, with a reliance and integration of digital services increasing at a rate unprecedented in 2016.</w:t>
       </w:r>
     </w:p>
     <w:p>
@@ -17768,12 +17682,12 @@
       </w:r>
       <w:r>
         <w:rPr>
-          <w:rStyle w:val="FootnoteReference"/>
-          <w:rFonts w:ascii="Arial" w:hAnsi="Arial" w:cs="Arial"/>
-          <w:sz w:val="24"/>
-          <w:szCs w:val="24"/>
-        </w:rPr>
-        <w:footnoteReference w:id="9"/>
+          <w:rStyle w:val="EndnoteReference"/>
+          <w:rFonts w:ascii="Arial" w:hAnsi="Arial" w:cs="Arial"/>
+          <w:sz w:val="24"/>
+          <w:szCs w:val="24"/>
+        </w:rPr>
+        <w:endnoteReference w:id="9"/>
       </w:r>
     </w:p>
     <w:p>
@@ -17888,6 +17802,7 @@
           <w:sz w:val="24"/>
           <w:szCs w:val="24"/>
         </w:rPr>
+        <w:lastRenderedPageBreak/>
         <w:t xml:space="preserve">Further to this, we have extracted some of the core skills in each role we have chosen to create an aggregated group skillset and compared that to the Burning Glass data. It was harder to find an alternative data source that was consistent with the metrics used in the Burning Glass data to provide greater depth in the analysis of which skills are relevant in the ICT roles. This is partly due to the evolution and refinement of language used to describe and used by Industry. </w:t>
       </w:r>
     </w:p>
@@ -17897,7 +17812,7 @@
           <w:noProof/>
         </w:rPr>
         <w:drawing>
-          <wp:anchor distT="0" distB="0" distL="114300" distR="114300" simplePos="0" relativeHeight="251684864" behindDoc="0" locked="0" layoutInCell="1" allowOverlap="1" wp14:anchorId="03294533" wp14:editId="61505E49">
+          <wp:anchor distT="0" distB="0" distL="114300" distR="114300" simplePos="0" relativeHeight="251692032" behindDoc="0" locked="0" layoutInCell="1" allowOverlap="1" wp14:anchorId="03294533" wp14:editId="61505E49">
             <wp:simplePos x="0" y="0"/>
             <wp:positionH relativeFrom="margin">
               <wp:posOffset>0</wp:posOffset>
@@ -17977,7 +17892,6 @@
         <w:rPr>
           <w:noProof/>
         </w:rPr>
-        <w:lastRenderedPageBreak/>
         <w:drawing>
           <wp:inline distT="0" distB="0" distL="0" distR="0" wp14:anchorId="188CB862" wp14:editId="6BE3B570">
             <wp:extent cx="5731510" cy="744220"/>
@@ -18049,7 +17963,7 @@
           <w:sz w:val="16"/>
           <w:szCs w:val="16"/>
         </w:rPr>
-        <w:footnoteReference w:id="10"/>
+        <w:endnoteReference w:id="10"/>
       </w:r>
     </w:p>
     <w:p>
@@ -18093,6 +18007,7 @@
         <w:rPr>
           <w:noProof/>
         </w:rPr>
+        <w:lastRenderedPageBreak/>
         <w:drawing>
           <wp:inline distT="0" distB="0" distL="0" distR="0" wp14:anchorId="1331496B" wp14:editId="64DA4B3C">
             <wp:extent cx="5731510" cy="1559560"/>
@@ -18185,7 +18100,6 @@
           <w:sz w:val="24"/>
           <w:szCs w:val="24"/>
         </w:rPr>
-        <w:lastRenderedPageBreak/>
         <w:t>There are a few causal factors that can provide key insights as to why these skills fell outside of our aggregated skillset:</w:t>
       </w:r>
     </w:p>
@@ -18294,7 +18208,16 @@
           <w:sz w:val="24"/>
           <w:szCs w:val="24"/>
         </w:rPr>
-        <w:t>Whilst there definitely is a need for strong communicators in the IT Industry, there is also an equally strong, if not stronger need for technical specialists. For example, communication is a needed skill in the full stack developer role as you work with both front &amp; back-end systems, meaning that you would most likely be dealing with a range of stakeholders. However, if you do not possess the technical skills necessary to perform a function, no amount of communication skills can bridge that capability gap</w:t>
+        <w:t xml:space="preserve">Whilst there definitely is a need for strong communicators in the IT Industry, there is also an equally strong, if not stronger need for technical specialists. For example, communication is a needed skill in the full stack developer role as you work with both front &amp; back-end systems, meaning that you would most likely </w:t>
+      </w:r>
+      <w:r>
+        <w:rPr>
+          <w:rFonts w:ascii="Arial" w:hAnsi="Arial" w:cs="Arial"/>
+          <w:sz w:val="24"/>
+          <w:szCs w:val="24"/>
+        </w:rPr>
+        <w:lastRenderedPageBreak/>
+        <w:t>be dealing with a range of stakeholders. However, if you do not possess the technical skills necessary to perform a function, no amount of communication skills can bridge that capability gap</w:t>
       </w:r>
     </w:p>
     <w:p>
@@ -18329,16 +18252,7 @@
           <w:sz w:val="24"/>
           <w:szCs w:val="24"/>
         </w:rPr>
-        <w:t xml:space="preserve">Whilst organisational skills fell out of our skillset, planning did not. Similarly, writing fell out of skillset, but communication skills featured more in the data that informed our aggregated skillset. These skills are heavily interchangeable and conceptually linked. To be an effective communicator, you need a balance of written and oral skills; to be an effective planner, you required a degree of organisational skills. The absence of these skills is not a point of concern, but </w:t>
-      </w:r>
-      <w:r>
-        <w:rPr>
-          <w:rFonts w:ascii="Arial" w:hAnsi="Arial" w:cs="Arial"/>
-          <w:sz w:val="24"/>
-          <w:szCs w:val="24"/>
-        </w:rPr>
-        <w:lastRenderedPageBreak/>
-        <w:t>it is useful to understand what might be of interest to employers that is not in our preliminary focus.</w:t>
+        <w:t>Whilst organisational skills fell out of our skillset, planning did not. Similarly, writing fell out of skillset, but communication skills featured more in the data that informed our aggregated skillset. These skills are heavily interchangeable and conceptually linked. To be an effective communicator, you need a balance of written and oral skills; to be an effective planner, you required a degree of organisational skills. The absence of these skills is not a point of concern, but it is useful to understand what might be of interest to employers that is not in our preliminary focus.</w:t>
       </w:r>
     </w:p>
     <w:p>
@@ -18472,7 +18386,16 @@
           <w:sz w:val="24"/>
           <w:szCs w:val="24"/>
         </w:rPr>
-        <w:t xml:space="preserve"> and businesses are becoming more digitalised” therefore “more education and training must be conducted to meet these requirements.” For Hugo, the fact that the security analyst type roles did not feature in the Burning Glass data, but featured heavily in more current statistics he said, “the environment has clearly evolved a lot over the past few years” what this mean is “as everything becomes more digital, cyber-attacks are going to become more common, as a result, security analysts will become more relevant.” </w:t>
+        <w:t xml:space="preserve"> and businesses are becoming more digitalised” therefore “more education and training must be conducted to meet these requirements.” For Hugo, the fact that the security analyst type roles did not feature in the Burning Glass data, but featured heavily in more current statistics he said, “the </w:t>
+      </w:r>
+      <w:r>
+        <w:rPr>
+          <w:rFonts w:ascii="Arial" w:hAnsi="Arial" w:cs="Arial"/>
+          <w:sz w:val="24"/>
+          <w:szCs w:val="24"/>
+        </w:rPr>
+        <w:lastRenderedPageBreak/>
+        <w:t xml:space="preserve">environment has clearly evolved a lot over the past few years” what this mean is “as everything becomes more digital, cyber-attacks are going to become more common, as a result, security analysts will become more relevant.” </w:t>
       </w:r>
     </w:p>
     <w:p>
@@ -18511,16 +18434,7 @@
           <w:sz w:val="24"/>
           <w:szCs w:val="24"/>
         </w:rPr>
-        <w:t xml:space="preserve">When Taylen was asked about whether his ideal job had changed he led with “I am very passionate about how hardware and software communicate and interface with each other.” His primary motivation is his curiosity and interest in the field. For Tetsu there are similar motivations, “my goal is to launch my own web application, so I feel that it is important to have skills across all areas of web application development.” Whilst both acknowledged that the industry data </w:t>
-      </w:r>
-      <w:r>
-        <w:rPr>
-          <w:rFonts w:ascii="Arial" w:hAnsi="Arial" w:cs="Arial"/>
-          <w:sz w:val="24"/>
-          <w:szCs w:val="24"/>
-        </w:rPr>
-        <w:lastRenderedPageBreak/>
-        <w:t xml:space="preserve">was heavily supportive of their dream jobs, with both being in high demand, they both mention it is their passions and goals that drive them to pursue their career paths. </w:t>
+        <w:t xml:space="preserve">When Taylen was asked about whether his ideal job had changed he led with “I am very passionate about how hardware and software communicate and interface with each other.” His primary motivation is his curiosity and interest in the field. For Tetsu there are similar motivations, “my goal is to launch my own web application, so I feel that it is important to have skills across all areas of web application development.” Whilst both acknowledged that the industry data was heavily supportive of their dream jobs, with both being in high demand, they both mention it is their passions and goals that drive them to pursue their career paths. </w:t>
       </w:r>
     </w:p>
     <w:p>
@@ -18596,23 +18510,16 @@
           <w:sz w:val="24"/>
           <w:szCs w:val="24"/>
         </w:rPr>
-        <w:t>As a group and as individuals, the skills we seek and the professions we strive for put us in good stead for future proofing our careers. The demand for skilled ICT workers is now high and this is forecasted only to increase as not only our nation, but as the world becomes increasingly digitalised. Roles that typically have extremely limited ICT presence are becoming increasingly rarer as tools, processes and interfaces are being developed and automated to increase efficiency, outreach and impact for businesses and individuals. Gaining core IT skills allows the team to work in a range of</w:t>
-      </w:r>
-      <w:r>
-        <w:rPr>
-          <w:rFonts w:ascii="Arial" w:hAnsi="Arial" w:cs="Arial"/>
-          <w:sz w:val="24"/>
-          <w:szCs w:val="24"/>
-        </w:rPr>
-        <w:t xml:space="preserve"> </w:t>
-      </w:r>
-      <w:r>
-        <w:rPr>
-          <w:rFonts w:ascii="Arial" w:hAnsi="Arial" w:cs="Arial"/>
-          <w:sz w:val="24"/>
-          <w:szCs w:val="24"/>
-        </w:rPr>
-        <w:t>Industries outside IT enabling strong flexibility and adaptability when it comes to building our careers.</w:t>
+        <w:t xml:space="preserve">As a group and as individuals, the skills we seek and the professions we strive for put us in good stead for future proofing our careers. The demand for skilled ICT workers is now high and this is forecasted only to increase as not only our nation, but as the world becomes increasingly digitalised. Roles that typically have extremely limited ICT presence are becoming increasingly rarer as tools, processes and interfaces are being </w:t>
+      </w:r>
+      <w:r>
+        <w:rPr>
+          <w:rFonts w:ascii="Arial" w:hAnsi="Arial" w:cs="Arial"/>
+          <w:sz w:val="24"/>
+          <w:szCs w:val="24"/>
+        </w:rPr>
+        <w:lastRenderedPageBreak/>
+        <w:t>developed and automated to increase efficiency, outreach and impact for businesses and individuals. Gaining core IT skills allows the team to work in a range of Industries outside IT enabling strong flexibility and adaptability when it comes to building our careers.</w:t>
       </w:r>
     </w:p>
     <w:p>
@@ -18635,32 +18542,13 @@
     </w:p>
     <w:p>
       <w:pPr>
-        <w:rPr>
-          <w:rFonts w:ascii="Arial" w:hAnsi="Arial" w:cs="Arial"/>
-          <w:sz w:val="36"/>
-          <w:szCs w:val="36"/>
-        </w:rPr>
-      </w:pPr>
-    </w:p>
-    <w:p>
-      <w:pPr>
-        <w:rPr>
-          <w:rFonts w:ascii="Arial" w:hAnsi="Arial" w:cs="Arial"/>
-          <w:sz w:val="36"/>
-          <w:szCs w:val="36"/>
-        </w:rPr>
-      </w:pPr>
-    </w:p>
-    <w:p>
-      <w:pPr>
         <w:pStyle w:val="Heading1"/>
       </w:pPr>
-      <w:bookmarkStart w:id="8" w:name="_Toc84977219"/>
-      <w:r>
-        <w:lastRenderedPageBreak/>
+      <w:bookmarkStart w:id="7" w:name="_Toc85137013"/>
+      <w:r>
         <w:t>IT WORK</w:t>
       </w:r>
-      <w:bookmarkEnd w:id="8"/>
+      <w:bookmarkEnd w:id="7"/>
     </w:p>
     <w:p>
       <w:pPr>
@@ -18755,7 +18643,25 @@
           <w:sz w:val="24"/>
           <w:szCs w:val="24"/>
         </w:rPr>
-        <w:t>Appendix</w:t>
+        <w:t>Appen</w:t>
+      </w:r>
+      <w:r>
+        <w:rPr>
+          <w:rFonts w:ascii="Arial" w:hAnsi="Arial" w:cs="Arial"/>
+          <w:color w:val="2F5496" w:themeColor="accent1" w:themeShade="BF"/>
+          <w:sz w:val="24"/>
+          <w:szCs w:val="24"/>
+        </w:rPr>
+        <w:t>d</w:t>
+      </w:r>
+      <w:r>
+        <w:rPr>
+          <w:rFonts w:ascii="Arial" w:hAnsi="Arial" w:cs="Arial"/>
+          <w:color w:val="2F5496" w:themeColor="accent1" w:themeShade="BF"/>
+          <w:sz w:val="24"/>
+          <w:szCs w:val="24"/>
+        </w:rPr>
+        <w:t>ix</w:t>
       </w:r>
       <w:r>
         <w:rPr>
@@ -18941,22 +18847,21 @@
       <w:pPr>
         <w:pStyle w:val="Heading1"/>
       </w:pPr>
-      <w:bookmarkStart w:id="9" w:name="_Toc84977220"/>
-      <w:r>
-        <w:lastRenderedPageBreak/>
+      <w:bookmarkStart w:id="8" w:name="_Toc85137014"/>
+      <w:r>
         <w:t>IT Technologies</w:t>
       </w:r>
+      <w:bookmarkEnd w:id="8"/>
+    </w:p>
+    <w:p>
+      <w:pPr>
+        <w:pStyle w:val="Heading2"/>
+      </w:pPr>
+      <w:bookmarkStart w:id="9" w:name="_Toc85137015"/>
+      <w:r>
+        <w:t>Machine Learning</w:t>
+      </w:r>
       <w:bookmarkEnd w:id="9"/>
-    </w:p>
-    <w:p>
-      <w:pPr>
-        <w:pStyle w:val="Heading2"/>
-      </w:pPr>
-      <w:bookmarkStart w:id="10" w:name="_Toc84977221"/>
-      <w:r>
-        <w:t>Machine Learning</w:t>
-      </w:r>
-      <w:bookmarkEnd w:id="10"/>
     </w:p>
     <w:p>
       <w:pPr>
@@ -19124,12 +19029,11 @@
       <w:pPr>
         <w:pStyle w:val="Heading2"/>
       </w:pPr>
-      <w:bookmarkStart w:id="11" w:name="_Toc84977222"/>
-      <w:r>
-        <w:lastRenderedPageBreak/>
+      <w:bookmarkStart w:id="10" w:name="_Toc85137016"/>
+      <w:r>
         <w:t>Autonomous Vehicles</w:t>
       </w:r>
-      <w:bookmarkEnd w:id="11"/>
+      <w:bookmarkEnd w:id="10"/>
     </w:p>
     <w:p>
       <w:pPr>
@@ -19315,12 +19219,11 @@
       <w:pPr>
         <w:pStyle w:val="Heading2"/>
       </w:pPr>
-      <w:bookmarkStart w:id="12" w:name="_Toc84977223"/>
-      <w:r>
-        <w:lastRenderedPageBreak/>
+      <w:bookmarkStart w:id="11" w:name="_Toc85137017"/>
+      <w:r>
         <w:t>Cybersecurity</w:t>
       </w:r>
-      <w:bookmarkEnd w:id="12"/>
+      <w:bookmarkEnd w:id="11"/>
     </w:p>
     <w:p>
       <w:pPr>
@@ -19506,12 +19409,11 @@
       <w:pPr>
         <w:pStyle w:val="Heading2"/>
       </w:pPr>
-      <w:bookmarkStart w:id="13" w:name="_Toc84977224"/>
-      <w:r>
-        <w:lastRenderedPageBreak/>
+      <w:bookmarkStart w:id="12" w:name="_Toc85137018"/>
+      <w:r>
         <w:t>Blockchain and Cryptocurrencies</w:t>
       </w:r>
-      <w:bookmarkEnd w:id="13"/>
+      <w:bookmarkEnd w:id="12"/>
     </w:p>
     <w:p>
       <w:pPr>
@@ -19697,12 +19599,11 @@
       <w:pPr>
         <w:pStyle w:val="Heading1"/>
       </w:pPr>
-      <w:bookmarkStart w:id="14" w:name="_Toc84977225"/>
-      <w:r>
-        <w:lastRenderedPageBreak/>
+      <w:bookmarkStart w:id="13" w:name="_Toc85137019"/>
+      <w:r>
         <w:t>Project ideas</w:t>
       </w:r>
-      <w:bookmarkEnd w:id="14"/>
+      <w:bookmarkEnd w:id="13"/>
     </w:p>
     <w:p>
       <w:pPr>
@@ -20048,48 +19949,29 @@
     </w:p>
     <w:p>
       <w:pPr>
-        <w:rPr>
-          <w:rFonts w:ascii="Arial" w:hAnsi="Arial" w:cs="Arial"/>
-          <w:sz w:val="36"/>
-          <w:szCs w:val="36"/>
-        </w:rPr>
-      </w:pPr>
-    </w:p>
-    <w:p>
-      <w:pPr>
-        <w:rPr>
-          <w:rFonts w:ascii="Arial" w:hAnsi="Arial" w:cs="Arial"/>
-          <w:sz w:val="36"/>
-          <w:szCs w:val="36"/>
-        </w:rPr>
-      </w:pPr>
-    </w:p>
-    <w:p>
-      <w:pPr>
         <w:pStyle w:val="Heading1"/>
       </w:pPr>
-      <w:bookmarkStart w:id="15" w:name="_Toc84977226"/>
-      <w:r>
-        <w:lastRenderedPageBreak/>
+      <w:bookmarkStart w:id="14" w:name="_Toc85137020"/>
+      <w:r>
         <w:t>GROUP REFLECTION</w:t>
       </w:r>
+      <w:bookmarkEnd w:id="14"/>
+    </w:p>
+    <w:p>
+      <w:pPr>
+        <w:pStyle w:val="Heading2"/>
+        <w:rPr>
+          <w:lang w:val="en"/>
+        </w:rPr>
+      </w:pPr>
+      <w:bookmarkStart w:id="15" w:name="_Toc85137021"/>
+      <w:r>
+        <w:rPr>
+          <w:lang w:val="en"/>
+        </w:rPr>
+        <w:t>The group’s reflection</w:t>
+      </w:r>
       <w:bookmarkEnd w:id="15"/>
-    </w:p>
-    <w:p>
-      <w:pPr>
-        <w:pStyle w:val="Heading2"/>
-        <w:rPr>
-          <w:lang w:val="en"/>
-        </w:rPr>
-      </w:pPr>
-      <w:bookmarkStart w:id="16" w:name="_Toc84977227"/>
-      <w:r>
-        <w:rPr>
-          <w:lang w:val="en"/>
-        </w:rPr>
-        <w:t>The group’s reflection</w:t>
-      </w:r>
-      <w:bookmarkEnd w:id="16"/>
     </w:p>
     <w:p>
       <w:pPr>
@@ -21290,11 +21172,11 @@
       <w:pPr>
         <w:pStyle w:val="Heading2"/>
       </w:pPr>
-      <w:bookmarkStart w:id="17" w:name="_Toc84977228"/>
+      <w:bookmarkStart w:id="16" w:name="_Toc85137022"/>
       <w:r>
         <w:t>Members’ reflection</w:t>
       </w:r>
-      <w:bookmarkEnd w:id="17"/>
+      <w:bookmarkEnd w:id="16"/>
     </w:p>
     <w:p>
       <w:pPr>
@@ -22459,11 +22341,11 @@
       <w:pPr>
         <w:pStyle w:val="Heading1"/>
       </w:pPr>
-      <w:bookmarkStart w:id="18" w:name="_Toc84977229"/>
+      <w:bookmarkStart w:id="17" w:name="_Toc85137023"/>
       <w:r>
         <w:t>List of figures</w:t>
       </w:r>
-      <w:bookmarkEnd w:id="18"/>
+      <w:bookmarkEnd w:id="17"/>
     </w:p>
     <w:p>
       <w:pPr>
@@ -22544,15 +22426,7 @@
           <w:sz w:val="20"/>
           <w:szCs w:val="20"/>
         </w:rPr>
-        <w:t xml:space="preserve"> </w:t>
-      </w:r>
-      <w:r>
-        <w:rPr>
-          <w:rFonts w:asciiTheme="minorHAnsi" w:eastAsiaTheme="minorEastAsia" w:hAnsiTheme="minorHAnsi" w:cstheme="minorBidi"/>
-          <w:sz w:val="20"/>
-          <w:szCs w:val="20"/>
-        </w:rPr>
-        <w:t>Accessed 13 Oct. 2021]</w:t>
+        <w:t xml:space="preserve"> Accessed 13 Oct. 2021]</w:t>
       </w:r>
     </w:p>
     <w:p>
@@ -22613,16 +22487,7 @@
             <w:sz w:val="20"/>
             <w:szCs w:val="20"/>
           </w:rPr>
-          <w:t>https://www.pexels.com/photo/close-up-photo-of-survey-spreadsheet-590022</w:t>
-        </w:r>
-        <w:r>
-          <w:rPr>
-            <w:rStyle w:val="Hyperlink"/>
-            <w:rFonts w:asciiTheme="minorHAnsi" w:eastAsiaTheme="minorEastAsia" w:hAnsiTheme="minorHAnsi" w:cstheme="minorBidi"/>
-            <w:sz w:val="20"/>
-            <w:szCs w:val="20"/>
-          </w:rPr>
-          <w:t>/</w:t>
+          <w:t>https://www.pexels.com/photo/close-up-photo-of-survey-spreadsheet-590022/</w:t>
         </w:r>
       </w:hyperlink>
       <w:proofErr w:type="gramStart"/>
@@ -22693,15 +22558,9 @@
         </w:rPr>
       </w:pPr>
     </w:p>
+    <w:bookmarkStart w:id="18" w:name="_Toc85137024" w:displacedByCustomXml="next"/>
     <w:sdt>
       <w:sdtPr>
-        <w:id w:val="138311065"/>
-        <w:docPartObj>
-          <w:docPartGallery w:val="Bibliographies"/>
-          <w:docPartUnique/>
-        </w:docPartObj>
-      </w:sdtPr>
-      <w:sdtEndPr>
         <w:rPr>
           <w:rFonts w:asciiTheme="minorHAnsi" w:hAnsiTheme="minorHAnsi"/>
           <w:b w:val="0"/>
@@ -22711,7 +22570,13 @@
           <w:sz w:val="20"/>
           <w:szCs w:val="20"/>
         </w:rPr>
-      </w:sdtEndPr>
+        <w:id w:val="138311065"/>
+        <w:docPartObj>
+          <w:docPartGallery w:val="Bibliographies"/>
+          <w:docPartUnique/>
+        </w:docPartObj>
+      </w:sdtPr>
+      <w:sdtEndPr/>
       <w:sdtContent>
         <w:p>
           <w:pPr>
@@ -22720,12 +22585,14 @@
           <w:r>
             <w:t>References</w:t>
           </w:r>
+          <w:bookmarkEnd w:id="18"/>
         </w:p>
         <w:sdt>
           <w:sdtPr>
             <w:id w:val="-573587230"/>
             <w:bibliography/>
           </w:sdtPr>
+          <w:sdtEndPr/>
           <w:sdtContent>
             <w:p>
               <w:r>
@@ -22950,7 +22817,7 @@
       </w:pPr>
       <w:bookmarkStart w:id="19" w:name="_Ref84973598"/>
       <w:bookmarkStart w:id="20" w:name="_Ref84973600"/>
-      <w:bookmarkStart w:id="21" w:name="_Toc84977231"/>
+      <w:bookmarkStart w:id="21" w:name="_Toc85137025"/>
       <w:r>
         <w:lastRenderedPageBreak/>
         <w:t>Appendix</w:t>
@@ -22998,6 +22865,410 @@
       </w:pPr>
       <w:r>
         <w:continuationSeparator/>
+      </w:r>
+    </w:p>
+  </w:endnote>
+  <w:endnote w:id="1">
+    <w:p>
+      <w:r>
+        <w:rPr>
+          <w:rStyle w:val="EndnoteReference"/>
+        </w:rPr>
+        <w:endnoteRef/>
+      </w:r>
+      <w:r>
+        <w:t xml:space="preserve"> </w:t>
+      </w:r>
+      <w:r>
+        <w:t xml:space="preserve">Australian Computer Society, 2021. </w:t>
+      </w:r>
+      <w:r>
+        <w:rPr>
+          <w:i/>
+          <w:iCs/>
+        </w:rPr>
+        <w:t>ACS – Demands &amp; Impacts on Tech &amp; Digital Skills White Paper 2021.</w:t>
+      </w:r>
+      <w:r>
+        <w:t xml:space="preserve"> [online] p.7. Available at: &lt; </w:t>
+      </w:r>
+      <w:hyperlink r:id="rId1" w:history="1">
+        <w:r>
+          <w:rPr>
+            <w:rStyle w:val="Hyperlink"/>
+          </w:rPr>
+          <w:t>Demand &amp; Impacts on Tech &amp; Digital Skills White Paper 2021 (acs.org.au)</w:t>
+        </w:r>
+      </w:hyperlink>
+      <w:r>
+        <w:t>&gt; [Accessed 30 September 2021]</w:t>
+      </w:r>
+    </w:p>
+  </w:endnote>
+  <w:endnote w:id="2">
+    <w:p>
+      <w:r>
+        <w:rPr>
+          <w:rStyle w:val="EndnoteReference"/>
+        </w:rPr>
+        <w:endnoteRef/>
+      </w:r>
+      <w:r>
+        <w:t xml:space="preserve"> </w:t>
+      </w:r>
+      <w:r>
+        <w:t>National Skills Commission, 2021.</w:t>
+      </w:r>
+      <w:r>
+        <w:rPr>
+          <w:i/>
+          <w:iCs/>
+        </w:rPr>
+        <w:t xml:space="preserve"> Skills Priority List June 2021.</w:t>
+      </w:r>
+      <w:r>
+        <w:t xml:space="preserve"> [online] p.6. Available at:</w:t>
+      </w:r>
+      <w:r>
+        <w:br/>
+        <w:t xml:space="preserve">&lt; </w:t>
+      </w:r>
+      <w:hyperlink r:id="rId2" w:history="1">
+        <w:r>
+          <w:rPr>
+            <w:rStyle w:val="Hyperlink"/>
+          </w:rPr>
+          <w:t>https://www.nationalskillscommission.gov.au/our-work/skills-priority-list</w:t>
+        </w:r>
+      </w:hyperlink>
+      <w:r>
+        <w:t xml:space="preserve"> &gt; [Accessed 2 October 2021]&gt;</w:t>
+      </w:r>
+    </w:p>
+  </w:endnote>
+  <w:endnote w:id="3">
+    <w:p>
+      <w:r>
+        <w:rPr>
+          <w:rStyle w:val="EndnoteReference"/>
+        </w:rPr>
+        <w:endnoteRef/>
+      </w:r>
+      <w:r>
+        <w:t xml:space="preserve"> </w:t>
+      </w:r>
+      <w:r>
+        <w:t>National Skills Commission, 2021.</w:t>
+      </w:r>
+      <w:r>
+        <w:rPr>
+          <w:i/>
+          <w:iCs/>
+        </w:rPr>
+        <w:t xml:space="preserve"> Skills Priority List June 2021.</w:t>
+      </w:r>
+      <w:r>
+        <w:t xml:space="preserve"> [online] p.6. Available at:</w:t>
+      </w:r>
+      <w:r>
+        <w:br/>
+        <w:t xml:space="preserve">&lt; </w:t>
+      </w:r>
+      <w:hyperlink r:id="rId3" w:history="1">
+        <w:r>
+          <w:rPr>
+            <w:rStyle w:val="Hyperlink"/>
+          </w:rPr>
+          <w:t>https://www.nationalskillscommission.gov.au/our-work/skills-priority-list</w:t>
+        </w:r>
+      </w:hyperlink>
+      <w:r>
+        <w:t xml:space="preserve"> &gt; [Accessed 2 October 2021]</w:t>
+      </w:r>
+    </w:p>
+  </w:endnote>
+  <w:endnote w:id="4">
+    <w:p>
+      <w:r>
+        <w:rPr>
+          <w:rStyle w:val="EndnoteReference"/>
+        </w:rPr>
+        <w:endnoteRef/>
+      </w:r>
+      <w:r>
+        <w:t xml:space="preserve"> </w:t>
+      </w:r>
+      <w:r>
+        <w:t>National Skills Commission, 2021.</w:t>
+      </w:r>
+      <w:r>
+        <w:rPr>
+          <w:i/>
+          <w:iCs/>
+        </w:rPr>
+        <w:t xml:space="preserve"> Skills Priority List June 2021.</w:t>
+      </w:r>
+      <w:r>
+        <w:t xml:space="preserve"> [online] p.6. Available at:</w:t>
+      </w:r>
+      <w:r>
+        <w:br/>
+        <w:t xml:space="preserve">&lt; </w:t>
+      </w:r>
+      <w:hyperlink r:id="rId4" w:history="1">
+        <w:r>
+          <w:rPr>
+            <w:rStyle w:val="Hyperlink"/>
+          </w:rPr>
+          <w:t>https://www.nationalskillscommission.gov.au/our-work/skills-priority-list</w:t>
+        </w:r>
+      </w:hyperlink>
+      <w:r>
+        <w:t xml:space="preserve"> &gt; [Accessed 2 October 2021]</w:t>
+      </w:r>
+    </w:p>
+  </w:endnote>
+  <w:endnote w:id="5">
+    <w:p>
+      <w:pPr>
+        <w:rPr>
+          <w:i/>
+          <w:iCs/>
+        </w:rPr>
+      </w:pPr>
+      <w:r>
+        <w:rPr>
+          <w:rStyle w:val="EndnoteReference"/>
+        </w:rPr>
+        <w:endnoteRef/>
+      </w:r>
+      <w:r>
+        <w:t xml:space="preserve"> </w:t>
+      </w:r>
+      <w:r>
+        <w:t xml:space="preserve">Department of Industry, 2018. </w:t>
+      </w:r>
+      <w:r>
+        <w:rPr>
+          <w:i/>
+          <w:iCs/>
+        </w:rPr>
+        <w:t>Australia’s Tech Future</w:t>
+      </w:r>
+      <w:r>
+        <w:t>. [online] p.17. Available at:</w:t>
+      </w:r>
+      <w:r>
+        <w:br/>
+        <w:t xml:space="preserve">&lt; </w:t>
+      </w:r>
+      <w:hyperlink r:id="rId5" w:anchor=":~:text=Australia%E2%80%99s%20Tech%20Future%20sets%20out%20the%20opportunities%20and,ensure%20all%20Australians%20can%20thrive%20in%C2%A0a%C2%A0global%20digital%20economy" w:history="1">
+        <w:r>
+          <w:rPr>
+            <w:rStyle w:val="Hyperlink"/>
+          </w:rPr>
+          <w:t>https://www.industry.gov.au/sites/default/files/2018-12/australias-tech-future.pdf#:~:text=Australia%E2%80%99s%20Tech%20Future%20sets%20out%20the%20opportunities%20and,ensure%20all%20Australians%20can%20thrive%20in%C2%A0a%C2%A0global%20digital%20economy</w:t>
+        </w:r>
+      </w:hyperlink>
+      <w:r>
+        <w:t xml:space="preserve">. &gt; [Accessed 2 October 2021] </w:t>
+      </w:r>
+    </w:p>
+  </w:endnote>
+  <w:endnote w:id="6">
+    <w:p>
+      <w:pPr>
+        <w:pStyle w:val="EndnoteText"/>
+      </w:pPr>
+      <w:r>
+        <w:rPr>
+          <w:rStyle w:val="EndnoteReference"/>
+        </w:rPr>
+        <w:endnoteRef/>
+      </w:r>
+      <w:r>
+        <w:t xml:space="preserve"> Burning Glass Technologies, 2018. </w:t>
+      </w:r>
+      <w:r>
+        <w:rPr>
+          <w:i/>
+          <w:iCs/>
+        </w:rPr>
+        <w:t xml:space="preserve">Labour Insight Jobs </w:t>
+      </w:r>
+      <w:r>
+        <w:t>[online]</w:t>
+      </w:r>
+    </w:p>
+  </w:endnote>
+  <w:endnote w:id="7">
+    <w:p>
+      <w:pPr>
+        <w:pStyle w:val="EndnoteText"/>
+      </w:pPr>
+      <w:r>
+        <w:rPr>
+          <w:rStyle w:val="EndnoteReference"/>
+        </w:rPr>
+        <w:endnoteRef/>
+      </w:r>
+      <w:r>
+        <w:t xml:space="preserve"> </w:t>
+      </w:r>
+      <w:r>
+        <w:t>National Skills Commission, 2021.</w:t>
+      </w:r>
+      <w:r>
+        <w:rPr>
+          <w:i/>
+          <w:iCs/>
+        </w:rPr>
+        <w:t xml:space="preserve"> Skills Priority List June 2021.</w:t>
+      </w:r>
+      <w:r>
+        <w:t xml:space="preserve"> [online] p.6. Available at:</w:t>
+      </w:r>
+      <w:r>
+        <w:br/>
+        <w:t xml:space="preserve">&lt; </w:t>
+      </w:r>
+      <w:hyperlink r:id="rId6" w:history="1">
+        <w:r>
+          <w:rPr>
+            <w:rStyle w:val="Hyperlink"/>
+          </w:rPr>
+          <w:t>https://www.nationalskillscommission.gov.au/our-work/skills-priority-list</w:t>
+        </w:r>
+      </w:hyperlink>
+      <w:r>
+        <w:t xml:space="preserve"> &gt; [Accessed 2 October 2021]&gt;</w:t>
+      </w:r>
+    </w:p>
+  </w:endnote>
+  <w:endnote w:id="8">
+    <w:p>
+      <w:pPr>
+        <w:pStyle w:val="EndnoteText"/>
+        <w:rPr>
+          <w:i/>
+          <w:iCs/>
+        </w:rPr>
+      </w:pPr>
+      <w:r>
+        <w:rPr>
+          <w:rStyle w:val="EndnoteReference"/>
+        </w:rPr>
+        <w:endnoteRef/>
+      </w:r>
+      <w:r>
+        <w:t xml:space="preserve"> </w:t>
+      </w:r>
+      <w:r>
+        <w:t xml:space="preserve">Australian Computer Society, 2021. </w:t>
+      </w:r>
+      <w:r>
+        <w:rPr>
+          <w:i/>
+          <w:iCs/>
+        </w:rPr>
+        <w:t>ACS – Demands &amp; Impacts on Tech &amp; Digital Skills White Paper 2021.</w:t>
+      </w:r>
+      <w:r>
+        <w:t xml:space="preserve"> [online] p.</w:t>
+      </w:r>
+      <w:r>
+        <w:t>8</w:t>
+      </w:r>
+      <w:r>
+        <w:t xml:space="preserve">. Available at: &lt; </w:t>
+      </w:r>
+      <w:hyperlink r:id="rId7" w:history="1">
+        <w:r>
+          <w:rPr>
+            <w:rStyle w:val="Hyperlink"/>
+          </w:rPr>
+          <w:t>Demand &amp; Impacts on Tech &amp; Digital Skills White Paper 2021 (acs.org.au)</w:t>
+        </w:r>
+      </w:hyperlink>
+      <w:r>
+        <w:t>&gt; [Accessed 30 September 2021]</w:t>
+      </w:r>
+    </w:p>
+  </w:endnote>
+  <w:endnote w:id="9">
+    <w:p>
+      <w:r>
+        <w:rPr>
+          <w:rStyle w:val="EndnoteReference"/>
+        </w:rPr>
+        <w:endnoteRef/>
+      </w:r>
+      <w:r>
+        <w:t xml:space="preserve"> </w:t>
+      </w:r>
+      <w:r>
+        <w:t xml:space="preserve">Department of Home Affairs, 2020. </w:t>
+      </w:r>
+      <w:r>
+        <w:rPr>
+          <w:i/>
+          <w:iCs/>
+        </w:rPr>
+        <w:t>Cyber Security Strategy.</w:t>
+      </w:r>
+      <w:r>
+        <w:t xml:space="preserve"> [online] p.9. Available at: </w:t>
+      </w:r>
+      <w:r>
+        <w:br/>
+        <w:t xml:space="preserve">&lt; </w:t>
+      </w:r>
+      <w:hyperlink r:id="rId8" w:history="1">
+        <w:r>
+          <w:rPr>
+            <w:rStyle w:val="Hyperlink"/>
+          </w:rPr>
+          <w:t>https://www.homeaffairs.gov.au/cyber-security-subsite/files/cyber-security-strategy-2020.pdf</w:t>
+        </w:r>
+      </w:hyperlink>
+      <w:r>
+        <w:t xml:space="preserve"> &gt;</w:t>
+      </w:r>
+      <w:r>
+        <w:t xml:space="preserve"> [Accessed </w:t>
+      </w:r>
+      <w:r>
+        <w:br/>
+        <w:t>3 October 2021]</w:t>
+      </w:r>
+    </w:p>
+  </w:endnote>
+  <w:endnote w:id="10">
+    <w:p>
+      <w:pPr>
+        <w:pStyle w:val="EndnoteText"/>
+      </w:pPr>
+      <w:r>
+        <w:rPr>
+          <w:rStyle w:val="EndnoteReference"/>
+        </w:rPr>
+        <w:endnoteRef/>
+      </w:r>
+      <w:r>
+        <w:t xml:space="preserve"> Burning Glass Technologies, 2018. </w:t>
+      </w:r>
+      <w:r>
+        <w:rPr>
+          <w:i/>
+          <w:iCs/>
+        </w:rPr>
+        <w:t>Labour Insight Jobs</w:t>
+      </w:r>
+      <w:r>
+        <w:t xml:space="preserve"> </w:t>
+      </w:r>
+      <w:r>
+        <w:t>[online]</w:t>
       </w:r>
     </w:p>
   </w:endnote>
@@ -23076,415 +23347,6 @@
       </w:pPr>
       <w:r>
         <w:continuationSeparator/>
-      </w:r>
-    </w:p>
-  </w:footnote>
-  <w:footnote w:id="1">
-    <w:p>
-      <w:pPr>
-        <w:rPr>
-          <w:rFonts w:hint="eastAsia"/>
-        </w:rPr>
-      </w:pPr>
-      <w:r>
-        <w:rPr>
-          <w:rStyle w:val="FootnoteReference"/>
-        </w:rPr>
-        <w:footnoteRef/>
-      </w:r>
-      <w:r>
-        <w:t xml:space="preserve"> </w:t>
-      </w:r>
-      <w:r>
-        <w:t xml:space="preserve">Australian Computer Society, 2021. </w:t>
-      </w:r>
-      <w:r>
-        <w:rPr>
-          <w:i/>
-          <w:iCs/>
-        </w:rPr>
-        <w:t>ACS – Demands &amp; Impacts on Tech &amp; Digital Skills White Paper 2021.</w:t>
-      </w:r>
-      <w:r>
-        <w:t xml:space="preserve"> [online] p.7. Available at: &lt; </w:t>
-      </w:r>
-      <w:hyperlink r:id="rId1" w:history="1">
-        <w:r>
-          <w:rPr>
-            <w:rStyle w:val="Hyperlink"/>
-          </w:rPr>
-          <w:t>Demand &amp; Impacts on Tech &amp; Digital Skills White Paper 2021 (acs.org.au)</w:t>
-        </w:r>
-      </w:hyperlink>
-      <w:r>
-        <w:t>&gt; [Accessed 30 September 2021]</w:t>
-      </w:r>
-    </w:p>
-  </w:footnote>
-  <w:footnote w:id="2">
-    <w:p>
-      <w:r>
-        <w:rPr>
-          <w:rStyle w:val="FootnoteReference"/>
-        </w:rPr>
-        <w:footnoteRef/>
-      </w:r>
-      <w:r>
-        <w:t xml:space="preserve"> </w:t>
-      </w:r>
-      <w:r>
-        <w:t>National Skills Commission, 2021.</w:t>
-      </w:r>
-      <w:r>
-        <w:rPr>
-          <w:i/>
-          <w:iCs/>
-        </w:rPr>
-        <w:t xml:space="preserve"> Skills Priority List June 2021.</w:t>
-      </w:r>
-      <w:r>
-        <w:t xml:space="preserve"> [online] p.6. Available at:</w:t>
-      </w:r>
-      <w:r>
-        <w:br/>
-        <w:t xml:space="preserve">&lt; </w:t>
-      </w:r>
-      <w:hyperlink r:id="rId2" w:history="1">
-        <w:r>
-          <w:rPr>
-            <w:rStyle w:val="Hyperlink"/>
-          </w:rPr>
-          <w:t>https://www.nationalskillscommission.gov.au/our-work/skills-priority-list</w:t>
-        </w:r>
-      </w:hyperlink>
-      <w:r>
-        <w:t xml:space="preserve"> &gt; [Accessed 2 October 2021]&gt;</w:t>
-      </w:r>
-    </w:p>
-  </w:footnote>
-  <w:footnote w:id="3">
-    <w:p>
-      <w:r>
-        <w:rPr>
-          <w:rStyle w:val="FootnoteReference"/>
-        </w:rPr>
-        <w:footnoteRef/>
-      </w:r>
-      <w:r>
-        <w:t xml:space="preserve"> </w:t>
-      </w:r>
-      <w:r>
-        <w:t>National Skills Commission, 2021.</w:t>
-      </w:r>
-      <w:r>
-        <w:rPr>
-          <w:i/>
-          <w:iCs/>
-        </w:rPr>
-        <w:t xml:space="preserve"> Skills Priority List June 2021.</w:t>
-      </w:r>
-      <w:r>
-        <w:t xml:space="preserve"> [online] p.6. Available at:</w:t>
-      </w:r>
-      <w:r>
-        <w:br/>
-        <w:t xml:space="preserve">&lt; </w:t>
-      </w:r>
-      <w:hyperlink r:id="rId3" w:history="1">
-        <w:r>
-          <w:rPr>
-            <w:rStyle w:val="Hyperlink"/>
-          </w:rPr>
-          <w:t>https://www.nationalskillscommission.gov.au/our-work/skills-priority-list</w:t>
-        </w:r>
-      </w:hyperlink>
-      <w:r>
-        <w:t xml:space="preserve"> &gt; [Accessed 2 October 2021]</w:t>
-      </w:r>
-    </w:p>
-  </w:footnote>
-  <w:footnote w:id="4">
-    <w:p>
-      <w:r>
-        <w:rPr>
-          <w:rStyle w:val="FootnoteReference"/>
-        </w:rPr>
-        <w:footnoteRef/>
-      </w:r>
-      <w:r>
-        <w:t xml:space="preserve"> </w:t>
-      </w:r>
-      <w:r>
-        <w:t>National Skills Commission, 2021.</w:t>
-      </w:r>
-      <w:r>
-        <w:rPr>
-          <w:i/>
-          <w:iCs/>
-        </w:rPr>
-        <w:t xml:space="preserve"> Skills Priority List June 2021.</w:t>
-      </w:r>
-      <w:r>
-        <w:t xml:space="preserve"> [online] p.6. Available at:</w:t>
-      </w:r>
-      <w:r>
-        <w:br/>
-        <w:t xml:space="preserve">&lt; </w:t>
-      </w:r>
-      <w:hyperlink r:id="rId4" w:history="1">
-        <w:r>
-          <w:rPr>
-            <w:rStyle w:val="Hyperlink"/>
-          </w:rPr>
-          <w:t>https://www.nationalskillscommission.gov.au/our-work/skills-priority-list</w:t>
-        </w:r>
-      </w:hyperlink>
-      <w:r>
-        <w:t xml:space="preserve"> &gt; [Accessed 2 October 2021]</w:t>
-      </w:r>
-    </w:p>
-  </w:footnote>
-  <w:footnote w:id="5">
-    <w:p>
-      <w:pPr>
-        <w:rPr>
-          <w:i/>
-          <w:iCs/>
-        </w:rPr>
-      </w:pPr>
-      <w:r>
-        <w:rPr>
-          <w:rStyle w:val="FootnoteReference"/>
-        </w:rPr>
-        <w:footnoteRef/>
-      </w:r>
-      <w:r>
-        <w:t xml:space="preserve"> </w:t>
-      </w:r>
-      <w:r>
-        <w:t xml:space="preserve">Department of Industry, 2018. </w:t>
-      </w:r>
-      <w:r>
-        <w:rPr>
-          <w:i/>
-          <w:iCs/>
-        </w:rPr>
-        <w:t>Australia’s Tech Future</w:t>
-      </w:r>
-      <w:r>
-        <w:t>. [online] p.17. Available at:</w:t>
-      </w:r>
-      <w:r>
-        <w:br/>
-        <w:t xml:space="preserve">&lt; </w:t>
-      </w:r>
-      <w:hyperlink r:id="rId5" w:anchor=":~:text=Australia%E2%80%99s%20Tech%20Future%20sets%20out%20the%20opportunities%20and,ensure%20all%20Australians%20can%20thrive%20in%C2%A0a%C2%A0global%20digital%20economy" w:history="1">
-        <w:r>
-          <w:rPr>
-            <w:rStyle w:val="Hyperlink"/>
-          </w:rPr>
-          <w:t>https://www.industry.gov.au/sites/default/files/2018-12/australias-tech-future.pdf#:~:text=Australia%E2%80%99s%20Tech%20Future%20sets%20out%20the%20opportunities%20and,ensure%20all%20Australians%20can%20thrive%20in%C2%A0a%C2%A0global%20digital%20economy</w:t>
-        </w:r>
-      </w:hyperlink>
-      <w:r>
-        <w:t xml:space="preserve">. &gt; [Accessed 2 October 2021] </w:t>
-      </w:r>
-    </w:p>
-  </w:footnote>
-  <w:footnote w:id="6">
-    <w:p>
-      <w:pPr>
-        <w:pStyle w:val="FootnoteText"/>
-      </w:pPr>
-      <w:r>
-        <w:rPr>
-          <w:rStyle w:val="FootnoteReference"/>
-        </w:rPr>
-        <w:footnoteRef/>
-      </w:r>
-      <w:r>
-        <w:t xml:space="preserve"> Burning Glass Technologies, 2018. </w:t>
-      </w:r>
-      <w:r>
-        <w:rPr>
-          <w:i/>
-          <w:iCs/>
-        </w:rPr>
-        <w:t xml:space="preserve">Labour Insight Jobs </w:t>
-      </w:r>
-      <w:r>
-        <w:t>[online]</w:t>
-      </w:r>
-    </w:p>
-  </w:footnote>
-  <w:footnote w:id="7">
-    <w:p>
-      <w:pPr>
-        <w:pStyle w:val="FootnoteText"/>
-      </w:pPr>
-      <w:r>
-        <w:rPr>
-          <w:rStyle w:val="FootnoteReference"/>
-        </w:rPr>
-        <w:footnoteRef/>
-      </w:r>
-      <w:r>
-        <w:t xml:space="preserve"> </w:t>
-      </w:r>
-      <w:r>
-        <w:t>National Skills Commission, 2021.</w:t>
-      </w:r>
-      <w:r>
-        <w:rPr>
-          <w:i/>
-          <w:iCs/>
-        </w:rPr>
-        <w:t xml:space="preserve"> Skills Priority List June 2021.</w:t>
-      </w:r>
-      <w:r>
-        <w:t xml:space="preserve"> [online] p.6. Available at:</w:t>
-      </w:r>
-      <w:r>
-        <w:br/>
-        <w:t xml:space="preserve">&lt; </w:t>
-      </w:r>
-      <w:hyperlink r:id="rId6" w:history="1">
-        <w:r>
-          <w:rPr>
-            <w:rStyle w:val="Hyperlink"/>
-          </w:rPr>
-          <w:t>https://www.nationalskillscommission.gov.au/our-work/skills-priority-list</w:t>
-        </w:r>
-      </w:hyperlink>
-      <w:r>
-        <w:t xml:space="preserve"> &gt; [Accessed 2 October 2021]&gt;</w:t>
-      </w:r>
-    </w:p>
-  </w:footnote>
-  <w:footnote w:id="8">
-    <w:p>
-      <w:pPr>
-        <w:pStyle w:val="FootnoteText"/>
-        <w:rPr>
-          <w:i/>
-          <w:iCs/>
-        </w:rPr>
-      </w:pPr>
-      <w:r>
-        <w:rPr>
-          <w:rStyle w:val="FootnoteReference"/>
-        </w:rPr>
-        <w:footnoteRef/>
-      </w:r>
-      <w:r>
-        <w:t xml:space="preserve"> </w:t>
-      </w:r>
-      <w:r>
-        <w:t xml:space="preserve">Australian Computer Society, 2021. </w:t>
-      </w:r>
-      <w:r>
-        <w:rPr>
-          <w:i/>
-          <w:iCs/>
-        </w:rPr>
-        <w:t>ACS – Demands &amp; Impacts on Tech &amp; Digital Skills White Paper 2021.</w:t>
-      </w:r>
-      <w:r>
-        <w:t xml:space="preserve"> [online] p.</w:t>
-      </w:r>
-      <w:r>
-        <w:t>8</w:t>
-      </w:r>
-      <w:r>
-        <w:t xml:space="preserve">. Available at: &lt; </w:t>
-      </w:r>
-      <w:hyperlink r:id="rId7" w:history="1">
-        <w:r>
-          <w:rPr>
-            <w:rStyle w:val="Hyperlink"/>
-          </w:rPr>
-          <w:t>Demand &amp; Impacts on Tech &amp; Digital Skills White Paper 2021 (acs.org.au)</w:t>
-        </w:r>
-      </w:hyperlink>
-      <w:r>
-        <w:t>&gt; [Accessed 30 September 2021]</w:t>
-      </w:r>
-    </w:p>
-  </w:footnote>
-  <w:footnote w:id="9">
-    <w:p>
-      <w:r>
-        <w:rPr>
-          <w:rStyle w:val="FootnoteReference"/>
-        </w:rPr>
-        <w:footnoteRef/>
-      </w:r>
-      <w:r>
-        <w:t xml:space="preserve"> </w:t>
-      </w:r>
-      <w:r>
-        <w:t xml:space="preserve">Department of Home Affairs, 2020. </w:t>
-      </w:r>
-      <w:r>
-        <w:rPr>
-          <w:i/>
-          <w:iCs/>
-        </w:rPr>
-        <w:t>Cyber Security Strategy.</w:t>
-      </w:r>
-      <w:r>
-        <w:t xml:space="preserve"> [online] p.9. Available at: </w:t>
-      </w:r>
-      <w:r>
-        <w:br/>
-        <w:t xml:space="preserve">&lt; </w:t>
-      </w:r>
-      <w:hyperlink r:id="rId8" w:history="1">
-        <w:r>
-          <w:rPr>
-            <w:rStyle w:val="Hyperlink"/>
-          </w:rPr>
-          <w:t>https://www.homeaffairs.gov.au/cyber-security-subsite/files/cyber-security-strategy-2020.pdf</w:t>
-        </w:r>
-      </w:hyperlink>
-      <w:r>
-        <w:t xml:space="preserve"> &gt;</w:t>
-      </w:r>
-      <w:r>
-        <w:t xml:space="preserve"> [Accessed </w:t>
-      </w:r>
-      <w:r>
-        <w:br/>
-        <w:t>3 October 2021]</w:t>
-      </w:r>
-    </w:p>
-  </w:footnote>
-  <w:footnote w:id="10">
-    <w:p>
-      <w:pPr>
-        <w:pStyle w:val="FootnoteText"/>
-      </w:pPr>
-      <w:r>
-        <w:rPr>
-          <w:rStyle w:val="FootnoteReference"/>
-        </w:rPr>
-        <w:footnoteRef/>
-      </w:r>
-      <w:r>
-        <w:t xml:space="preserve"> Burning Glass Technologies, 2018. </w:t>
-      </w:r>
-      <w:r>
-        <w:rPr>
-          <w:i/>
-          <w:iCs/>
-        </w:rPr>
-        <w:t>Labour Insight Jobs</w:t>
-      </w:r>
-      <w:r>
-        <w:t xml:space="preserve"> </w:t>
-      </w:r>
-      <w:r>
-        <w:t>[online]</w:t>
       </w:r>
     </w:p>
   </w:footnote>
@@ -27574,6 +27436,25 @@
 </file>
 
 <file path=customXml/item2.xml><?xml version="1.0" encoding="utf-8"?>
+<?mso-contentType ?>
+<FormTemplates xmlns="http://schemas.microsoft.com/sharepoint/v3/contenttype/forms">
+  <Display>DocumentLibraryForm</Display>
+  <Edit>DocumentLibraryForm</Edit>
+  <New>DocumentLibraryForm</New>
+</FormTemplates>
+</file>
+
+<file path=customXml/item3.xml><?xml version="1.0" encoding="utf-8"?>
+<b:Sources xmlns:b="http://schemas.openxmlformats.org/officeDocument/2006/bibliography" xmlns="http://schemas.openxmlformats.org/officeDocument/2006/bibliography" SelectedStyle="\APASixthEditionOfficeOnline.xsl" StyleName="APA" Version="6"/>
+</file>
+
+<file path=customXml/item4.xml><?xml version="1.0" encoding="utf-8"?>
+<p:properties xmlns:p="http://schemas.microsoft.com/office/2006/metadata/properties" xmlns:xsi="http://www.w3.org/2001/XMLSchema-instance" xmlns:pc="http://schemas.microsoft.com/office/infopath/2007/PartnerControls">
+  <documentManagement/>
+</p:properties>
+</file>
+
+<file path=customXml/item5.xml><?xml version="1.0" encoding="utf-8"?>
 <ct:contentTypeSchema xmlns:ct="http://schemas.microsoft.com/office/2006/metadata/contentType" xmlns:ma="http://schemas.microsoft.com/office/2006/metadata/properties/metaAttributes" ct:_="" ma:_="" ma:contentTypeName="Document" ma:contentTypeID="0x0101002605EAE7F9DE4F4E94696AEE583F3B47" ma:contentTypeVersion="8" ma:contentTypeDescription="Create a new document." ma:contentTypeScope="" ma:versionID="f94fec3dc6bc4f9056f2b126fd44248d">
   <xsd:schema xmlns:xsd="http://www.w3.org/2001/XMLSchema" xmlns:xs="http://www.w3.org/2001/XMLSchema" xmlns:p="http://schemas.microsoft.com/office/2006/metadata/properties" xmlns:ns2="7554641d-39f6-4c12-af1a-8f42d3e9b3aa" xmlns:ns3="d9e41ffc-5a6f-4f47-9a5b-99e661bafd1d" targetNamespace="http://schemas.microsoft.com/office/2006/metadata/properties" ma:root="true" ma:fieldsID="98b04ded115f4aa374e74a8c23a64b82" ns2:_="" ns3:_="">
     <xsd:import namespace="7554641d-39f6-4c12-af1a-8f42d3e9b3aa"/>
@@ -27764,25 +27645,6 @@
 </ct:contentTypeSchema>
 </file>
 
-<file path=customXml/item3.xml><?xml version="1.0" encoding="utf-8"?>
-<p:properties xmlns:p="http://schemas.microsoft.com/office/2006/metadata/properties" xmlns:xsi="http://www.w3.org/2001/XMLSchema-instance" xmlns:pc="http://schemas.microsoft.com/office/infopath/2007/PartnerControls">
-  <documentManagement/>
-</p:properties>
-</file>
-
-<file path=customXml/item4.xml><?xml version="1.0" encoding="utf-8"?>
-<b:Sources xmlns:b="http://schemas.openxmlformats.org/officeDocument/2006/bibliography" xmlns="http://schemas.openxmlformats.org/officeDocument/2006/bibliography" SelectedStyle="\APASixthEditionOfficeOnline.xsl" StyleName="APA" Version="6"/>
-</file>
-
-<file path=customXml/item5.xml><?xml version="1.0" encoding="utf-8"?>
-<?mso-contentType ?>
-<FormTemplates xmlns="http://schemas.microsoft.com/sharepoint/v3/contenttype/forms">
-  <Display>DocumentLibraryForm</Display>
-  <Edit>DocumentLibraryForm</Edit>
-  <New>DocumentLibraryForm</New>
-</FormTemplates>
-</file>
-
 <file path=customXml/itemProps1.xml><?xml version="1.0" encoding="utf-8"?>
 <ds:datastoreItem xmlns:ds="http://schemas.openxmlformats.org/officeDocument/2006/customXml" ds:itemID="{55AF091B-3C7A-41E3-B477-F2FDAA23CFDA}">
   <ds:schemaRefs>
@@ -27792,6 +27654,31 @@
 </file>
 
 <file path=customXml/itemProps2.xml><?xml version="1.0" encoding="utf-8"?>
+<ds:datastoreItem xmlns:ds="http://schemas.openxmlformats.org/officeDocument/2006/customXml" ds:itemID="{1EED052B-D886-4294-9C60-FD5C49F8EA6A}">
+  <ds:schemaRefs>
+    <ds:schemaRef ds:uri="http://schemas.microsoft.com/sharepoint/v3/contenttype/forms"/>
+  </ds:schemaRefs>
+</ds:datastoreItem>
+</file>
+
+<file path=customXml/itemProps3.xml><?xml version="1.0" encoding="utf-8"?>
+<ds:datastoreItem xmlns:ds="http://schemas.openxmlformats.org/officeDocument/2006/customXml" ds:itemID="{2A4475DC-FEA1-448D-B77C-7357B573A109}">
+  <ds:schemaRefs>
+    <ds:schemaRef ds:uri="http://schemas.openxmlformats.org/officeDocument/2006/bibliography"/>
+  </ds:schemaRefs>
+</ds:datastoreItem>
+</file>
+
+<file path=customXml/itemProps4.xml><?xml version="1.0" encoding="utf-8"?>
+<ds:datastoreItem xmlns:ds="http://schemas.openxmlformats.org/officeDocument/2006/customXml" ds:itemID="{060A577B-C88F-4D7F-8AE9-3AADD39FB869}">
+  <ds:schemaRefs>
+    <ds:schemaRef ds:uri="http://schemas.microsoft.com/office/2006/metadata/properties"/>
+    <ds:schemaRef ds:uri="http://schemas.microsoft.com/office/infopath/2007/PartnerControls"/>
+  </ds:schemaRefs>
+</ds:datastoreItem>
+</file>
+
+<file path=customXml/itemProps5.xml><?xml version="1.0" encoding="utf-8"?>
 <ds:datastoreItem xmlns:ds="http://schemas.openxmlformats.org/officeDocument/2006/customXml" ds:itemID="{055AEA56-5D2C-4365-87F4-ABCF8233AA66}">
   <ds:schemaRefs>
     <ds:schemaRef ds:uri="http://schemas.microsoft.com/office/2006/metadata/contentType"/>
@@ -27808,29 +27695,4 @@
     <ds:schemaRef ds:uri="http://schemas.microsoft.com/internal/obd"/>
   </ds:schemaRefs>
 </ds:datastoreItem>
-</file>
-
-<file path=customXml/itemProps3.xml><?xml version="1.0" encoding="utf-8"?>
-<ds:datastoreItem xmlns:ds="http://schemas.openxmlformats.org/officeDocument/2006/customXml" ds:itemID="{060A577B-C88F-4D7F-8AE9-3AADD39FB869}">
-  <ds:schemaRefs>
-    <ds:schemaRef ds:uri="http://schemas.microsoft.com/office/2006/metadata/properties"/>
-    <ds:schemaRef ds:uri="http://schemas.microsoft.com/office/infopath/2007/PartnerControls"/>
-  </ds:schemaRefs>
-</ds:datastoreItem>
-</file>
-
-<file path=customXml/itemProps4.xml><?xml version="1.0" encoding="utf-8"?>
-<ds:datastoreItem xmlns:ds="http://schemas.openxmlformats.org/officeDocument/2006/customXml" ds:itemID="{2A4475DC-FEA1-448D-B77C-7357B573A109}">
-  <ds:schemaRefs>
-    <ds:schemaRef ds:uri="http://schemas.openxmlformats.org/officeDocument/2006/bibliography"/>
-  </ds:schemaRefs>
-</ds:datastoreItem>
-</file>
-
-<file path=customXml/itemProps5.xml><?xml version="1.0" encoding="utf-8"?>
-<ds:datastoreItem xmlns:ds="http://schemas.openxmlformats.org/officeDocument/2006/customXml" ds:itemID="{1EED052B-D886-4294-9C60-FD5C49F8EA6A}">
-  <ds:schemaRefs>
-    <ds:schemaRef ds:uri="http://schemas.microsoft.com/sharepoint/v3/contenttype/forms"/>
-  </ds:schemaRefs>
-</ds:datastoreItem>
 </file>
</xml_diff>

<commit_message>
Minor collation change Signed-off-by: Tetsumaro <s3923443@student.rmit.edu.au>
</commit_message>
<xml_diff>
--- a/collation/20211013 - Draft Assigment.docx
+++ b/collation/20211013 - Draft Assigment.docx
@@ -10300,14 +10300,27 @@
                             <w:r>
                               <w:t xml:space="preserve">Figure </w:t>
                             </w:r>
-                            <w:fldSimple w:instr=" SEQ Figure \* ARABIC ">
-                              <w:r>
-                                <w:rPr>
-                                  <w:noProof/>
-                                </w:rPr>
-                                <w:t>1</w:t>
-                              </w:r>
-                            </w:fldSimple>
+                            <w:r>
+                              <w:fldChar w:fldCharType="begin"/>
+                            </w:r>
+                            <w:r>
+                              <w:instrText xml:space="preserve"> SEQ Figure \* ARABIC </w:instrText>
+                            </w:r>
+                            <w:r>
+                              <w:fldChar w:fldCharType="separate"/>
+                            </w:r>
+                            <w:r>
+                              <w:rPr>
+                                <w:noProof/>
+                              </w:rPr>
+                              <w:t>1</w:t>
+                            </w:r>
+                            <w:r>
+                              <w:rPr>
+                                <w:noProof/>
+                              </w:rPr>
+                              <w:fldChar w:fldCharType="end"/>
+                            </w:r>
                             <w:r>
                               <w:t xml:space="preserve"> </w:t>
                             </w:r>
@@ -16443,7 +16456,53 @@
       <w:pPr>
         <w:pStyle w:val="IntenseQuote"/>
       </w:pPr>
-    </w:p>
+      <w:hyperlink r:id="rId22" w:history="1">
+        <w:r>
+          <w:rPr>
+            <w:rStyle w:val="Hyperlink"/>
+          </w:rPr>
+          <w:t>https://github.com/taylenAnderson/stockIT.git</w:t>
+        </w:r>
+      </w:hyperlink>
+    </w:p>
+    <w:p>
+      <w:hyperlink r:id="rId23" w:tgtFrame="_blank" w:tooltip="https://taylenanderson.github.io/stockit/" w:history="1">
+        <w:r>
+          <w:rPr>
+            <w:rStyle w:val="Hyperlink"/>
+            <w:rFonts w:ascii="Segoe UI" w:hAnsi="Segoe UI" w:cs="Segoe UI"/>
+            <w:color w:val="6264A7"/>
+            <w:sz w:val="21"/>
+            <w:szCs w:val="21"/>
+            <w:shd w:val="clear" w:color="auto" w:fill="FFFFFF"/>
+          </w:rPr>
+          <w:t>https://taylenanderson.github.io/</w:t>
+        </w:r>
+        <w:r>
+          <w:rPr>
+            <w:rStyle w:val="Hyperlink"/>
+            <w:rFonts w:ascii="Segoe UI" w:hAnsi="Segoe UI" w:cs="Segoe UI"/>
+            <w:color w:val="6264A7"/>
+            <w:sz w:val="21"/>
+            <w:szCs w:val="21"/>
+            <w:shd w:val="clear" w:color="auto" w:fill="FFFFFF"/>
+          </w:rPr>
+          <w:t>s</w:t>
+        </w:r>
+        <w:r>
+          <w:rPr>
+            <w:rStyle w:val="Hyperlink"/>
+            <w:rFonts w:ascii="Segoe UI" w:hAnsi="Segoe UI" w:cs="Segoe UI"/>
+            <w:color w:val="6264A7"/>
+            <w:sz w:val="21"/>
+            <w:szCs w:val="21"/>
+            <w:shd w:val="clear" w:color="auto" w:fill="FFFFFF"/>
+          </w:rPr>
+          <w:t>tockIT/</w:t>
+        </w:r>
+      </w:hyperlink>
+    </w:p>
+    <w:p/>
     <w:p>
       <w:pPr>
         <w:pStyle w:val="IntenseQuote"/>
@@ -16492,7 +16551,7 @@
                     </pic:cNvPicPr>
                   </pic:nvPicPr>
                   <pic:blipFill>
-                    <a:blip r:embed="rId22">
+                    <a:blip r:embed="rId24">
                       <a:extLst>
                         <a:ext uri="{28A0092B-C50C-407E-A947-70E740481C1C}">
                           <a14:useLocalDpi xmlns:a14="http://schemas.microsoft.com/office/drawing/2010/main" val="0"/>
@@ -16620,14 +16679,27 @@
                             <w:r>
                               <w:t xml:space="preserve">Figure </w:t>
                             </w:r>
-                            <w:fldSimple w:instr=" SEQ Figure \* ARABIC ">
-                              <w:r>
-                                <w:rPr>
-                                  <w:noProof/>
-                                </w:rPr>
-                                <w:t>1</w:t>
-                              </w:r>
-                            </w:fldSimple>
+                            <w:r>
+                              <w:fldChar w:fldCharType="begin"/>
+                            </w:r>
+                            <w:r>
+                              <w:instrText xml:space="preserve"> SEQ Figure \* ARABIC </w:instrText>
+                            </w:r>
+                            <w:r>
+                              <w:fldChar w:fldCharType="separate"/>
+                            </w:r>
+                            <w:r>
+                              <w:rPr>
+                                <w:noProof/>
+                              </w:rPr>
+                              <w:t>1</w:t>
+                            </w:r>
+                            <w:r>
+                              <w:rPr>
+                                <w:noProof/>
+                              </w:rPr>
+                              <w:fldChar w:fldCharType="end"/>
+                            </w:r>
                             <w:r>
                               <w:t xml:space="preserve"> –</w:t>
                             </w:r>
@@ -16859,7 +16931,16 @@
           <w:sz w:val="24"/>
           <w:szCs w:val="24"/>
         </w:rPr>
-        <w:t>and that ‘the pace of change continues to blur the boundaries of the physical and digital worlds.’</w:t>
+        <w:t xml:space="preserve">and that ‘the pace of change continues to blur the </w:t>
+      </w:r>
+      <w:r>
+        <w:rPr>
+          <w:rFonts w:ascii="Arial" w:hAnsi="Arial" w:cs="Arial"/>
+          <w:sz w:val="24"/>
+          <w:szCs w:val="24"/>
+        </w:rPr>
+        <w:lastRenderedPageBreak/>
+        <w:t>boundaries of the physical and digital worlds.’</w:t>
       </w:r>
       <w:r>
         <w:rPr>
@@ -16876,16 +16957,7 @@
           <w:sz w:val="24"/>
           <w:szCs w:val="24"/>
         </w:rPr>
-        <w:t xml:space="preserve"> Programs such as CSIRO’s (Commonwealth Scientific and Industrial Research Organisation) Data 61, the Australian </w:t>
-      </w:r>
-      <w:r>
-        <w:rPr>
-          <w:rFonts w:ascii="Arial" w:hAnsi="Arial" w:cs="Arial"/>
-          <w:sz w:val="24"/>
-          <w:szCs w:val="24"/>
-        </w:rPr>
-        <w:lastRenderedPageBreak/>
-        <w:t xml:space="preserve">Defence Force Cyber Gap program and the Digital Cadetship program all seek to bridge digital skill and capability gaps in Australia’s workforce. </w:t>
+        <w:t xml:space="preserve"> Programs such as CSIRO’s (Commonwealth Scientific and Industrial Research Organisation) Data 61, the Australian Defence Force Cyber Gap program and the Digital Cadetship program all seek to bridge digital skill and capability gaps in Australia’s workforce. </w:t>
       </w:r>
     </w:p>
     <w:p>
@@ -17092,7 +17164,7 @@
                     <pic:cNvPicPr/>
                   </pic:nvPicPr>
                   <pic:blipFill>
-                    <a:blip r:embed="rId23">
+                    <a:blip r:embed="rId25">
                       <a:extLst>
                         <a:ext uri="{28A0092B-C50C-407E-A947-70E740481C1C}">
                           <a14:useLocalDpi xmlns:a14="http://schemas.microsoft.com/office/drawing/2010/main" val="0"/>
@@ -17217,7 +17289,7 @@
                     <pic:cNvPicPr/>
                   </pic:nvPicPr>
                   <pic:blipFill>
-                    <a:blip r:embed="rId24">
+                    <a:blip r:embed="rId26">
                       <a:extLst>
                         <a:ext uri="{28A0092B-C50C-407E-A947-70E740481C1C}">
                           <a14:useLocalDpi xmlns:a14="http://schemas.microsoft.com/office/drawing/2010/main" val="0"/>
@@ -17549,6 +17621,7 @@
           <w:sz w:val="24"/>
           <w:szCs w:val="24"/>
         </w:rPr>
+        <w:lastRenderedPageBreak/>
         <w:t>National Need</w:t>
       </w:r>
     </w:p>
@@ -17568,7 +17641,6 @@
           <w:sz w:val="24"/>
           <w:szCs w:val="24"/>
         </w:rPr>
-        <w:lastRenderedPageBreak/>
         <w:t>The IT Industry has been one of the fastest growing Industry. This has been accelerated by increased access to technology, global events such as COVID-19 and the growing integration of digital capabilities into traditionally non-digitalised space. The boom in the use of IT services has occurred at a rate far greater than the industry’s ability to recruit and train employees to necessary standard. This has created a huge workforce capability gap, requiring Government and Industry to develop strong incentives to attract people to study and work in IT.</w:t>
       </w:r>
     </w:p>
@@ -17783,6 +17855,7 @@
           <w:sz w:val="24"/>
           <w:szCs w:val="24"/>
         </w:rPr>
+        <w:lastRenderedPageBreak/>
         <w:t>Elements of cyber security is in inherent in maintenance of a system</w:t>
       </w:r>
     </w:p>
@@ -17802,7 +17875,6 @@
           <w:sz w:val="24"/>
           <w:szCs w:val="24"/>
         </w:rPr>
-        <w:lastRenderedPageBreak/>
         <w:t xml:space="preserve">Further to this, we have extracted some of the core skills in each role we have chosen to create an aggregated group skillset and compared that to the Burning Glass data. It was harder to find an alternative data source that was consistent with the metrics used in the Burning Glass data to provide greater depth in the analysis of which skills are relevant in the ICT roles. This is partly due to the evolution and refinement of language used to describe and used by Industry. </w:t>
       </w:r>
     </w:p>
@@ -17835,7 +17907,7 @@
                     <pic:cNvPicPr/>
                   </pic:nvPicPr>
                   <pic:blipFill>
-                    <a:blip r:embed="rId25" cstate="print">
+                    <a:blip r:embed="rId27" cstate="print">
                       <a:extLst>
                         <a:ext uri="{28A0092B-C50C-407E-A947-70E740481C1C}">
                           <a14:useLocalDpi xmlns:a14="http://schemas.microsoft.com/office/drawing/2010/main" val="0"/>
@@ -17908,7 +17980,7 @@
                     <pic:cNvPicPr/>
                   </pic:nvPicPr>
                   <pic:blipFill>
-                    <a:blip r:embed="rId26">
+                    <a:blip r:embed="rId28">
                       <a:extLst>
                         <a:ext uri="{28A0092B-C50C-407E-A947-70E740481C1C}">
                           <a14:useLocalDpi xmlns:a14="http://schemas.microsoft.com/office/drawing/2010/main" val="0"/>
@@ -18024,7 +18096,7 @@
                     <pic:cNvPicPr/>
                   </pic:nvPicPr>
                   <pic:blipFill>
-                    <a:blip r:embed="rId27">
+                    <a:blip r:embed="rId29">
                       <a:extLst>
                         <a:ext uri="{28A0092B-C50C-407E-A947-70E740481C1C}">
                           <a14:useLocalDpi xmlns:a14="http://schemas.microsoft.com/office/drawing/2010/main" val="0"/>
@@ -18643,25 +18715,7 @@
           <w:sz w:val="24"/>
           <w:szCs w:val="24"/>
         </w:rPr>
-        <w:t>Appen</w:t>
-      </w:r>
-      <w:r>
-        <w:rPr>
-          <w:rFonts w:ascii="Arial" w:hAnsi="Arial" w:cs="Arial"/>
-          <w:color w:val="2F5496" w:themeColor="accent1" w:themeShade="BF"/>
-          <w:sz w:val="24"/>
-          <w:szCs w:val="24"/>
-        </w:rPr>
-        <w:t>d</w:t>
-      </w:r>
-      <w:r>
-        <w:rPr>
-          <w:rFonts w:ascii="Arial" w:hAnsi="Arial" w:cs="Arial"/>
-          <w:color w:val="2F5496" w:themeColor="accent1" w:themeShade="BF"/>
-          <w:sz w:val="24"/>
-          <w:szCs w:val="24"/>
-        </w:rPr>
-        <w:t>ix</w:t>
+        <w:t>Appendix</w:t>
       </w:r>
       <w:r>
         <w:rPr>
@@ -20065,7 +20119,7 @@
                     <pic:cNvPicPr/>
                   </pic:nvPicPr>
                   <pic:blipFill>
-                    <a:blip r:embed="rId28"/>
+                    <a:blip r:embed="rId30"/>
                     <a:stretch>
                       <a:fillRect/>
                     </a:stretch>
@@ -20117,7 +20171,7 @@
                     <pic:cNvPicPr/>
                   </pic:nvPicPr>
                   <pic:blipFill>
-                    <a:blip r:embed="rId29"/>
+                    <a:blip r:embed="rId31"/>
                     <a:stretch>
                       <a:fillRect/>
                     </a:stretch>
@@ -20169,7 +20223,7 @@
                     <pic:cNvPicPr/>
                   </pic:nvPicPr>
                   <pic:blipFill>
-                    <a:blip r:embed="rId30"/>
+                    <a:blip r:embed="rId32"/>
                     <a:stretch>
                       <a:fillRect/>
                     </a:stretch>
@@ -20222,7 +20276,7 @@
                     <pic:cNvPicPr/>
                   </pic:nvPicPr>
                   <pic:blipFill>
-                    <a:blip r:embed="rId31"/>
+                    <a:blip r:embed="rId33"/>
                     <a:stretch>
                       <a:fillRect/>
                     </a:stretch>
@@ -20274,7 +20328,7 @@
                     <pic:cNvPicPr/>
                   </pic:nvPicPr>
                   <pic:blipFill>
-                    <a:blip r:embed="rId32"/>
+                    <a:blip r:embed="rId34"/>
                     <a:stretch>
                       <a:fillRect/>
                     </a:stretch>
@@ -20326,7 +20380,7 @@
                     <pic:cNvPicPr/>
                   </pic:nvPicPr>
                   <pic:blipFill>
-                    <a:blip r:embed="rId33"/>
+                    <a:blip r:embed="rId35"/>
                     <a:stretch>
                       <a:fillRect/>
                     </a:stretch>
@@ -20378,7 +20432,7 @@
                     <pic:cNvPicPr/>
                   </pic:nvPicPr>
                   <pic:blipFill>
-                    <a:blip r:embed="rId34"/>
+                    <a:blip r:embed="rId36"/>
                     <a:stretch>
                       <a:fillRect/>
                     </a:stretch>
@@ -20527,7 +20581,7 @@
                     </pic:cNvPicPr>
                   </pic:nvPicPr>
                   <pic:blipFill>
-                    <a:blip r:embed="rId35" cstate="print">
+                    <a:blip r:embed="rId37" cstate="print">
                       <a:extLst>
                         <a:ext uri="{28A0092B-C50C-407E-A947-70E740481C1C}">
                           <a14:useLocalDpi xmlns:a14="http://schemas.microsoft.com/office/drawing/2010/main" val="0"/>
@@ -20885,7 +20939,7 @@
                     </pic:cNvPicPr>
                   </pic:nvPicPr>
                   <pic:blipFill>
-                    <a:blip r:embed="rId36" cstate="print">
+                    <a:blip r:embed="rId38" cstate="print">
                       <a:extLst>
                         <a:ext uri="{28A0092B-C50C-407E-A947-70E740481C1C}">
                           <a14:useLocalDpi xmlns:a14="http://schemas.microsoft.com/office/drawing/2010/main" val="0"/>
@@ -21056,7 +21110,7 @@
                     </pic:cNvPicPr>
                   </pic:nvPicPr>
                   <pic:blipFill>
-                    <a:blip r:embed="rId37" cstate="print">
+                    <a:blip r:embed="rId39" cstate="print">
                       <a:extLst>
                         <a:ext uri="{28A0092B-C50C-407E-A947-70E740481C1C}">
                           <a14:useLocalDpi xmlns:a14="http://schemas.microsoft.com/office/drawing/2010/main" val="0"/>
@@ -21973,7 +22027,7 @@
                     <pic:cNvPicPr/>
                   </pic:nvPicPr>
                   <pic:blipFill>
-                    <a:blip r:embed="rId38">
+                    <a:blip r:embed="rId40">
                       <a:extLst>
                         <a:ext uri="{28A0092B-C50C-407E-A947-70E740481C1C}">
                           <a14:useLocalDpi xmlns:a14="http://schemas.microsoft.com/office/drawing/2010/main" val="0"/>
@@ -22391,7 +22445,7 @@
         </w:rPr>
         <w:t>&lt;</w:t>
       </w:r>
-      <w:hyperlink r:id="rId39" w:history="1">
+      <w:hyperlink r:id="rId41" w:history="1">
         <w:r>
           <w:rPr>
             <w:rStyle w:val="Hyperlink"/>
@@ -22479,7 +22533,7 @@
         </w:rPr>
         <w:t>&lt;</w:t>
       </w:r>
-      <w:hyperlink r:id="rId40" w:history="1">
+      <w:hyperlink r:id="rId42" w:history="1">
         <w:r>
           <w:rPr>
             <w:rStyle w:val="Hyperlink"/>
@@ -22608,7 +22662,7 @@
               <w:r>
                 <w:t xml:space="preserve"> [online] p.7. Available at: &lt; </w:t>
               </w:r>
-              <w:hyperlink r:id="rId41" w:history="1">
+              <w:hyperlink r:id="rId43" w:history="1">
                 <w:r>
                   <w:rPr>
                     <w:rStyle w:val="Hyperlink"/>
@@ -22647,7 +22701,7 @@
               <w:r>
                 <w:t xml:space="preserve">. Available at: &lt; </w:t>
               </w:r>
-              <w:hyperlink r:id="rId42" w:history="1">
+              <w:hyperlink r:id="rId44" w:history="1">
                 <w:r>
                   <w:rPr>
                     <w:rStyle w:val="Hyperlink"/>
@@ -22698,7 +22752,7 @@
                 <w:br/>
                 <w:t xml:space="preserve">&lt; </w:t>
               </w:r>
-              <w:hyperlink r:id="rId43" w:anchor=":~:text=Australia%E2%80%99s%20Tech%20Future%20sets%20out%20the%20opportunities%20and,ensure%20all%20Australians%20can%20thrive%20in%C2%A0a%C2%A0global%20digital%20economy" w:history="1">
+              <w:hyperlink r:id="rId45" w:anchor=":~:text=Australia%E2%80%99s%20Tech%20Future%20sets%20out%20the%20opportunities%20and,ensure%20all%20Australians%20can%20thrive%20in%C2%A0a%C2%A0global%20digital%20economy" w:history="1">
                 <w:r>
                   <w:rPr>
                     <w:rStyle w:val="Hyperlink"/>
@@ -22728,7 +22782,7 @@
                 <w:br/>
                 <w:t xml:space="preserve">&lt; </w:t>
               </w:r>
-              <w:hyperlink r:id="rId44" w:history="1">
+              <w:hyperlink r:id="rId46" w:history="1">
                 <w:r>
                   <w:rPr>
                     <w:rStyle w:val="Hyperlink"/>
@@ -22765,7 +22819,7 @@
                 <w:br/>
                 <w:t xml:space="preserve">&lt; </w:t>
               </w:r>
-              <w:hyperlink r:id="rId45" w:history="1">
+              <w:hyperlink r:id="rId47" w:history="1">
                 <w:r>
                   <w:rPr>
                     <w:rStyle w:val="Hyperlink"/>
@@ -27126,6 +27180,18 @@
       <w:spacing w:after="0"/>
     </w:pPr>
   </w:style>
+  <w:style w:type="character" w:styleId="FollowedHyperlink">
+    <w:name w:val="FollowedHyperlink"/>
+    <w:basedOn w:val="DefaultParagraphFont"/>
+    <w:uiPriority w:val="99"/>
+    <w:semiHidden/>
+    <w:unhideWhenUsed/>
+    <w:rsid w:val="00333985"/>
+    <w:rPr>
+      <w:color w:val="954F72" w:themeColor="followedHyperlink"/>
+      <w:u w:val="single"/>
+    </w:rPr>
+  </w:style>
 </w:styles>
 </file>
 
@@ -27436,25 +27502,6 @@
 </file>
 
 <file path=customXml/item2.xml><?xml version="1.0" encoding="utf-8"?>
-<?mso-contentType ?>
-<FormTemplates xmlns="http://schemas.microsoft.com/sharepoint/v3/contenttype/forms">
-  <Display>DocumentLibraryForm</Display>
-  <Edit>DocumentLibraryForm</Edit>
-  <New>DocumentLibraryForm</New>
-</FormTemplates>
-</file>
-
-<file path=customXml/item3.xml><?xml version="1.0" encoding="utf-8"?>
-<b:Sources xmlns:b="http://schemas.openxmlformats.org/officeDocument/2006/bibliography" xmlns="http://schemas.openxmlformats.org/officeDocument/2006/bibliography" SelectedStyle="\APASixthEditionOfficeOnline.xsl" StyleName="APA" Version="6"/>
-</file>
-
-<file path=customXml/item4.xml><?xml version="1.0" encoding="utf-8"?>
-<p:properties xmlns:p="http://schemas.microsoft.com/office/2006/metadata/properties" xmlns:xsi="http://www.w3.org/2001/XMLSchema-instance" xmlns:pc="http://schemas.microsoft.com/office/infopath/2007/PartnerControls">
-  <documentManagement/>
-</p:properties>
-</file>
-
-<file path=customXml/item5.xml><?xml version="1.0" encoding="utf-8"?>
 <ct:contentTypeSchema xmlns:ct="http://schemas.microsoft.com/office/2006/metadata/contentType" xmlns:ma="http://schemas.microsoft.com/office/2006/metadata/properties/metaAttributes" ct:_="" ma:_="" ma:contentTypeName="Document" ma:contentTypeID="0x0101002605EAE7F9DE4F4E94696AEE583F3B47" ma:contentTypeVersion="8" ma:contentTypeDescription="Create a new document." ma:contentTypeScope="" ma:versionID="f94fec3dc6bc4f9056f2b126fd44248d">
   <xsd:schema xmlns:xsd="http://www.w3.org/2001/XMLSchema" xmlns:xs="http://www.w3.org/2001/XMLSchema" xmlns:p="http://schemas.microsoft.com/office/2006/metadata/properties" xmlns:ns2="7554641d-39f6-4c12-af1a-8f42d3e9b3aa" xmlns:ns3="d9e41ffc-5a6f-4f47-9a5b-99e661bafd1d" targetNamespace="http://schemas.microsoft.com/office/2006/metadata/properties" ma:root="true" ma:fieldsID="98b04ded115f4aa374e74a8c23a64b82" ns2:_="" ns3:_="">
     <xsd:import namespace="7554641d-39f6-4c12-af1a-8f42d3e9b3aa"/>
@@ -27645,6 +27692,25 @@
 </ct:contentTypeSchema>
 </file>
 
+<file path=customXml/item3.xml><?xml version="1.0" encoding="utf-8"?>
+<p:properties xmlns:p="http://schemas.microsoft.com/office/2006/metadata/properties" xmlns:xsi="http://www.w3.org/2001/XMLSchema-instance" xmlns:pc="http://schemas.microsoft.com/office/infopath/2007/PartnerControls">
+  <documentManagement/>
+</p:properties>
+</file>
+
+<file path=customXml/item4.xml><?xml version="1.0" encoding="utf-8"?>
+<b:Sources xmlns:b="http://schemas.openxmlformats.org/officeDocument/2006/bibliography" xmlns="http://schemas.openxmlformats.org/officeDocument/2006/bibliography" SelectedStyle="\APASixthEditionOfficeOnline.xsl" StyleName="APA" Version="6"/>
+</file>
+
+<file path=customXml/item5.xml><?xml version="1.0" encoding="utf-8"?>
+<?mso-contentType ?>
+<FormTemplates xmlns="http://schemas.microsoft.com/sharepoint/v3/contenttype/forms">
+  <Display>DocumentLibraryForm</Display>
+  <Edit>DocumentLibraryForm</Edit>
+  <New>DocumentLibraryForm</New>
+</FormTemplates>
+</file>
+
 <file path=customXml/itemProps1.xml><?xml version="1.0" encoding="utf-8"?>
 <ds:datastoreItem xmlns:ds="http://schemas.openxmlformats.org/officeDocument/2006/customXml" ds:itemID="{55AF091B-3C7A-41E3-B477-F2FDAA23CFDA}">
   <ds:schemaRefs>
@@ -27654,31 +27720,6 @@
 </file>
 
 <file path=customXml/itemProps2.xml><?xml version="1.0" encoding="utf-8"?>
-<ds:datastoreItem xmlns:ds="http://schemas.openxmlformats.org/officeDocument/2006/customXml" ds:itemID="{1EED052B-D886-4294-9C60-FD5C49F8EA6A}">
-  <ds:schemaRefs>
-    <ds:schemaRef ds:uri="http://schemas.microsoft.com/sharepoint/v3/contenttype/forms"/>
-  </ds:schemaRefs>
-</ds:datastoreItem>
-</file>
-
-<file path=customXml/itemProps3.xml><?xml version="1.0" encoding="utf-8"?>
-<ds:datastoreItem xmlns:ds="http://schemas.openxmlformats.org/officeDocument/2006/customXml" ds:itemID="{2A4475DC-FEA1-448D-B77C-7357B573A109}">
-  <ds:schemaRefs>
-    <ds:schemaRef ds:uri="http://schemas.openxmlformats.org/officeDocument/2006/bibliography"/>
-  </ds:schemaRefs>
-</ds:datastoreItem>
-</file>
-
-<file path=customXml/itemProps4.xml><?xml version="1.0" encoding="utf-8"?>
-<ds:datastoreItem xmlns:ds="http://schemas.openxmlformats.org/officeDocument/2006/customXml" ds:itemID="{060A577B-C88F-4D7F-8AE9-3AADD39FB869}">
-  <ds:schemaRefs>
-    <ds:schemaRef ds:uri="http://schemas.microsoft.com/office/2006/metadata/properties"/>
-    <ds:schemaRef ds:uri="http://schemas.microsoft.com/office/infopath/2007/PartnerControls"/>
-  </ds:schemaRefs>
-</ds:datastoreItem>
-</file>
-
-<file path=customXml/itemProps5.xml><?xml version="1.0" encoding="utf-8"?>
 <ds:datastoreItem xmlns:ds="http://schemas.openxmlformats.org/officeDocument/2006/customXml" ds:itemID="{055AEA56-5D2C-4365-87F4-ABCF8233AA66}">
   <ds:schemaRefs>
     <ds:schemaRef ds:uri="http://schemas.microsoft.com/office/2006/metadata/contentType"/>
@@ -27695,4 +27736,29 @@
     <ds:schemaRef ds:uri="http://schemas.microsoft.com/internal/obd"/>
   </ds:schemaRefs>
 </ds:datastoreItem>
+</file>
+
+<file path=customXml/itemProps3.xml><?xml version="1.0" encoding="utf-8"?>
+<ds:datastoreItem xmlns:ds="http://schemas.openxmlformats.org/officeDocument/2006/customXml" ds:itemID="{060A577B-C88F-4D7F-8AE9-3AADD39FB869}">
+  <ds:schemaRefs>
+    <ds:schemaRef ds:uri="http://schemas.microsoft.com/office/2006/metadata/properties"/>
+    <ds:schemaRef ds:uri="http://schemas.microsoft.com/office/infopath/2007/PartnerControls"/>
+  </ds:schemaRefs>
+</ds:datastoreItem>
+</file>
+
+<file path=customXml/itemProps4.xml><?xml version="1.0" encoding="utf-8"?>
+<ds:datastoreItem xmlns:ds="http://schemas.openxmlformats.org/officeDocument/2006/customXml" ds:itemID="{2A4475DC-FEA1-448D-B77C-7357B573A109}">
+  <ds:schemaRefs>
+    <ds:schemaRef ds:uri="http://schemas.openxmlformats.org/officeDocument/2006/bibliography"/>
+  </ds:schemaRefs>
+</ds:datastoreItem>
+</file>
+
+<file path=customXml/itemProps5.xml><?xml version="1.0" encoding="utf-8"?>
+<ds:datastoreItem xmlns:ds="http://schemas.openxmlformats.org/officeDocument/2006/customXml" ds:itemID="{1EED052B-D886-4294-9C60-FD5C49F8EA6A}">
+  <ds:schemaRefs>
+    <ds:schemaRef ds:uri="http://schemas.microsoft.com/sharepoint/v3/contenttype/forms"/>
+  </ds:schemaRefs>
+</ds:datastoreItem>
 </file>
</xml_diff>

<commit_message>
Push draft Group MS and draft tools for review Signed-off-by: Tetsumaro <s3923443@student.rmit.edu.au>
</commit_message>
<xml_diff>
--- a/collation/20211013 - Draft Assigment.docx
+++ b/collation/20211013 - Draft Assigment.docx
@@ -956,7 +956,7 @@
                 </w:rPr>
                 <w:fldChar w:fldCharType="separate"/>
               </w:r>
-              <w:hyperlink w:anchor="_Toc85137008" w:history="1">
+              <w:hyperlink w:anchor="_Toc85217255" w:history="1">
                 <w:r>
                   <w:rPr>
                     <w:rStyle w:val="Hyperlink"/>
@@ -984,7 +984,7 @@
                     <w:noProof/>
                     <w:webHidden/>
                   </w:rPr>
-                  <w:instrText xml:space="preserve"> PAGEREF _Toc85137008 \h </w:instrText>
+                  <w:instrText xml:space="preserve"> PAGEREF _Toc85217255 \h </w:instrText>
                 </w:r>
                 <w:r>
                   <w:rPr>
@@ -1030,7 +1030,7 @@
                   <w:szCs w:val="22"/>
                 </w:rPr>
               </w:pPr>
-              <w:hyperlink w:anchor="_Toc85137009" w:history="1">
+              <w:hyperlink w:anchor="_Toc85217256" w:history="1">
                 <w:r>
                   <w:rPr>
                     <w:rStyle w:val="Hyperlink"/>
@@ -1058,7 +1058,7 @@
                     <w:noProof/>
                     <w:webHidden/>
                   </w:rPr>
-                  <w:instrText xml:space="preserve"> PAGEREF _Toc85137009 \h </w:instrText>
+                  <w:instrText xml:space="preserve"> PAGEREF _Toc85217256 \h </w:instrText>
                 </w:r>
                 <w:r>
                   <w:rPr>
@@ -1104,7 +1104,7 @@
                   <w:szCs w:val="22"/>
                 </w:rPr>
               </w:pPr>
-              <w:hyperlink w:anchor="_Toc85137010" w:history="1">
+              <w:hyperlink w:anchor="_Toc85217257" w:history="1">
                 <w:r>
                   <w:rPr>
                     <w:rStyle w:val="Hyperlink"/>
@@ -1132,7 +1132,7 @@
                     <w:noProof/>
                     <w:webHidden/>
                   </w:rPr>
-                  <w:instrText xml:space="preserve"> PAGEREF _Toc85137010 \h </w:instrText>
+                  <w:instrText xml:space="preserve"> PAGEREF _Toc85217257 \h </w:instrText>
                 </w:r>
                 <w:r>
                   <w:rPr>
@@ -1178,7 +1178,7 @@
                   <w:szCs w:val="22"/>
                 </w:rPr>
               </w:pPr>
-              <w:hyperlink w:anchor="_Toc85137011" w:history="1">
+              <w:hyperlink w:anchor="_Toc85217258" w:history="1">
                 <w:r>
                   <w:rPr>
                     <w:rStyle w:val="Hyperlink"/>
@@ -1206,7 +1206,7 @@
                     <w:noProof/>
                     <w:webHidden/>
                   </w:rPr>
-                  <w:instrText xml:space="preserve"> PAGEREF _Toc85137011 \h </w:instrText>
+                  <w:instrText xml:space="preserve"> PAGEREF _Toc85217258 \h </w:instrText>
                 </w:r>
                 <w:r>
                   <w:rPr>
@@ -1252,7 +1252,7 @@
                   <w:szCs w:val="22"/>
                 </w:rPr>
               </w:pPr>
-              <w:hyperlink w:anchor="_Toc85137012" w:history="1">
+              <w:hyperlink w:anchor="_Toc85217259" w:history="1">
                 <w:r>
                   <w:rPr>
                     <w:rStyle w:val="Hyperlink"/>
@@ -1279,7 +1279,7 @@
                     <w:noProof/>
                     <w:webHidden/>
                   </w:rPr>
-                  <w:instrText xml:space="preserve"> PAGEREF _Toc85137012 \h </w:instrText>
+                  <w:instrText xml:space="preserve"> PAGEREF _Toc85217259 \h </w:instrText>
                 </w:r>
                 <w:r>
                   <w:rPr>
@@ -1325,7 +1325,80 @@
                   <w:szCs w:val="22"/>
                 </w:rPr>
               </w:pPr>
-              <w:hyperlink w:anchor="_Toc85137013" w:history="1">
+              <w:hyperlink w:anchor="_Toc85217260" w:history="1">
+                <w:r>
+                  <w:rPr>
+                    <w:rStyle w:val="Hyperlink"/>
+                    <w:noProof/>
+                  </w:rPr>
+                  <w:t>Tools</w:t>
+                </w:r>
+                <w:r>
+                  <w:rPr>
+                    <w:noProof/>
+                    <w:webHidden/>
+                  </w:rPr>
+                  <w:tab/>
+                </w:r>
+                <w:r>
+                  <w:rPr>
+                    <w:noProof/>
+                    <w:webHidden/>
+                  </w:rPr>
+                  <w:fldChar w:fldCharType="begin"/>
+                </w:r>
+                <w:r>
+                  <w:rPr>
+                    <w:noProof/>
+                    <w:webHidden/>
+                  </w:rPr>
+                  <w:instrText xml:space="preserve"> PAGEREF _Toc85217260 \h </w:instrText>
+                </w:r>
+                <w:r>
+                  <w:rPr>
+                    <w:noProof/>
+                    <w:webHidden/>
+                  </w:rPr>
+                </w:r>
+                <w:r>
+                  <w:rPr>
+                    <w:noProof/>
+                    <w:webHidden/>
+                  </w:rPr>
+                  <w:fldChar w:fldCharType="separate"/>
+                </w:r>
+                <w:r>
+                  <w:rPr>
+                    <w:noProof/>
+                    <w:webHidden/>
+                  </w:rPr>
+                  <w:t>11</w:t>
+                </w:r>
+                <w:r>
+                  <w:rPr>
+                    <w:noProof/>
+                    <w:webHidden/>
+                  </w:rPr>
+                  <w:fldChar w:fldCharType="end"/>
+                </w:r>
+              </w:hyperlink>
+            </w:p>
+            <w:p>
+              <w:pPr>
+                <w:pStyle w:val="TOC1"/>
+                <w:tabs>
+                  <w:tab w:val="right" w:leader="dot" w:pos="9016"/>
+                </w:tabs>
+                <w:rPr>
+                  <w:rFonts w:cstheme="minorBidi"/>
+                  <w:b w:val="0"/>
+                  <w:bCs w:val="0"/>
+                  <w:noProof/>
+                  <w:sz w:val="22"/>
+                  <w:szCs w:val="22"/>
+                </w:rPr>
+              </w:pPr>
+              <w:hyperlink w:anchor="_Toc85217261" w:history="1">
                 <w:r>
                   <w:rPr>
                     <w:rStyle w:val="Hyperlink"/>
@@ -1352,80 +1425,7 @@
                     <w:noProof/>
                     <w:webHidden/>
                   </w:rPr>
-                  <w:instrText xml:space="preserve"> PAGEREF _Toc85137013 \h </w:instrText>
-                </w:r>
-                <w:r>
-                  <w:rPr>
-                    <w:noProof/>
-                    <w:webHidden/>
-                  </w:rPr>
-                </w:r>
-                <w:r>
-                  <w:rPr>
-                    <w:noProof/>
-                    <w:webHidden/>
-                  </w:rPr>
-                  <w:fldChar w:fldCharType="separate"/>
-                </w:r>
-                <w:r>
-                  <w:rPr>
-                    <w:noProof/>
-                    <w:webHidden/>
-                  </w:rPr>
-                  <w:t>19</w:t>
-                </w:r>
-                <w:r>
-                  <w:rPr>
-                    <w:noProof/>
-                    <w:webHidden/>
-                  </w:rPr>
-                  <w:fldChar w:fldCharType="end"/>
-                </w:r>
-              </w:hyperlink>
-            </w:p>
-            <w:p>
-              <w:pPr>
-                <w:pStyle w:val="TOC1"/>
-                <w:tabs>
-                  <w:tab w:val="right" w:leader="dot" w:pos="9016"/>
-                </w:tabs>
-                <w:rPr>
-                  <w:rFonts w:cstheme="minorBidi"/>
-                  <w:b w:val="0"/>
-                  <w:bCs w:val="0"/>
-                  <w:noProof/>
-                  <w:sz w:val="22"/>
-                  <w:szCs w:val="22"/>
-                </w:rPr>
-              </w:pPr>
-              <w:hyperlink w:anchor="_Toc85137014" w:history="1">
-                <w:r>
-                  <w:rPr>
-                    <w:rStyle w:val="Hyperlink"/>
-                    <w:noProof/>
-                  </w:rPr>
-                  <w:t>IT Technologies</w:t>
-                </w:r>
-                <w:r>
-                  <w:rPr>
-                    <w:noProof/>
-                    <w:webHidden/>
-                  </w:rPr>
-                  <w:tab/>
-                </w:r>
-                <w:r>
-                  <w:rPr>
-                    <w:noProof/>
-                    <w:webHidden/>
-                  </w:rPr>
-                  <w:fldChar w:fldCharType="begin"/>
-                </w:r>
-                <w:r>
-                  <w:rPr>
-                    <w:noProof/>
-                    <w:webHidden/>
-                  </w:rPr>
-                  <w:instrText xml:space="preserve"> PAGEREF _Toc85137014 \h </w:instrText>
+                  <w:instrText xml:space="preserve"> PAGEREF _Toc85217261 \h </w:instrText>
                 </w:r>
                 <w:r>
                   <w:rPr>
@@ -1458,26 +1458,26 @@
             </w:p>
             <w:p>
               <w:pPr>
-                <w:pStyle w:val="TOC2"/>
+                <w:pStyle w:val="TOC1"/>
                 <w:tabs>
                   <w:tab w:val="right" w:leader="dot" w:pos="9016"/>
                 </w:tabs>
                 <w:rPr>
                   <w:rFonts w:cstheme="minorBidi"/>
-                  <w:i w:val="0"/>
-                  <w:iCs w:val="0"/>
+                  <w:b w:val="0"/>
+                  <w:bCs w:val="0"/>
                   <w:noProof/>
                   <w:sz w:val="22"/>
                   <w:szCs w:val="22"/>
                 </w:rPr>
               </w:pPr>
-              <w:hyperlink w:anchor="_Toc85137015" w:history="1">
+              <w:hyperlink w:anchor="_Toc85217262" w:history="1">
                 <w:r>
                   <w:rPr>
                     <w:rStyle w:val="Hyperlink"/>
                     <w:noProof/>
                   </w:rPr>
-                  <w:t>Machine Learning</w:t>
+                  <w:t>IT Technologies</w:t>
                 </w:r>
                 <w:r>
                   <w:rPr>
@@ -1498,153 +1498,7 @@
                     <w:noProof/>
                     <w:webHidden/>
                   </w:rPr>
-                  <w:instrText xml:space="preserve"> PAGEREF _Toc85137015 \h </w:instrText>
-                </w:r>
-                <w:r>
-                  <w:rPr>
-                    <w:noProof/>
-                    <w:webHidden/>
-                  </w:rPr>
-                </w:r>
-                <w:r>
-                  <w:rPr>
-                    <w:noProof/>
-                    <w:webHidden/>
-                  </w:rPr>
-                  <w:fldChar w:fldCharType="separate"/>
-                </w:r>
-                <w:r>
-                  <w:rPr>
-                    <w:noProof/>
-                    <w:webHidden/>
-                  </w:rPr>
-                  <w:t>20</w:t>
-                </w:r>
-                <w:r>
-                  <w:rPr>
-                    <w:noProof/>
-                    <w:webHidden/>
-                  </w:rPr>
-                  <w:fldChar w:fldCharType="end"/>
-                </w:r>
-              </w:hyperlink>
-            </w:p>
-            <w:p>
-              <w:pPr>
-                <w:pStyle w:val="TOC2"/>
-                <w:tabs>
-                  <w:tab w:val="right" w:leader="dot" w:pos="9016"/>
-                </w:tabs>
-                <w:rPr>
-                  <w:rFonts w:cstheme="minorBidi"/>
-                  <w:i w:val="0"/>
-                  <w:iCs w:val="0"/>
-                  <w:noProof/>
-                  <w:sz w:val="22"/>
-                  <w:szCs w:val="22"/>
-                </w:rPr>
-              </w:pPr>
-              <w:hyperlink w:anchor="_Toc85137016" w:history="1">
-                <w:r>
-                  <w:rPr>
-                    <w:rStyle w:val="Hyperlink"/>
-                    <w:noProof/>
-                  </w:rPr>
-                  <w:t>Autonomous Vehicles</w:t>
-                </w:r>
-                <w:r>
-                  <w:rPr>
-                    <w:noProof/>
-                    <w:webHidden/>
-                  </w:rPr>
-                  <w:tab/>
-                </w:r>
-                <w:r>
-                  <w:rPr>
-                    <w:noProof/>
-                    <w:webHidden/>
-                  </w:rPr>
-                  <w:fldChar w:fldCharType="begin"/>
-                </w:r>
-                <w:r>
-                  <w:rPr>
-                    <w:noProof/>
-                    <w:webHidden/>
-                  </w:rPr>
-                  <w:instrText xml:space="preserve"> PAGEREF _Toc85137016 \h </w:instrText>
-                </w:r>
-                <w:r>
-                  <w:rPr>
-                    <w:noProof/>
-                    <w:webHidden/>
-                  </w:rPr>
-                </w:r>
-                <w:r>
-                  <w:rPr>
-                    <w:noProof/>
-                    <w:webHidden/>
-                  </w:rPr>
-                  <w:fldChar w:fldCharType="separate"/>
-                </w:r>
-                <w:r>
-                  <w:rPr>
-                    <w:noProof/>
-                    <w:webHidden/>
-                  </w:rPr>
-                  <w:t>21</w:t>
-                </w:r>
-                <w:r>
-                  <w:rPr>
-                    <w:noProof/>
-                    <w:webHidden/>
-                  </w:rPr>
-                  <w:fldChar w:fldCharType="end"/>
-                </w:r>
-              </w:hyperlink>
-            </w:p>
-            <w:p>
-              <w:pPr>
-                <w:pStyle w:val="TOC2"/>
-                <w:tabs>
-                  <w:tab w:val="right" w:leader="dot" w:pos="9016"/>
-                </w:tabs>
-                <w:rPr>
-                  <w:rFonts w:cstheme="minorBidi"/>
-                  <w:i w:val="0"/>
-                  <w:iCs w:val="0"/>
-                  <w:noProof/>
-                  <w:sz w:val="22"/>
-                  <w:szCs w:val="22"/>
-                </w:rPr>
-              </w:pPr>
-              <w:hyperlink w:anchor="_Toc85137017" w:history="1">
-                <w:r>
-                  <w:rPr>
-                    <w:rStyle w:val="Hyperlink"/>
-                    <w:noProof/>
-                  </w:rPr>
-                  <w:t>Cybersecurity</w:t>
-                </w:r>
-                <w:r>
-                  <w:rPr>
-                    <w:noProof/>
-                    <w:webHidden/>
-                  </w:rPr>
-                  <w:tab/>
-                </w:r>
-                <w:r>
-                  <w:rPr>
-                    <w:noProof/>
-                    <w:webHidden/>
-                  </w:rPr>
-                  <w:fldChar w:fldCharType="begin"/>
-                </w:r>
-                <w:r>
-                  <w:rPr>
-                    <w:noProof/>
-                    <w:webHidden/>
-                  </w:rPr>
-                  <w:instrText xml:space="preserve"> PAGEREF _Toc85137017 \h </w:instrText>
+                  <w:instrText xml:space="preserve"> PAGEREF _Toc85217262 \h </w:instrText>
                 </w:r>
                 <w:r>
                   <w:rPr>
@@ -1690,13 +1544,13 @@
                   <w:szCs w:val="22"/>
                 </w:rPr>
               </w:pPr>
-              <w:hyperlink w:anchor="_Toc85137018" w:history="1">
+              <w:hyperlink w:anchor="_Toc85217263" w:history="1">
                 <w:r>
                   <w:rPr>
                     <w:rStyle w:val="Hyperlink"/>
                     <w:noProof/>
                   </w:rPr>
-                  <w:t>Blockchain and Cryptocurrencies</w:t>
+                  <w:t>Machine Learning</w:t>
                 </w:r>
                 <w:r>
                   <w:rPr>
@@ -1717,7 +1571,80 @@
                     <w:noProof/>
                     <w:webHidden/>
                   </w:rPr>
-                  <w:instrText xml:space="preserve"> PAGEREF _Toc85137018 \h </w:instrText>
+                  <w:instrText xml:space="preserve"> PAGEREF _Toc85217263 \h </w:instrText>
+                </w:r>
+                <w:r>
+                  <w:rPr>
+                    <w:noProof/>
+                    <w:webHidden/>
+                  </w:rPr>
+                </w:r>
+                <w:r>
+                  <w:rPr>
+                    <w:noProof/>
+                    <w:webHidden/>
+                  </w:rPr>
+                  <w:fldChar w:fldCharType="separate"/>
+                </w:r>
+                <w:r>
+                  <w:rPr>
+                    <w:noProof/>
+                    <w:webHidden/>
+                  </w:rPr>
+                  <w:t>22</w:t>
+                </w:r>
+                <w:r>
+                  <w:rPr>
+                    <w:noProof/>
+                    <w:webHidden/>
+                  </w:rPr>
+                  <w:fldChar w:fldCharType="end"/>
+                </w:r>
+              </w:hyperlink>
+            </w:p>
+            <w:p>
+              <w:pPr>
+                <w:pStyle w:val="TOC2"/>
+                <w:tabs>
+                  <w:tab w:val="right" w:leader="dot" w:pos="9016"/>
+                </w:tabs>
+                <w:rPr>
+                  <w:rFonts w:cstheme="minorBidi"/>
+                  <w:i w:val="0"/>
+                  <w:iCs w:val="0"/>
+                  <w:noProof/>
+                  <w:sz w:val="22"/>
+                  <w:szCs w:val="22"/>
+                </w:rPr>
+              </w:pPr>
+              <w:hyperlink w:anchor="_Toc85217264" w:history="1">
+                <w:r>
+                  <w:rPr>
+                    <w:rStyle w:val="Hyperlink"/>
+                    <w:noProof/>
+                  </w:rPr>
+                  <w:t>Autonomous Vehicles</w:t>
+                </w:r>
+                <w:r>
+                  <w:rPr>
+                    <w:noProof/>
+                    <w:webHidden/>
+                  </w:rPr>
+                  <w:tab/>
+                </w:r>
+                <w:r>
+                  <w:rPr>
+                    <w:noProof/>
+                    <w:webHidden/>
+                  </w:rPr>
+                  <w:fldChar w:fldCharType="begin"/>
+                </w:r>
+                <w:r>
+                  <w:rPr>
+                    <w:noProof/>
+                    <w:webHidden/>
+                  </w:rPr>
+                  <w:instrText xml:space="preserve"> PAGEREF _Toc85217264 \h </w:instrText>
                 </w:r>
                 <w:r>
                   <w:rPr>
@@ -1750,26 +1677,26 @@
             </w:p>
             <w:p>
               <w:pPr>
-                <w:pStyle w:val="TOC1"/>
+                <w:pStyle w:val="TOC2"/>
                 <w:tabs>
                   <w:tab w:val="right" w:leader="dot" w:pos="9016"/>
                 </w:tabs>
                 <w:rPr>
                   <w:rFonts w:cstheme="minorBidi"/>
-                  <w:b w:val="0"/>
-                  <w:bCs w:val="0"/>
+                  <w:i w:val="0"/>
+                  <w:iCs w:val="0"/>
                   <w:noProof/>
                   <w:sz w:val="22"/>
                   <w:szCs w:val="22"/>
                 </w:rPr>
               </w:pPr>
-              <w:hyperlink w:anchor="_Toc85137019" w:history="1">
+              <w:hyperlink w:anchor="_Toc85217265" w:history="1">
                 <w:r>
                   <w:rPr>
                     <w:rStyle w:val="Hyperlink"/>
                     <w:noProof/>
                   </w:rPr>
-                  <w:t>Project ideas</w:t>
+                  <w:t>Cybersecurity</w:t>
                 </w:r>
                 <w:r>
                   <w:rPr>
@@ -1790,7 +1717,7 @@
                     <w:noProof/>
                     <w:webHidden/>
                   </w:rPr>
-                  <w:instrText xml:space="preserve"> PAGEREF _Toc85137019 \h </w:instrText>
+                  <w:instrText xml:space="preserve"> PAGEREF _Toc85217265 \h </w:instrText>
                 </w:r>
                 <w:r>
                   <w:rPr>
@@ -1823,26 +1750,26 @@
             </w:p>
             <w:p>
               <w:pPr>
-                <w:pStyle w:val="TOC1"/>
+                <w:pStyle w:val="TOC2"/>
                 <w:tabs>
                   <w:tab w:val="right" w:leader="dot" w:pos="9016"/>
                 </w:tabs>
                 <w:rPr>
                   <w:rFonts w:cstheme="minorBidi"/>
-                  <w:b w:val="0"/>
-                  <w:bCs w:val="0"/>
+                  <w:i w:val="0"/>
+                  <w:iCs w:val="0"/>
                   <w:noProof/>
                   <w:sz w:val="22"/>
                   <w:szCs w:val="22"/>
                 </w:rPr>
               </w:pPr>
-              <w:hyperlink w:anchor="_Toc85137020" w:history="1">
+              <w:hyperlink w:anchor="_Toc85217266" w:history="1">
                 <w:r>
                   <w:rPr>
                     <w:rStyle w:val="Hyperlink"/>
                     <w:noProof/>
                   </w:rPr>
-                  <w:t>GROUP REFLECTION</w:t>
+                  <w:t>Blockchain and Cryptocurrencies</w:t>
                 </w:r>
                 <w:r>
                   <w:rPr>
@@ -1863,7 +1790,80 @@
                     <w:noProof/>
                     <w:webHidden/>
                   </w:rPr>
-                  <w:instrText xml:space="preserve"> PAGEREF _Toc85137020 \h </w:instrText>
+                  <w:instrText xml:space="preserve"> PAGEREF _Toc85217266 \h </w:instrText>
+                </w:r>
+                <w:r>
+                  <w:rPr>
+                    <w:noProof/>
+                    <w:webHidden/>
+                  </w:rPr>
+                </w:r>
+                <w:r>
+                  <w:rPr>
+                    <w:noProof/>
+                    <w:webHidden/>
+                  </w:rPr>
+                  <w:fldChar w:fldCharType="separate"/>
+                </w:r>
+                <w:r>
+                  <w:rPr>
+                    <w:noProof/>
+                    <w:webHidden/>
+                  </w:rPr>
+                  <w:t>25</w:t>
+                </w:r>
+                <w:r>
+                  <w:rPr>
+                    <w:noProof/>
+                    <w:webHidden/>
+                  </w:rPr>
+                  <w:fldChar w:fldCharType="end"/>
+                </w:r>
+              </w:hyperlink>
+            </w:p>
+            <w:p>
+              <w:pPr>
+                <w:pStyle w:val="TOC1"/>
+                <w:tabs>
+                  <w:tab w:val="right" w:leader="dot" w:pos="9016"/>
+                </w:tabs>
+                <w:rPr>
+                  <w:rFonts w:cstheme="minorBidi"/>
+                  <w:b w:val="0"/>
+                  <w:bCs w:val="0"/>
+                  <w:noProof/>
+                  <w:sz w:val="22"/>
+                  <w:szCs w:val="22"/>
+                </w:rPr>
+              </w:pPr>
+              <w:hyperlink w:anchor="_Toc85217267" w:history="1">
+                <w:r>
+                  <w:rPr>
+                    <w:rStyle w:val="Hyperlink"/>
+                    <w:noProof/>
+                  </w:rPr>
+                  <w:t>Project ideas</w:t>
+                </w:r>
+                <w:r>
+                  <w:rPr>
+                    <w:noProof/>
+                    <w:webHidden/>
+                  </w:rPr>
+                  <w:tab/>
+                </w:r>
+                <w:r>
+                  <w:rPr>
+                    <w:noProof/>
+                    <w:webHidden/>
+                  </w:rPr>
+                  <w:fldChar w:fldCharType="begin"/>
+                </w:r>
+                <w:r>
+                  <w:rPr>
+                    <w:noProof/>
+                    <w:webHidden/>
+                  </w:rPr>
+                  <w:instrText xml:space="preserve"> PAGEREF _Toc85217267 \h </w:instrText>
                 </w:r>
                 <w:r>
                   <w:rPr>
@@ -1896,6 +1896,79 @@
             </w:p>
             <w:p>
               <w:pPr>
+                <w:pStyle w:val="TOC1"/>
+                <w:tabs>
+                  <w:tab w:val="right" w:leader="dot" w:pos="9016"/>
+                </w:tabs>
+                <w:rPr>
+                  <w:rFonts w:cstheme="minorBidi"/>
+                  <w:b w:val="0"/>
+                  <w:bCs w:val="0"/>
+                  <w:noProof/>
+                  <w:sz w:val="22"/>
+                  <w:szCs w:val="22"/>
+                </w:rPr>
+              </w:pPr>
+              <w:hyperlink w:anchor="_Toc85217268" w:history="1">
+                <w:r>
+                  <w:rPr>
+                    <w:rStyle w:val="Hyperlink"/>
+                    <w:noProof/>
+                  </w:rPr>
+                  <w:t>GROUP REFLECTION</w:t>
+                </w:r>
+                <w:r>
+                  <w:rPr>
+                    <w:noProof/>
+                    <w:webHidden/>
+                  </w:rPr>
+                  <w:tab/>
+                </w:r>
+                <w:r>
+                  <w:rPr>
+                    <w:noProof/>
+                    <w:webHidden/>
+                  </w:rPr>
+                  <w:fldChar w:fldCharType="begin"/>
+                </w:r>
+                <w:r>
+                  <w:rPr>
+                    <w:noProof/>
+                    <w:webHidden/>
+                  </w:rPr>
+                  <w:instrText xml:space="preserve"> PAGEREF _Toc85217268 \h </w:instrText>
+                </w:r>
+                <w:r>
+                  <w:rPr>
+                    <w:noProof/>
+                    <w:webHidden/>
+                  </w:rPr>
+                </w:r>
+                <w:r>
+                  <w:rPr>
+                    <w:noProof/>
+                    <w:webHidden/>
+                  </w:rPr>
+                  <w:fldChar w:fldCharType="separate"/>
+                </w:r>
+                <w:r>
+                  <w:rPr>
+                    <w:noProof/>
+                    <w:webHidden/>
+                  </w:rPr>
+                  <w:t>27</w:t>
+                </w:r>
+                <w:r>
+                  <w:rPr>
+                    <w:noProof/>
+                    <w:webHidden/>
+                  </w:rPr>
+                  <w:fldChar w:fldCharType="end"/>
+                </w:r>
+              </w:hyperlink>
+            </w:p>
+            <w:p>
+              <w:pPr>
                 <w:pStyle w:val="TOC2"/>
                 <w:tabs>
                   <w:tab w:val="right" w:leader="dot" w:pos="9016"/>
@@ -1909,7 +1982,7 @@
                   <w:szCs w:val="22"/>
                 </w:rPr>
               </w:pPr>
-              <w:hyperlink w:anchor="_Toc85137021" w:history="1">
+              <w:hyperlink w:anchor="_Toc85217269" w:history="1">
                 <w:r>
                   <w:rPr>
                     <w:rStyle w:val="Hyperlink"/>
@@ -1937,7 +2010,7 @@
                     <w:noProof/>
                     <w:webHidden/>
                   </w:rPr>
-                  <w:instrText xml:space="preserve"> PAGEREF _Toc85137021 \h </w:instrText>
+                  <w:instrText xml:space="preserve"> PAGEREF _Toc85217269 \h </w:instrText>
                 </w:r>
                 <w:r>
                   <w:rPr>
@@ -1957,7 +2030,7 @@
                     <w:noProof/>
                     <w:webHidden/>
                   </w:rPr>
-                  <w:t>26</w:t>
+                  <w:t>28</w:t>
                 </w:r>
                 <w:r>
                   <w:rPr>
@@ -1983,7 +2056,7 @@
                   <w:szCs w:val="22"/>
                 </w:rPr>
               </w:pPr>
-              <w:hyperlink w:anchor="_Toc85137022" w:history="1">
+              <w:hyperlink w:anchor="_Toc85217270" w:history="1">
                 <w:r>
                   <w:rPr>
                     <w:rStyle w:val="Hyperlink"/>
@@ -2010,7 +2083,7 @@
                     <w:noProof/>
                     <w:webHidden/>
                   </w:rPr>
-                  <w:instrText xml:space="preserve"> PAGEREF _Toc85137022 \h </w:instrText>
+                  <w:instrText xml:space="preserve"> PAGEREF _Toc85217270 \h </w:instrText>
                 </w:r>
                 <w:r>
                   <w:rPr>
@@ -2030,7 +2103,7 @@
                     <w:noProof/>
                     <w:webHidden/>
                   </w:rPr>
-                  <w:t>29</w:t>
+                  <w:t>31</w:t>
                 </w:r>
                 <w:r>
                   <w:rPr>
@@ -2056,7 +2129,7 @@
                   <w:szCs w:val="22"/>
                 </w:rPr>
               </w:pPr>
-              <w:hyperlink w:anchor="_Toc85137023" w:history="1">
+              <w:hyperlink w:anchor="_Toc85217271" w:history="1">
                 <w:r>
                   <w:rPr>
                     <w:rStyle w:val="Hyperlink"/>
@@ -2083,7 +2156,7 @@
                     <w:noProof/>
                     <w:webHidden/>
                   </w:rPr>
-                  <w:instrText xml:space="preserve"> PAGEREF _Toc85137023 \h </w:instrText>
+                  <w:instrText xml:space="preserve"> PAGEREF _Toc85217271 \h </w:instrText>
                 </w:r>
                 <w:r>
                   <w:rPr>
@@ -2103,7 +2176,7 @@
                     <w:noProof/>
                     <w:webHidden/>
                   </w:rPr>
-                  <w:t>34</w:t>
+                  <w:t>36</w:t>
                 </w:r>
                 <w:r>
                   <w:rPr>
@@ -2129,7 +2202,7 @@
                   <w:szCs w:val="22"/>
                 </w:rPr>
               </w:pPr>
-              <w:hyperlink w:anchor="_Toc85137024" w:history="1">
+              <w:hyperlink w:anchor="_Toc85217272" w:history="1">
                 <w:r>
                   <w:rPr>
                     <w:rStyle w:val="Hyperlink"/>
@@ -2156,7 +2229,7 @@
                     <w:noProof/>
                     <w:webHidden/>
                   </w:rPr>
-                  <w:instrText xml:space="preserve"> PAGEREF _Toc85137024 \h </w:instrText>
+                  <w:instrText xml:space="preserve"> PAGEREF _Toc85217272 \h </w:instrText>
                 </w:r>
                 <w:r>
                   <w:rPr>
@@ -2176,7 +2249,7 @@
                     <w:noProof/>
                     <w:webHidden/>
                   </w:rPr>
-                  <w:t>34</w:t>
+                  <w:t>36</w:t>
                 </w:r>
                 <w:r>
                   <w:rPr>
@@ -2202,7 +2275,7 @@
                   <w:szCs w:val="22"/>
                 </w:rPr>
               </w:pPr>
-              <w:hyperlink w:anchor="_Toc85137025" w:history="1">
+              <w:hyperlink w:anchor="_Toc85217273" w:history="1">
                 <w:r>
                   <w:rPr>
                     <w:rStyle w:val="Hyperlink"/>
@@ -2229,7 +2302,7 @@
                     <w:noProof/>
                     <w:webHidden/>
                   </w:rPr>
-                  <w:instrText xml:space="preserve"> PAGEREF _Toc85137025 \h </w:instrText>
+                  <w:instrText xml:space="preserve"> PAGEREF _Toc85217273 \h </w:instrText>
                 </w:r>
                 <w:r>
                   <w:rPr>
@@ -2246,10 +2319,13 @@
                 </w:r>
                 <w:r>
                   <w:rPr>
+                    <w:b w:val="0"/>
+                    <w:bCs w:val="0"/>
                     <w:noProof/>
                     <w:webHidden/>
+                    <w:lang w:val="en-US"/>
                   </w:rPr>
-                  <w:t>35</w:t>
+                  <w:t>Error! Bookmark not defined.</w:t>
                 </w:r>
                 <w:r>
                   <w:rPr>
@@ -2308,7 +2384,7 @@
           <w:szCs w:val="28"/>
         </w:rPr>
       </w:pPr>
-      <w:bookmarkStart w:id="0" w:name="_Toc85137008"/>
+      <w:bookmarkStart w:id="0" w:name="_Toc85217255"/>
       <w:r>
         <w:rPr>
           <w:rFonts w:eastAsia="Yu Gothic" w:cs="Arial"/>
@@ -2327,7 +2403,7 @@
           <w:szCs w:val="24"/>
         </w:rPr>
       </w:pPr>
-      <w:bookmarkStart w:id="1" w:name="_Toc85137009"/>
+      <w:bookmarkStart w:id="1" w:name="_Toc85217256"/>
       <w:r>
         <w:rPr>
           <w:rFonts w:eastAsia="Yu Gothic" w:cs="Arial"/>
@@ -2438,7 +2514,7 @@
           <w:bCs/>
         </w:rPr>
       </w:pPr>
-      <w:bookmarkStart w:id="2" w:name="_Toc85137010"/>
+      <w:bookmarkStart w:id="2" w:name="_Toc85217257"/>
       <w:r>
         <w:rPr>
           <w:bCs/>
@@ -2597,7 +2673,25 @@
           <w:sz w:val="24"/>
           <w:szCs w:val="24"/>
         </w:rPr>
-        <w:t>After graduating from RMIT university, he intends to continue his study at the postgraduate level in hopes to become an instructor at an education institution one day. Ahmet’s hobbies include learning about astronomy and astrophysics, playing chess and editing music using a program called CoolEdit. He currently lives in Melbourne Australia.</w:t>
+        <w:t xml:space="preserve">After graduating from RMIT university, he intends to continue his study at the postgraduate level in hopes to become an instructor at an education institution one day. Ahmet’s hobbies include learning about astronomy and astrophysics, playing chess and editing music using a program called </w:t>
+      </w:r>
+      <w:proofErr w:type="spellStart"/>
+      <w:r>
+        <w:rPr>
+          <w:rFonts w:ascii="Arial" w:hAnsi="Arial" w:cs="Arial"/>
+          <w:sz w:val="24"/>
+          <w:szCs w:val="24"/>
+        </w:rPr>
+        <w:t>CoolEdit</w:t>
+      </w:r>
+      <w:proofErr w:type="spellEnd"/>
+      <w:r>
+        <w:rPr>
+          <w:rFonts w:ascii="Arial" w:hAnsi="Arial" w:cs="Arial"/>
+          <w:sz w:val="24"/>
+          <w:szCs w:val="24"/>
+        </w:rPr>
+        <w:t>. He currently lives in Melbourne Australia.</w:t>
       </w:r>
     </w:p>
     <w:p>
@@ -3241,7 +3335,25 @@
           <w:sz w:val="24"/>
           <w:szCs w:val="24"/>
         </w:rPr>
-        <w:t xml:space="preserve">Being a qualified mechanic, he has a strong understanding of electronics. Also, as an astute self-learner, He acquired a basic understanding in programming languages such as C and C++.  In the future, he sees himself becoming a firmware engineer which allows him to be involved with both hardware and software development. He currently lives in West Gippsland with his wife and child. </w:t>
+        <w:t>Being a qualified mechanic, he has a strong understanding of electronics. Also, as an astute self-learner, He acquired a basic understanding in programming languages such as C and C++</w:t>
+      </w:r>
+      <w:proofErr w:type="gramStart"/>
+      <w:r>
+        <w:rPr>
+          <w:rFonts w:ascii="Arial" w:hAnsi="Arial" w:cs="Arial"/>
+          <w:sz w:val="24"/>
+          <w:szCs w:val="24"/>
+        </w:rPr>
+        <w:t xml:space="preserve">.  </w:t>
+      </w:r>
+      <w:proofErr w:type="gramEnd"/>
+      <w:r>
+        <w:rPr>
+          <w:rFonts w:ascii="Arial" w:hAnsi="Arial" w:cs="Arial"/>
+          <w:sz w:val="24"/>
+          <w:szCs w:val="24"/>
+        </w:rPr>
+        <w:t xml:space="preserve">In the future, he sees himself becoming a firmware engineer which allows him to be involved with both hardware and software development. He currently lives in West Gippsland with his wife and child. </w:t>
       </w:r>
     </w:p>
     <w:p>
@@ -3602,25 +3714,13 @@
     </w:p>
     <w:p>
       <w:pPr>
-        <w:spacing w:line="360" w:lineRule="auto"/>
-        <w:jc w:val="both"/>
-        <w:rPr>
-          <w:rFonts w:ascii="Arial" w:hAnsi="Arial" w:cs="Arial"/>
-          <w:b/>
-          <w:sz w:val="24"/>
-          <w:szCs w:val="24"/>
-        </w:rPr>
-      </w:pPr>
-    </w:p>
-    <w:p>
-      <w:pPr>
         <w:pStyle w:val="Heading2"/>
         <w:rPr>
           <w:rFonts w:eastAsia="Yu Gothic" w:cs="Arial"/>
           <w:szCs w:val="24"/>
         </w:rPr>
       </w:pPr>
-      <w:bookmarkStart w:id="3" w:name="_Toc85137011"/>
+      <w:bookmarkStart w:id="3" w:name="_Toc85217258"/>
       <w:r>
         <w:rPr>
           <w:rFonts w:eastAsia="Yu Gothic" w:cs="Arial"/>
@@ -10197,7 +10297,7 @@
       <w:pPr>
         <w:pStyle w:val="Heading1"/>
       </w:pPr>
-      <w:bookmarkStart w:id="6" w:name="_Toc85137012"/>
+      <w:bookmarkStart w:id="6" w:name="_Toc85217259"/>
       <w:r>
         <w:lastRenderedPageBreak/>
         <w:t>Ideal Jobs</w:t>
@@ -10300,27 +10400,14 @@
                             <w:r>
                               <w:t xml:space="preserve">Figure </w:t>
                             </w:r>
-                            <w:r>
-                              <w:fldChar w:fldCharType="begin"/>
-                            </w:r>
-                            <w:r>
-                              <w:instrText xml:space="preserve"> SEQ Figure \* ARABIC </w:instrText>
-                            </w:r>
-                            <w:r>
-                              <w:fldChar w:fldCharType="separate"/>
-                            </w:r>
-                            <w:r>
-                              <w:rPr>
-                                <w:noProof/>
-                              </w:rPr>
-                              <w:t>1</w:t>
-                            </w:r>
-                            <w:r>
-                              <w:rPr>
-                                <w:noProof/>
-                              </w:rPr>
-                              <w:fldChar w:fldCharType="end"/>
-                            </w:r>
+                            <w:fldSimple w:instr=" SEQ Figure \* ARABIC ">
+                              <w:r>
+                                <w:rPr>
+                                  <w:noProof/>
+                                </w:rPr>
+                                <w:t>1</w:t>
+                              </w:r>
+                            </w:fldSimple>
                             <w:r>
                               <w:t xml:space="preserve"> </w:t>
                             </w:r>
@@ -10405,14 +10492,27 @@
                       <w:r>
                         <w:t xml:space="preserve">Figure </w:t>
                       </w:r>
-                      <w:fldSimple w:instr=" SEQ Figure \* ARABIC ">
-                        <w:r>
-                          <w:rPr>
-                            <w:noProof/>
-                          </w:rPr>
-                          <w:t>1</w:t>
-                        </w:r>
-                      </w:fldSimple>
+                      <w:r>
+                        <w:fldChar w:fldCharType="begin"/>
+                      </w:r>
+                      <w:r>
+                        <w:instrText xml:space="preserve"> SEQ Figure \* ARABIC </w:instrText>
+                      </w:r>
+                      <w:r>
+                        <w:fldChar w:fldCharType="separate"/>
+                      </w:r>
+                      <w:r>
+                        <w:rPr>
+                          <w:noProof/>
+                        </w:rPr>
+                        <w:t>1</w:t>
+                      </w:r>
+                      <w:r>
+                        <w:rPr>
+                          <w:noProof/>
+                        </w:rPr>
+                        <w:fldChar w:fldCharType="end"/>
+                      </w:r>
                       <w:r>
                         <w:t xml:space="preserve"> </w:t>
                       </w:r>
@@ -16447,82 +16547,840 @@
       <w:pPr>
         <w:pStyle w:val="Heading1"/>
       </w:pPr>
+      <w:bookmarkStart w:id="7" w:name="_Toc85217260"/>
+      <w:bookmarkStart w:id="8" w:name="_Hlk85229158"/>
       <w:r>
         <w:lastRenderedPageBreak/>
         <w:t>Tools</w:t>
       </w:r>
+      <w:bookmarkEnd w:id="7"/>
+    </w:p>
+    <w:p>
+      <w:pPr>
+        <w:pStyle w:val="Heading2"/>
+      </w:pPr>
+      <w:r>
+        <w:t>GitHub</w:t>
+      </w:r>
     </w:p>
     <w:p>
       <w:pPr>
         <w:pStyle w:val="IntenseQuote"/>
+      </w:pPr>
+      <w:r>
+        <w:t xml:space="preserve">GitHub Pages </w:t>
+      </w:r>
+      <w:r>
+        <w:t>URL</w:t>
+      </w:r>
+    </w:p>
+    <w:p>
+      <w:pPr>
+        <w:pStyle w:val="IntenseQuote"/>
+        <w:rPr>
+          <w:rFonts w:asciiTheme="minorHAnsi" w:hAnsiTheme="minorHAnsi"/>
+          <w:color w:val="000080"/>
+          <w:sz w:val="20"/>
+          <w:szCs w:val="20"/>
+          <w:u w:val="single"/>
+        </w:rPr>
       </w:pPr>
       <w:hyperlink r:id="rId22" w:history="1">
         <w:r>
           <w:rPr>
             <w:rStyle w:val="Hyperlink"/>
+            <w:rFonts w:asciiTheme="minorHAnsi" w:hAnsiTheme="minorHAnsi"/>
+            <w:sz w:val="20"/>
+            <w:szCs w:val="20"/>
           </w:rPr>
           <w:t>https://github.com/taylenAnderson/stockIT.git</w:t>
         </w:r>
       </w:hyperlink>
     </w:p>
     <w:p>
+      <w:pPr>
+        <w:pStyle w:val="IntenseQuote"/>
+      </w:pPr>
+      <w:r>
+        <w:t>GitHub Public Repository URL</w:t>
+      </w:r>
+    </w:p>
+    <w:p>
+      <w:pPr>
+        <w:pStyle w:val="IntenseQuote"/>
+        <w:rPr>
+          <w:rStyle w:val="Hyperlink"/>
+          <w:rFonts w:asciiTheme="minorHAnsi" w:hAnsiTheme="minorHAnsi"/>
+          <w:sz w:val="20"/>
+          <w:szCs w:val="20"/>
+        </w:rPr>
+      </w:pPr>
       <w:hyperlink r:id="rId23" w:tgtFrame="_blank" w:tooltip="https://taylenanderson.github.io/stockit/" w:history="1">
         <w:r>
           <w:rPr>
             <w:rStyle w:val="Hyperlink"/>
-            <w:rFonts w:ascii="Segoe UI" w:hAnsi="Segoe UI" w:cs="Segoe UI"/>
-            <w:color w:val="6264A7"/>
-            <w:sz w:val="21"/>
-            <w:szCs w:val="21"/>
-            <w:shd w:val="clear" w:color="auto" w:fill="FFFFFF"/>
+            <w:rFonts w:asciiTheme="minorHAnsi" w:hAnsiTheme="minorHAnsi"/>
+            <w:sz w:val="20"/>
+            <w:szCs w:val="20"/>
           </w:rPr>
-          <w:t>https://taylenanderson.github.io/</w:t>
+          <w:t>https://taylenanderson.github.io/stockIT/</w:t>
+        </w:r>
+      </w:hyperlink>
+    </w:p>
+    <w:bookmarkEnd w:id="8"/>
+    <w:p>
+      <w:pPr>
+        <w:pStyle w:val="IntenseQuote"/>
+        <w:rPr>
+          <w:rFonts w:cs="Arial"/>
+          <w:b w:val="0"/>
+          <w:color w:val="auto"/>
+        </w:rPr>
+      </w:pPr>
+      <w:r>
+        <w:t xml:space="preserve">Comments on </w:t>
+      </w:r>
+      <w:r>
+        <w:t>the team’s Git repository</w:t>
+      </w:r>
+    </w:p>
+    <w:p>
+      <w:pPr>
+        <w:pStyle w:val="IntenseQuote"/>
+        <w:keepNext/>
+        <w:framePr w:dropCap="drop" w:lines="2" w:wrap="around" w:vAnchor="text" w:hAnchor="text"/>
+        <w:spacing w:before="0" w:after="0" w:line="1031" w:lineRule="exact"/>
+        <w:ind w:right="0"/>
+        <w:jc w:val="both"/>
+        <w:textAlignment w:val="baseline"/>
+        <w:rPr>
+          <w:rFonts w:cs="Arial"/>
+          <w:b w:val="0"/>
+          <w:color w:val="auto"/>
+          <w:position w:val="8"/>
+          <w:sz w:val="99"/>
+        </w:rPr>
+      </w:pPr>
+      <w:r>
+        <w:rPr>
+          <w:rFonts w:cs="Arial"/>
+          <w:b w:val="0"/>
+          <w:color w:val="auto"/>
+          <w:position w:val="8"/>
+          <w:sz w:val="99"/>
+        </w:rPr>
+        <w:t>T</w:t>
+      </w:r>
+    </w:p>
+    <w:p>
+      <w:pPr>
+        <w:pStyle w:val="IntenseQuote"/>
+        <w:jc w:val="both"/>
+        <w:rPr>
+          <w:rFonts w:cs="Arial"/>
+          <w:b w:val="0"/>
+          <w:color w:val="auto"/>
+        </w:rPr>
+      </w:pPr>
+      <w:r>
+        <w:rPr>
+          <w:rFonts w:cs="Arial"/>
+          <w:b w:val="0"/>
+          <w:color w:val="auto"/>
+        </w:rPr>
+        <w:t xml:space="preserve">he full audit trial on the team’s commits </w:t>
+      </w:r>
+      <w:r>
+        <w:rPr>
+          <w:rFonts w:cs="Arial"/>
+          <w:b w:val="0"/>
+          <w:color w:val="auto"/>
+        </w:rPr>
+        <w:t>is</w:t>
+      </w:r>
+      <w:r>
+        <w:rPr>
+          <w:rFonts w:cs="Arial"/>
+          <w:b w:val="0"/>
+          <w:color w:val="auto"/>
+        </w:rPr>
+        <w:t xml:space="preserve"> found in the following link.</w:t>
+      </w:r>
+    </w:p>
+    <w:p>
+      <w:pPr>
+        <w:pStyle w:val="IntenseQuote"/>
+        <w:rPr>
+          <w:rStyle w:val="Hyperlink"/>
+        </w:rPr>
+      </w:pPr>
+      <w:hyperlink r:id="rId24" w:history="1">
+        <w:r>
+          <w:rPr>
+            <w:rStyle w:val="Hyperlink"/>
+            <w:rFonts w:asciiTheme="minorHAnsi" w:hAnsiTheme="minorHAnsi"/>
+            <w:sz w:val="20"/>
+            <w:szCs w:val="20"/>
+          </w:rPr>
+          <w:t>https://github.com/taylenAnderson/stockIT/commits/main?before=e5059bad1b25cd96e1caf00ab1eadb8adc2d4ae1+105&amp;branch=main</w:t>
+        </w:r>
+      </w:hyperlink>
+    </w:p>
+    <w:p>
+      <w:pPr>
+        <w:pStyle w:val="IntenseQuote"/>
+        <w:spacing w:line="360" w:lineRule="auto"/>
+        <w:jc w:val="both"/>
+        <w:rPr>
+          <w:rFonts w:cs="Arial"/>
+          <w:b w:val="0"/>
+          <w:color w:val="auto"/>
+        </w:rPr>
+      </w:pPr>
+      <w:r>
+        <w:rPr>
+          <w:rFonts w:cs="Arial"/>
+          <w:b w:val="0"/>
+          <w:color w:val="auto"/>
+        </w:rPr>
+        <w:t>According to the audit trail, Taylen, our assigned manager for the website development, made the first commit. No other member pushed any commit until 7th October 2021. Prior to that, we used Microsoft Teams to share our documents. GitHub was first introduced to the team when one member made </w:t>
+      </w:r>
+      <w:proofErr w:type="spellStart"/>
+      <w:r>
+        <w:rPr>
+          <w:rFonts w:cs="Arial"/>
+          <w:b w:val="0"/>
+          <w:color w:val="1F3864" w:themeColor="accent1" w:themeShade="80"/>
+          <w:u w:val="single"/>
+        </w:rPr>
+        <w:fldChar w:fldCharType="begin"/>
+      </w:r>
+      <w:r>
+        <w:rPr>
+          <w:rFonts w:cs="Arial"/>
+          <w:b w:val="0"/>
+          <w:color w:val="1F3864" w:themeColor="accent1" w:themeShade="80"/>
+          <w:u w:val="single"/>
+        </w:rPr>
+        <w:instrText xml:space="preserve"> HYPERLINK "https://youtu.be/51yngM1Pfik" \t "_blank" </w:instrText>
+      </w:r>
+      <w:r>
+        <w:rPr>
+          <w:rFonts w:cs="Arial"/>
+          <w:b w:val="0"/>
+          <w:color w:val="1F3864" w:themeColor="accent1" w:themeShade="80"/>
+          <w:u w:val="single"/>
+        </w:rPr>
+        <w:fldChar w:fldCharType="separate"/>
+      </w:r>
+      <w:r>
+        <w:rPr>
+          <w:rFonts w:cs="Arial"/>
+          <w:b w:val="0"/>
+          <w:color w:val="1F3864" w:themeColor="accent1" w:themeShade="80"/>
+          <w:u w:val="single"/>
+        </w:rPr>
+        <w:t>Yout</w:t>
+      </w:r>
+      <w:r>
+        <w:rPr>
+          <w:rFonts w:cs="Arial"/>
+          <w:b w:val="0"/>
+          <w:color w:val="1F3864" w:themeColor="accent1" w:themeShade="80"/>
+          <w:u w:val="single"/>
+        </w:rPr>
+        <w:t>u</w:t>
+      </w:r>
+      <w:r>
+        <w:rPr>
+          <w:rFonts w:cs="Arial"/>
+          <w:b w:val="0"/>
+          <w:color w:val="1F3864" w:themeColor="accent1" w:themeShade="80"/>
+          <w:u w:val="single"/>
+        </w:rPr>
+        <w:t>be</w:t>
+      </w:r>
+      <w:proofErr w:type="spellEnd"/>
+      <w:r>
+        <w:rPr>
+          <w:rFonts w:cs="Arial"/>
+          <w:b w:val="0"/>
+          <w:color w:val="1F3864" w:themeColor="accent1" w:themeShade="80"/>
+          <w:u w:val="single"/>
+        </w:rPr>
+        <w:fldChar w:fldCharType="end"/>
+      </w:r>
+      <w:r>
+        <w:rPr>
+          <w:rFonts w:cs="Arial"/>
+          <w:b w:val="0"/>
+          <w:color w:val="auto"/>
+        </w:rPr>
+        <w:t xml:space="preserve"> video to facilitate other members to set up the group repository in their local drives. Initially, some members were hesitant to use GitHub due to the lack of experience and knowledge. We had a stereotype of GitHub as mainly being used for a programming collaboration and did not think of it as a tool to share other files such as word documents. We soon realised that it is a powerful tool that makes our file sharing and tracking much more effortless. Closer to the end of assignment completion, we had one occasion where there was a misunderstanding within the team to identify an incorrect file as the final version. This incidence occurs due to inconsistency in document naming, file structure, and miscommunication with the project management. We took the incident as a valuable lesson that helped us comprehend how </w:t>
+      </w:r>
+      <w:proofErr w:type="spellStart"/>
+      <w:r>
+        <w:rPr>
+          <w:rFonts w:cs="Arial"/>
+          <w:b w:val="0"/>
+          <w:color w:val="auto"/>
+        </w:rPr>
+        <w:t>Git</w:t>
+      </w:r>
+      <w:proofErr w:type="spellEnd"/>
+      <w:r>
+        <w:rPr>
+          <w:rFonts w:cs="Arial"/>
+          <w:b w:val="0"/>
+          <w:color w:val="auto"/>
+        </w:rPr>
+        <w:t xml:space="preserve"> works and should be used for the next group assignment. We believe that the audit trail and other information attainable from the repository demonstrate our collaborative effort and improvement in utilising the tool more frequently and effectively. We have included snapshots of some usage data obtainable from our repository </w:t>
+      </w:r>
+      <w:r>
+        <w:rPr>
+          <w:rFonts w:cs="Arial"/>
+          <w:b w:val="0"/>
+          <w:color w:val="auto"/>
+        </w:rPr>
+        <w:t>(as of 15</w:t>
+      </w:r>
+      <w:r>
+        <w:rPr>
+          <w:rFonts w:cs="Arial"/>
+          <w:b w:val="0"/>
+          <w:color w:val="auto"/>
+          <w:vertAlign w:val="superscript"/>
+        </w:rPr>
+        <w:t>th</w:t>
+      </w:r>
+      <w:r>
+        <w:rPr>
+          <w:rFonts w:cs="Arial"/>
+          <w:b w:val="0"/>
+          <w:color w:val="auto"/>
+        </w:rPr>
+        <w:t xml:space="preserve"> of October 2021) </w:t>
+      </w:r>
+      <w:r>
+        <w:rPr>
+          <w:rFonts w:cs="Arial"/>
+          <w:b w:val="0"/>
+          <w:color w:val="auto"/>
+        </w:rPr>
+        <w:t xml:space="preserve">in </w:t>
+      </w:r>
+      <w:hyperlink w:anchor="_APPENDIX_A" w:history="1">
+        <w:r>
+          <w:rPr>
+            <w:rStyle w:val="Hyperlink"/>
+            <w:rFonts w:cs="Arial"/>
+            <w:b w:val="0"/>
+          </w:rPr>
+          <w:t>Appendix A</w:t>
+        </w:r>
+      </w:hyperlink>
+      <w:r>
+        <w:rPr>
+          <w:rFonts w:cs="Arial"/>
+          <w:b w:val="0"/>
+          <w:color w:val="auto"/>
+        </w:rPr>
+        <w:t xml:space="preserve"> for your information</w:t>
+      </w:r>
+      <w:proofErr w:type="gramStart"/>
+      <w:r>
+        <w:rPr>
+          <w:rFonts w:cs="Arial"/>
+          <w:b w:val="0"/>
+          <w:color w:val="auto"/>
+        </w:rPr>
+        <w:t>.  </w:t>
+      </w:r>
+      <w:proofErr w:type="gramEnd"/>
+    </w:p>
+    <w:p>
+      <w:pPr>
+        <w:pStyle w:val="Heading2"/>
+      </w:pPr>
+      <w:r>
+        <w:lastRenderedPageBreak/>
+        <w:t xml:space="preserve">Microsoft Teams </w:t>
+      </w:r>
+    </w:p>
+    <w:p>
+      <w:pPr>
+        <w:pStyle w:val="IntenseQuote"/>
+        <w:rPr>
+          <w:rStyle w:val="IntenseEmphasis"/>
+          <w:b/>
+          <w:bCs w:val="0"/>
+          <w:caps w:val="0"/>
+          <w:color w:val="4472C4" w:themeColor="accent1"/>
+          <w:spacing w:val="0"/>
+        </w:rPr>
+      </w:pPr>
+      <w:r>
+        <w:t xml:space="preserve">Microsoft Teams </w:t>
+      </w:r>
+      <w:r>
+        <w:t xml:space="preserve">Invite </w:t>
+      </w:r>
+      <w:r>
+        <w:t>Link</w:t>
+      </w:r>
+    </w:p>
+    <w:bookmarkStart w:id="9" w:name="_Hlk85246406"/>
+    <w:p>
+      <w:pPr>
+        <w:pStyle w:val="IntenseQuote"/>
+        <w:rPr>
+          <w:rStyle w:val="Hyperlink"/>
+          <w:rFonts w:asciiTheme="minorHAnsi" w:hAnsiTheme="minorHAnsi"/>
+          <w:sz w:val="20"/>
+          <w:szCs w:val="20"/>
+        </w:rPr>
+      </w:pPr>
+      <w:r>
+        <w:fldChar w:fldCharType="begin"/>
+      </w:r>
+      <w:r>
+        <w:instrText xml:space="preserve"> HYPERLINK "https://teams.microsoft.com/l/team/19%3a9MyjIii3NQaWmcpGtjxWffQmZgmL-1rA13fQ8CUmn6g1%40thread.tacv2/conversations?groupId=24f3f6bd-b9be-4a72-8a4f-c982e853354a&amp;tenantId=d1323671-cdbe-4417-b4d4-bdb24b51316b" </w:instrText>
+      </w:r>
+      <w:r>
+        <w:fldChar w:fldCharType="separate"/>
+      </w:r>
+      <w:r>
+        <w:rPr>
+          <w:rStyle w:val="Hyperlink"/>
+          <w:rFonts w:asciiTheme="minorHAnsi" w:hAnsiTheme="minorHAnsi"/>
+          <w:sz w:val="20"/>
+          <w:szCs w:val="20"/>
+        </w:rPr>
+        <w:t>https://teams.microsoft.com/l/team/19%3a9MyjIii3NQaWmcpGtjxWffQmZgmL-1rA13fQ8CUmn6g1%40thread.tacv2/conversations?groupId=24f3f6bd-b9be-4a72-8a4f-c982e853354a&amp;tenantId=d1323671-cdbe-4417-b4d4-bdb24b51316b</w:t>
+      </w:r>
+      <w:r>
+        <w:rPr>
+          <w:rStyle w:val="Hyperlink"/>
+          <w:rFonts w:asciiTheme="minorHAnsi" w:hAnsiTheme="minorHAnsi"/>
+          <w:sz w:val="20"/>
+          <w:szCs w:val="20"/>
+        </w:rPr>
+        <w:fldChar w:fldCharType="end"/>
+      </w:r>
+    </w:p>
+    <w:p>
+      <w:pPr>
+        <w:spacing w:line="360" w:lineRule="auto"/>
+        <w:jc w:val="both"/>
+        <w:rPr>
+          <w:rFonts w:ascii="Arial" w:hAnsi="Arial" w:cs="Arial"/>
+          <w:sz w:val="24"/>
+          <w:szCs w:val="24"/>
+        </w:rPr>
+      </w:pPr>
+      <w:r>
+        <w:rPr>
+          <w:rFonts w:ascii="Arial" w:hAnsi="Arial" w:cs="Arial"/>
+          <w:sz w:val="24"/>
+          <w:szCs w:val="24"/>
+        </w:rPr>
+        <w:t xml:space="preserve">Please note that we have used the chats section for most of the group's conversation and collaboration. If you require access to our </w:t>
+      </w:r>
+      <w:proofErr w:type="gramStart"/>
+      <w:r>
+        <w:rPr>
+          <w:rFonts w:ascii="Arial" w:hAnsi="Arial" w:cs="Arial"/>
+          <w:sz w:val="24"/>
+          <w:szCs w:val="24"/>
+        </w:rPr>
+        <w:t>chats</w:t>
+      </w:r>
+      <w:proofErr w:type="gramEnd"/>
+      <w:r>
+        <w:rPr>
+          <w:rFonts w:ascii="Arial" w:hAnsi="Arial" w:cs="Arial"/>
+          <w:sz w:val="24"/>
+          <w:szCs w:val="24"/>
+        </w:rPr>
+        <w:t xml:space="preserve"> history, please contact our </w:t>
+      </w:r>
+      <w:r>
+        <w:rPr>
+          <w:rFonts w:ascii="Arial" w:hAnsi="Arial" w:cs="Arial"/>
+          <w:sz w:val="24"/>
+          <w:szCs w:val="24"/>
+        </w:rPr>
+        <w:t>team</w:t>
+      </w:r>
+      <w:r>
+        <w:rPr>
+          <w:rFonts w:ascii="Arial" w:hAnsi="Arial" w:cs="Arial"/>
+          <w:sz w:val="24"/>
+          <w:szCs w:val="24"/>
+        </w:rPr>
+        <w:t xml:space="preserve"> leader, Tetsu Watanabe, via email: </w:t>
+      </w:r>
+      <w:hyperlink r:id="rId25" w:history="1">
+        <w:r>
+          <w:rPr>
+            <w:rStyle w:val="Hyperlink"/>
+            <w:b/>
+          </w:rPr>
+          <w:t>s3923443@student.rmit.edu.au</w:t>
+        </w:r>
+      </w:hyperlink>
+      <w:r>
+        <w:rPr>
+          <w:rFonts w:ascii="Arial" w:hAnsi="Arial" w:cs="Arial"/>
+          <w:sz w:val="24"/>
+          <w:szCs w:val="24"/>
+        </w:rPr>
+        <w:t>.</w:t>
+      </w:r>
+    </w:p>
+    <w:bookmarkEnd w:id="9"/>
+    <w:p>
+      <w:pPr>
+        <w:pStyle w:val="IntenseQuote"/>
+        <w:rPr>
+          <w:rStyle w:val="IntenseEmphasis"/>
+          <w:b/>
+          <w:bCs w:val="0"/>
+          <w:caps w:val="0"/>
+          <w:color w:val="4472C4" w:themeColor="accent1"/>
+          <w:spacing w:val="0"/>
+        </w:rPr>
+      </w:pPr>
+      <w:r>
+        <w:rPr>
+          <w:rStyle w:val="IntenseEmphasis"/>
+          <w:b/>
+          <w:bCs w:val="0"/>
+          <w:caps w:val="0"/>
+          <w:color w:val="4472C4" w:themeColor="accent1"/>
+          <w:spacing w:val="0"/>
+        </w:rPr>
+        <w:t xml:space="preserve">Microsoft </w:t>
+      </w:r>
+      <w:r>
+        <w:rPr>
+          <w:rStyle w:val="IntenseEmphasis"/>
+          <w:b/>
+          <w:bCs w:val="0"/>
+          <w:caps w:val="0"/>
+          <w:color w:val="4472C4" w:themeColor="accent1"/>
+          <w:spacing w:val="0"/>
+        </w:rPr>
+        <w:t xml:space="preserve">Teams </w:t>
+      </w:r>
+      <w:r>
+        <w:rPr>
+          <w:rStyle w:val="IntenseEmphasis"/>
+          <w:b/>
+          <w:bCs w:val="0"/>
+          <w:caps w:val="0"/>
+          <w:color w:val="4472C4" w:themeColor="accent1"/>
+          <w:spacing w:val="0"/>
+        </w:rPr>
+        <w:t>collaboration</w:t>
+      </w:r>
+    </w:p>
+    <w:p>
+      <w:pPr>
+        <w:spacing w:line="360" w:lineRule="auto"/>
+        <w:jc w:val="both"/>
+        <w:rPr>
+          <w:rFonts w:ascii="Arial" w:hAnsi="Arial" w:cs="Arial"/>
+          <w:sz w:val="24"/>
+          <w:szCs w:val="24"/>
+        </w:rPr>
+      </w:pPr>
+      <w:r>
+        <w:rPr>
+          <w:rFonts w:ascii="Arial" w:hAnsi="Arial" w:cs="Arial"/>
+          <w:sz w:val="24"/>
+          <w:szCs w:val="24"/>
+        </w:rPr>
+        <w:t>Please note that we have held the total of 7 official team meetings during the preparation of this report, not including an unofficial meeting being planned 17</w:t>
+      </w:r>
+      <w:r>
+        <w:rPr>
+          <w:rFonts w:ascii="Arial" w:hAnsi="Arial" w:cs="Arial"/>
+          <w:sz w:val="24"/>
+          <w:szCs w:val="24"/>
+          <w:vertAlign w:val="superscript"/>
+        </w:rPr>
+        <w:t>th</w:t>
+      </w:r>
+      <w:r>
+        <w:rPr>
+          <w:rFonts w:ascii="Arial" w:hAnsi="Arial" w:cs="Arial"/>
+          <w:sz w:val="24"/>
+          <w:szCs w:val="24"/>
+        </w:rPr>
+        <w:t xml:space="preserve"> of October 2021. </w:t>
+      </w:r>
+    </w:p>
+    <w:p>
+      <w:pPr>
+        <w:spacing w:line="360" w:lineRule="auto"/>
+        <w:jc w:val="both"/>
+        <w:rPr>
+          <w:rFonts w:ascii="Arial" w:hAnsi="Arial" w:cs="Arial"/>
+          <w:sz w:val="24"/>
+          <w:szCs w:val="24"/>
+        </w:rPr>
+      </w:pPr>
+      <w:r>
+        <w:rPr>
+          <w:rFonts w:ascii="Arial" w:hAnsi="Arial" w:cs="Arial"/>
+          <w:sz w:val="24"/>
+          <w:szCs w:val="24"/>
+        </w:rPr>
+        <w:t>For Microsoft Teams meeting agenda &amp; actions, please refer to the PDF report titled Group # 12 -</w:t>
+      </w:r>
+      <w:r>
+        <w:rPr>
+          <w:rFonts w:ascii="Arial" w:hAnsi="Arial" w:cs="Arial"/>
+          <w:sz w:val="24"/>
+          <w:szCs w:val="24"/>
+        </w:rPr>
+        <w:t xml:space="preserve"> </w:t>
+      </w:r>
+      <w:r>
+        <w:rPr>
+          <w:rFonts w:ascii="Arial" w:hAnsi="Arial" w:cs="Arial"/>
+          <w:sz w:val="24"/>
+          <w:szCs w:val="24"/>
+        </w:rPr>
+        <w:t>MS.PDF</w:t>
+      </w:r>
+      <w:r>
+        <w:rPr>
+          <w:rFonts w:ascii="Arial" w:hAnsi="Arial" w:cs="Arial"/>
+          <w:sz w:val="24"/>
+          <w:szCs w:val="24"/>
+        </w:rPr>
+        <w:t xml:space="preserve"> that is submitted </w:t>
+      </w:r>
+      <w:r>
+        <w:rPr>
+          <w:rFonts w:ascii="Arial" w:hAnsi="Arial" w:cs="Arial"/>
+          <w:sz w:val="24"/>
+          <w:szCs w:val="24"/>
+        </w:rPr>
+        <w:t>in conjunction with this report</w:t>
+      </w:r>
+      <w:r>
+        <w:rPr>
+          <w:rFonts w:ascii="Arial" w:hAnsi="Arial" w:cs="Arial"/>
+          <w:sz w:val="24"/>
+          <w:szCs w:val="24"/>
+        </w:rPr>
+        <w:t>.</w:t>
+      </w:r>
+    </w:p>
+    <w:p>
+      <w:pPr>
+        <w:spacing w:line="360" w:lineRule="auto"/>
+        <w:jc w:val="both"/>
+        <w:rPr>
+          <w:rFonts w:ascii="Arial" w:hAnsi="Arial" w:cs="Arial"/>
+          <w:sz w:val="24"/>
+          <w:szCs w:val="24"/>
+        </w:rPr>
+      </w:pPr>
+      <w:r>
+        <w:rPr>
+          <w:rFonts w:ascii="Arial" w:hAnsi="Arial" w:cs="Arial"/>
+          <w:sz w:val="24"/>
+          <w:szCs w:val="24"/>
+        </w:rPr>
+        <w:t xml:space="preserve">We have communicated daily using chats section of Microsoft Teams to supplement our official </w:t>
+      </w:r>
+      <w:r>
+        <w:rPr>
+          <w:rFonts w:ascii="Arial" w:hAnsi="Arial" w:cs="Arial"/>
+          <w:sz w:val="24"/>
+          <w:szCs w:val="24"/>
+        </w:rPr>
+        <w:t>meetings held twice a week.</w:t>
+      </w:r>
+      <w:r>
+        <w:rPr>
+          <w:rFonts w:ascii="Arial" w:hAnsi="Arial" w:cs="Arial"/>
+          <w:sz w:val="24"/>
+          <w:szCs w:val="24"/>
+        </w:rPr>
+        <w:t xml:space="preserve"> </w:t>
+      </w:r>
+      <w:r>
+        <w:rPr>
+          <w:rFonts w:ascii="Arial" w:hAnsi="Arial" w:cs="Arial"/>
+          <w:sz w:val="24"/>
+          <w:szCs w:val="24"/>
+        </w:rPr>
+        <w:t xml:space="preserve">These frequent communications within the group assisted each member to be accountable with their tasks and be informed with the progress of the assignment. </w:t>
+      </w:r>
+    </w:p>
+    <w:p>
+      <w:pPr>
+        <w:pStyle w:val="Heading2"/>
+      </w:pPr>
+      <w:r>
+        <w:t>Other tools used</w:t>
+      </w:r>
+    </w:p>
+    <w:p>
+      <w:pPr>
+        <w:pStyle w:val="IntenseQuote"/>
+      </w:pPr>
+      <w:r>
+        <w:t xml:space="preserve">EXCEL SPREADSHEETS </w:t>
+      </w:r>
+    </w:p>
+    <w:p>
+      <w:pPr>
+        <w:spacing w:line="360" w:lineRule="auto"/>
+        <w:jc w:val="both"/>
+        <w:rPr>
+          <w:rFonts w:ascii="Arial" w:hAnsi="Arial" w:cs="Arial"/>
+          <w:sz w:val="24"/>
+          <w:szCs w:val="24"/>
+        </w:rPr>
+      </w:pPr>
+      <w:r>
+        <w:rPr>
+          <w:rFonts w:ascii="Arial" w:hAnsi="Arial" w:cs="Arial"/>
+          <w:sz w:val="24"/>
+          <w:szCs w:val="24"/>
+        </w:rPr>
+        <w:t xml:space="preserve">We have used Microsoft Excel spreadsheets to manage tasks </w:t>
+      </w:r>
+      <w:r>
+        <w:rPr>
+          <w:rFonts w:ascii="Arial" w:hAnsi="Arial" w:cs="Arial"/>
+          <w:sz w:val="24"/>
+          <w:szCs w:val="24"/>
+        </w:rPr>
+        <w:t xml:space="preserve">assigned </w:t>
+      </w:r>
+      <w:r>
+        <w:rPr>
+          <w:rFonts w:ascii="Arial" w:hAnsi="Arial" w:cs="Arial"/>
+          <w:sz w:val="24"/>
+          <w:szCs w:val="24"/>
+        </w:rPr>
+        <w:t xml:space="preserve">to each member. </w:t>
+      </w:r>
+      <w:r>
+        <w:rPr>
+          <w:rFonts w:ascii="Arial" w:hAnsi="Arial" w:cs="Arial"/>
+          <w:sz w:val="24"/>
+          <w:szCs w:val="24"/>
+        </w:rPr>
+        <w:t>The snapshot</w:t>
+      </w:r>
+      <w:r>
+        <w:rPr>
+          <w:rFonts w:ascii="Arial" w:hAnsi="Arial" w:cs="Arial"/>
+          <w:sz w:val="24"/>
+          <w:szCs w:val="24"/>
+        </w:rPr>
+        <w:t xml:space="preserve"> of Excel spreadsheets </w:t>
+      </w:r>
+      <w:r>
+        <w:rPr>
+          <w:rFonts w:ascii="Arial" w:hAnsi="Arial" w:cs="Arial"/>
+          <w:sz w:val="24"/>
+          <w:szCs w:val="24"/>
+        </w:rPr>
+        <w:t>adopted</w:t>
+      </w:r>
+      <w:r>
+        <w:rPr>
+          <w:rFonts w:ascii="Arial" w:hAnsi="Arial" w:cs="Arial"/>
+          <w:sz w:val="24"/>
+          <w:szCs w:val="24"/>
+        </w:rPr>
+        <w:t xml:space="preserve"> </w:t>
+      </w:r>
+      <w:r>
+        <w:rPr>
+          <w:rFonts w:ascii="Arial" w:hAnsi="Arial" w:cs="Arial"/>
+          <w:sz w:val="24"/>
+          <w:szCs w:val="24"/>
+        </w:rPr>
+        <w:t xml:space="preserve">by </w:t>
+      </w:r>
+      <w:r>
+        <w:rPr>
+          <w:rFonts w:ascii="Arial" w:hAnsi="Arial" w:cs="Arial"/>
+          <w:sz w:val="24"/>
+          <w:szCs w:val="24"/>
+        </w:rPr>
+        <w:t xml:space="preserve">the team are attached in </w:t>
+      </w:r>
+      <w:hyperlink w:anchor="_Appendix_B" w:history="1">
+        <w:r>
+          <w:rPr>
+            <w:rStyle w:val="Hyperlink"/>
+            <w:rFonts w:ascii="Arial" w:hAnsi="Arial" w:cs="Arial"/>
+            <w:sz w:val="24"/>
+            <w:szCs w:val="24"/>
+          </w:rPr>
+          <w:t xml:space="preserve">Appendix </w:t>
         </w:r>
         <w:r>
           <w:rPr>
             <w:rStyle w:val="Hyperlink"/>
-            <w:rFonts w:ascii="Segoe UI" w:hAnsi="Segoe UI" w:cs="Segoe UI"/>
-            <w:color w:val="6264A7"/>
-            <w:sz w:val="21"/>
-            <w:szCs w:val="21"/>
-            <w:shd w:val="clear" w:color="auto" w:fill="FFFFFF"/>
+            <w:rFonts w:ascii="Arial" w:hAnsi="Arial" w:cs="Arial"/>
+            <w:sz w:val="24"/>
+            <w:szCs w:val="24"/>
           </w:rPr>
-          <w:t>s</w:t>
-        </w:r>
-        <w:r>
-          <w:rPr>
-            <w:rStyle w:val="Hyperlink"/>
-            <w:rFonts w:ascii="Segoe UI" w:hAnsi="Segoe UI" w:cs="Segoe UI"/>
-            <w:color w:val="6264A7"/>
-            <w:sz w:val="21"/>
-            <w:szCs w:val="21"/>
-            <w:shd w:val="clear" w:color="auto" w:fill="FFFFFF"/>
-          </w:rPr>
-          <w:t>tockIT/</w:t>
+          <w:t>B</w:t>
         </w:r>
       </w:hyperlink>
+      <w:r>
+        <w:rPr>
+          <w:rFonts w:ascii="Arial" w:hAnsi="Arial" w:cs="Arial"/>
+          <w:sz w:val="24"/>
+          <w:szCs w:val="24"/>
+        </w:rPr>
+        <w:t>.</w:t>
+      </w:r>
+      <w:r>
+        <w:rPr>
+          <w:rFonts w:ascii="Arial" w:hAnsi="Arial" w:cs="Arial"/>
+          <w:sz w:val="24"/>
+          <w:szCs w:val="24"/>
+        </w:rPr>
+        <w:t xml:space="preserve"> These spreadsheets were vital tools for the group to share and monitor the project progress. </w:t>
+      </w:r>
+    </w:p>
+    <w:p>
+      <w:pPr>
+        <w:pStyle w:val="IntenseQuote"/>
+      </w:pPr>
     </w:p>
     <w:p/>
+    <w:p/>
+    <w:p/>
+    <w:p>
+      <w:pPr>
+        <w:pStyle w:val="Heading1"/>
+      </w:pPr>
+      <w:r>
+        <w:lastRenderedPageBreak/>
+        <w:t>Industry Data</w:t>
+      </w:r>
+    </w:p>
     <w:p>
       <w:pPr>
         <w:pStyle w:val="IntenseQuote"/>
       </w:pPr>
-    </w:p>
-    <w:p>
-      <w:pPr>
-        <w:pStyle w:val="IntenseQuote"/>
-      </w:pPr>
-    </w:p>
-    <w:p>
-      <w:pPr>
-        <w:pStyle w:val="IntenseQuote"/>
-        <w:rPr>
-          <w:b w:val="0"/>
-        </w:rPr>
-      </w:pPr>
-      <w:r>
-        <w:rPr>
-          <w:rFonts w:cs="Arial"/>
+      <w:r>
+        <w:rPr>
           <w:noProof/>
         </w:rPr>
         <w:drawing>
@@ -16551,7 +17409,7 @@
                     </pic:cNvPicPr>
                   </pic:nvPicPr>
                   <pic:blipFill>
-                    <a:blip r:embed="rId24">
+                    <a:blip r:embed="rId26">
                       <a:extLst>
                         <a:ext uri="{28A0092B-C50C-407E-A947-70E740481C1C}">
                           <a14:useLocalDpi xmlns:a14="http://schemas.microsoft.com/office/drawing/2010/main" val="0"/>
@@ -16589,10 +17447,7 @@
         </w:drawing>
       </w:r>
       <w:r>
-        <w:t>Industry</w:t>
-      </w:r>
-      <w:r>
-        <w:t xml:space="preserve"> Snapshot</w:t>
+        <w:t>Industry Snapshot</w:t>
       </w:r>
     </w:p>
     <w:p>
@@ -16679,27 +17534,14 @@
                             <w:r>
                               <w:t xml:space="preserve">Figure </w:t>
                             </w:r>
-                            <w:r>
-                              <w:fldChar w:fldCharType="begin"/>
-                            </w:r>
-                            <w:r>
-                              <w:instrText xml:space="preserve"> SEQ Figure \* ARABIC </w:instrText>
-                            </w:r>
-                            <w:r>
-                              <w:fldChar w:fldCharType="separate"/>
-                            </w:r>
-                            <w:r>
-                              <w:rPr>
-                                <w:noProof/>
-                              </w:rPr>
-                              <w:t>1</w:t>
-                            </w:r>
-                            <w:r>
-                              <w:rPr>
-                                <w:noProof/>
-                              </w:rPr>
-                              <w:fldChar w:fldCharType="end"/>
-                            </w:r>
+                            <w:fldSimple w:instr=" SEQ Figure \* ARABIC ">
+                              <w:r>
+                                <w:rPr>
+                                  <w:noProof/>
+                                </w:rPr>
+                                <w:t>2</w:t>
+                              </w:r>
+                            </w:fldSimple>
                             <w:r>
                               <w:t xml:space="preserve"> –</w:t>
                             </w:r>
@@ -16758,14 +17600,27 @@
                       <w:r>
                         <w:t xml:space="preserve">Figure </w:t>
                       </w:r>
-                      <w:fldSimple w:instr=" SEQ Figure \* ARABIC ">
-                        <w:r>
-                          <w:rPr>
-                            <w:noProof/>
-                          </w:rPr>
-                          <w:t>1</w:t>
-                        </w:r>
-                      </w:fldSimple>
+                      <w:r>
+                        <w:fldChar w:fldCharType="begin"/>
+                      </w:r>
+                      <w:r>
+                        <w:instrText xml:space="preserve"> SEQ Figure \* ARABIC </w:instrText>
+                      </w:r>
+                      <w:r>
+                        <w:fldChar w:fldCharType="separate"/>
+                      </w:r>
+                      <w:r>
+                        <w:rPr>
+                          <w:noProof/>
+                        </w:rPr>
+                        <w:t>2</w:t>
+                      </w:r>
+                      <w:r>
+                        <w:rPr>
+                          <w:noProof/>
+                        </w:rPr>
+                        <w:fldChar w:fldCharType="end"/>
+                      </w:r>
                       <w:r>
                         <w:t xml:space="preserve"> –</w:t>
                       </w:r>
@@ -16931,16 +17786,7 @@
           <w:sz w:val="24"/>
           <w:szCs w:val="24"/>
         </w:rPr>
-        <w:t xml:space="preserve">and that ‘the pace of change continues to blur the </w:t>
-      </w:r>
-      <w:r>
-        <w:rPr>
-          <w:rFonts w:ascii="Arial" w:hAnsi="Arial" w:cs="Arial"/>
-          <w:sz w:val="24"/>
-          <w:szCs w:val="24"/>
-        </w:rPr>
-        <w:lastRenderedPageBreak/>
-        <w:t>boundaries of the physical and digital worlds.’</w:t>
+        <w:t>and that ‘the pace of change continues to blur the boundaries of the physical and digital worlds.’</w:t>
       </w:r>
       <w:r>
         <w:rPr>
@@ -16958,17 +17804,6 @@
           <w:szCs w:val="24"/>
         </w:rPr>
         <w:t xml:space="preserve"> Programs such as CSIRO’s (Commonwealth Scientific and Industrial Research Organisation) Data 61, the Australian Defence Force Cyber Gap program and the Digital Cadetship program all seek to bridge digital skill and capability gaps in Australia’s workforce. </w:t>
-      </w:r>
-    </w:p>
-    <w:p>
-      <w:pPr>
-        <w:pStyle w:val="IntenseQuote"/>
-      </w:pPr>
-      <w:r>
-        <w:t>What</w:t>
-      </w:r>
-      <w:r>
-        <w:t xml:space="preserve"> does this mean for our team?</w:t>
       </w:r>
     </w:p>
     <w:p>
@@ -16981,6 +17816,40 @@
           <w:szCs w:val="24"/>
         </w:rPr>
       </w:pPr>
+    </w:p>
+    <w:p>
+      <w:pPr>
+        <w:spacing w:line="360" w:lineRule="auto"/>
+        <w:jc w:val="both"/>
+        <w:rPr>
+          <w:rFonts w:ascii="Arial" w:hAnsi="Arial" w:cs="Arial"/>
+          <w:sz w:val="24"/>
+          <w:szCs w:val="24"/>
+        </w:rPr>
+      </w:pPr>
+    </w:p>
+    <w:p>
+      <w:pPr>
+        <w:pStyle w:val="IntenseQuote"/>
+      </w:pPr>
+      <w:r>
+        <w:lastRenderedPageBreak/>
+        <w:t>What</w:t>
+      </w:r>
+      <w:r>
+        <w:t xml:space="preserve"> does this mean for our team?</w:t>
+      </w:r>
+    </w:p>
+    <w:p>
+      <w:pPr>
+        <w:spacing w:line="360" w:lineRule="auto"/>
+        <w:jc w:val="both"/>
+        <w:rPr>
+          <w:rFonts w:ascii="Arial" w:hAnsi="Arial" w:cs="Arial"/>
+          <w:sz w:val="24"/>
+          <w:szCs w:val="24"/>
+        </w:rPr>
+      </w:pPr>
       <w:r>
         <w:rPr>
           <w:rFonts w:ascii="Arial" w:hAnsi="Arial" w:cs="Arial"/>
@@ -17050,83 +17919,6 @@
         </w:rPr>
         <w:t>.</w:t>
       </w:r>
-    </w:p>
-    <w:p>
-      <w:pPr>
-        <w:spacing w:line="360" w:lineRule="auto"/>
-        <w:jc w:val="both"/>
-        <w:rPr>
-          <w:rFonts w:ascii="Arial" w:hAnsi="Arial" w:cs="Arial"/>
-          <w:sz w:val="24"/>
-          <w:szCs w:val="24"/>
-        </w:rPr>
-      </w:pPr>
-    </w:p>
-    <w:p>
-      <w:pPr>
-        <w:spacing w:line="360" w:lineRule="auto"/>
-        <w:jc w:val="both"/>
-        <w:rPr>
-          <w:rFonts w:ascii="Arial" w:hAnsi="Arial" w:cs="Arial"/>
-          <w:sz w:val="24"/>
-          <w:szCs w:val="24"/>
-        </w:rPr>
-      </w:pPr>
-    </w:p>
-    <w:p>
-      <w:pPr>
-        <w:spacing w:line="360" w:lineRule="auto"/>
-        <w:jc w:val="both"/>
-        <w:rPr>
-          <w:rFonts w:ascii="Arial" w:hAnsi="Arial" w:cs="Arial"/>
-          <w:sz w:val="24"/>
-          <w:szCs w:val="24"/>
-        </w:rPr>
-      </w:pPr>
-    </w:p>
-    <w:p>
-      <w:pPr>
-        <w:spacing w:line="360" w:lineRule="auto"/>
-        <w:jc w:val="both"/>
-        <w:rPr>
-          <w:rFonts w:ascii="Arial" w:hAnsi="Arial" w:cs="Arial"/>
-          <w:sz w:val="24"/>
-          <w:szCs w:val="24"/>
-        </w:rPr>
-      </w:pPr>
-    </w:p>
-    <w:p>
-      <w:pPr>
-        <w:spacing w:line="360" w:lineRule="auto"/>
-        <w:jc w:val="both"/>
-        <w:rPr>
-          <w:rFonts w:ascii="Arial" w:hAnsi="Arial" w:cs="Arial"/>
-          <w:sz w:val="24"/>
-          <w:szCs w:val="24"/>
-        </w:rPr>
-      </w:pPr>
-    </w:p>
-    <w:p>
-      <w:pPr>
-        <w:spacing w:line="360" w:lineRule="auto"/>
-        <w:jc w:val="both"/>
-        <w:rPr>
-          <w:rFonts w:ascii="Arial" w:hAnsi="Arial" w:cs="Arial"/>
-          <w:sz w:val="24"/>
-          <w:szCs w:val="24"/>
-        </w:rPr>
-      </w:pPr>
-    </w:p>
-    <w:p>
-      <w:pPr>
-        <w:spacing w:line="360" w:lineRule="auto"/>
-        <w:jc w:val="both"/>
-        <w:rPr>
-          <w:rFonts w:ascii="Arial" w:hAnsi="Arial" w:cs="Arial"/>
-          <w:sz w:val="24"/>
-          <w:szCs w:val="24"/>
-        </w:rPr>
-      </w:pPr>
     </w:p>
     <w:p>
       <w:pPr>
@@ -17164,7 +17956,7 @@
                     <pic:cNvPicPr/>
                   </pic:nvPicPr>
                   <pic:blipFill>
-                    <a:blip r:embed="rId25">
+                    <a:blip r:embed="rId27">
                       <a:extLst>
                         <a:ext uri="{28A0092B-C50C-407E-A947-70E740481C1C}">
                           <a14:useLocalDpi xmlns:a14="http://schemas.microsoft.com/office/drawing/2010/main" val="0"/>
@@ -17289,7 +18081,7 @@
                     <pic:cNvPicPr/>
                   </pic:nvPicPr>
                   <pic:blipFill>
-                    <a:blip r:embed="rId26">
+                    <a:blip r:embed="rId28">
                       <a:extLst>
                         <a:ext uri="{28A0092B-C50C-407E-A947-70E740481C1C}">
                           <a14:useLocalDpi xmlns:a14="http://schemas.microsoft.com/office/drawing/2010/main" val="0"/>
@@ -17463,6 +18255,7 @@
           <w:sz w:val="24"/>
           <w:szCs w:val="24"/>
         </w:rPr>
+        <w:lastRenderedPageBreak/>
         <w:t>Development of Industry in recognising the need for Business Analysts</w:t>
       </w:r>
     </w:p>
@@ -17621,7 +18414,6 @@
           <w:sz w:val="24"/>
           <w:szCs w:val="24"/>
         </w:rPr>
-        <w:lastRenderedPageBreak/>
         <w:t>National Need</w:t>
       </w:r>
     </w:p>
@@ -17684,6 +18476,7 @@
           <w:sz w:val="24"/>
           <w:szCs w:val="24"/>
         </w:rPr>
+        <w:lastRenderedPageBreak/>
         <w:t xml:space="preserve">Cyber Security and awareness have been the peripheral, not the </w:t>
       </w:r>
       <w:proofErr w:type="gramStart"/>
@@ -17855,7 +18648,6 @@
           <w:sz w:val="24"/>
           <w:szCs w:val="24"/>
         </w:rPr>
-        <w:lastRenderedPageBreak/>
         <w:t>Elements of cyber security is in inherent in maintenance of a system</w:t>
       </w:r>
     </w:p>
@@ -17907,7 +18699,7 @@
                     <pic:cNvPicPr/>
                   </pic:nvPicPr>
                   <pic:blipFill>
-                    <a:blip r:embed="rId27" cstate="print">
+                    <a:blip r:embed="rId29" cstate="print">
                       <a:extLst>
                         <a:ext uri="{28A0092B-C50C-407E-A947-70E740481C1C}">
                           <a14:useLocalDpi xmlns:a14="http://schemas.microsoft.com/office/drawing/2010/main" val="0"/>
@@ -17964,6 +18756,7 @@
         <w:rPr>
           <w:noProof/>
         </w:rPr>
+        <w:lastRenderedPageBreak/>
         <w:drawing>
           <wp:inline distT="0" distB="0" distL="0" distR="0" wp14:anchorId="188CB862" wp14:editId="6BE3B570">
             <wp:extent cx="5731510" cy="744220"/>
@@ -17980,7 +18773,7 @@
                     <pic:cNvPicPr/>
                   </pic:nvPicPr>
                   <pic:blipFill>
-                    <a:blip r:embed="rId28">
+                    <a:blip r:embed="rId30">
                       <a:extLst>
                         <a:ext uri="{28A0092B-C50C-407E-A947-70E740481C1C}">
                           <a14:useLocalDpi xmlns:a14="http://schemas.microsoft.com/office/drawing/2010/main" val="0"/>
@@ -18079,7 +18872,6 @@
         <w:rPr>
           <w:noProof/>
         </w:rPr>
-        <w:lastRenderedPageBreak/>
         <w:drawing>
           <wp:inline distT="0" distB="0" distL="0" distR="0" wp14:anchorId="1331496B" wp14:editId="64DA4B3C">
             <wp:extent cx="5731510" cy="1559560"/>
@@ -18096,7 +18888,7 @@
                     <pic:cNvPicPr/>
                   </pic:nvPicPr>
                   <pic:blipFill>
-                    <a:blip r:embed="rId29">
+                    <a:blip r:embed="rId31">
                       <a:extLst>
                         <a:ext uri="{28A0092B-C50C-407E-A947-70E740481C1C}">
                           <a14:useLocalDpi xmlns:a14="http://schemas.microsoft.com/office/drawing/2010/main" val="0"/>
@@ -18133,39 +18925,6 @@
           <w:szCs w:val="24"/>
         </w:rPr>
       </w:pPr>
-    </w:p>
-    <w:p>
-      <w:pPr>
-        <w:spacing w:line="360" w:lineRule="auto"/>
-        <w:jc w:val="both"/>
-        <w:rPr>
-          <w:rFonts w:ascii="Arial" w:hAnsi="Arial" w:cs="Arial"/>
-          <w:sz w:val="24"/>
-          <w:szCs w:val="24"/>
-        </w:rPr>
-      </w:pPr>
-    </w:p>
-    <w:p>
-      <w:pPr>
-        <w:spacing w:line="360" w:lineRule="auto"/>
-        <w:jc w:val="both"/>
-        <w:rPr>
-          <w:rFonts w:ascii="Arial" w:hAnsi="Arial" w:cs="Arial"/>
-          <w:sz w:val="24"/>
-          <w:szCs w:val="24"/>
-        </w:rPr>
-      </w:pPr>
-    </w:p>
-    <w:p>
-      <w:pPr>
-        <w:spacing w:line="360" w:lineRule="auto"/>
-        <w:jc w:val="both"/>
-        <w:rPr>
-          <w:rFonts w:ascii="Arial" w:hAnsi="Arial" w:cs="Arial"/>
-          <w:sz w:val="24"/>
-          <w:szCs w:val="24"/>
-        </w:rPr>
-      </w:pPr>
       <w:r>
         <w:rPr>
           <w:rFonts w:ascii="Arial" w:hAnsi="Arial" w:cs="Arial"/>
@@ -18207,7 +18966,16 @@
           <w:sz w:val="24"/>
           <w:szCs w:val="24"/>
         </w:rPr>
-        <w:t>In our group of six, five different professions were chosen across the IT industry. The professions selected comprised of a range of required technical abilities and strengths. As result our aggregated skillset was quite balanced across the entirety of the industry, rather than being focused on one specific area.</w:t>
+        <w:t xml:space="preserve">In our group of six, five different professions were chosen across the IT industry. The professions selected comprised of a range of required technical abilities </w:t>
+      </w:r>
+      <w:r>
+        <w:rPr>
+          <w:rFonts w:ascii="Arial" w:hAnsi="Arial" w:cs="Arial"/>
+          <w:sz w:val="24"/>
+          <w:szCs w:val="24"/>
+        </w:rPr>
+        <w:lastRenderedPageBreak/>
+        <w:t>and strengths. As result our aggregated skillset was quite balanced across the entirety of the industry, rather than being focused on one specific area.</w:t>
       </w:r>
     </w:p>
     <w:p>
@@ -18280,16 +19048,7 @@
           <w:sz w:val="24"/>
           <w:szCs w:val="24"/>
         </w:rPr>
-        <w:t xml:space="preserve">Whilst there definitely is a need for strong communicators in the IT Industry, there is also an equally strong, if not stronger need for technical specialists. For example, communication is a needed skill in the full stack developer role as you work with both front &amp; back-end systems, meaning that you would most likely </w:t>
-      </w:r>
-      <w:r>
-        <w:rPr>
-          <w:rFonts w:ascii="Arial" w:hAnsi="Arial" w:cs="Arial"/>
-          <w:sz w:val="24"/>
-          <w:szCs w:val="24"/>
-        </w:rPr>
-        <w:lastRenderedPageBreak/>
-        <w:t>be dealing with a range of stakeholders. However, if you do not possess the technical skills necessary to perform a function, no amount of communication skills can bridge that capability gap</w:t>
+        <w:t>Whilst there definitely is a need for strong communicators in the IT Industry, there is also an equally strong, if not stronger need for technical specialists. For example, communication is a needed skill in the full stack developer role as you work with both front &amp; back-end systems, meaning that you would most likely be dealing with a range of stakeholders. However, if you do not possess the technical skills necessary to perform a function, no amount of communication skills can bridge that capability gap</w:t>
       </w:r>
     </w:p>
     <w:p>
@@ -18359,7 +19118,16 @@
           <w:sz w:val="24"/>
           <w:szCs w:val="24"/>
         </w:rPr>
-        <w:t>Our aggregated skillset lists three out of range of key technical skills in the industry. Consequently, it was a given that some major IT skills were going to fall out of our aggregated skillset such as SQL and JavaScript. Once again this is not a point of concern, but it is useful to have an awareness of what might be of interest to employers.</w:t>
+        <w:t xml:space="preserve">Our aggregated skillset lists three out of range of key technical skills in the industry. Consequently, it was a given that some major IT skills were going to fall </w:t>
+      </w:r>
+      <w:r>
+        <w:rPr>
+          <w:rFonts w:ascii="Arial" w:hAnsi="Arial" w:cs="Arial"/>
+          <w:sz w:val="24"/>
+          <w:szCs w:val="24"/>
+        </w:rPr>
+        <w:lastRenderedPageBreak/>
+        <w:t>out of our aggregated skillset such as SQL and JavaScript. Once again this is not a point of concern, but it is useful to have an awareness of what might be of interest to employers.</w:t>
       </w:r>
     </w:p>
     <w:p>
@@ -18458,16 +19226,7 @@
           <w:sz w:val="24"/>
           <w:szCs w:val="24"/>
         </w:rPr>
-        <w:t xml:space="preserve"> and businesses are becoming more digitalised” therefore “more education and training must be conducted to meet these requirements.” For Hugo, the fact that the security analyst type roles did not feature in the Burning Glass data, but featured heavily in more current statistics he said, “the </w:t>
-      </w:r>
-      <w:r>
-        <w:rPr>
-          <w:rFonts w:ascii="Arial" w:hAnsi="Arial" w:cs="Arial"/>
-          <w:sz w:val="24"/>
-          <w:szCs w:val="24"/>
-        </w:rPr>
-        <w:lastRenderedPageBreak/>
-        <w:t xml:space="preserve">environment has clearly evolved a lot over the past few years” what this mean is “as everything becomes more digital, cyber-attacks are going to become more common, as a result, security analysts will become more relevant.” </w:t>
+        <w:t xml:space="preserve"> and businesses are becoming more digitalised” therefore “more education and training must be conducted to meet these requirements.” For Hugo, the fact that the security analyst type roles did not feature in the Burning Glass data, but featured heavily in more current statistics he said, “the environment has clearly evolved a lot over the past few years” what this mean is “as everything becomes more digital, cyber-attacks are going to become more common, as a result, security analysts will become more relevant.” </w:t>
       </w:r>
     </w:p>
     <w:p>
@@ -18545,6 +19304,7 @@
           <w:sz w:val="24"/>
           <w:szCs w:val="24"/>
         </w:rPr>
+        <w:lastRenderedPageBreak/>
         <w:t xml:space="preserve">Given the breadth of the industry and the rate that it is growing, there is a clear advantage in gaining a set of core technical skills that can be deployed in different job environments. When Tim was asked </w:t>
       </w:r>
       <w:proofErr w:type="gramStart"/>
@@ -18582,45 +19342,18 @@
           <w:sz w:val="24"/>
           <w:szCs w:val="24"/>
         </w:rPr>
-        <w:t xml:space="preserve">As a group and as individuals, the skills we seek and the professions we strive for put us in good stead for future proofing our careers. The demand for skilled ICT workers is now high and this is forecasted only to increase as not only our nation, but as the world becomes increasingly digitalised. Roles that typically have extremely limited ICT presence are becoming increasingly rarer as tools, processes and interfaces are being </w:t>
-      </w:r>
-      <w:r>
-        <w:rPr>
-          <w:rFonts w:ascii="Arial" w:hAnsi="Arial" w:cs="Arial"/>
-          <w:sz w:val="24"/>
-          <w:szCs w:val="24"/>
-        </w:rPr>
-        <w:lastRenderedPageBreak/>
-        <w:t>developed and automated to increase efficiency, outreach and impact for businesses and individuals. Gaining core IT skills allows the team to work in a range of Industries outside IT enabling strong flexibility and adaptability when it comes to building our careers.</w:t>
-      </w:r>
-    </w:p>
-    <w:p>
-      <w:pPr>
-        <w:rPr>
-          <w:rFonts w:ascii="Arial" w:hAnsi="Arial" w:cs="Arial"/>
-          <w:sz w:val="36"/>
-          <w:szCs w:val="36"/>
-        </w:rPr>
-      </w:pPr>
-    </w:p>
-    <w:p>
-      <w:pPr>
-        <w:rPr>
-          <w:rFonts w:ascii="Arial" w:hAnsi="Arial" w:cs="Arial"/>
-          <w:sz w:val="36"/>
-          <w:szCs w:val="36"/>
-        </w:rPr>
-      </w:pPr>
+        <w:t>As a group and as individuals, the skills we seek and the professions we strive for put us in good stead for future proofing our careers. The demand for skilled ICT workers is now high and this is forecasted only to increase as not only our nation, but as the world becomes increasingly digitalised. Roles that typically have extremely limited ICT presence are becoming increasingly rarer as tools, processes and interfaces are being developed and automated to increase efficiency, outreach and impact for businesses and individuals. Gaining core IT skills allows the team to work in a range of Industries outside IT enabling strong flexibility and adaptability when it comes to building our careers.</w:t>
+      </w:r>
     </w:p>
     <w:p>
       <w:pPr>
         <w:pStyle w:val="Heading1"/>
       </w:pPr>
-      <w:bookmarkStart w:id="7" w:name="_Toc85137013"/>
+      <w:bookmarkStart w:id="13" w:name="_Toc85217261"/>
       <w:r>
         <w:t>IT WORK</w:t>
       </w:r>
-      <w:bookmarkEnd w:id="7"/>
+      <w:bookmarkEnd w:id="13"/>
     </w:p>
     <w:p>
       <w:pPr>
@@ -18711,11 +19444,14 @@
       <w:r>
         <w:rPr>
           <w:rFonts w:ascii="Arial" w:hAnsi="Arial" w:cs="Arial"/>
+          <w:b/>
+          <w:bCs/>
           <w:color w:val="2F5496" w:themeColor="accent1" w:themeShade="BF"/>
           <w:sz w:val="24"/>
           <w:szCs w:val="24"/>
-        </w:rPr>
-        <w:t>Appendix</w:t>
+          <w:lang w:val="en-US"/>
+        </w:rPr>
+        <w:t>Error! Reference source not found.</w:t>
       </w:r>
       <w:r>
         <w:rPr>
@@ -18901,21 +19637,21 @@
       <w:pPr>
         <w:pStyle w:val="Heading1"/>
       </w:pPr>
-      <w:bookmarkStart w:id="8" w:name="_Toc85137014"/>
+      <w:bookmarkStart w:id="14" w:name="_Toc85217262"/>
       <w:r>
         <w:t>IT Technologies</w:t>
       </w:r>
-      <w:bookmarkEnd w:id="8"/>
+      <w:bookmarkEnd w:id="14"/>
     </w:p>
     <w:p>
       <w:pPr>
         <w:pStyle w:val="Heading2"/>
       </w:pPr>
-      <w:bookmarkStart w:id="9" w:name="_Toc85137015"/>
+      <w:bookmarkStart w:id="15" w:name="_Toc85217263"/>
       <w:r>
         <w:t>Machine Learning</w:t>
       </w:r>
-      <w:bookmarkEnd w:id="9"/>
+      <w:bookmarkEnd w:id="15"/>
     </w:p>
     <w:p>
       <w:pPr>
@@ -19083,11 +19819,11 @@
       <w:pPr>
         <w:pStyle w:val="Heading2"/>
       </w:pPr>
-      <w:bookmarkStart w:id="10" w:name="_Toc85137016"/>
+      <w:bookmarkStart w:id="16" w:name="_Toc85217264"/>
       <w:r>
         <w:t>Autonomous Vehicles</w:t>
       </w:r>
-      <w:bookmarkEnd w:id="10"/>
+      <w:bookmarkEnd w:id="16"/>
     </w:p>
     <w:p>
       <w:pPr>
@@ -19273,11 +20009,11 @@
       <w:pPr>
         <w:pStyle w:val="Heading2"/>
       </w:pPr>
-      <w:bookmarkStart w:id="11" w:name="_Toc85137017"/>
+      <w:bookmarkStart w:id="17" w:name="_Toc85217265"/>
       <w:r>
         <w:t>Cybersecurity</w:t>
       </w:r>
-      <w:bookmarkEnd w:id="11"/>
+      <w:bookmarkEnd w:id="17"/>
     </w:p>
     <w:p>
       <w:pPr>
@@ -19463,11 +20199,11 @@
       <w:pPr>
         <w:pStyle w:val="Heading2"/>
       </w:pPr>
-      <w:bookmarkStart w:id="12" w:name="_Toc85137018"/>
+      <w:bookmarkStart w:id="18" w:name="_Toc85217266"/>
       <w:r>
         <w:t>Blockchain and Cryptocurrencies</w:t>
       </w:r>
-      <w:bookmarkEnd w:id="12"/>
+      <w:bookmarkEnd w:id="18"/>
     </w:p>
     <w:p>
       <w:pPr>
@@ -19653,11 +20389,11 @@
       <w:pPr>
         <w:pStyle w:val="Heading1"/>
       </w:pPr>
-      <w:bookmarkStart w:id="13" w:name="_Toc85137019"/>
+      <w:bookmarkStart w:id="19" w:name="_Toc85217267"/>
       <w:r>
         <w:t>Project ideas</w:t>
       </w:r>
-      <w:bookmarkEnd w:id="13"/>
+      <w:bookmarkEnd w:id="19"/>
     </w:p>
     <w:p>
       <w:pPr>
@@ -20005,11 +20741,11 @@
       <w:pPr>
         <w:pStyle w:val="Heading1"/>
       </w:pPr>
-      <w:bookmarkStart w:id="14" w:name="_Toc85137020"/>
+      <w:bookmarkStart w:id="20" w:name="_Toc85217268"/>
       <w:r>
         <w:t>GROUP REFLECTION</w:t>
       </w:r>
-      <w:bookmarkEnd w:id="14"/>
+      <w:bookmarkEnd w:id="20"/>
     </w:p>
     <w:p>
       <w:pPr>
@@ -20018,14 +20754,14 @@
           <w:lang w:val="en"/>
         </w:rPr>
       </w:pPr>
-      <w:bookmarkStart w:id="15" w:name="_Toc85137021"/>
+      <w:bookmarkStart w:id="21" w:name="_Toc85217269"/>
       <w:r>
         <w:rPr>
           <w:lang w:val="en"/>
         </w:rPr>
         <w:t>The group’s reflection</w:t>
       </w:r>
-      <w:bookmarkEnd w:id="15"/>
+      <w:bookmarkEnd w:id="21"/>
     </w:p>
     <w:p>
       <w:pPr>
@@ -20103,6 +20839,7 @@
           <w:sz w:val="24"/>
           <w:szCs w:val="24"/>
         </w:rPr>
+        <w:lastRenderedPageBreak/>
         <w:drawing>
           <wp:inline distT="0" distB="0" distL="0" distR="0" wp14:anchorId="095201AA" wp14:editId="6500A4E0">
             <wp:extent cx="3604260" cy="1181100"/>
@@ -20119,7 +20856,7 @@
                     <pic:cNvPicPr/>
                   </pic:nvPicPr>
                   <pic:blipFill>
-                    <a:blip r:embed="rId30"/>
+                    <a:blip r:embed="rId32"/>
                     <a:stretch>
                       <a:fillRect/>
                     </a:stretch>
@@ -20171,7 +20908,7 @@
                     <pic:cNvPicPr/>
                   </pic:nvPicPr>
                   <pic:blipFill>
-                    <a:blip r:embed="rId31"/>
+                    <a:blip r:embed="rId33"/>
                     <a:stretch>
                       <a:fillRect/>
                     </a:stretch>
@@ -20223,7 +20960,7 @@
                     <pic:cNvPicPr/>
                   </pic:nvPicPr>
                   <pic:blipFill>
-                    <a:blip r:embed="rId32"/>
+                    <a:blip r:embed="rId34"/>
                     <a:stretch>
                       <a:fillRect/>
                     </a:stretch>
@@ -20259,7 +20996,6 @@
           <w:sz w:val="24"/>
           <w:szCs w:val="24"/>
         </w:rPr>
-        <w:lastRenderedPageBreak/>
         <w:drawing>
           <wp:inline distT="0" distB="0" distL="0" distR="0" wp14:anchorId="46D77593" wp14:editId="4541041F">
             <wp:extent cx="4229100" cy="2872740"/>
@@ -20276,7 +21012,7 @@
                     <pic:cNvPicPr/>
                   </pic:nvPicPr>
                   <pic:blipFill>
-                    <a:blip r:embed="rId33"/>
+                    <a:blip r:embed="rId35"/>
                     <a:stretch>
                       <a:fillRect/>
                     </a:stretch>
@@ -20328,7 +21064,7 @@
                     <pic:cNvPicPr/>
                   </pic:nvPicPr>
                   <pic:blipFill>
-                    <a:blip r:embed="rId34"/>
+                    <a:blip r:embed="rId36"/>
                     <a:stretch>
                       <a:fillRect/>
                     </a:stretch>
@@ -20364,6 +21100,7 @@
           <w:sz w:val="24"/>
           <w:szCs w:val="24"/>
         </w:rPr>
+        <w:lastRenderedPageBreak/>
         <w:drawing>
           <wp:inline distT="0" distB="0" distL="0" distR="0" wp14:anchorId="4DFB0EB3" wp14:editId="673467DF">
             <wp:extent cx="4107180" cy="1280160"/>
@@ -20380,7 +21117,7 @@
                     <pic:cNvPicPr/>
                   </pic:nvPicPr>
                   <pic:blipFill>
-                    <a:blip r:embed="rId35"/>
+                    <a:blip r:embed="rId37"/>
                     <a:stretch>
                       <a:fillRect/>
                     </a:stretch>
@@ -20432,7 +21169,7 @@
                     <pic:cNvPicPr/>
                   </pic:nvPicPr>
                   <pic:blipFill>
-                    <a:blip r:embed="rId36"/>
+                    <a:blip r:embed="rId38"/>
                     <a:stretch>
                       <a:fillRect/>
                     </a:stretch>
@@ -20522,16 +21259,7 @@
           <w:sz w:val="24"/>
           <w:szCs w:val="24"/>
         </w:rPr>
-        <w:t xml:space="preserve">Another positive aspect of our team collaboration is the cross-sharing of our knowledge </w:t>
-      </w:r>
-      <w:r>
-        <w:rPr>
-          <w:rFonts w:ascii="Arial" w:hAnsi="Arial" w:cs="Arial"/>
-          <w:sz w:val="24"/>
-          <w:szCs w:val="24"/>
-        </w:rPr>
-        <w:lastRenderedPageBreak/>
-        <w:t xml:space="preserve">base. Through exchanging our first assignment and its feedback, we </w:t>
+        <w:t xml:space="preserve">Another positive aspect of our team collaboration is the cross-sharing of our knowledge base. Through exchanging our first assignment and its feedback, we </w:t>
       </w:r>
       <w:proofErr w:type="gramStart"/>
       <w:r>
@@ -20581,7 +21309,7 @@
                     </pic:cNvPicPr>
                   </pic:nvPicPr>
                   <pic:blipFill>
-                    <a:blip r:embed="rId37" cstate="print">
+                    <a:blip r:embed="rId39" cstate="print">
                       <a:extLst>
                         <a:ext uri="{28A0092B-C50C-407E-A947-70E740481C1C}">
                           <a14:useLocalDpi xmlns:a14="http://schemas.microsoft.com/office/drawing/2010/main" val="0"/>
@@ -20783,6 +21511,7 @@
         <w:rPr>
           <w:noProof/>
         </w:rPr>
+        <w:lastRenderedPageBreak/>
         <mc:AlternateContent>
           <mc:Choice Requires="wps">
             <w:drawing>
@@ -20939,7 +21668,7 @@
                     </pic:cNvPicPr>
                   </pic:nvPicPr>
                   <pic:blipFill>
-                    <a:blip r:embed="rId38" cstate="print">
+                    <a:blip r:embed="rId40" cstate="print">
                       <a:extLst>
                         <a:ext uri="{28A0092B-C50C-407E-A947-70E740481C1C}">
                           <a14:useLocalDpi xmlns:a14="http://schemas.microsoft.com/office/drawing/2010/main" val="0"/>
@@ -21110,7 +21839,7 @@
                     </pic:cNvPicPr>
                   </pic:nvPicPr>
                   <pic:blipFill>
-                    <a:blip r:embed="rId39" cstate="print">
+                    <a:blip r:embed="rId41" cstate="print">
                       <a:extLst>
                         <a:ext uri="{28A0092B-C50C-407E-A947-70E740481C1C}">
                           <a14:useLocalDpi xmlns:a14="http://schemas.microsoft.com/office/drawing/2010/main" val="0"/>
@@ -21172,16 +21901,7 @@
           <w:sz w:val="24"/>
           <w:szCs w:val="24"/>
         </w:rPr>
-        <w:t xml:space="preserve">We have learned the hard-working nature of our group. The commitment and dedication of each member toward this assignment has been remarkable. It demonstrates </w:t>
-      </w:r>
-      <w:r>
-        <w:rPr>
-          <w:rFonts w:ascii="Arial" w:hAnsi="Arial" w:cs="Arial"/>
-          <w:sz w:val="24"/>
-          <w:szCs w:val="24"/>
-        </w:rPr>
-        <w:lastRenderedPageBreak/>
-        <w:t>our determination to succeed as mature-age students. Most of our members worked full time during the day while dedicating nights and weekends to study. We refused to waste our time and strived to take advantage of this learning opportunity.</w:t>
+        <w:t>We have learned the hard-working nature of our group. The commitment and dedication of each member toward this assignment has been remarkable. It demonstrates our determination to succeed as mature-age students. Most of our members worked full time during the day while dedicating nights and weekends to study. We refused to waste our time and strived to take advantage of this learning opportunity.</w:t>
       </w:r>
     </w:p>
     <w:p>
@@ -21219,18 +21939,45 @@
           <w:sz w:val="24"/>
           <w:szCs w:val="24"/>
         </w:rPr>
-        <w:t>Each member surprised us for their uniqueness and intelligence. Ahmet is generally a quiet person but makes simple yet effective comments when he speaks up. Brandon has excellent interview skills, which surprised not only the team but also himself. Hugo has amazing people skill at such a young age. Taylen always surprises us with how skillful he is with IT. Tim is a well-balanced businessperson who is logical, thoughtful, and assertive. Tetsu is a hard-working individual who still enjoys studying in his mid-40s. What surprised us was that we all had unique strengths that positively impacted the team.</w:t>
+        <w:t xml:space="preserve">Each member surprised us for their uniqueness and intelligence. Ahmet is generally a quiet person but makes simple yet effective comments when he speaks up. Brandon has excellent interview skills, which surprised not only the team but also himself. Hugo </w:t>
+      </w:r>
+      <w:r>
+        <w:rPr>
+          <w:rFonts w:ascii="Arial" w:hAnsi="Arial" w:cs="Arial"/>
+          <w:sz w:val="24"/>
+          <w:szCs w:val="24"/>
+        </w:rPr>
+        <w:lastRenderedPageBreak/>
+        <w:t xml:space="preserve">has amazing people skill at such a young age. Taylen always surprises us with how </w:t>
+      </w:r>
+      <w:proofErr w:type="spellStart"/>
+      <w:r>
+        <w:rPr>
+          <w:rFonts w:ascii="Arial" w:hAnsi="Arial" w:cs="Arial"/>
+          <w:sz w:val="24"/>
+          <w:szCs w:val="24"/>
+        </w:rPr>
+        <w:t>skillful</w:t>
+      </w:r>
+      <w:proofErr w:type="spellEnd"/>
+      <w:r>
+        <w:rPr>
+          <w:rFonts w:ascii="Arial" w:hAnsi="Arial" w:cs="Arial"/>
+          <w:sz w:val="24"/>
+          <w:szCs w:val="24"/>
+        </w:rPr>
+        <w:t xml:space="preserve"> he is with IT. Tim is a well-balanced businessperson who is logical, thoughtful, and assertive. Tetsu is a hard-working individual who still enjoys studying in his mid-40s. What surprised us was that we all had unique strengths that positively impacted the team.</w:t>
       </w:r>
     </w:p>
     <w:p>
       <w:pPr>
         <w:pStyle w:val="Heading2"/>
       </w:pPr>
-      <w:bookmarkStart w:id="16" w:name="_Toc85137022"/>
+      <w:bookmarkStart w:id="22" w:name="_Toc85217270"/>
       <w:r>
         <w:t>Members’ reflection</w:t>
       </w:r>
-      <w:bookmarkEnd w:id="16"/>
+      <w:bookmarkEnd w:id="22"/>
     </w:p>
     <w:p>
       <w:pPr>
@@ -21354,16 +22101,7 @@
           <w:sz w:val="24"/>
           <w:szCs w:val="24"/>
         </w:rPr>
-        <w:t xml:space="preserve">The group communicated frequently and openly. We have expressed our opinions and intentions. No room was left for miscommunication. Due to each member having </w:t>
-      </w:r>
-      <w:r>
-        <w:rPr>
-          <w:rFonts w:ascii="Arial" w:hAnsi="Arial" w:cs="Arial"/>
-          <w:sz w:val="24"/>
-          <w:szCs w:val="24"/>
-        </w:rPr>
-        <w:lastRenderedPageBreak/>
-        <w:t>different life commitments, sometimes it was difficult to agree on a schedule for meetings. After discussing it thoroughly, we have set and met our schedules.</w:t>
+        <w:t>The group communicated frequently and openly. We have expressed our opinions and intentions. No room was left for miscommunication. Due to each member having different life commitments, sometimes it was difficult to agree on a schedule for meetings. After discussing it thoroughly, we have set and met our schedules.</w:t>
       </w:r>
     </w:p>
     <w:p>
@@ -21493,7 +22231,16 @@
           <w:sz w:val="24"/>
           <w:szCs w:val="24"/>
         </w:rPr>
-        <w:t xml:space="preserve">. However, I surprised myself on the level of engagement and contribution from everyone. Our first few meetings were a little disorientated and unorganised, it wasn’t until before our third meeting that there was some tension within the group, it was clear that we needed a leader. </w:t>
+        <w:t xml:space="preserve">. However, I surprised myself on the level of engagement and contribution from everyone. Our first few meetings were a little disorientated and unorganised, it </w:t>
+      </w:r>
+      <w:r>
+        <w:rPr>
+          <w:rFonts w:ascii="Arial" w:hAnsi="Arial" w:cs="Arial"/>
+          <w:sz w:val="24"/>
+          <w:szCs w:val="24"/>
+        </w:rPr>
+        <w:lastRenderedPageBreak/>
+        <w:t xml:space="preserve">wasn’t until before our third meeting that there was some tension within the group, it was clear that we needed a leader. </w:t>
       </w:r>
     </w:p>
     <w:p>
@@ -21588,7 +22335,6 @@
           <w:sz w:val="24"/>
           <w:szCs w:val="24"/>
         </w:rPr>
-        <w:lastRenderedPageBreak/>
         <w:t xml:space="preserve">Ahmet was going through a tough time as his computer died however, he still attended meetings, provided input, and completed two of the IT Technologies which displayed a great deal of dedication. </w:t>
       </w:r>
     </w:p>
@@ -21682,6 +22428,7 @@
           <w:sz w:val="24"/>
           <w:szCs w:val="24"/>
         </w:rPr>
+        <w:lastRenderedPageBreak/>
         <w:drawing>
           <wp:anchor distT="0" distB="0" distL="114300" distR="114300" simplePos="0" relativeHeight="251666432" behindDoc="0" locked="0" layoutInCell="1" allowOverlap="1" wp14:anchorId="6E534C0F" wp14:editId="3EE7F227">
             <wp:simplePos x="0" y="0"/>
@@ -21890,7 +22637,6 @@
           <w:sz w:val="24"/>
           <w:szCs w:val="24"/>
         </w:rPr>
-        <w:lastRenderedPageBreak/>
         <w:drawing>
           <wp:anchor distT="0" distB="0" distL="114300" distR="114300" simplePos="0" relativeHeight="251670528" behindDoc="0" locked="0" layoutInCell="1" allowOverlap="1" wp14:anchorId="657656EF" wp14:editId="483AF7F1">
             <wp:simplePos x="0" y="0"/>
@@ -22003,6 +22749,7 @@
           <w:sz w:val="24"/>
           <w:szCs w:val="24"/>
         </w:rPr>
+        <w:lastRenderedPageBreak/>
         <w:drawing>
           <wp:anchor distT="0" distB="0" distL="114300" distR="114300" simplePos="0" relativeHeight="251668480" behindDoc="0" locked="0" layoutInCell="1" allowOverlap="1" wp14:anchorId="65FADD94" wp14:editId="71C49834">
             <wp:simplePos x="0" y="0"/>
@@ -22027,7 +22774,7 @@
                     <pic:cNvPicPr/>
                   </pic:nvPicPr>
                   <pic:blipFill>
-                    <a:blip r:embed="rId40">
+                    <a:blip r:embed="rId42">
                       <a:extLst>
                         <a:ext uri="{28A0092B-C50C-407E-A947-70E740481C1C}">
                           <a14:useLocalDpi xmlns:a14="http://schemas.microsoft.com/office/drawing/2010/main" val="0"/>
@@ -22141,7 +22888,6 @@
           <w:sz w:val="24"/>
           <w:szCs w:val="24"/>
         </w:rPr>
-        <w:lastRenderedPageBreak/>
         <w:t>Through this assignment, I was pleased to learn that we all determined to work as a team to achieve the best outcome possible. I, therefore, commit myself to support the team to the best of my ability.</w:t>
       </w:r>
     </w:p>
@@ -22162,6 +22908,7 @@
           <w:sz w:val="24"/>
           <w:szCs w:val="24"/>
         </w:rPr>
+        <w:lastRenderedPageBreak/>
         <w:drawing>
           <wp:anchor distT="0" distB="0" distL="114300" distR="114300" simplePos="0" relativeHeight="251672576" behindDoc="0" locked="0" layoutInCell="1" allowOverlap="1" wp14:anchorId="17BE2D64" wp14:editId="4D1D19DC">
             <wp:simplePos x="0" y="0"/>
@@ -22367,39 +23114,48 @@
           <w:szCs w:val="24"/>
           <w:lang w:val="en-US"/>
         </w:rPr>
+        <w:t xml:space="preserve">I’ve found the entire group assignment experience to be a very welcome surprise. I’ve learnt not to approach these situations with anxiety anymore. Each member brings something new to the table, each member has their strengths and weaknesses, and </w:t>
+      </w:r>
+      <w:proofErr w:type="gramStart"/>
+      <w:r>
+        <w:rPr>
+          <w:rFonts w:ascii="Arial" w:hAnsi="Arial" w:cs="Arial"/>
+          <w:sz w:val="24"/>
+          <w:szCs w:val="24"/>
+          <w:lang w:val="en-US"/>
+        </w:rPr>
+        <w:t>this is why</w:t>
+      </w:r>
+      <w:proofErr w:type="gramEnd"/>
+      <w:r>
+        <w:rPr>
+          <w:rFonts w:ascii="Arial" w:hAnsi="Arial" w:cs="Arial"/>
+          <w:sz w:val="24"/>
+          <w:szCs w:val="24"/>
+          <w:lang w:val="en-US"/>
+        </w:rPr>
+        <w:t xml:space="preserve"> group work is important, it creates a more rounded, more collaborative </w:t>
+      </w:r>
+      <w:r>
+        <w:rPr>
+          <w:rFonts w:ascii="Arial" w:hAnsi="Arial" w:cs="Arial"/>
+          <w:sz w:val="24"/>
+          <w:szCs w:val="24"/>
+          <w:lang w:val="en-US"/>
+        </w:rPr>
         <w:lastRenderedPageBreak/>
-        <w:t xml:space="preserve">I’ve found the entire group assignment experience to be a very welcome surprise. I’ve learnt not to approach these situations with anxiety anymore. Each member brings something new to the table, each member has their strengths and weaknesses, and </w:t>
-      </w:r>
-      <w:proofErr w:type="gramStart"/>
-      <w:r>
-        <w:rPr>
-          <w:rFonts w:ascii="Arial" w:hAnsi="Arial" w:cs="Arial"/>
-          <w:sz w:val="24"/>
-          <w:szCs w:val="24"/>
-          <w:lang w:val="en-US"/>
-        </w:rPr>
-        <w:t>this is why</w:t>
-      </w:r>
-      <w:proofErr w:type="gramEnd"/>
-      <w:r>
-        <w:rPr>
-          <w:rFonts w:ascii="Arial" w:hAnsi="Arial" w:cs="Arial"/>
-          <w:sz w:val="24"/>
-          <w:szCs w:val="24"/>
-          <w:lang w:val="en-US"/>
-        </w:rPr>
-        <w:t xml:space="preserve"> group work is important, it creates a more rounded, more collaborative finished product. The group has been an absolute pleasure to work with and I can’t wait to continue working with them for assignment 3. </w:t>
+        <w:t xml:space="preserve">finished product. The group has been an absolute pleasure to work with and I can’t wait to continue working with them for assignment 3. </w:t>
       </w:r>
     </w:p>
     <w:p>
       <w:pPr>
         <w:pStyle w:val="Heading1"/>
       </w:pPr>
-      <w:bookmarkStart w:id="17" w:name="_Toc85137023"/>
+      <w:bookmarkStart w:id="23" w:name="_Toc85217271"/>
       <w:r>
         <w:t>List of figures</w:t>
       </w:r>
-      <w:bookmarkEnd w:id="17"/>
+      <w:bookmarkEnd w:id="23"/>
     </w:p>
     <w:p>
       <w:pPr>
@@ -22445,7 +23201,7 @@
         </w:rPr>
         <w:t>&lt;</w:t>
       </w:r>
-      <w:hyperlink r:id="rId41" w:history="1">
+      <w:hyperlink r:id="rId43" w:history="1">
         <w:r>
           <w:rPr>
             <w:rStyle w:val="Hyperlink"/>
@@ -22533,7 +23289,7 @@
         </w:rPr>
         <w:t>&lt;</w:t>
       </w:r>
-      <w:hyperlink r:id="rId42" w:history="1">
+      <w:hyperlink r:id="rId44" w:history="1">
         <w:r>
           <w:rPr>
             <w:rStyle w:val="Hyperlink"/>
@@ -22591,28 +23347,7 @@
         <w:t>‌</w:t>
       </w:r>
     </w:p>
-    <w:p>
-      <w:pPr>
-        <w:pStyle w:val="NormalWeb"/>
-        <w:spacing w:before="0" w:beforeAutospacing="0" w:after="0" w:afterAutospacing="0" w:line="360" w:lineRule="atLeast"/>
-        <w:rPr>
-          <w:rFonts w:asciiTheme="minorHAnsi" w:eastAsiaTheme="minorEastAsia" w:hAnsiTheme="minorHAnsi" w:cstheme="minorBidi"/>
-          <w:sz w:val="20"/>
-          <w:szCs w:val="20"/>
-        </w:rPr>
-      </w:pPr>
-    </w:p>
-    <w:p>
-      <w:pPr>
-        <w:pStyle w:val="NormalWeb"/>
-        <w:spacing w:before="0" w:beforeAutospacing="0" w:after="0" w:afterAutospacing="0" w:line="360" w:lineRule="atLeast"/>
-        <w:rPr>
-          <w:rFonts w:ascii="Arial" w:hAnsi="Arial" w:cs="Arial"/>
-          <w:color w:val="000000"/>
-        </w:rPr>
-      </w:pPr>
-    </w:p>
-    <w:bookmarkStart w:id="18" w:name="_Toc85137024" w:displacedByCustomXml="next"/>
+    <w:bookmarkStart w:id="24" w:name="_Toc85217272" w:displacedByCustomXml="next"/>
     <w:sdt>
       <w:sdtPr>
         <w:rPr>
@@ -22639,7 +23374,7 @@
           <w:r>
             <w:t>References</w:t>
           </w:r>
-          <w:bookmarkEnd w:id="18"/>
+          <w:bookmarkEnd w:id="24"/>
         </w:p>
         <w:sdt>
           <w:sdtPr>
@@ -22662,7 +23397,7 @@
               <w:r>
                 <w:t xml:space="preserve"> [online] p.7. Available at: &lt; </w:t>
               </w:r>
-              <w:hyperlink r:id="rId43" w:history="1">
+              <w:hyperlink r:id="rId45" w:history="1">
                 <w:r>
                   <w:rPr>
                     <w:rStyle w:val="Hyperlink"/>
@@ -22701,7 +23436,7 @@
               <w:r>
                 <w:t xml:space="preserve">. Available at: &lt; </w:t>
               </w:r>
-              <w:hyperlink r:id="rId44" w:history="1">
+              <w:hyperlink r:id="rId46" w:history="1">
                 <w:r>
                   <w:rPr>
                     <w:rStyle w:val="Hyperlink"/>
@@ -22752,7 +23487,7 @@
                 <w:br/>
                 <w:t xml:space="preserve">&lt; </w:t>
               </w:r>
-              <w:hyperlink r:id="rId45" w:anchor=":~:text=Australia%E2%80%99s%20Tech%20Future%20sets%20out%20the%20opportunities%20and,ensure%20all%20Australians%20can%20thrive%20in%C2%A0a%C2%A0global%20digital%20economy" w:history="1">
+              <w:hyperlink r:id="rId47" w:anchor=":~:text=Australia%E2%80%99s%20Tech%20Future%20sets%20out%20the%20opportunities%20and,ensure%20all%20Australians%20can%20thrive%20in%C2%A0a%C2%A0global%20digital%20economy" w:history="1">
                 <w:r>
                   <w:rPr>
                     <w:rStyle w:val="Hyperlink"/>
@@ -22782,7 +23517,7 @@
                 <w:br/>
                 <w:t xml:space="preserve">&lt; </w:t>
               </w:r>
-              <w:hyperlink r:id="rId46" w:history="1">
+              <w:hyperlink r:id="rId48" w:history="1">
                 <w:r>
                   <w:rPr>
                     <w:rStyle w:val="Hyperlink"/>
@@ -22802,6 +23537,21 @@
               </w:r>
             </w:p>
             <w:p>
+              <w:pPr>
+                <w:sectPr>
+                  <w:pgSz w:w="11906" w:h="16838"/>
+                  <w:pgMar w:top="1440" w:right="1440" w:bottom="1440" w:left="1440" w:header="0" w:footer="340" w:gutter="0"/>
+                  <w:pgBorders w:offsetFrom="page">
+                    <w:top w:val="single" w:sz="18" w:space="24" w:color="1F3864" w:themeColor="accent1" w:themeShade="80"/>
+                    <w:left w:val="single" w:sz="18" w:space="24" w:color="1F3864" w:themeColor="accent1" w:themeShade="80"/>
+                    <w:bottom w:val="single" w:sz="18" w:space="24" w:color="1F3864" w:themeColor="accent1" w:themeShade="80"/>
+                    <w:right w:val="single" w:sz="18" w:space="24" w:color="1F3864" w:themeColor="accent1" w:themeShade="80"/>
+                  </w:pgBorders>
+                  <w:cols w:space="720"/>
+                  <w:formProt w:val="0"/>
+                  <w:docGrid w:linePitch="360" w:charSpace="6143"/>
+                </w:sectPr>
+              </w:pPr>
               <w:r>
                 <w:t>National Skills Commission, 2021.</w:t>
               </w:r>
@@ -22819,7 +23569,7 @@
                 <w:br/>
                 <w:t xml:space="preserve">&lt; </w:t>
               </w:r>
-              <w:hyperlink r:id="rId47" w:history="1">
+              <w:hyperlink r:id="rId49" w:history="1">
                 <w:r>
                   <w:rPr>
                     <w:rStyle w:val="Hyperlink"/>
@@ -22835,54 +23585,7 @@
         </w:sdt>
       </w:sdtContent>
     </w:sdt>
-    <w:p>
-      <w:pPr>
-        <w:rPr>
-          <w:rFonts w:ascii="Yu Gothic" w:hAnsi="Yu Gothic"/>
-          <w:b/>
-          <w:caps/>
-          <w:color w:val="FFFFFF" w:themeColor="background1"/>
-          <w:spacing w:val="15"/>
-          <w:sz w:val="28"/>
-          <w:szCs w:val="22"/>
-        </w:rPr>
-      </w:pPr>
-    </w:p>
-    <w:p>
-      <w:pPr>
-        <w:sectPr>
-          <w:pgSz w:w="11906" w:h="16838"/>
-          <w:pgMar w:top="1440" w:right="1440" w:bottom="1440" w:left="1440" w:header="0" w:footer="340" w:gutter="0"/>
-          <w:pgBorders w:offsetFrom="page">
-            <w:top w:val="single" w:sz="18" w:space="24" w:color="1F3864" w:themeColor="accent1" w:themeShade="80"/>
-            <w:left w:val="single" w:sz="18" w:space="24" w:color="1F3864" w:themeColor="accent1" w:themeShade="80"/>
-            <w:bottom w:val="single" w:sz="18" w:space="24" w:color="1F3864" w:themeColor="accent1" w:themeShade="80"/>
-            <w:right w:val="single" w:sz="18" w:space="24" w:color="1F3864" w:themeColor="accent1" w:themeShade="80"/>
-          </w:pgBorders>
-          <w:cols w:space="720"/>
-          <w:formProt w:val="0"/>
-          <w:docGrid w:linePitch="360" w:charSpace="6143"/>
-        </w:sectPr>
-      </w:pPr>
-    </w:p>
-    <w:p>
-      <w:pPr>
-        <w:pStyle w:val="Heading1"/>
-      </w:pPr>
-      <w:bookmarkStart w:id="19" w:name="_Ref84973598"/>
-      <w:bookmarkStart w:id="20" w:name="_Ref84973600"/>
-      <w:bookmarkStart w:id="21" w:name="_Toc85137025"/>
-      <w:r>
-        <w:lastRenderedPageBreak/>
-        <w:t>Appendix</w:t>
-      </w:r>
-      <w:bookmarkEnd w:id="19"/>
-      <w:bookmarkEnd w:id="20"/>
-      <w:bookmarkEnd w:id="21"/>
-      <w:r>
-        <w:t xml:space="preserve"> </w:t>
-      </w:r>
-    </w:p>
+    <w:p/>
     <w:sectPr>
       <w:pgSz w:w="11906" w:h="16838"/>
       <w:pgMar w:top="1440" w:right="1440" w:bottom="1440" w:left="1440" w:header="0" w:footer="340" w:gutter="0"/>
@@ -23324,6 +24027,304 @@
       <w:r>
         <w:t>[online]</w:t>
       </w:r>
+    </w:p>
+    <w:p>
+      <w:pPr>
+        <w:pStyle w:val="EndnoteText"/>
+      </w:pPr>
+    </w:p>
+    <w:p>
+      <w:pPr>
+        <w:pStyle w:val="EndnoteText"/>
+      </w:pPr>
+    </w:p>
+    <w:p>
+      <w:pPr>
+        <w:pStyle w:val="EndnoteText"/>
+      </w:pPr>
+    </w:p>
+    <w:p>
+      <w:pPr>
+        <w:pStyle w:val="EndnoteText"/>
+      </w:pPr>
+    </w:p>
+    <w:p>
+      <w:pPr>
+        <w:pStyle w:val="EndnoteText"/>
+      </w:pPr>
+    </w:p>
+    <w:p>
+      <w:pPr>
+        <w:pStyle w:val="EndnoteText"/>
+      </w:pPr>
+    </w:p>
+    <w:p>
+      <w:pPr>
+        <w:pStyle w:val="EndnoteText"/>
+      </w:pPr>
+    </w:p>
+    <w:p>
+      <w:pPr>
+        <w:pStyle w:val="EndnoteText"/>
+      </w:pPr>
+    </w:p>
+    <w:p>
+      <w:pPr>
+        <w:pStyle w:val="EndnoteText"/>
+      </w:pPr>
+    </w:p>
+    <w:p>
+      <w:pPr>
+        <w:pStyle w:val="EndnoteText"/>
+      </w:pPr>
+    </w:p>
+    <w:p>
+      <w:pPr>
+        <w:pStyle w:val="EndnoteText"/>
+      </w:pPr>
+    </w:p>
+    <w:p>
+      <w:pPr>
+        <w:pStyle w:val="EndnoteText"/>
+      </w:pPr>
+    </w:p>
+    <w:p>
+      <w:pPr>
+        <w:pStyle w:val="EndnoteText"/>
+      </w:pPr>
+    </w:p>
+    <w:p>
+      <w:pPr>
+        <w:pStyle w:val="EndnoteText"/>
+      </w:pPr>
+    </w:p>
+    <w:p>
+      <w:pPr>
+        <w:pStyle w:val="Heading1"/>
+      </w:pPr>
+      <w:r>
+        <w:t>Appendix</w:t>
+      </w:r>
+    </w:p>
+    <w:p>
+      <w:pPr>
+        <w:pStyle w:val="Heading2"/>
+      </w:pPr>
+      <w:bookmarkStart w:id="10" w:name="_APPENDIX_A"/>
+      <w:bookmarkEnd w:id="10"/>
+      <w:r>
+        <w:t>APPENDIX A</w:t>
+      </w:r>
+    </w:p>
+    <w:p>
+      <w:r>
+        <w:rPr>
+          <w:noProof/>
+        </w:rPr>
+        <w:drawing>
+          <wp:inline distT="0" distB="0" distL="0" distR="0" wp14:anchorId="75A4F4D2" wp14:editId="2BE62639">
+            <wp:extent cx="5470497" cy="4197985"/>
+            <wp:effectExtent l="0" t="0" r="0" b="0"/>
+            <wp:docPr id="141" name="Picture 141" descr="Graphical user interface&#10;&#10;Description automatically generated"/>
+            <wp:cNvGraphicFramePr>
+              <a:graphicFrameLocks xmlns:a="http://schemas.openxmlformats.org/drawingml/2006/main" noChangeAspect="1"/>
+            </wp:cNvGraphicFramePr>
+            <a:graphic xmlns:a="http://schemas.openxmlformats.org/drawingml/2006/main">
+              <a:graphicData uri="http://schemas.openxmlformats.org/drawingml/2006/picture">
+                <pic:pic xmlns:pic="http://schemas.openxmlformats.org/drawingml/2006/picture">
+                  <pic:nvPicPr>
+                    <pic:cNvPr id="40" name="Picture 40" descr="Graphical user interface&#10;&#10;Description automatically generated"/>
+                    <pic:cNvPicPr/>
+                  </pic:nvPicPr>
+                  <pic:blipFill>
+                    <a:blip r:embed="rId9"/>
+                    <a:stretch>
+                      <a:fillRect/>
+                    </a:stretch>
+                  </pic:blipFill>
+                  <pic:spPr>
+                    <a:xfrm>
+                      <a:off x="0" y="0"/>
+                      <a:ext cx="5494572" cy="4216460"/>
+                    </a:xfrm>
+                    <a:prstGeom prst="rect">
+                      <a:avLst/>
+                    </a:prstGeom>
+                  </pic:spPr>
+                </pic:pic>
+              </a:graphicData>
+            </a:graphic>
+          </wp:inline>
+        </w:drawing>
+      </w:r>
+    </w:p>
+    <w:p>
+      <w:r>
+        <w:rPr>
+          <w:noProof/>
+        </w:rPr>
+        <w:drawing>
+          <wp:inline distT="0" distB="0" distL="0" distR="0" wp14:anchorId="6C2610F3" wp14:editId="481FB489">
+            <wp:extent cx="5731510" cy="2784475"/>
+            <wp:effectExtent l="0" t="0" r="2540" b="0"/>
+            <wp:docPr id="142" name="Picture 142" descr="Chart, line chart&#10;&#10;Description automatically generated"/>
+            <wp:cNvGraphicFramePr>
+              <a:graphicFrameLocks xmlns:a="http://schemas.openxmlformats.org/drawingml/2006/main" noChangeAspect="1"/>
+            </wp:cNvGraphicFramePr>
+            <a:graphic xmlns:a="http://schemas.openxmlformats.org/drawingml/2006/main">
+              <a:graphicData uri="http://schemas.openxmlformats.org/drawingml/2006/picture">
+                <pic:pic xmlns:pic="http://schemas.openxmlformats.org/drawingml/2006/picture">
+                  <pic:nvPicPr>
+                    <pic:cNvPr id="41" name="Picture 41" descr="Chart, line chart&#10;&#10;Description automatically generated"/>
+                    <pic:cNvPicPr/>
+                  </pic:nvPicPr>
+                  <pic:blipFill>
+                    <a:blip r:embed="rId10"/>
+                    <a:stretch>
+                      <a:fillRect/>
+                    </a:stretch>
+                  </pic:blipFill>
+                  <pic:spPr>
+                    <a:xfrm>
+                      <a:off x="0" y="0"/>
+                      <a:ext cx="5731510" cy="2784475"/>
+                    </a:xfrm>
+                    <a:prstGeom prst="rect">
+                      <a:avLst/>
+                    </a:prstGeom>
+                  </pic:spPr>
+                </pic:pic>
+              </a:graphicData>
+            </a:graphic>
+          </wp:inline>
+        </w:drawing>
+      </w:r>
+    </w:p>
+    <w:p/>
+    <w:p/>
+    <w:p>
+      <w:pPr>
+        <w:pStyle w:val="Heading2"/>
+      </w:pPr>
+      <w:bookmarkStart w:id="11" w:name="_Appendix_B"/>
+      <w:bookmarkStart w:id="12" w:name="Appendix_B"/>
+      <w:bookmarkEnd w:id="11"/>
+      <w:r>
+        <w:t>Ap</w:t>
+      </w:r>
+      <w:r>
+        <w:t>p</w:t>
+      </w:r>
+      <w:r>
+        <w:t xml:space="preserve">endix </w:t>
+      </w:r>
+      <w:r>
+        <w:t>B</w:t>
+      </w:r>
+    </w:p>
+    <w:bookmarkEnd w:id="12"/>
+    <w:p>
+      <w:pPr>
+        <w:pStyle w:val="EndnoteText"/>
+        <w:rPr>
+          <w:lang w:val="en-US"/>
+        </w:rPr>
+      </w:pPr>
+      <w:r>
+        <w:rPr>
+          <w:noProof/>
+        </w:rPr>
+        <w:drawing>
+          <wp:inline distT="0" distB="0" distL="0" distR="0" wp14:anchorId="4D5A2A03" wp14:editId="3326349A">
+            <wp:extent cx="5731510" cy="3655695"/>
+            <wp:effectExtent l="0" t="0" r="2540" b="1905"/>
+            <wp:docPr id="143" name="Picture 143" descr="Graphical user interface, application, table&#10;&#10;Description automatically generated"/>
+            <wp:cNvGraphicFramePr>
+              <a:graphicFrameLocks xmlns:a="http://schemas.openxmlformats.org/drawingml/2006/main" noChangeAspect="1"/>
+            </wp:cNvGraphicFramePr>
+            <a:graphic xmlns:a="http://schemas.openxmlformats.org/drawingml/2006/main">
+              <a:graphicData uri="http://schemas.openxmlformats.org/drawingml/2006/picture">
+                <pic:pic xmlns:pic="http://schemas.openxmlformats.org/drawingml/2006/picture">
+                  <pic:nvPicPr>
+                    <pic:cNvPr id="38" name="Picture 38" descr="Graphical user interface, application, table&#10;&#10;Description automatically generated"/>
+                    <pic:cNvPicPr/>
+                  </pic:nvPicPr>
+                  <pic:blipFill>
+                    <a:blip r:embed="rId11"/>
+                    <a:stretch>
+                      <a:fillRect/>
+                    </a:stretch>
+                  </pic:blipFill>
+                  <pic:spPr>
+                    <a:xfrm>
+                      <a:off x="0" y="0"/>
+                      <a:ext cx="5731510" cy="3655695"/>
+                    </a:xfrm>
+                    <a:prstGeom prst="rect">
+                      <a:avLst/>
+                    </a:prstGeom>
+                  </pic:spPr>
+                </pic:pic>
+              </a:graphicData>
+            </a:graphic>
+          </wp:inline>
+        </w:drawing>
+      </w:r>
+    </w:p>
+    <w:p>
+      <w:pPr>
+        <w:pStyle w:val="EndnoteText"/>
+      </w:pPr>
+      <w:r>
+        <w:rPr>
+          <w:noProof/>
+        </w:rPr>
+        <w:drawing>
+          <wp:inline distT="0" distB="0" distL="0" distR="0" wp14:anchorId="23F23300" wp14:editId="4A22849D">
+            <wp:extent cx="5365203" cy="4063116"/>
+            <wp:effectExtent l="0" t="0" r="6985" b="0"/>
+            <wp:docPr id="144" name="Picture 144" descr="Table&#10;&#10;Description automatically generated"/>
+            <wp:cNvGraphicFramePr>
+              <a:graphicFrameLocks xmlns:a="http://schemas.openxmlformats.org/drawingml/2006/main" noChangeAspect="1"/>
+            </wp:cNvGraphicFramePr>
+            <a:graphic xmlns:a="http://schemas.openxmlformats.org/drawingml/2006/main">
+              <a:graphicData uri="http://schemas.openxmlformats.org/drawingml/2006/picture">
+                <pic:pic xmlns:pic="http://schemas.openxmlformats.org/drawingml/2006/picture">
+                  <pic:nvPicPr>
+                    <pic:cNvPr id="39" name="Picture 39" descr="Table&#10;&#10;Description automatically generated"/>
+                    <pic:cNvPicPr/>
+                  </pic:nvPicPr>
+                  <pic:blipFill>
+                    <a:blip r:embed="rId12"/>
+                    <a:stretch>
+                      <a:fillRect/>
+                    </a:stretch>
+                  </pic:blipFill>
+                  <pic:spPr>
+                    <a:xfrm>
+                      <a:off x="0" y="0"/>
+                      <a:ext cx="5379601" cy="4074020"/>
+                    </a:xfrm>
+                    <a:prstGeom prst="rect">
+                      <a:avLst/>
+                    </a:prstGeom>
+                  </pic:spPr>
+                </pic:pic>
+              </a:graphicData>
+            </a:graphic>
+          </wp:inline>
+        </w:drawing>
+      </w:r>
+    </w:p>
+    <w:p>
+      <w:pPr>
+        <w:pStyle w:val="EndnoteText"/>
+      </w:pPr>
+    </w:p>
+    <w:p>
+      <w:pPr>
+        <w:pStyle w:val="EndnoteText"/>
+      </w:pPr>
     </w:p>
   </w:endnote>
 </w:endnotes>
@@ -26186,11 +27187,13 @@
     <w:name w:val="Emphasis"/>
     <w:uiPriority w:val="20"/>
     <w:qFormat/>
-    <w:rsid w:val="00F67DCA"/>
+    <w:rsid w:val="00656AA4"/>
     <w:rPr>
+      <w:rFonts w:ascii="Arial" w:hAnsi="Arial"/>
       <w:caps/>
       <w:color w:val="1F3763" w:themeColor="accent1" w:themeShade="7F"/>
       <w:spacing w:val="5"/>
+      <w:sz w:val="20"/>
     </w:rPr>
   </w:style>
   <w:style w:type="character" w:customStyle="1" w:styleId="QuoteChar">
@@ -27502,6 +28505,15 @@
 </file>
 
 <file path=customXml/item2.xml><?xml version="1.0" encoding="utf-8"?>
+<?mso-contentType ?>
+<FormTemplates xmlns="http://schemas.microsoft.com/sharepoint/v3/contenttype/forms">
+  <Display>DocumentLibraryForm</Display>
+  <Edit>DocumentLibraryForm</Edit>
+  <New>DocumentLibraryForm</New>
+</FormTemplates>
+</file>
+
+<file path=customXml/item3.xml><?xml version="1.0" encoding="utf-8"?>
 <ct:contentTypeSchema xmlns:ct="http://schemas.microsoft.com/office/2006/metadata/contentType" xmlns:ma="http://schemas.microsoft.com/office/2006/metadata/properties/metaAttributes" ct:_="" ma:_="" ma:contentTypeName="Document" ma:contentTypeID="0x0101002605EAE7F9DE4F4E94696AEE583F3B47" ma:contentTypeVersion="8" ma:contentTypeDescription="Create a new document." ma:contentTypeScope="" ma:versionID="f94fec3dc6bc4f9056f2b126fd44248d">
   <xsd:schema xmlns:xsd="http://www.w3.org/2001/XMLSchema" xmlns:xs="http://www.w3.org/2001/XMLSchema" xmlns:p="http://schemas.microsoft.com/office/2006/metadata/properties" xmlns:ns2="7554641d-39f6-4c12-af1a-8f42d3e9b3aa" xmlns:ns3="d9e41ffc-5a6f-4f47-9a5b-99e661bafd1d" targetNamespace="http://schemas.microsoft.com/office/2006/metadata/properties" ma:root="true" ma:fieldsID="98b04ded115f4aa374e74a8c23a64b82" ns2:_="" ns3:_="">
     <xsd:import namespace="7554641d-39f6-4c12-af1a-8f42d3e9b3aa"/>
@@ -27692,23 +28704,14 @@
 </ct:contentTypeSchema>
 </file>
 
-<file path=customXml/item3.xml><?xml version="1.0" encoding="utf-8"?>
+<file path=customXml/item4.xml><?xml version="1.0" encoding="utf-8"?>
 <p:properties xmlns:p="http://schemas.microsoft.com/office/2006/metadata/properties" xmlns:xsi="http://www.w3.org/2001/XMLSchema-instance" xmlns:pc="http://schemas.microsoft.com/office/infopath/2007/PartnerControls">
   <documentManagement/>
 </p:properties>
 </file>
 
-<file path=customXml/item4.xml><?xml version="1.0" encoding="utf-8"?>
+<file path=customXml/item5.xml><?xml version="1.0" encoding="utf-8"?>
 <b:Sources xmlns:b="http://schemas.openxmlformats.org/officeDocument/2006/bibliography" xmlns="http://schemas.openxmlformats.org/officeDocument/2006/bibliography" SelectedStyle="\APASixthEditionOfficeOnline.xsl" StyleName="APA" Version="6"/>
-</file>
-
-<file path=customXml/item5.xml><?xml version="1.0" encoding="utf-8"?>
-<?mso-contentType ?>
-<FormTemplates xmlns="http://schemas.microsoft.com/sharepoint/v3/contenttype/forms">
-  <Display>DocumentLibraryForm</Display>
-  <Edit>DocumentLibraryForm</Edit>
-  <New>DocumentLibraryForm</New>
-</FormTemplates>
 </file>
 
 <file path=customXml/itemProps1.xml><?xml version="1.0" encoding="utf-8"?>
@@ -27720,6 +28723,14 @@
 </file>
 
 <file path=customXml/itemProps2.xml><?xml version="1.0" encoding="utf-8"?>
+<ds:datastoreItem xmlns:ds="http://schemas.openxmlformats.org/officeDocument/2006/customXml" ds:itemID="{1EED052B-D886-4294-9C60-FD5C49F8EA6A}">
+  <ds:schemaRefs>
+    <ds:schemaRef ds:uri="http://schemas.microsoft.com/sharepoint/v3/contenttype/forms"/>
+  </ds:schemaRefs>
+</ds:datastoreItem>
+</file>
+
+<file path=customXml/itemProps3.xml><?xml version="1.0" encoding="utf-8"?>
 <ds:datastoreItem xmlns:ds="http://schemas.openxmlformats.org/officeDocument/2006/customXml" ds:itemID="{055AEA56-5D2C-4365-87F4-ABCF8233AA66}">
   <ds:schemaRefs>
     <ds:schemaRef ds:uri="http://schemas.microsoft.com/office/2006/metadata/contentType"/>
@@ -27738,7 +28749,7 @@
 </ds:datastoreItem>
 </file>
 
-<file path=customXml/itemProps3.xml><?xml version="1.0" encoding="utf-8"?>
+<file path=customXml/itemProps4.xml><?xml version="1.0" encoding="utf-8"?>
 <ds:datastoreItem xmlns:ds="http://schemas.openxmlformats.org/officeDocument/2006/customXml" ds:itemID="{060A577B-C88F-4D7F-8AE9-3AADD39FB869}">
   <ds:schemaRefs>
     <ds:schemaRef ds:uri="http://schemas.microsoft.com/office/2006/metadata/properties"/>
@@ -27747,18 +28758,10 @@
 </ds:datastoreItem>
 </file>
 
-<file path=customXml/itemProps4.xml><?xml version="1.0" encoding="utf-8"?>
+<file path=customXml/itemProps5.xml><?xml version="1.0" encoding="utf-8"?>
 <ds:datastoreItem xmlns:ds="http://schemas.openxmlformats.org/officeDocument/2006/customXml" ds:itemID="{2A4475DC-FEA1-448D-B77C-7357B573A109}">
   <ds:schemaRefs>
     <ds:schemaRef ds:uri="http://schemas.openxmlformats.org/officeDocument/2006/bibliography"/>
   </ds:schemaRefs>
 </ds:datastoreItem>
-</file>
-
-<file path=customXml/itemProps5.xml><?xml version="1.0" encoding="utf-8"?>
-<ds:datastoreItem xmlns:ds="http://schemas.openxmlformats.org/officeDocument/2006/customXml" ds:itemID="{1EED052B-D886-4294-9C60-FD5C49F8EA6A}">
-  <ds:schemaRefs>
-    <ds:schemaRef ds:uri="http://schemas.microsoft.com/sharepoint/v3/contenttype/forms"/>
-  </ds:schemaRefs>
-</ds:datastoreItem>
 </file>
</xml_diff>

<commit_message>
Push ITwork briefing for review Signed-off-by: Tetsumaro <s3923443@student.rmit.edu.au>
</commit_message>
<xml_diff>
--- a/collation/20211013 - Draft Assigment.docx
+++ b/collation/20211013 - Draft Assigment.docx
@@ -1445,7 +1445,7 @@
                     <w:noProof/>
                     <w:webHidden/>
                   </w:rPr>
-                  <w:t>20</w:t>
+                  <w:t>21</w:t>
                 </w:r>
                 <w:r>
                   <w:rPr>
@@ -1956,7 +1956,7 @@
                     <w:noProof/>
                     <w:webHidden/>
                   </w:rPr>
-                  <w:t>27</w:t>
+                  <w:t>28</w:t>
                 </w:r>
                 <w:r>
                   <w:rPr>
@@ -2309,12 +2309,6 @@
                     <w:noProof/>
                     <w:webHidden/>
                   </w:rPr>
-                </w:r>
-                <w:r>
-                  <w:rPr>
-                    <w:noProof/>
-                    <w:webHidden/>
-                  </w:rPr>
                   <w:fldChar w:fldCharType="separate"/>
                 </w:r>
                 <w:r>
@@ -10400,14 +10394,27 @@
                             <w:r>
                               <w:t xml:space="preserve">Figure </w:t>
                             </w:r>
-                            <w:fldSimple w:instr=" SEQ Figure \* ARABIC ">
-                              <w:r>
-                                <w:rPr>
-                                  <w:noProof/>
-                                </w:rPr>
-                                <w:t>1</w:t>
-                              </w:r>
-                            </w:fldSimple>
+                            <w:r>
+                              <w:fldChar w:fldCharType="begin"/>
+                            </w:r>
+                            <w:r>
+                              <w:instrText xml:space="preserve"> SEQ Figure \* ARABIC </w:instrText>
+                            </w:r>
+                            <w:r>
+                              <w:fldChar w:fldCharType="separate"/>
+                            </w:r>
+                            <w:r>
+                              <w:rPr>
+                                <w:noProof/>
+                              </w:rPr>
+                              <w:t>1</w:t>
+                            </w:r>
+                            <w:r>
+                              <w:rPr>
+                                <w:noProof/>
+                              </w:rPr>
+                              <w:fldChar w:fldCharType="end"/>
+                            </w:r>
                             <w:r>
                               <w:t xml:space="preserve"> </w:t>
                             </w:r>
@@ -10480,7 +10487,11 @@
           </mc:Choice>
           <mc:Fallback>
             <w:pict>
-              <v:shape w14:anchorId="3BC68773" id="Text Box 6" o:spid="_x0000_s1032" type="#_x0000_t202" style="position:absolute;left:0;text-align:left;margin-left:164.05pt;margin-top:201.6pt;width:287pt;height:.05pt;z-index:171606797;visibility:visible;mso-wrap-style:square;mso-wrap-distance-left:9pt;mso-wrap-distance-top:0;mso-wrap-distance-right:9pt;mso-wrap-distance-bottom:0;mso-position-horizontal:absolute;mso-position-horizontal-relative:text;mso-position-vertical:absolute;mso-position-vertical-relative:text;v-text-anchor:top" o:gfxdata="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" stroked="f">
+              <v:shapetype w14:anchorId="3BC68773" id="_x0000_t202" coordsize="21600,21600" o:spt="202" path="m,l,21600r21600,l21600,xe">
+                <v:stroke joinstyle="miter"/>
+                <v:path gradientshapeok="t" o:connecttype="rect"/>
+              </v:shapetype>
+              <v:shape id="Text Box 6" o:spid="_x0000_s1032" type="#_x0000_t202" style="position:absolute;left:0;text-align:left;margin-left:164.05pt;margin-top:201.6pt;width:287pt;height:.05pt;z-index:171606797;visibility:visible;mso-wrap-style:square;mso-wrap-distance-left:9pt;mso-wrap-distance-top:0;mso-wrap-distance-right:9pt;mso-wrap-distance-bottom:0;mso-position-horizontal:absolute;mso-position-horizontal-relative:text;mso-position-vertical:absolute;mso-position-vertical-relative:text;v-text-anchor:top" o:gfxdata="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" stroked="f">
                 <v:textbox style="mso-fit-shape-to-text:t" inset="0,0,0,0">
                   <w:txbxContent>
                     <w:p>
@@ -16780,25 +16791,7 @@
           <w:color w:val="1F3864" w:themeColor="accent1" w:themeShade="80"/>
           <w:u w:val="single"/>
         </w:rPr>
-        <w:t>Yout</w:t>
-      </w:r>
-      <w:r>
-        <w:rPr>
-          <w:rFonts w:cs="Arial"/>
-          <w:b w:val="0"/>
-          <w:color w:val="1F3864" w:themeColor="accent1" w:themeShade="80"/>
-          <w:u w:val="single"/>
-        </w:rPr>
-        <w:t>u</w:t>
-      </w:r>
-      <w:r>
-        <w:rPr>
-          <w:rFonts w:cs="Arial"/>
-          <w:b w:val="0"/>
-          <w:color w:val="1F3864" w:themeColor="accent1" w:themeShade="80"/>
-          <w:u w:val="single"/>
-        </w:rPr>
-        <w:t>be</w:t>
+        <w:t>Youtube</w:t>
       </w:r>
       <w:proofErr w:type="spellEnd"/>
       <w:r>
@@ -17534,14 +17527,27 @@
                             <w:r>
                               <w:t xml:space="preserve">Figure </w:t>
                             </w:r>
-                            <w:fldSimple w:instr=" SEQ Figure \* ARABIC ">
-                              <w:r>
-                                <w:rPr>
-                                  <w:noProof/>
-                                </w:rPr>
-                                <w:t>2</w:t>
-                              </w:r>
-                            </w:fldSimple>
+                            <w:r>
+                              <w:fldChar w:fldCharType="begin"/>
+                            </w:r>
+                            <w:r>
+                              <w:instrText xml:space="preserve"> SEQ Figure \* ARABIC </w:instrText>
+                            </w:r>
+                            <w:r>
+                              <w:fldChar w:fldCharType="separate"/>
+                            </w:r>
+                            <w:r>
+                              <w:rPr>
+                                <w:noProof/>
+                              </w:rPr>
+                              <w:t>2</w:t>
+                            </w:r>
+                            <w:r>
+                              <w:rPr>
+                                <w:noProof/>
+                              </w:rPr>
+                              <w:fldChar w:fldCharType="end"/>
+                            </w:r>
                             <w:r>
                               <w:t xml:space="preserve"> –</w:t>
                             </w:r>
@@ -19347,10 +19353,100 @@
     </w:p>
     <w:p>
       <w:pPr>
+        <w:spacing w:line="360" w:lineRule="auto"/>
+        <w:jc w:val="both"/>
+        <w:rPr>
+          <w:rFonts w:ascii="Arial" w:hAnsi="Arial" w:cs="Arial"/>
+          <w:sz w:val="24"/>
+          <w:szCs w:val="24"/>
+        </w:rPr>
+      </w:pPr>
+    </w:p>
+    <w:p>
+      <w:pPr>
+        <w:spacing w:line="360" w:lineRule="auto"/>
+        <w:jc w:val="both"/>
+        <w:rPr>
+          <w:rFonts w:ascii="Arial" w:hAnsi="Arial" w:cs="Arial"/>
+          <w:sz w:val="24"/>
+          <w:szCs w:val="24"/>
+        </w:rPr>
+      </w:pPr>
+    </w:p>
+    <w:p>
+      <w:pPr>
+        <w:spacing w:line="360" w:lineRule="auto"/>
+        <w:jc w:val="both"/>
+        <w:rPr>
+          <w:rFonts w:ascii="Arial" w:hAnsi="Arial" w:cs="Arial"/>
+          <w:sz w:val="24"/>
+          <w:szCs w:val="24"/>
+        </w:rPr>
+      </w:pPr>
+    </w:p>
+    <w:p>
+      <w:pPr>
+        <w:spacing w:line="360" w:lineRule="auto"/>
+        <w:jc w:val="both"/>
+        <w:rPr>
+          <w:rFonts w:ascii="Arial" w:hAnsi="Arial" w:cs="Arial"/>
+          <w:sz w:val="24"/>
+          <w:szCs w:val="24"/>
+        </w:rPr>
+      </w:pPr>
+    </w:p>
+    <w:p>
+      <w:pPr>
+        <w:spacing w:line="360" w:lineRule="auto"/>
+        <w:jc w:val="both"/>
+        <w:rPr>
+          <w:rFonts w:ascii="Arial" w:hAnsi="Arial" w:cs="Arial"/>
+          <w:sz w:val="24"/>
+          <w:szCs w:val="24"/>
+        </w:rPr>
+      </w:pPr>
+    </w:p>
+    <w:p>
+      <w:pPr>
+        <w:spacing w:line="360" w:lineRule="auto"/>
+        <w:jc w:val="both"/>
+        <w:rPr>
+          <w:rFonts w:ascii="Arial" w:hAnsi="Arial" w:cs="Arial"/>
+          <w:sz w:val="24"/>
+          <w:szCs w:val="24"/>
+        </w:rPr>
+      </w:pPr>
+    </w:p>
+    <w:p>
+      <w:pPr>
+        <w:spacing w:line="360" w:lineRule="auto"/>
+        <w:jc w:val="both"/>
+        <w:rPr>
+          <w:rFonts w:ascii="Arial" w:hAnsi="Arial" w:cs="Arial"/>
+          <w:sz w:val="24"/>
+          <w:szCs w:val="24"/>
+        </w:rPr>
+      </w:pPr>
+    </w:p>
+    <w:p>
+      <w:pPr>
+        <w:spacing w:line="360" w:lineRule="auto"/>
+        <w:jc w:val="both"/>
+        <w:rPr>
+          <w:rFonts w:ascii="Arial" w:hAnsi="Arial" w:cs="Arial"/>
+          <w:sz w:val="24"/>
+          <w:szCs w:val="24"/>
+        </w:rPr>
+      </w:pPr>
+    </w:p>
+    <w:p>
+      <w:pPr>
         <w:pStyle w:val="Heading1"/>
       </w:pPr>
       <w:bookmarkStart w:id="13" w:name="_Toc85217261"/>
-      <w:r>
+      <w:bookmarkStart w:id="14" w:name="_Hlk85256497"/>
+      <w:r>
+        <w:lastRenderedPageBreak/>
         <w:t>IT WORK</w:t>
       </w:r>
       <w:bookmarkEnd w:id="13"/>
@@ -19359,24 +19455,24 @@
       <w:pPr>
         <w:keepNext/>
         <w:framePr w:dropCap="drop" w:lines="2" w:wrap="around" w:vAnchor="text" w:hAnchor="text"/>
-        <w:spacing w:after="0" w:line="360" w:lineRule="auto"/>
+        <w:spacing w:after="0" w:line="827" w:lineRule="exact"/>
         <w:jc w:val="both"/>
         <w:textAlignment w:val="baseline"/>
         <w:rPr>
           <w:rFonts w:ascii="Arial" w:hAnsi="Arial" w:cs="Arial"/>
-          <w:position w:val="-3"/>
-          <w:sz w:val="71"/>
-          <w:szCs w:val="24"/>
-        </w:rPr>
-      </w:pPr>
-      <w:r>
-        <w:rPr>
-          <w:rFonts w:ascii="Arial" w:hAnsi="Arial" w:cs="Arial"/>
-          <w:position w:val="-3"/>
-          <w:sz w:val="71"/>
-          <w:szCs w:val="24"/>
-        </w:rPr>
-        <w:t>T</w:t>
+          <w:position w:val="2"/>
+          <w:sz w:val="84"/>
+          <w:szCs w:val="24"/>
+        </w:rPr>
+      </w:pPr>
+      <w:r>
+        <w:rPr>
+          <w:rFonts w:ascii="Arial" w:hAnsi="Arial" w:cs="Arial"/>
+          <w:position w:val="2"/>
+          <w:sz w:val="84"/>
+          <w:szCs w:val="24"/>
+        </w:rPr>
+        <w:t>W</w:t>
       </w:r>
     </w:p>
     <w:p>
@@ -19395,82 +19491,28 @@
           <w:sz w:val="24"/>
           <w:szCs w:val="24"/>
         </w:rPr>
-        <w:t>he interview was held on ---- via Microsoft Teams. Please find the interview transcripts and the link to recordings in the</w:t>
-      </w:r>
-      <w:r>
-        <w:rPr>
-          <w:rFonts w:ascii="Arial" w:hAnsi="Arial" w:cs="Arial"/>
-          <w:color w:val="2F5496" w:themeColor="accent1" w:themeShade="BF"/>
-          <w:sz w:val="24"/>
-          <w:szCs w:val="24"/>
-        </w:rPr>
-        <w:t xml:space="preserve"> </w:t>
-      </w:r>
-      <w:r>
-        <w:rPr>
-          <w:rFonts w:ascii="Arial" w:hAnsi="Arial" w:cs="Arial"/>
-          <w:color w:val="2F5496" w:themeColor="accent1" w:themeShade="BF"/>
-          <w:sz w:val="24"/>
-          <w:szCs w:val="24"/>
-        </w:rPr>
-        <w:fldChar w:fldCharType="begin"/>
-      </w:r>
-      <w:r>
-        <w:rPr>
-          <w:rFonts w:ascii="Arial" w:hAnsi="Arial" w:cs="Arial"/>
-          <w:color w:val="2F5496" w:themeColor="accent1" w:themeShade="BF"/>
-          <w:sz w:val="24"/>
-          <w:szCs w:val="24"/>
-        </w:rPr>
-        <w:instrText xml:space="preserve"> REF _Ref84973598 \h  \* MERGEFORMAT </w:instrText>
-      </w:r>
-      <w:r>
-        <w:rPr>
-          <w:rFonts w:ascii="Arial" w:hAnsi="Arial" w:cs="Arial"/>
-          <w:color w:val="2F5496" w:themeColor="accent1" w:themeShade="BF"/>
-          <w:sz w:val="24"/>
-          <w:szCs w:val="24"/>
-        </w:rPr>
-      </w:r>
-      <w:r>
-        <w:rPr>
-          <w:rFonts w:ascii="Arial" w:hAnsi="Arial" w:cs="Arial"/>
-          <w:color w:val="2F5496" w:themeColor="accent1" w:themeShade="BF"/>
-          <w:sz w:val="24"/>
-          <w:szCs w:val="24"/>
-        </w:rPr>
-        <w:fldChar w:fldCharType="separate"/>
-      </w:r>
-      <w:r>
-        <w:rPr>
-          <w:rFonts w:ascii="Arial" w:hAnsi="Arial" w:cs="Arial"/>
-          <w:b/>
-          <w:bCs/>
-          <w:color w:val="2F5496" w:themeColor="accent1" w:themeShade="BF"/>
-          <w:sz w:val="24"/>
-          <w:szCs w:val="24"/>
-          <w:lang w:val="en-US"/>
-        </w:rPr>
-        <w:t>Error! Reference source not found.</w:t>
-      </w:r>
-      <w:r>
-        <w:rPr>
-          <w:rFonts w:ascii="Arial" w:hAnsi="Arial" w:cs="Arial"/>
-          <w:color w:val="2F5496" w:themeColor="accent1" w:themeShade="BF"/>
-          <w:sz w:val="24"/>
-          <w:szCs w:val="24"/>
-        </w:rPr>
-        <w:fldChar w:fldCharType="end"/>
-      </w:r>
-      <w:r>
-        <w:rPr>
-          <w:rFonts w:ascii="Arial" w:hAnsi="Arial" w:cs="Arial"/>
-          <w:sz w:val="24"/>
-          <w:szCs w:val="24"/>
-        </w:rPr>
-        <w:t xml:space="preserve"> section of this report.</w:t>
-      </w:r>
-    </w:p>
+        <w:t xml:space="preserve">e have interviewed Mr Martin Harrington on 8th October 2021 via Microsoft Teams. He is a system administrator from MS Queensland in Milton Brisbane QLD with approximately 15 years of working experience in the IT industry. Please find the interview transcripts and the link to </w:t>
+      </w:r>
+      <w:proofErr w:type="spellStart"/>
+      <w:r>
+        <w:rPr>
+          <w:rFonts w:ascii="Arial" w:hAnsi="Arial" w:cs="Arial"/>
+          <w:sz w:val="24"/>
+          <w:szCs w:val="24"/>
+        </w:rPr>
+        <w:t>Youtube</w:t>
+      </w:r>
+      <w:proofErr w:type="spellEnd"/>
+      <w:r>
+        <w:rPr>
+          <w:rFonts w:ascii="Arial" w:hAnsi="Arial" w:cs="Arial"/>
+          <w:sz w:val="24"/>
+          <w:szCs w:val="24"/>
+        </w:rPr>
+        <w:t xml:space="preserve"> video in Appendix C of this report.</w:t>
+      </w:r>
+    </w:p>
+    <w:bookmarkEnd w:id="14"/>
     <w:p>
       <w:pPr>
         <w:rPr>
@@ -19637,21 +19679,21 @@
       <w:pPr>
         <w:pStyle w:val="Heading1"/>
       </w:pPr>
-      <w:bookmarkStart w:id="14" w:name="_Toc85217262"/>
+      <w:bookmarkStart w:id="15" w:name="_Toc85217262"/>
       <w:r>
         <w:t>IT Technologies</w:t>
       </w:r>
-      <w:bookmarkEnd w:id="14"/>
+      <w:bookmarkEnd w:id="15"/>
     </w:p>
     <w:p>
       <w:pPr>
         <w:pStyle w:val="Heading2"/>
       </w:pPr>
-      <w:bookmarkStart w:id="15" w:name="_Toc85217263"/>
+      <w:bookmarkStart w:id="16" w:name="_Toc85217263"/>
       <w:r>
         <w:t>Machine Learning</w:t>
       </w:r>
-      <w:bookmarkEnd w:id="15"/>
+      <w:bookmarkEnd w:id="16"/>
     </w:p>
     <w:p>
       <w:pPr>
@@ -19819,11 +19861,11 @@
       <w:pPr>
         <w:pStyle w:val="Heading2"/>
       </w:pPr>
-      <w:bookmarkStart w:id="16" w:name="_Toc85217264"/>
+      <w:bookmarkStart w:id="17" w:name="_Toc85217264"/>
       <w:r>
         <w:t>Autonomous Vehicles</w:t>
       </w:r>
-      <w:bookmarkEnd w:id="16"/>
+      <w:bookmarkEnd w:id="17"/>
     </w:p>
     <w:p>
       <w:pPr>
@@ -20009,11 +20051,11 @@
       <w:pPr>
         <w:pStyle w:val="Heading2"/>
       </w:pPr>
-      <w:bookmarkStart w:id="17" w:name="_Toc85217265"/>
+      <w:bookmarkStart w:id="18" w:name="_Toc85217265"/>
       <w:r>
         <w:t>Cybersecurity</w:t>
       </w:r>
-      <w:bookmarkEnd w:id="17"/>
+      <w:bookmarkEnd w:id="18"/>
     </w:p>
     <w:p>
       <w:pPr>
@@ -20199,11 +20241,11 @@
       <w:pPr>
         <w:pStyle w:val="Heading2"/>
       </w:pPr>
-      <w:bookmarkStart w:id="18" w:name="_Toc85217266"/>
+      <w:bookmarkStart w:id="19" w:name="_Toc85217266"/>
       <w:r>
         <w:t>Blockchain and Cryptocurrencies</w:t>
       </w:r>
-      <w:bookmarkEnd w:id="18"/>
+      <w:bookmarkEnd w:id="19"/>
     </w:p>
     <w:p>
       <w:pPr>
@@ -20389,11 +20431,11 @@
       <w:pPr>
         <w:pStyle w:val="Heading1"/>
       </w:pPr>
-      <w:bookmarkStart w:id="19" w:name="_Toc85217267"/>
+      <w:bookmarkStart w:id="20" w:name="_Toc85217267"/>
       <w:r>
         <w:t>Project ideas</w:t>
       </w:r>
-      <w:bookmarkEnd w:id="19"/>
+      <w:bookmarkEnd w:id="20"/>
     </w:p>
     <w:p>
       <w:pPr>
@@ -20741,11 +20783,12 @@
       <w:pPr>
         <w:pStyle w:val="Heading1"/>
       </w:pPr>
-      <w:bookmarkStart w:id="20" w:name="_Toc85217268"/>
-      <w:r>
+      <w:bookmarkStart w:id="21" w:name="_Toc85217268"/>
+      <w:r>
+        <w:lastRenderedPageBreak/>
         <w:t>GROUP REFLECTION</w:t>
       </w:r>
-      <w:bookmarkEnd w:id="20"/>
+      <w:bookmarkEnd w:id="21"/>
     </w:p>
     <w:p>
       <w:pPr>
@@ -20754,14 +20797,14 @@
           <w:lang w:val="en"/>
         </w:rPr>
       </w:pPr>
-      <w:bookmarkStart w:id="21" w:name="_Toc85217269"/>
+      <w:bookmarkStart w:id="22" w:name="_Toc85217269"/>
       <w:r>
         <w:rPr>
           <w:lang w:val="en"/>
         </w:rPr>
         <w:t>The group’s reflection</w:t>
       </w:r>
-      <w:bookmarkEnd w:id="21"/>
+      <w:bookmarkEnd w:id="22"/>
     </w:p>
     <w:p>
       <w:pPr>
@@ -20839,7 +20882,6 @@
           <w:sz w:val="24"/>
           <w:szCs w:val="24"/>
         </w:rPr>
-        <w:lastRenderedPageBreak/>
         <w:drawing>
           <wp:inline distT="0" distB="0" distL="0" distR="0" wp14:anchorId="095201AA" wp14:editId="6500A4E0">
             <wp:extent cx="3604260" cy="1181100"/>
@@ -20996,6 +21038,7 @@
           <w:sz w:val="24"/>
           <w:szCs w:val="24"/>
         </w:rPr>
+        <w:lastRenderedPageBreak/>
         <w:drawing>
           <wp:inline distT="0" distB="0" distL="0" distR="0" wp14:anchorId="46D77593" wp14:editId="4541041F">
             <wp:extent cx="4229100" cy="2872740"/>
@@ -21100,7 +21143,6 @@
           <w:sz w:val="24"/>
           <w:szCs w:val="24"/>
         </w:rPr>
-        <w:lastRenderedPageBreak/>
         <w:drawing>
           <wp:inline distT="0" distB="0" distL="0" distR="0" wp14:anchorId="4DFB0EB3" wp14:editId="673467DF">
             <wp:extent cx="4107180" cy="1280160"/>
@@ -21259,7 +21301,16 @@
           <w:sz w:val="24"/>
           <w:szCs w:val="24"/>
         </w:rPr>
-        <w:t xml:space="preserve">Another positive aspect of our team collaboration is the cross-sharing of our knowledge base. Through exchanging our first assignment and its feedback, we </w:t>
+        <w:t xml:space="preserve">Another positive aspect of our team collaboration is the cross-sharing of our knowledge </w:t>
+      </w:r>
+      <w:r>
+        <w:rPr>
+          <w:rFonts w:ascii="Arial" w:hAnsi="Arial" w:cs="Arial"/>
+          <w:sz w:val="24"/>
+          <w:szCs w:val="24"/>
+        </w:rPr>
+        <w:lastRenderedPageBreak/>
+        <w:t xml:space="preserve">base. Through exchanging our first assignment and its feedback, we </w:t>
       </w:r>
       <w:proofErr w:type="gramStart"/>
       <w:r>
@@ -21511,7 +21562,6 @@
         <w:rPr>
           <w:noProof/>
         </w:rPr>
-        <w:lastRenderedPageBreak/>
         <mc:AlternateContent>
           <mc:Choice Requires="wps">
             <w:drawing>
@@ -21901,7 +21951,16 @@
           <w:sz w:val="24"/>
           <w:szCs w:val="24"/>
         </w:rPr>
-        <w:t>We have learned the hard-working nature of our group. The commitment and dedication of each member toward this assignment has been remarkable. It demonstrates our determination to succeed as mature-age students. Most of our members worked full time during the day while dedicating nights and weekends to study. We refused to waste our time and strived to take advantage of this learning opportunity.</w:t>
+        <w:t xml:space="preserve">We have learned the hard-working nature of our group. The commitment and dedication of each member toward this assignment has been remarkable. It demonstrates </w:t>
+      </w:r>
+      <w:r>
+        <w:rPr>
+          <w:rFonts w:ascii="Arial" w:hAnsi="Arial" w:cs="Arial"/>
+          <w:sz w:val="24"/>
+          <w:szCs w:val="24"/>
+        </w:rPr>
+        <w:lastRenderedPageBreak/>
+        <w:t>our determination to succeed as mature-age students. Most of our members worked full time during the day while dedicating nights and weekends to study. We refused to waste our time and strived to take advantage of this learning opportunity.</w:t>
       </w:r>
     </w:p>
     <w:p>
@@ -21939,16 +21998,7 @@
           <w:sz w:val="24"/>
           <w:szCs w:val="24"/>
         </w:rPr>
-        <w:t xml:space="preserve">Each member surprised us for their uniqueness and intelligence. Ahmet is generally a quiet person but makes simple yet effective comments when he speaks up. Brandon has excellent interview skills, which surprised not only the team but also himself. Hugo </w:t>
-      </w:r>
-      <w:r>
-        <w:rPr>
-          <w:rFonts w:ascii="Arial" w:hAnsi="Arial" w:cs="Arial"/>
-          <w:sz w:val="24"/>
-          <w:szCs w:val="24"/>
-        </w:rPr>
-        <w:lastRenderedPageBreak/>
-        <w:t xml:space="preserve">has amazing people skill at such a young age. Taylen always surprises us with how </w:t>
+        <w:t xml:space="preserve">Each member surprised us for their uniqueness and intelligence. Ahmet is generally a quiet person but makes simple yet effective comments when he speaks up. Brandon has excellent interview skills, which surprised not only the team but also himself. Hugo has amazing people skill at such a young age. Taylen always surprises us with how </w:t>
       </w:r>
       <w:proofErr w:type="spellStart"/>
       <w:r>
@@ -21973,11 +22023,11 @@
       <w:pPr>
         <w:pStyle w:val="Heading2"/>
       </w:pPr>
-      <w:bookmarkStart w:id="22" w:name="_Toc85217270"/>
+      <w:bookmarkStart w:id="23" w:name="_Toc85217270"/>
       <w:r>
         <w:t>Members’ reflection</w:t>
       </w:r>
-      <w:bookmarkEnd w:id="22"/>
+      <w:bookmarkEnd w:id="23"/>
     </w:p>
     <w:p>
       <w:pPr>
@@ -22101,7 +22151,16 @@
           <w:sz w:val="24"/>
           <w:szCs w:val="24"/>
         </w:rPr>
-        <w:t>The group communicated frequently and openly. We have expressed our opinions and intentions. No room was left for miscommunication. Due to each member having different life commitments, sometimes it was difficult to agree on a schedule for meetings. After discussing it thoroughly, we have set and met our schedules.</w:t>
+        <w:t xml:space="preserve">The group communicated frequently and openly. We have expressed our opinions and intentions. No room was left for miscommunication. Due to each member having </w:t>
+      </w:r>
+      <w:r>
+        <w:rPr>
+          <w:rFonts w:ascii="Arial" w:hAnsi="Arial" w:cs="Arial"/>
+          <w:sz w:val="24"/>
+          <w:szCs w:val="24"/>
+        </w:rPr>
+        <w:lastRenderedPageBreak/>
+        <w:t>different life commitments, sometimes it was difficult to agree on a schedule for meetings. After discussing it thoroughly, we have set and met our schedules.</w:t>
       </w:r>
     </w:p>
     <w:p>
@@ -22231,16 +22290,7 @@
           <w:sz w:val="24"/>
           <w:szCs w:val="24"/>
         </w:rPr>
-        <w:t xml:space="preserve">. However, I surprised myself on the level of engagement and contribution from everyone. Our first few meetings were a little disorientated and unorganised, it </w:t>
-      </w:r>
-      <w:r>
-        <w:rPr>
-          <w:rFonts w:ascii="Arial" w:hAnsi="Arial" w:cs="Arial"/>
-          <w:sz w:val="24"/>
-          <w:szCs w:val="24"/>
-        </w:rPr>
-        <w:lastRenderedPageBreak/>
-        <w:t xml:space="preserve">wasn’t until before our third meeting that there was some tension within the group, it was clear that we needed a leader. </w:t>
+        <w:t xml:space="preserve">. However, I surprised myself on the level of engagement and contribution from everyone. Our first few meetings were a little disorientated and unorganised, it wasn’t until before our third meeting that there was some tension within the group, it was clear that we needed a leader. </w:t>
       </w:r>
     </w:p>
     <w:p>
@@ -22335,6 +22385,7 @@
           <w:sz w:val="24"/>
           <w:szCs w:val="24"/>
         </w:rPr>
+        <w:lastRenderedPageBreak/>
         <w:t xml:space="preserve">Ahmet was going through a tough time as his computer died however, he still attended meetings, provided input, and completed two of the IT Technologies which displayed a great deal of dedication. </w:t>
       </w:r>
     </w:p>
@@ -22428,7 +22479,6 @@
           <w:sz w:val="24"/>
           <w:szCs w:val="24"/>
         </w:rPr>
-        <w:lastRenderedPageBreak/>
         <w:drawing>
           <wp:anchor distT="0" distB="0" distL="114300" distR="114300" simplePos="0" relativeHeight="251666432" behindDoc="0" locked="0" layoutInCell="1" allowOverlap="1" wp14:anchorId="6E534C0F" wp14:editId="3EE7F227">
             <wp:simplePos x="0" y="0"/>
@@ -22637,6 +22687,7 @@
           <w:sz w:val="24"/>
           <w:szCs w:val="24"/>
         </w:rPr>
+        <w:lastRenderedPageBreak/>
         <w:drawing>
           <wp:anchor distT="0" distB="0" distL="114300" distR="114300" simplePos="0" relativeHeight="251670528" behindDoc="0" locked="0" layoutInCell="1" allowOverlap="1" wp14:anchorId="657656EF" wp14:editId="483AF7F1">
             <wp:simplePos x="0" y="0"/>
@@ -22749,7 +22800,6 @@
           <w:sz w:val="24"/>
           <w:szCs w:val="24"/>
         </w:rPr>
-        <w:lastRenderedPageBreak/>
         <w:drawing>
           <wp:anchor distT="0" distB="0" distL="114300" distR="114300" simplePos="0" relativeHeight="251668480" behindDoc="0" locked="0" layoutInCell="1" allowOverlap="1" wp14:anchorId="65FADD94" wp14:editId="71C49834">
             <wp:simplePos x="0" y="0"/>
@@ -22888,6 +22938,7 @@
           <w:sz w:val="24"/>
           <w:szCs w:val="24"/>
         </w:rPr>
+        <w:lastRenderedPageBreak/>
         <w:t>Through this assignment, I was pleased to learn that we all determined to work as a team to achieve the best outcome possible. I, therefore, commit myself to support the team to the best of my ability.</w:t>
       </w:r>
     </w:p>
@@ -22908,7 +22959,6 @@
           <w:sz w:val="24"/>
           <w:szCs w:val="24"/>
         </w:rPr>
-        <w:lastRenderedPageBreak/>
         <w:drawing>
           <wp:anchor distT="0" distB="0" distL="114300" distR="114300" simplePos="0" relativeHeight="251672576" behindDoc="0" locked="0" layoutInCell="1" allowOverlap="1" wp14:anchorId="17BE2D64" wp14:editId="4D1D19DC">
             <wp:simplePos x="0" y="0"/>
@@ -23114,6 +23164,7 @@
           <w:szCs w:val="24"/>
           <w:lang w:val="en-US"/>
         </w:rPr>
+        <w:lastRenderedPageBreak/>
         <w:t xml:space="preserve">I’ve found the entire group assignment experience to be a very welcome surprise. I’ve learnt not to approach these situations with anxiety anymore. Each member brings something new to the table, each member has their strengths and weaknesses, and </w:t>
       </w:r>
       <w:proofErr w:type="gramStart"/>
@@ -23134,28 +23185,18 @@
           <w:szCs w:val="24"/>
           <w:lang w:val="en-US"/>
         </w:rPr>
-        <w:t xml:space="preserve"> group work is important, it creates a more rounded, more collaborative </w:t>
-      </w:r>
-      <w:r>
-        <w:rPr>
-          <w:rFonts w:ascii="Arial" w:hAnsi="Arial" w:cs="Arial"/>
-          <w:sz w:val="24"/>
-          <w:szCs w:val="24"/>
-          <w:lang w:val="en-US"/>
-        </w:rPr>
-        <w:lastRenderedPageBreak/>
-        <w:t xml:space="preserve">finished product. The group has been an absolute pleasure to work with and I can’t wait to continue working with them for assignment 3. </w:t>
+        <w:t xml:space="preserve"> group work is important, it creates a more rounded, more collaborative finished product. The group has been an absolute pleasure to work with and I can’t wait to continue working with them for assignment 3. </w:t>
       </w:r>
     </w:p>
     <w:p>
       <w:pPr>
         <w:pStyle w:val="Heading1"/>
       </w:pPr>
-      <w:bookmarkStart w:id="23" w:name="_Toc85217271"/>
+      <w:bookmarkStart w:id="24" w:name="_Toc85217271"/>
       <w:r>
         <w:t>List of figures</w:t>
       </w:r>
-      <w:bookmarkEnd w:id="23"/>
+      <w:bookmarkEnd w:id="24"/>
     </w:p>
     <w:p>
       <w:pPr>
@@ -23347,7 +23388,7 @@
         <w:t>‌</w:t>
       </w:r>
     </w:p>
-    <w:bookmarkStart w:id="24" w:name="_Toc85217272" w:displacedByCustomXml="next"/>
+    <w:bookmarkStart w:id="25" w:name="_Toc85217272" w:displacedByCustomXml="next"/>
     <w:sdt>
       <w:sdtPr>
         <w:rPr>
@@ -23374,7 +23415,7 @@
           <w:r>
             <w:t>References</w:t>
           </w:r>
-          <w:bookmarkEnd w:id="24"/>
+          <w:bookmarkEnd w:id="25"/>
         </w:p>
         <w:sdt>
           <w:sdtPr>
@@ -24326,6 +24367,2627 @@
         <w:pStyle w:val="EndnoteText"/>
       </w:pPr>
     </w:p>
+    <w:p>
+      <w:pPr>
+        <w:pStyle w:val="Heading2"/>
+      </w:pPr>
+      <w:r>
+        <w:t>APPENDIX C</w:t>
+      </w:r>
+    </w:p>
+    <w:p>
+      <w:pPr>
+        <w:pStyle w:val="IntenseQuote"/>
+      </w:pPr>
+      <w:r>
+        <w:t xml:space="preserve">Link to </w:t>
+      </w:r>
+      <w:proofErr w:type="spellStart"/>
+      <w:r>
+        <w:t>Youtube</w:t>
+      </w:r>
+      <w:proofErr w:type="spellEnd"/>
+      <w:r>
+        <w:t xml:space="preserve"> recording</w:t>
+      </w:r>
+    </w:p>
+    <w:p>
+      <w:pPr>
+        <w:rPr>
+          <w:rStyle w:val="Hyperlink"/>
+          <w:b/>
+        </w:rPr>
+      </w:pPr>
+      <w:hyperlink r:id="rId13" w:tgtFrame="_blank" w:tooltip="https://youtu.be/134lukz_nhg" w:history="1">
+        <w:r>
+          <w:rPr>
+            <w:rStyle w:val="Hyperlink"/>
+            <w:b/>
+          </w:rPr>
+          <w:t>https://youtu.be/134lUKZ_nhg</w:t>
+        </w:r>
+      </w:hyperlink>
+    </w:p>
+    <w:p>
+      <w:pPr>
+        <w:pStyle w:val="IntenseQuote"/>
+      </w:pPr>
+      <w:r>
+        <w:t>Interview Transcript</w:t>
+      </w:r>
+    </w:p>
+    <w:p>
+      <w:r>
+        <w:t>00:00:00.000 --&gt; 00:00:06.490</w:t>
+      </w:r>
+      <w:r>
+        <w:br/>
+      </w:r>
+      <w:r>
+        <w:rPr>
+          <w:b/>
+          <w:bCs/>
+        </w:rPr>
+        <w:t>Brandon McPherson</w:t>
+      </w:r>
+      <w:r>
+        <w:br/>
+        <w:t>So thanks very much for ah coming to the interview today Martin as takes a little time out of your day to do this.</w:t>
+      </w:r>
+    </w:p>
+    <w:p>
+      <w:r>
+        <w:t>00:00:07.670 --&gt; 00:00:11.160</w:t>
+      </w:r>
+      <w:r>
+        <w:br/>
+      </w:r>
+      <w:r>
+        <w:rPr>
+          <w:b/>
+          <w:bCs/>
+        </w:rPr>
+        <w:t>Brandon McPherson</w:t>
+      </w:r>
+      <w:r>
+        <w:br/>
+        <w:t>Uhm, so you OK with this being recorded?</w:t>
+      </w:r>
+    </w:p>
+    <w:p>
+      <w:r>
+        <w:t>00:00:11.460 --&gt; 00:00:13.830</w:t>
+      </w:r>
+      <w:r>
+        <w:br/>
+      </w:r>
+      <w:r>
+        <w:rPr>
+          <w:b/>
+          <w:bCs/>
+        </w:rPr>
+        <w:t>Martin Harrington</w:t>
+      </w:r>
+      <w:r>
+        <w:br/>
+        <w:t>Yes, I'm happy for this to be recorded.</w:t>
+      </w:r>
+    </w:p>
+    <w:p>
+      <w:r>
+        <w:t>00:00:14.080 --&gt; 00:00:19.530</w:t>
+      </w:r>
+      <w:r>
+        <w:br/>
+      </w:r>
+      <w:r>
+        <w:rPr>
+          <w:b/>
+          <w:bCs/>
+        </w:rPr>
+        <w:t>Brandon McPherson</w:t>
+      </w:r>
+      <w:r>
+        <w:br/>
+        <w:t>Cool. Uh, are you able to just tell us a bit about your role and what you do?</w:t>
+      </w:r>
+    </w:p>
+    <w:p>
+      <w:r>
+        <w:t>00:00:20.180 --&gt; 00:00:24.880</w:t>
+      </w:r>
+      <w:r>
+        <w:br/>
+      </w:r>
+      <w:r>
+        <w:rPr>
+          <w:b/>
+          <w:bCs/>
+        </w:rPr>
+        <w:t>Martin Harrington</w:t>
+      </w:r>
+      <w:r>
+        <w:br/>
+        <w:t xml:space="preserve">Sure, uh </w:t>
+      </w:r>
+      <w:proofErr w:type="gramStart"/>
+      <w:r>
+        <w:t>at the moment</w:t>
+      </w:r>
+      <w:proofErr w:type="gramEnd"/>
+      <w:r>
+        <w:t xml:space="preserve"> I'm working for MS Queensland in Milton.</w:t>
+      </w:r>
+    </w:p>
+    <w:p>
+      <w:r>
+        <w:t>00:00:25.310 --&gt; 00:00:45.280</w:t>
+      </w:r>
+      <w:r>
+        <w:br/>
+      </w:r>
+      <w:r>
+        <w:rPr>
+          <w:b/>
+          <w:bCs/>
+        </w:rPr>
+        <w:t>Martin Harrington</w:t>
+      </w:r>
+      <w:r>
+        <w:br/>
+        <w:t>uh, my job role or job title is systems administrator and being a small IT department, the role is quite varied and it's a mixture of primarily looking after these servers and infrastructure, which are Microsoft Windows based.</w:t>
+      </w:r>
+    </w:p>
+    <w:p>
+      <w:r>
+        <w:t>00:00:46.810 --&gt; 00:01:10.540</w:t>
+      </w:r>
+      <w:r>
+        <w:br/>
+      </w:r>
+      <w:r>
+        <w:rPr>
+          <w:b/>
+          <w:bCs/>
+        </w:rPr>
+        <w:t>Martin Harrington</w:t>
+      </w:r>
+      <w:r>
+        <w:br/>
+        <w:t xml:space="preserve">Because our company also uses cloud, we look after </w:t>
+      </w:r>
+      <w:proofErr w:type="gramStart"/>
+      <w:r>
+        <w:t>a number of</w:t>
+      </w:r>
+      <w:proofErr w:type="gramEnd"/>
+      <w:r>
+        <w:t xml:space="preserve"> particular Microsoft Cloud services as well and also look after a bit of backups, hardware and some sort of end user devices such as workstations and mobile phones and support queries that come with that.</w:t>
+      </w:r>
+    </w:p>
+    <w:p>
+      <w:r>
+        <w:t>00:01:11.150 --&gt; 00:01:19.470</w:t>
+      </w:r>
+      <w:r>
+        <w:br/>
+      </w:r>
+      <w:r>
+        <w:rPr>
+          <w:b/>
+          <w:bCs/>
+        </w:rPr>
+        <w:t>Brandon McPherson</w:t>
+      </w:r>
+      <w:r>
+        <w:br/>
+        <w:t>Oh cool, cool. and uh, how does that impact the business at MS Queensland in your role in particular?</w:t>
+      </w:r>
+    </w:p>
+    <w:p>
+      <w:r>
+        <w:t>00:01:20.700 --&gt; 00:01:21.970</w:t>
+      </w:r>
+      <w:r>
+        <w:br/>
+      </w:r>
+      <w:r>
+        <w:rPr>
+          <w:b/>
+          <w:bCs/>
+        </w:rPr>
+        <w:t>Martin Harrington</w:t>
+      </w:r>
+      <w:r>
+        <w:br/>
+        <w:t>Oh look, I mean.</w:t>
+      </w:r>
+    </w:p>
+    <w:p>
+      <w:r>
+        <w:t>00:01:22.740 --&gt; 00:01:43.240</w:t>
+      </w:r>
+      <w:r>
+        <w:br/>
+      </w:r>
+      <w:r>
+        <w:rPr>
+          <w:b/>
+          <w:bCs/>
+        </w:rPr>
+        <w:t>Martin Harrington</w:t>
+      </w:r>
+      <w:r>
+        <w:br/>
+        <w:t>the way I see IT in general is that it's needed by all businesses to operate without it they can't really operate and but basically the role and means that you know by making by keeping everything up to date and running correctly and</w:t>
+      </w:r>
+    </w:p>
+    <w:p>
+      <w:r>
+        <w:t>00:01:43.290 --&gt; 00:02:01.020</w:t>
+      </w:r>
+      <w:r>
+        <w:br/>
+      </w:r>
+      <w:r>
+        <w:rPr>
+          <w:b/>
+          <w:bCs/>
+        </w:rPr>
+        <w:t>Martin Harrington</w:t>
+      </w:r>
+      <w:r>
+        <w:br/>
+        <w:t xml:space="preserve">and configuring it, configuring it to look after the business needs and it means that the business </w:t>
+      </w:r>
+      <w:proofErr w:type="gramStart"/>
+      <w:r>
+        <w:t>is able to</w:t>
+      </w:r>
+      <w:proofErr w:type="gramEnd"/>
+      <w:r>
+        <w:t xml:space="preserve"> run smoothly. So, I sort of see it as being a reasonably important part of the uhm, the operations of the business</w:t>
+      </w:r>
+    </w:p>
+    <w:p>
+      <w:r>
+        <w:t>00:02:02.320 --&gt; 00:02:08.910</w:t>
+      </w:r>
+      <w:r>
+        <w:br/>
+      </w:r>
+      <w:r>
+        <w:rPr>
+          <w:b/>
+          <w:bCs/>
+        </w:rPr>
+        <w:t>Brandon McPherson</w:t>
+      </w:r>
+      <w:r>
+        <w:br/>
+        <w:t>Oh, thank you. Uh what was it like when you first began working in IT? Do you find it enjoying or challenging?</w:t>
+      </w:r>
+    </w:p>
+    <w:p>
+      <w:r>
+        <w:t>00:02:09.890 --&gt; 00:02:39.690</w:t>
+      </w:r>
+      <w:r>
+        <w:br/>
+      </w:r>
+      <w:r>
+        <w:rPr>
+          <w:b/>
+          <w:bCs/>
+        </w:rPr>
+        <w:t>Martin Harrington</w:t>
+      </w:r>
+      <w:r>
+        <w:br/>
+        <w:t xml:space="preserve">Uh, well look I, I mean I started working out in IT after I… </w:t>
+      </w:r>
+      <w:proofErr w:type="gramStart"/>
+      <w:r>
+        <w:t>Actually, I</w:t>
+      </w:r>
+      <w:proofErr w:type="gramEnd"/>
+      <w:r>
+        <w:t xml:space="preserve"> started before I left for Uni. I had a couple of part time jobs assembling motherboards and things, but when I really started it was a bit of a jump into the unknown. What you learn at university and what it's like in real life, are two different things and I guess the one thing that I did learn is that what you're reading? Yeah, in textbooks and </w:t>
+      </w:r>
+    </w:p>
+    <w:p>
+      <w:r>
+        <w:t>00:02:40.520 --&gt; 00:03:21.630</w:t>
+      </w:r>
+      <w:r>
+        <w:br/>
+      </w:r>
+      <w:r>
+        <w:rPr>
+          <w:b/>
+          <w:bCs/>
+        </w:rPr>
+        <w:t>Martin Harrington</w:t>
+      </w:r>
+      <w:r>
+        <w:br/>
+        <w:t xml:space="preserve">And study for and how things actually operated are </w:t>
+      </w:r>
+      <w:proofErr w:type="gramStart"/>
+      <w:r>
+        <w:t>quite</w:t>
+      </w:r>
+      <w:proofErr w:type="gramEnd"/>
+      <w:r>
+        <w:t>, can be quite different and also the one thing you don't really get told too much about is that the sort of people skills you need, because you're usually, in IT. So, if you're not a programmer, but if you're in like a sysadmin, or you do IT support, you end up sort of interacting with all levels of the business, so you could be talking to the CEO if, if a job comes that way, so yeah, that’s sort of what I, what I’ve found,</w:t>
+      </w:r>
+      <w:r>
+        <w:t xml:space="preserve"> </w:t>
+      </w:r>
+      <w:r>
+        <w:t>and compared to what I have studied it, it can be quite different.</w:t>
+      </w:r>
+    </w:p>
+    <w:p>
+      <w:r>
+        <w:t>00:03:22.080 --&gt; 00:03:29.310</w:t>
+      </w:r>
+      <w:r>
+        <w:br/>
+      </w:r>
+      <w:r>
+        <w:rPr>
+          <w:b/>
+          <w:bCs/>
+        </w:rPr>
+        <w:t>Brandon McPherson</w:t>
+      </w:r>
+      <w:r>
+        <w:br/>
+        <w:t xml:space="preserve">I </w:t>
+      </w:r>
+      <w:proofErr w:type="gramStart"/>
+      <w:r>
+        <w:t>definitely agree</w:t>
+      </w:r>
+      <w:proofErr w:type="gramEnd"/>
+      <w:r>
+        <w:t xml:space="preserve"> there, it's uhm, you know, I think there is this, like this stigma that, you know, IT pretty much.</w:t>
+      </w:r>
+    </w:p>
+    <w:p>
+      <w:r>
+        <w:t>00:03:29.990 --&gt; 00:03:40.640</w:t>
+      </w:r>
+      <w:r>
+        <w:br/>
+      </w:r>
+      <w:r>
+        <w:rPr>
+          <w:b/>
+          <w:bCs/>
+        </w:rPr>
+        <w:t>Brandon McPherson</w:t>
+      </w:r>
+      <w:r>
+        <w:br/>
+        <w:t>Uhm, like very isolated from, from people but that I guess it's not really the case. It's dealing with people on a day-to-day businesses and business and stuff. Yeah.</w:t>
+      </w:r>
+    </w:p>
+    <w:p>
+      <w:r>
+        <w:t>00:03:41.310 --&gt; 00:03:59.550</w:t>
+      </w:r>
+      <w:r>
+        <w:br/>
+      </w:r>
+      <w:r>
+        <w:rPr>
+          <w:b/>
+          <w:bCs/>
+        </w:rPr>
+        <w:t>Martin Harrington</w:t>
+      </w:r>
+      <w:r>
+        <w:br/>
+        <w:t>Yeah. Yeah, because everybody's got a device of some sorts or is using some sort of software and when they need assistance using it or if there's a problem with some hardware, they'll soon, they’ll soon come to IT to discuss that.</w:t>
+      </w:r>
+    </w:p>
+    <w:p>
+      <w:r>
+        <w:t>00:04:01.400 --&gt; 00:04:01.840</w:t>
+      </w:r>
+      <w:r>
+        <w:br/>
+      </w:r>
+      <w:r>
+        <w:rPr>
+          <w:b/>
+          <w:bCs/>
+        </w:rPr>
+        <w:t>Brandon McPherson</w:t>
+      </w:r>
+      <w:r>
+        <w:br/>
+        <w:t>Yeah.</w:t>
+      </w:r>
+    </w:p>
+    <w:p>
+      <w:r>
+        <w:t>00:04:02.530 --&gt; 00:04:15.400</w:t>
+      </w:r>
+      <w:r>
+        <w:br/>
+      </w:r>
+      <w:r>
+        <w:rPr>
+          <w:b/>
+          <w:bCs/>
+        </w:rPr>
+        <w:t>Brandon McPherson</w:t>
+      </w:r>
+      <w:r>
+        <w:br/>
+        <w:t>Uh, was there another job in mind, or that you were doing before you got into the IT field? Uh and was there something about the other job or career path that led you into IT or exposure interest into the field?</w:t>
+      </w:r>
+    </w:p>
+    <w:p>
+      <w:r>
+        <w:t>00:04:15.960 --&gt; 00:04:46.170</w:t>
+      </w:r>
+      <w:r>
+        <w:br/>
+      </w:r>
+      <w:r>
+        <w:rPr>
+          <w:b/>
+          <w:bCs/>
+        </w:rPr>
+        <w:t>Martin Harrington</w:t>
+      </w:r>
+      <w:r>
+        <w:br/>
+        <w:t xml:space="preserve">Ah yeah, look, that's a good question. To tell you the truth, when I was still a student, I kind of didn't have quite a clear idea of what I wanted to do, so I </w:t>
+      </w:r>
+      <w:proofErr w:type="gramStart"/>
+      <w:r>
+        <w:t>actually did</w:t>
+      </w:r>
+      <w:proofErr w:type="gramEnd"/>
+      <w:r>
+        <w:t xml:space="preserve"> a mixture of business and IT and even during the course then I still wasn't sure. So, when I </w:t>
+      </w:r>
+      <w:proofErr w:type="gramStart"/>
+      <w:r>
+        <w:t>actually did</w:t>
+      </w:r>
+      <w:proofErr w:type="gramEnd"/>
+      <w:r>
+        <w:t xml:space="preserve"> leave (Uni), my first job was an IT job and it wasn't quite how I perceived it to be, but I stuck with it. So, in all truthfulness since I've left Uni</w:t>
+      </w:r>
+    </w:p>
+    <w:p>
+      <w:r>
+        <w:t>00:04:46.220 --&gt; 00:05:03.790</w:t>
+      </w:r>
+      <w:r>
+        <w:br/>
+      </w:r>
+      <w:r>
+        <w:rPr>
+          <w:b/>
+          <w:bCs/>
+        </w:rPr>
+        <w:t>Martin Harrington</w:t>
+      </w:r>
+      <w:r>
+        <w:br/>
+        <w:t>I've, I've just pretty much been doing, doing IT and yeah. So, if somebody gave me a different role, it wouldn't be, it be, it takes a little bit to get used to. So yeah, look IT has been primarily my, my work since I've finished.</w:t>
+      </w:r>
+    </w:p>
+    <w:p>
+      <w:r>
+        <w:t>00:05:04.570 --&gt; 00:05:04.990</w:t>
+      </w:r>
+      <w:r>
+        <w:br/>
+      </w:r>
+      <w:r>
+        <w:rPr>
+          <w:b/>
+          <w:bCs/>
+        </w:rPr>
+        <w:t>Brandon McPherson</w:t>
+      </w:r>
+      <w:r>
+        <w:br/>
+        <w:t>Cool, cool.</w:t>
+      </w:r>
+    </w:p>
+    <w:p>
+      <w:r>
+        <w:t>00:05:05.900 --&gt; 00:05:12.310</w:t>
+      </w:r>
+      <w:r>
+        <w:br/>
+      </w:r>
+      <w:r>
+        <w:rPr>
+          <w:b/>
+          <w:bCs/>
+        </w:rPr>
+        <w:t>Brandon McPherson</w:t>
+      </w:r>
+      <w:r>
+        <w:br/>
+        <w:t>Uhm, do you engage much with the other areas of the business? And if so, what do you discuss with them?</w:t>
+      </w:r>
+    </w:p>
+    <w:p>
+      <w:r>
+        <w:t>00:05:15.000 --&gt; 00:05:19.700</w:t>
+      </w:r>
+      <w:r>
+        <w:br/>
+      </w:r>
+      <w:r>
+        <w:rPr>
+          <w:b/>
+          <w:bCs/>
+        </w:rPr>
+        <w:t>Martin Harrington</w:t>
+      </w:r>
+      <w:r>
+        <w:br/>
+        <w:t>Ah look, not as much as some previous roles.</w:t>
+      </w:r>
+    </w:p>
+    <w:p>
+      <w:r>
+        <w:t>00:05:21.350 --&gt; 00:05:51.450</w:t>
+      </w:r>
+      <w:r>
+        <w:br/>
+      </w:r>
+      <w:r>
+        <w:rPr>
+          <w:b/>
+          <w:bCs/>
+        </w:rPr>
+        <w:t>Martin Harrington</w:t>
+      </w:r>
+      <w:r>
+        <w:br/>
+        <w:t xml:space="preserve">I think usually if there's a project that comes up where another part of the business, whether it's marketing, finance, etc that need something, then there's a higher level of interaction, but at the moment it's very ad hoc so it could be anybody who comes by and asks a question and get some, get some assistance or talk about a particular future project. But yeah, there's not a specific part of the business </w:t>
+      </w:r>
+      <w:proofErr w:type="gramStart"/>
+      <w:r>
+        <w:t>at the moment</w:t>
+      </w:r>
+      <w:proofErr w:type="gramEnd"/>
+      <w:r>
+        <w:t xml:space="preserve"> that I'm dealing with.</w:t>
+      </w:r>
+    </w:p>
+    <w:p>
+      <w:r>
+        <w:t>00:05:54.340 --&gt; 00:06:00.970</w:t>
+      </w:r>
+      <w:r>
+        <w:br/>
+        <w:t>Brandon McPherson</w:t>
+      </w:r>
+      <w:r>
+        <w:br/>
+        <w:t>With umm, when you're at University, I guess cause obviously technology has changed quite a bit.</w:t>
+      </w:r>
+    </w:p>
+    <w:p>
+      <w:r>
+        <w:t>00:06:01.570 --&gt; 00:06:18.280</w:t>
+      </w:r>
+      <w:r>
+        <w:br/>
+      </w:r>
+      <w:r>
+        <w:rPr>
+          <w:b/>
+          <w:bCs/>
+        </w:rPr>
+        <w:t>Brandon McPherson</w:t>
+      </w:r>
+      <w:r>
+        <w:br/>
+        <w:t xml:space="preserve">Uhm, you know, with me doing it now anyway, it seems like it's touching on things like artificial intelligence and machine learning, which I think is fairly, </w:t>
+      </w:r>
+      <w:proofErr w:type="gramStart"/>
+      <w:r>
+        <w:t>fairly new</w:t>
+      </w:r>
+      <w:proofErr w:type="gramEnd"/>
+      <w:r>
+        <w:t>, or I guess it's uh as a bit more of a trend.</w:t>
+      </w:r>
+    </w:p>
+    <w:p>
+      <w:r>
+        <w:t>00:06:17.820 --&gt; 00:06:18.740</w:t>
+      </w:r>
+      <w:r>
+        <w:br/>
+      </w:r>
+      <w:r>
+        <w:rPr>
+          <w:b/>
+          <w:bCs/>
+        </w:rPr>
+        <w:t>Martin Harrington</w:t>
+      </w:r>
+      <w:r>
+        <w:br/>
+        <w:t>Cutting edge?</w:t>
+      </w:r>
+    </w:p>
+    <w:p>
+      <w:r>
+        <w:t>00:06:19.330 --&gt; 00:06:33.140</w:t>
+      </w:r>
+      <w:r>
+        <w:br/>
+      </w:r>
+      <w:r>
+        <w:rPr>
+          <w:b/>
+          <w:bCs/>
+        </w:rPr>
+        <w:t>Brandon McPherson</w:t>
+      </w:r>
+      <w:r>
+        <w:br/>
+        <w:t>Yeah, what was it like when you're in Uni? What were some of the, I guess the real new things at the time and how's that sort of shaped the IT space now?</w:t>
+      </w:r>
+    </w:p>
+    <w:p>
+      <w:r>
+        <w:t>00:06:33.450 --&gt; 00:06:42.950</w:t>
+      </w:r>
+      <w:r>
+        <w:br/>
+      </w:r>
+      <w:r>
+        <w:rPr>
+          <w:b/>
+          <w:bCs/>
+        </w:rPr>
+        <w:t>Martin Harrington</w:t>
+      </w:r>
+      <w:r>
+        <w:br/>
+        <w:t xml:space="preserve">Gosh well, it's ah, this is </w:t>
+      </w:r>
+      <w:proofErr w:type="spellStart"/>
+      <w:r>
+        <w:t>gonna</w:t>
+      </w:r>
+      <w:proofErr w:type="spellEnd"/>
+      <w:r>
+        <w:t xml:space="preserve"> show my age, but I guess as I was sort of really getting doing IT at Uni</w:t>
+      </w:r>
+    </w:p>
+    <w:p>
+      <w:r>
+        <w:t>00:06:44.380 --&gt; 00:07:02.720</w:t>
+      </w:r>
+      <w:r>
+        <w:br/>
+      </w:r>
+      <w:r>
+        <w:rPr>
+          <w:b/>
+          <w:bCs/>
+        </w:rPr>
+        <w:t>Martin Harrington</w:t>
+      </w:r>
+      <w:r>
+        <w:br/>
+        <w:t xml:space="preserve">The actual, I think underlying operating system was Linux that was running a lot of the systems for the university and umm when I was there, the command line was still quite popular. </w:t>
+      </w:r>
+    </w:p>
+    <w:p>
+      <w:r>
+        <w:t>00:07:03.480 --&gt; 00:07:47.510</w:t>
+      </w:r>
+      <w:r>
+        <w:br/>
+      </w:r>
+      <w:r>
+        <w:rPr>
+          <w:b/>
+          <w:bCs/>
+        </w:rPr>
+        <w:t>Martin Harrington</w:t>
+      </w:r>
+      <w:r>
+        <w:br/>
+        <w:t>that I think windows 3.1 or umm was sort of around, and Windows 95 hadn't come out really by then. So, our talk was about, you know, object orientated programming. It was about the graphical user interface, and it was about talking about you know 32-bit programs, 64-bit hadn't really been discussed so that was that was the cutting edge was that I guess it was the GUI. Windows still booted into the command prompt, but then continued onto loading Windows itself before it was MS Dos. So, so yeah, that was that was where all the excitement was at, at the time.</w:t>
+      </w:r>
+    </w:p>
+    <w:p>
+      <w:r>
+        <w:t>00:07:48.510 --&gt; 00:08:02.050</w:t>
+      </w:r>
+      <w:r>
+        <w:br/>
+      </w:r>
+      <w:r>
+        <w:rPr>
+          <w:b/>
+          <w:bCs/>
+        </w:rPr>
+        <w:t>Brandon McPherson</w:t>
+      </w:r>
+      <w:r>
+        <w:br/>
+        <w:t>And umm, with the GUI, I know that uh, obviously back then it was very popular for I guess, you know, users of, I guess, for the main public to get familiar with computers as the command line can be a bit scary, I guess or intimidating.</w:t>
+      </w:r>
+    </w:p>
+    <w:p>
+      <w:r>
+        <w:t>00:08:05.860 --&gt; 00:08:06.780</w:t>
+      </w:r>
+      <w:r>
+        <w:br/>
+      </w:r>
+      <w:r>
+        <w:rPr>
+          <w:b/>
+          <w:bCs/>
+        </w:rPr>
+        <w:t>Martin Harrington</w:t>
+      </w:r>
+      <w:r>
+        <w:br/>
+        <w:t>Yeah.</w:t>
+      </w:r>
+    </w:p>
+    <w:p>
+      <w:r>
+        <w:t>00:08:03.250 --&gt; 00:08:25.960</w:t>
+      </w:r>
+      <w:r>
+        <w:br/>
+      </w:r>
+      <w:r>
+        <w:rPr>
+          <w:b/>
+          <w:bCs/>
+        </w:rPr>
+        <w:t>Brandon McPherson</w:t>
+      </w:r>
+      <w:r>
+        <w:br/>
+        <w:t>For new users, but I guess now. I guess the GUI for a technician. It creates a lot of space on the, on the memory and hard disk. Is it sort of coming away a bit from the GUI or do you think the GUI is still being pushed?</w:t>
+      </w:r>
+    </w:p>
+    <w:p>
+      <w:r>
+        <w:t>00:08:26.940 --&gt; 00:08:29.880</w:t>
+      </w:r>
+      <w:r>
+        <w:br/>
+      </w:r>
+      <w:r>
+        <w:rPr>
+          <w:b/>
+          <w:bCs/>
+        </w:rPr>
+        <w:t>Martin Harrington</w:t>
+      </w:r>
+      <w:r>
+        <w:br/>
+        <w:t>Uh, oh with the future of the operating systems?</w:t>
+      </w:r>
+    </w:p>
+    <w:p>
+      <w:r>
+        <w:t>00:08:28.980 --&gt; 00:08:29.280</w:t>
+      </w:r>
+      <w:r>
+        <w:br/>
+      </w:r>
+      <w:r>
+        <w:rPr>
+          <w:b/>
+          <w:bCs/>
+        </w:rPr>
+        <w:t>Brandon McPherson</w:t>
+      </w:r>
+      <w:r>
+        <w:br/>
+        <w:t>Yeah.</w:t>
+      </w:r>
+    </w:p>
+    <w:p>
+      <w:r>
+        <w:t>00:08:30.690 --&gt; 00:08:53.980</w:t>
+      </w:r>
+      <w:r>
+        <w:br/>
+      </w:r>
+      <w:r>
+        <w:rPr>
+          <w:b/>
+          <w:bCs/>
+        </w:rPr>
+        <w:t>Martin Harrington</w:t>
+      </w:r>
+      <w:r>
+        <w:br/>
+        <w:t xml:space="preserve">Oh I think the GUI is here to stay, umm but as you've seen and I've seen, Microsoft found that there </w:t>
+      </w:r>
+      <w:proofErr w:type="gramStart"/>
+      <w:r>
+        <w:t>was</w:t>
+      </w:r>
+      <w:proofErr w:type="gramEnd"/>
+      <w:r>
+        <w:t xml:space="preserve"> limitations on what the GUI could do. So, they’ve created PowerShell to really assist sort of administrators and people that needed to really control their computers to be much more powerful.</w:t>
+      </w:r>
+    </w:p>
+    <w:p>
+      <w:r>
+        <w:t>00:08:55.420 --&gt; 00:09:31.370</w:t>
+      </w:r>
+      <w:r>
+        <w:br/>
+      </w:r>
+      <w:r>
+        <w:rPr>
+          <w:b/>
+          <w:bCs/>
+        </w:rPr>
+        <w:t>Martin Harrington</w:t>
+      </w:r>
+      <w:r>
+        <w:br/>
+        <w:t>So I, I still think there's, there's, you know, the GUI will continue to evolve and as Windows 11 is showing and that is always going to be there for either the general end user but the command line will, will always be prominent and I think there are though limitations with the command line and what made the GUI more popular was the fact that unless you know, that unless you know want to type. You never going to be able to do anything with it, so the GUI was, it was inevitable. Yes…</w:t>
+      </w:r>
+      <w:r>
+        <w:br/>
+      </w:r>
+    </w:p>
+    <w:p>
+      <w:r>
+        <w:t>00:09:31.930 --&gt; 00:09:41.720</w:t>
+      </w:r>
+      <w:r>
+        <w:br/>
+      </w:r>
+      <w:r>
+        <w:rPr>
+          <w:b/>
+          <w:bCs/>
+        </w:rPr>
+        <w:t>Brandon McPherson</w:t>
+      </w:r>
+      <w:r>
+        <w:br/>
+        <w:t xml:space="preserve">Yeah, that's ah that's </w:t>
+      </w:r>
+      <w:proofErr w:type="gramStart"/>
+      <w:r>
+        <w:t>really good</w:t>
+      </w:r>
+      <w:proofErr w:type="gramEnd"/>
+      <w:r>
+        <w:t>. Uh what, which other aspects of work do you find most challenging within your role?</w:t>
+      </w:r>
+    </w:p>
+    <w:p>
+      <w:r>
+        <w:t>00:09:42.960 --&gt; 00:10:17.650</w:t>
+      </w:r>
+      <w:r>
+        <w:br/>
+      </w:r>
+      <w:r>
+        <w:rPr>
+          <w:b/>
+          <w:bCs/>
+        </w:rPr>
+        <w:t>Martin Harrington</w:t>
+      </w:r>
+      <w:r>
+        <w:br/>
+        <w:t xml:space="preserve">Umm, I think it's, it's juggling the multiple tasks with limited resources, whether that's not having the funding for enough hardware available to swap, you know to, to swap things out, whether it's enough software licenses and just how rapidly the businesses </w:t>
+      </w:r>
+      <w:proofErr w:type="gramStart"/>
+      <w:r>
+        <w:t>is</w:t>
+      </w:r>
+      <w:proofErr w:type="gramEnd"/>
+      <w:r>
+        <w:t xml:space="preserve"> changing but at the same time they they're not supporting IT.</w:t>
+      </w:r>
+    </w:p>
+    <w:p>
+      <w:r>
+        <w:t>00:10:18.790 --&gt; 00:10:28.320</w:t>
+      </w:r>
+      <w:r>
+        <w:br/>
+      </w:r>
+      <w:r>
+        <w:rPr>
+          <w:b/>
+          <w:bCs/>
+        </w:rPr>
+        <w:t>Martin Harrington</w:t>
+      </w:r>
+      <w:r>
+        <w:br/>
+        <w:t>Yeah, so I. I feel that that though that's the challenging thing is there's a, there's a lot of business change, but IT is not getting the funding</w:t>
+      </w:r>
+    </w:p>
+    <w:p>
+      <w:r>
+        <w:t>00:10:29.270 --&gt; 00:10:43.220</w:t>
+      </w:r>
+      <w:r>
+        <w:br/>
+      </w:r>
+      <w:r>
+        <w:rPr>
+          <w:b/>
+          <w:bCs/>
+        </w:rPr>
+        <w:t>Martin Harrington</w:t>
+      </w:r>
+      <w:r>
+        <w:br/>
+        <w:t>The support that IT needs to, to sort of adapt and grow with the business for IT to be on the forefront rather than on the always on the back foot. So that that's what my perception is.</w:t>
+      </w:r>
+    </w:p>
+    <w:p>
+      <w:r>
+        <w:t>00:10:44.280 --&gt; 00:10:55.540</w:t>
+      </w:r>
+      <w:r>
+        <w:br/>
+      </w:r>
+      <w:r>
+        <w:rPr>
+          <w:b/>
+          <w:bCs/>
+        </w:rPr>
+        <w:t>Brandon McPherson</w:t>
+      </w:r>
+      <w:r>
+        <w:br/>
+        <w:t xml:space="preserve">I think yeah, it's funny with like I guess. I know there's some people in </w:t>
+      </w:r>
+      <w:proofErr w:type="spellStart"/>
+      <w:r>
+        <w:t>uni</w:t>
+      </w:r>
+      <w:proofErr w:type="spellEnd"/>
+      <w:r>
+        <w:t xml:space="preserve"> that they come from all different backgrounds and from different careers. And one thing that sort of stood out to me was.</w:t>
+      </w:r>
+    </w:p>
+    <w:p>
+      <w:r>
+        <w:t>00:10:57.510 --&gt; 00:11:23.300</w:t>
+      </w:r>
+      <w:r>
+        <w:br/>
+      </w:r>
+      <w:r>
+        <w:rPr>
+          <w:b/>
+          <w:bCs/>
+        </w:rPr>
+        <w:t>Brandon McPherson</w:t>
+      </w:r>
+      <w:r>
+        <w:rPr>
+          <w:b/>
+          <w:bCs/>
+        </w:rPr>
+        <w:br/>
+      </w:r>
+      <w:r>
+        <w:t xml:space="preserve">As they sort of in their prominent roles at time, they've seen how much IT is evolved and now they've, they're really doing </w:t>
+      </w:r>
+      <w:proofErr w:type="spellStart"/>
+      <w:r>
+        <w:t>uni</w:t>
+      </w:r>
+      <w:proofErr w:type="spellEnd"/>
+      <w:r>
+        <w:t xml:space="preserve"> to sort of learn it, sort of compliment them. It's kind of, even doing a case study the other day on a bank, they they've transformed their model now from “it's not just a bank, but now a Technology company that does banking or specialises banking.”</w:t>
+      </w:r>
+    </w:p>
+    <w:p>
+      <w:r>
+        <w:t>00:11:22.130 --&gt; 00:11:22.780</w:t>
+      </w:r>
+      <w:r>
+        <w:br/>
+      </w:r>
+      <w:r>
+        <w:rPr>
+          <w:b/>
+          <w:bCs/>
+        </w:rPr>
+        <w:t>Martin Harrington</w:t>
+      </w:r>
+      <w:r>
+        <w:br/>
+        <w:t>Right.</w:t>
+      </w:r>
+    </w:p>
+    <w:p/>
+    <w:p>
+      <w:r>
+        <w:t>00:11:24.310 --&gt; 00:11:41.100</w:t>
+      </w:r>
+      <w:r>
+        <w:br/>
+      </w:r>
+      <w:r>
+        <w:rPr>
+          <w:b/>
+          <w:bCs/>
+        </w:rPr>
+        <w:t>Brandon McPherson</w:t>
+      </w:r>
+      <w:r>
+        <w:br/>
+        <w:t>It's kind of. It's funny to see, like maybe that might be something that MS Queensland can perhaps offer or change. Maybe with time or uh, maybe that's a trend that businesses are going towards where they're sort of pushing more or sort of building applications, and I don't know that that's.</w:t>
+      </w:r>
+    </w:p>
+    <w:p>
+      <w:r>
+        <w:t>00:11:42.070 --&gt; 00:11:45.080</w:t>
+      </w:r>
+      <w:r>
+        <w:br/>
+      </w:r>
+      <w:r>
+        <w:rPr>
+          <w:b/>
+          <w:bCs/>
+        </w:rPr>
+        <w:t>Brandon McPherson</w:t>
+      </w:r>
+      <w:r>
+        <w:br/>
+        <w:t>So uh, what, what do you think on that one? What's your thoughts?</w:t>
+      </w:r>
+    </w:p>
+    <w:p>
+      <w:r>
+        <w:t>00:11:45.170 --&gt; 00:12:14.850</w:t>
+      </w:r>
+      <w:r>
+        <w:br/>
+      </w:r>
+      <w:r>
+        <w:rPr>
+          <w:b/>
+          <w:bCs/>
+        </w:rPr>
+        <w:t>Martin Harrington</w:t>
+      </w:r>
+      <w:r>
+        <w:br/>
+        <w:t xml:space="preserve">Ah, oh look. I mean, banks have large resources to fund those kinds of projects. I think something like MS Queensland might decide to produce an application or get a third party to assist with producing an application that might benefit people were in with their MS. I don't, I don't sort of see that happening </w:t>
+      </w:r>
+      <w:proofErr w:type="gramStart"/>
+      <w:r>
+        <w:t>at the moment</w:t>
+      </w:r>
+      <w:proofErr w:type="gramEnd"/>
+      <w:r>
+        <w:t xml:space="preserve"> but knowing what the nurse call systems are and </w:t>
+      </w:r>
+    </w:p>
+    <w:p>
+      <w:r>
+        <w:t>00:12:14.920 --&gt; 00:12:42.520</w:t>
+      </w:r>
+      <w:r>
+        <w:br/>
+      </w:r>
+      <w:r>
+        <w:rPr>
+          <w:b/>
+          <w:bCs/>
+        </w:rPr>
+        <w:t>Martin Harrington</w:t>
+      </w:r>
+      <w:r>
+        <w:br/>
+        <w:t>currently being used and paid for by the company to, to look up to assist people with multiple sclerosis. I think there there's certainly room for improvement there and but yeah, it's, it's difficult to say that MS Queensland would have that kind of appetite to produce its own software or become a sort of software led house at this stage, I think they've got some more growing to do before they, they look at that.</w:t>
+      </w:r>
+    </w:p>
+    <w:p>
+      <w:r>
+        <w:t>00:12:45.200 --&gt; 00:12:49.810</w:t>
+      </w:r>
+      <w:r>
+        <w:br/>
+      </w:r>
+      <w:r>
+        <w:rPr>
+          <w:b/>
+          <w:bCs/>
+        </w:rPr>
+        <w:t>Brandon McPherson</w:t>
+      </w:r>
+      <w:r>
+        <w:br/>
+        <w:t>Uh, in what aspects about your job that you find most award rewarding?</w:t>
+      </w:r>
+    </w:p>
+    <w:p>
+      <w:r>
+        <w:t>00:12:51.100 --&gt; 00:13:21.770</w:t>
+      </w:r>
+      <w:r>
+        <w:br/>
+      </w:r>
+      <w:r>
+        <w:rPr>
+          <w:b/>
+          <w:bCs/>
+        </w:rPr>
+        <w:t>Martin Harrington</w:t>
+      </w:r>
+      <w:r>
+        <w:br/>
+        <w:t xml:space="preserve">Ah, good question. I think that there's a certain level of freedom even though we can use change requests that, that you “know you're the things that you're doing”, that they're </w:t>
+      </w:r>
+      <w:proofErr w:type="gramStart"/>
+      <w:r>
+        <w:t>actually benefiting</w:t>
+      </w:r>
+      <w:proofErr w:type="gramEnd"/>
+      <w:r>
+        <w:t xml:space="preserve"> the company and obviously the end users are the client, the staff, and the people with MS, so where some jobs always feels like you're pushing a pen around, this one you can. </w:t>
+      </w:r>
+    </w:p>
+    <w:p>
+      <w:r>
+        <w:t>00:13:22.030 --&gt; 00:13:53.470</w:t>
+      </w:r>
+      <w:r>
+        <w:br/>
+      </w:r>
+      <w:r>
+        <w:rPr>
+          <w:b/>
+          <w:bCs/>
+        </w:rPr>
+        <w:t>Martin Harrington</w:t>
+      </w:r>
+      <w:r>
+        <w:br/>
+        <w:t>You can put forward suggestions to improve either the software being used, or the way that the end users are interacting with their workstations or devices, and they get listened to, and you know, usually if there is, there's the costs is negligible or none, and it can be supported properly then there's usually an agreement quite quickly to say, yeah we can. We can do that that.</w:t>
+      </w:r>
+    </w:p>
+    <w:p>
+      <w:r>
+        <w:t>00:13:53.540 --&gt; 00:13:59.340</w:t>
+      </w:r>
+      <w:r>
+        <w:br/>
+      </w:r>
+      <w:r>
+        <w:rPr>
+          <w:b/>
+          <w:bCs/>
+        </w:rPr>
+        <w:t>Martin Harrington</w:t>
+      </w:r>
+      <w:r>
+        <w:br/>
+        <w:t>That looks like a good suggestion. So yeah, being listened to by the company and by the IT team is, is great.</w:t>
+      </w:r>
+    </w:p>
+    <w:p/>
+    <w:p>
+      <w:r>
+        <w:t>00:14:03.790 --&gt; 00:14:16.400</w:t>
+      </w:r>
+      <w:r>
+        <w:br/>
+      </w:r>
+      <w:r>
+        <w:rPr>
+          <w:b/>
+          <w:bCs/>
+        </w:rPr>
+        <w:t>Martin Harrington</w:t>
+      </w:r>
+      <w:r>
+        <w:br/>
+        <w:t>that that's one thing. There's nothing. There's nothing better than creating something I think, and that that's certainly what we're able to, to achieve in this role.</w:t>
+      </w:r>
+    </w:p>
+    <w:p>
+      <w:r>
+        <w:t>00:14:17.170 --&gt; 00:14:26.500</w:t>
+      </w:r>
+      <w:r>
+        <w:br/>
+      </w:r>
+      <w:r>
+        <w:rPr>
+          <w:b/>
+          <w:bCs/>
+        </w:rPr>
+        <w:t>Brandon McPherson</w:t>
+      </w:r>
+      <w:r>
+        <w:br/>
+      </w:r>
+      <w:proofErr w:type="spellStart"/>
+      <w:r>
+        <w:t>Mmm</w:t>
+      </w:r>
+      <w:proofErr w:type="spellEnd"/>
+      <w:r>
+        <w:t>, that's cool. And like you get, so I guess that's sort of yeah, you get to see that the technology. Sort of I guess helps there. I guess they work as well</w:t>
+      </w:r>
+    </w:p>
+    <w:p>
+      <w:r>
+        <w:t>00:14:27.070 --&gt; 00:14:28.750</w:t>
+      </w:r>
+      <w:r>
+        <w:br/>
+      </w:r>
+      <w:r>
+        <w:rPr>
+          <w:b/>
+          <w:bCs/>
+        </w:rPr>
+        <w:t>Brandon McPherson</w:t>
+      </w:r>
+      <w:r>
+        <w:br/>
+        <w:t>Uhm yeah cool.</w:t>
+      </w:r>
+    </w:p>
+    <w:p>
+      <w:r>
+        <w:t>00:14:29.350 --&gt; 00:14:36.240</w:t>
+      </w:r>
+      <w:r>
+        <w:br/>
+      </w:r>
+      <w:r>
+        <w:rPr>
+          <w:b/>
+          <w:bCs/>
+        </w:rPr>
+        <w:t>Brandon McPherson</w:t>
+      </w:r>
+      <w:r>
+        <w:br/>
+        <w:t>Uhm, are you able to share an example of some of the work that best captures the essence of your role?</w:t>
+      </w:r>
+    </w:p>
+    <w:p>
+      <w:r>
+        <w:t>00:14:37.440 --&gt; 00:15:03.040</w:t>
+      </w:r>
+      <w:r>
+        <w:br/>
+      </w:r>
+      <w:r>
+        <w:rPr>
+          <w:b/>
+          <w:bCs/>
+        </w:rPr>
+        <w:t>Martin Harrington</w:t>
+      </w:r>
+      <w:r>
+        <w:br/>
+        <w:t>The work? Oh gosh, well, if I thought verbally I don't, I'll have to… I think when there were things that I sort of achieved when I came in that I feel shows that would be the, when all the desktops and laptops were sort of running and the mobile phone…</w:t>
+      </w:r>
+    </w:p>
+    <w:p>
+      <w:r>
+        <w:t>00:15:04.380 --&gt; 00:15:44.950</w:t>
+      </w:r>
+      <w:r>
+        <w:br/>
+      </w:r>
+      <w:r>
+        <w:rPr>
+          <w:b/>
+          <w:bCs/>
+        </w:rPr>
+        <w:t>Martin Harrington</w:t>
+      </w:r>
+      <w:r>
+        <w:br/>
+        <w:t>So basically, the end user devices were set up and configured, they were all working, you know, reasonably well, but there was a lot of the management of them, the software and that they're just the general administration of them was a little out of date, so luckily the business allowed us to buy some better Microsoft licensing, which then allowed us to or allowed me to look at moving the devices from just a central computer that managed them into like a Microsoft Cloud based service called “Intune”.</w:t>
+      </w:r>
+      <w:r>
+        <w:br/>
+      </w:r>
+    </w:p>
+    <w:p>
+      <w:r>
+        <w:t>00:15:45.020 --&gt; 00:16:12.350</w:t>
+      </w:r>
+      <w:r>
+        <w:br/>
+      </w:r>
+      <w:r>
+        <w:rPr>
+          <w:b/>
+          <w:bCs/>
+        </w:rPr>
+        <w:t>Martin Harrington</w:t>
+      </w:r>
+      <w:r>
+        <w:br/>
+        <w:t>and when I think back to when I first started. Some sort of testing it out and seeing what it, what it could do to what it does now. It's become quite like an essential tool to, to manage the machines to deploy software and configuration, and to just keep an eye on what those machines are doing and the Windows updates there was. So now they're, they're more compliant and more standard with Microsoft practices.</w:t>
+      </w:r>
+    </w:p>
+    <w:p>
+      <w:r>
+        <w:t>00:16:13.120 --&gt; 00:16:36.240</w:t>
+      </w:r>
+      <w:r>
+        <w:br/>
+      </w:r>
+      <w:r>
+        <w:rPr>
+          <w:b/>
+          <w:bCs/>
+        </w:rPr>
+        <w:t>Martin Harrington</w:t>
+      </w:r>
+      <w:r>
+        <w:br/>
+        <w:t>So yeah, to me that, that tool now has become, certainly from my point of view quite an essential tool to ensure that people have an up-to-date Windows operating system, or a managed Android phone and we can just yeah, manage and administer it much better than we could before.</w:t>
+      </w:r>
+    </w:p>
+    <w:p/>
+    <w:p>
+      <w:r>
+        <w:t>00:16:36.540 --&gt; 00:16:42.610</w:t>
+      </w:r>
+      <w:r>
+        <w:br/>
+      </w:r>
+      <w:r>
+        <w:rPr>
+          <w:b/>
+          <w:bCs/>
+        </w:rPr>
+        <w:t>Brandon McPherson</w:t>
+      </w:r>
+      <w:r>
+        <w:br/>
+        <w:t xml:space="preserve">Ah Brilliant, yeah. It's crazy. We've just learned about cloud in our </w:t>
+      </w:r>
+      <w:proofErr w:type="spellStart"/>
+      <w:r>
+        <w:t>uni</w:t>
+      </w:r>
+      <w:proofErr w:type="spellEnd"/>
+      <w:r>
+        <w:t xml:space="preserve"> studies.</w:t>
+      </w:r>
+      <w:r>
+        <w:br/>
+      </w:r>
+    </w:p>
+    <w:p>
+      <w:r>
+        <w:t>00:16:43.670 --&gt; 00:16:55.060</w:t>
+      </w:r>
+      <w:r>
+        <w:br/>
+      </w:r>
+      <w:r>
+        <w:rPr>
+          <w:b/>
+          <w:bCs/>
+        </w:rPr>
+        <w:t>Brandon McPherson</w:t>
+      </w:r>
+      <w:r>
+        <w:br/>
+        <w:t>Uh, could you tell us a bit about… ah obviously, I think from memory or is it cloud that was sort of around since 2008 by AWS?</w:t>
+      </w:r>
+    </w:p>
+    <w:p>
+      <w:r>
+        <w:t>00:16:55.880 --&gt; 00:17:08.060</w:t>
+      </w:r>
+      <w:r>
+        <w:br/>
+      </w:r>
+      <w:r>
+        <w:rPr>
+          <w:b/>
+          <w:bCs/>
+        </w:rPr>
+        <w:t>Brandon McPherson</w:t>
+      </w:r>
+      <w:r>
+        <w:br/>
+        <w:t>Uh, I guess what was it like… were you around when servers, before servers began to be virtualized on computing? Or they, that sort of always been around?</w:t>
+      </w:r>
+    </w:p>
+    <w:p>
+      <w:r>
+        <w:t>00:17:09.520 --&gt; 00:17:40.910</w:t>
+      </w:r>
+      <w:r>
+        <w:br/>
+      </w:r>
+      <w:r>
+        <w:rPr>
+          <w:b/>
+          <w:bCs/>
+        </w:rPr>
+        <w:t>Martin Harrington</w:t>
+      </w:r>
+      <w:r>
+        <w:br/>
+        <w:t>Uh well, like I mean AWS sort have, well I was working in IT and you know you started to hear people talking about it and how, I mean, Amazon Web Services came about because they, they realize they had so much compute power still available that they could maybe offer it to customers as a as a way of them offloading some of their on-premises stuff to work on their servers and the whole name of cloud kind of came about, and</w:t>
+      </w:r>
+    </w:p>
+    <w:p>
+      <w:r>
+        <w:t>00:17:41.240 --&gt; 00:17:42.170</w:t>
+      </w:r>
+      <w:r>
+        <w:br/>
+      </w:r>
+      <w:r>
+        <w:rPr>
+          <w:b/>
+          <w:bCs/>
+        </w:rPr>
+        <w:t>Brandon McPherson</w:t>
+      </w:r>
+      <w:r>
+        <w:br/>
+        <w:t>oh, I don't know that.</w:t>
+      </w:r>
+    </w:p>
+    <w:p>
+      <w:r>
+        <w:t>00:17:42.690 --&gt; 00:18:09.490</w:t>
+      </w:r>
+      <w:r>
+        <w:br/>
+      </w:r>
+      <w:r>
+        <w:rPr>
+          <w:b/>
+          <w:bCs/>
+        </w:rPr>
+        <w:t>Martin Harrington</w:t>
+      </w:r>
+      <w:r>
+        <w:br/>
+        <w:t>Yeah, yeah. I think they just yeah, Amazon obviously had the expertise, and they had the data centres around which were primarily for just optimizing their Amazon website and their back end and they just use that too, then start to offer it to business customers so I guess, sort of seeing the change was</w:t>
+      </w:r>
+    </w:p>
+    <w:p>
+      <w:r>
+        <w:t>00:18:09.540 --&gt; 00:18:39.410</w:t>
+      </w:r>
+      <w:r>
+        <w:br/>
+      </w:r>
+      <w:r>
+        <w:rPr>
+          <w:b/>
+          <w:bCs/>
+        </w:rPr>
+        <w:t>Martin Harrington</w:t>
+      </w:r>
+      <w:r>
+        <w:br/>
+        <w:t>where you started to hear businesses talking about “We're going to”, you know there was the big data talk and all of that was where you know businesses realized they had a limitation on how much they could keep on their on-prem and then there was and I think it will kind of coincided with the having, you know, the cost of having a dedicated Internet line and Ethernet to  a data centre just so</w:t>
+      </w:r>
+    </w:p>
+    <w:p>
+      <w:r>
+        <w:t>00:18:40.090 --&gt; 00:19:03.390</w:t>
+      </w:r>
+      <w:r>
+        <w:br/>
+      </w:r>
+      <w:r>
+        <w:rPr>
+          <w:b/>
+          <w:bCs/>
+        </w:rPr>
+        <w:t>Martin Harrington</w:t>
+      </w:r>
+      <w:r>
+        <w:br/>
+        <w:t>because of obviously businesses could move their computers away from the office and put them in a data centre and then it was kind of a natural progression once the back end, once the Internet back end improved and the speeds were there that they could start to maybe move more things away from on-premises where there was that that ongoing cost of looking after the data centre.</w:t>
+      </w:r>
+    </w:p>
+    <w:p/>
+    <w:p/>
+    <w:p>
+      <w:r>
+        <w:t>00:19:03.920 --&gt; 00:19:33.490</w:t>
+      </w:r>
+      <w:r>
+        <w:br/>
+      </w:r>
+      <w:r>
+        <w:rPr>
+          <w:b/>
+          <w:bCs/>
+        </w:rPr>
+        <w:t>Martin Harrington</w:t>
+      </w:r>
+      <w:r>
+        <w:br/>
+        <w:t xml:space="preserve">Uhm, and knew the risk around, the risk around there being outages, as I, sort of saw in someone I used to work for at Sun Super that they had problems with the flood, the big floods and it caused a lot of issues for them. So, I think there was the appetite from that point on to like </w:t>
+      </w:r>
+      <w:proofErr w:type="gramStart"/>
+      <w:r>
+        <w:t>go</w:t>
+      </w:r>
+      <w:proofErr w:type="gramEnd"/>
+      <w:r>
+        <w:t xml:space="preserve"> “OK, let's, let's see what we can move off the on-premises the into the cloud because Amazon is now offering it” though</w:t>
+      </w:r>
+    </w:p>
+    <w:p>
+      <w:r>
+        <w:t>00:19:33.790 --&gt; 00:19:58.020</w:t>
+      </w:r>
+      <w:r>
+        <w:br/>
+      </w:r>
+      <w:r>
+        <w:rPr>
+          <w:b/>
+          <w:bCs/>
+        </w:rPr>
+        <w:t>Martin Harrington</w:t>
+      </w:r>
+      <w:r>
+        <w:br/>
+        <w:t>Microsoft was a little bit late to the party and some businesses I noticed were reluctant to go over to Amazon because it was quite a different level of expertise needed for that and there was nothing until Microsoft brought out, I think when they brought out, you know, moving your emails off (to O365) that’s when people really started to look at the Microsoft products.</w:t>
+      </w:r>
+    </w:p>
+    <w:p>
+      <w:r>
+        <w:t>00:19:58.630 --&gt; 00:20:03.010</w:t>
+      </w:r>
+      <w:r>
+        <w:br/>
+      </w:r>
+      <w:r>
+        <w:rPr>
+          <w:b/>
+          <w:bCs/>
+        </w:rPr>
+        <w:t>Martin Harrington</w:t>
+      </w:r>
+      <w:r>
+        <w:br/>
+        <w:t>Uhm, and you know Amazon was obviously still offering it, specialized services as well. So yeah, I think that you know “Them seeing it” has made a real difference, I think nearly every business have wanted to move more and more things away, but I remember there being a sense of fear with my colleagues because they were concerned that they were going to lose their jobs</w:t>
+      </w:r>
+    </w:p>
+    <w:p>
+      <w:r>
+        <w:t>00:20:24.710 --&gt; 00:20:25.030</w:t>
+      </w:r>
+      <w:r>
+        <w:br/>
+      </w:r>
+      <w:r>
+        <w:rPr>
+          <w:b/>
+          <w:bCs/>
+        </w:rPr>
+        <w:t>Brandon McPherson</w:t>
+      </w:r>
+      <w:r>
+        <w:br/>
+        <w:t>ah, yep.</w:t>
+      </w:r>
+    </w:p>
+    <w:p>
+      <w:r>
+        <w:t>00:20:25.210 --&gt; 00:20:46.940</w:t>
+      </w:r>
+      <w:r>
+        <w:br/>
+      </w:r>
+      <w:r>
+        <w:rPr>
+          <w:b/>
+          <w:bCs/>
+        </w:rPr>
+        <w:t>Martin Harrington</w:t>
+      </w:r>
+      <w:r>
+        <w:br/>
+        <w:t>because if they move to the cloud, why do they need any of these people to look after servers and things like that, so that's what I kind of experienced, but so far I think it's just meant that everybody’s role has changed so you need to understand and be able to use the cloud services and yeah, that’s what I, That’s what I’ve noticed in my time.</w:t>
+      </w:r>
+    </w:p>
+    <w:p>
+      <w:r>
+        <w:t>00:20:47.800 --&gt; 00:20:55.430</w:t>
+      </w:r>
+      <w:r>
+        <w:br/>
+      </w:r>
+      <w:r>
+        <w:rPr>
+          <w:b/>
+          <w:bCs/>
+        </w:rPr>
+        <w:t>Brandon McPherson</w:t>
+      </w:r>
+      <w:r>
+        <w:br/>
+        <w:t>And uh, has using the cloud technologies, has that made your life easier as a systems administrator?</w:t>
+      </w:r>
+    </w:p>
+    <w:p>
+      <w:r>
+        <w:t>00:20:55.780 --&gt; 00:21:17.800</w:t>
+      </w:r>
+      <w:r>
+        <w:br/>
+      </w:r>
+      <w:r>
+        <w:rPr>
+          <w:b/>
+          <w:bCs/>
+        </w:rPr>
+        <w:t>Martin Harrington</w:t>
+      </w:r>
+      <w:r>
+        <w:br/>
+        <w:t>Yeah, I, I think so. Umm, we as sysadmins had to spend so much time out of hours patching servers and building new servers, but thankfully with virtualization that helped lot as well. So, outages you, you could have enough hardware so you could kind of build, build your hardware up without losing</w:t>
+      </w:r>
+    </w:p>
+    <w:p>
+      <w:r>
+        <w:t>00:21:18.420 --&gt; 00:21:47.630</w:t>
+      </w:r>
+      <w:r>
+        <w:br/>
+      </w:r>
+      <w:r>
+        <w:rPr>
+          <w:b/>
+          <w:bCs/>
+        </w:rPr>
+        <w:t>Martin Harrington</w:t>
+      </w:r>
+      <w:r>
+        <w:br/>
+        <w:t>The end user losing any sort of that time with access to those systems so seeing, seeing the changes has made it made it sort of easier because the, I guess in a way, the responsibility for some of that has now moved off the sysadmin shoulders and onto the cloud provider and as the cloud provider has more redundancy and they've got more expertise</w:t>
+      </w:r>
+    </w:p>
+    <w:p>
+      <w:r>
+        <w:t>00:21:48.630 --&gt; 00:22:07.370</w:t>
+      </w:r>
+      <w:r>
+        <w:br/>
+      </w:r>
+      <w:r>
+        <w:rPr>
+          <w:b/>
+          <w:bCs/>
+        </w:rPr>
+        <w:t>Martin Harrington</w:t>
+      </w:r>
+      <w:r>
+        <w:br/>
+        <w:t>In every single facet in their data centres, it means it takes a bit of the sort of weekly daily maintenance away, routine away from the sysadmin so that they can concentrate on other projects. Other services that are running.</w:t>
+      </w:r>
+    </w:p>
+    <w:p>
+      <w:r>
+        <w:t>00:22:08.490 --&gt; 00:22:26.660</w:t>
+      </w:r>
+      <w:r>
+        <w:br/>
+      </w:r>
+      <w:r>
+        <w:rPr>
+          <w:b/>
+          <w:bCs/>
+        </w:rPr>
+        <w:t>Martin Harrington</w:t>
+      </w:r>
+      <w:r>
+        <w:br/>
+        <w:t>So I think it's been a, it's been a good thing that that there's less time needed to be spent on just general patching and updating on their servers, operating system, and even, even just like the databases and ah, yeah, the hardware.</w:t>
+      </w:r>
+    </w:p>
+    <w:p>
+      <w:r>
+        <w:t>00:22:27.820 --&gt; 00:22:28.360</w:t>
+      </w:r>
+      <w:r>
+        <w:br/>
+      </w:r>
+      <w:r>
+        <w:rPr>
+          <w:b/>
+          <w:bCs/>
+        </w:rPr>
+        <w:t>Brandon McPherson</w:t>
+      </w:r>
+      <w:r>
+        <w:br/>
+        <w:t>Cool, yeah.</w:t>
+      </w:r>
+    </w:p>
+    <w:p>
+      <w:r>
+        <w:t>00:22:28.800 --&gt; 00:22:47.790</w:t>
+      </w:r>
+      <w:r>
+        <w:br/>
+      </w:r>
+      <w:r>
+        <w:rPr>
+          <w:b/>
+          <w:bCs/>
+        </w:rPr>
+        <w:t>Brandon McPherson</w:t>
+      </w:r>
+      <w:r>
+        <w:br/>
+        <w:t>Uh, one last question too uh, where do you see the trend of computers and technology is going towards? Does this Excite you? Or makes you worried a bit about the future? Just before the, you know everything going virtualized and moving to the cloud, you know, I guess you know when you look at shows like Mr Robot.</w:t>
+      </w:r>
+    </w:p>
+    <w:p>
+      <w:r>
+        <w:t>00:22:48.580 --&gt; 00:22:49.300</w:t>
+      </w:r>
+      <w:r>
+        <w:br/>
+      </w:r>
+      <w:r>
+        <w:rPr>
+          <w:b/>
+          <w:bCs/>
+        </w:rPr>
+        <w:t>Martin Harrington</w:t>
+      </w:r>
+      <w:r>
+        <w:br/>
+        <w:t>Yeah.</w:t>
+      </w:r>
+    </w:p>
+    <w:p>
+      <w:r>
+        <w:t>00:22:48.800 --&gt; 00:22:52.750</w:t>
+      </w:r>
+      <w:r>
+        <w:br/>
+      </w:r>
+      <w:r>
+        <w:rPr>
+          <w:b/>
+          <w:bCs/>
+        </w:rPr>
+        <w:t>Brandon McPherson</w:t>
+      </w:r>
+      <w:r>
+        <w:br/>
+        <w:t>Cyber-attacks, so, what's your opinion on that?</w:t>
+      </w:r>
+    </w:p>
+    <w:p>
+      <w:r>
+        <w:t>00:22:53.220 --&gt; 00:23:24.890</w:t>
+      </w:r>
+      <w:r>
+        <w:br/>
+      </w:r>
+      <w:r>
+        <w:rPr>
+          <w:b/>
+          <w:bCs/>
+        </w:rPr>
+        <w:t>Martin Harrington</w:t>
+      </w:r>
+      <w:r>
+        <w:br/>
+        <w:t>oh look, it’s interesting that you mention Mr Robot. I think there's quite a bit of fact based in, in those, in that show and I think there's, I think there's going to be a day where, there's going to be that you know, there's always going to be risk when you're getting more connected, but everything is getting more connected and I think that there's going to be a day where there's going to be some big outage on mobile phones, I can see that coming</w:t>
+      </w:r>
+    </w:p>
+    <w:p>
+      <w:r>
+        <w:t>00:23:25.580 --&gt; 00:23:55.490</w:t>
+      </w:r>
+      <w:r>
+        <w:br/>
+      </w:r>
+      <w:r>
+        <w:rPr>
+          <w:b/>
+          <w:bCs/>
+        </w:rPr>
+        <w:t>Martin Harrington</w:t>
+      </w:r>
+      <w:r>
+        <w:br/>
+        <w:t>I think there's going to be some great things where the computers will be, you know, like they've been, already been used, you know, in sort of intelligence to build better CPUs so that the computers themselves are using AI to assist with that and I'm sure that that's helping with building better if more efficient data centres. I think the world needs, needs to sort of have more, more kind of intelligence from AI and, and that, because I think the world is</w:t>
+      </w:r>
+    </w:p>
+    <w:p>
+      <w:r>
+        <w:t>00:23:55.680 --&gt; 00:24:10.380</w:t>
+      </w:r>
+      <w:r>
+        <w:br/>
+      </w:r>
+      <w:r>
+        <w:rPr>
+          <w:b/>
+          <w:bCs/>
+        </w:rPr>
+        <w:t>Martin Harrington</w:t>
+      </w:r>
+      <w:r>
+        <w:br/>
+        <w:t>in a bit of a mess in terms of the environment and that, and we, we need, you know, seeing Covid and obviously the only reason we could get the vaccine was because of the, the raw compute power that was there to, to kind of come up with some, some</w:t>
+      </w:r>
+    </w:p>
+    <w:p>
+      <w:r>
+        <w:t>00:24:10.000 --&gt; 00:24:11.930</w:t>
+      </w:r>
+      <w:r>
+        <w:br/>
+      </w:r>
+      <w:r>
+        <w:rPr>
+          <w:b/>
+          <w:bCs/>
+        </w:rPr>
+        <w:t>Brandon McPherson</w:t>
+      </w:r>
+      <w:r>
+        <w:br/>
+        <w:t xml:space="preserve">Oh I did not know </w:t>
+      </w:r>
+      <w:proofErr w:type="gramStart"/>
+      <w:r>
+        <w:t>that,</w:t>
+      </w:r>
+      <w:proofErr w:type="gramEnd"/>
+      <w:r>
+        <w:t xml:space="preserve"> that's crazy!</w:t>
+      </w:r>
+    </w:p>
+    <w:p>
+      <w:r>
+        <w:t>00:24:12.220 --&gt; 00:24:48.080</w:t>
+      </w:r>
+      <w:r>
+        <w:br/>
+      </w:r>
+      <w:r>
+        <w:rPr>
+          <w:b/>
+          <w:bCs/>
+        </w:rPr>
+        <w:t>Martin Harrington</w:t>
+      </w:r>
+      <w:r>
+        <w:br/>
+        <w:t>Yeah, you know that, that could’ve been the only reason there could have been developed that quickly was because they could throw it into some cloud based, you know, systems that could crunch the data very quickly, umm so I think that there's some great things that they're going to come for it and I think the pace is just going to continue, and I think the price ,once we get over the Covid short, the costs of the, the sort of hardware components at the moment in a couple years, I think there's, you know, technology is just going to continue to be cheaper and when you look at what a smart watch can do now, so I ,I think there's going to be more</w:t>
+      </w:r>
+    </w:p>
+    <w:p>
+      <w:r>
+        <w:t>00:24:48.310 --&gt; 00:25:00.920</w:t>
+      </w:r>
+      <w:r>
+        <w:br/>
+      </w:r>
+      <w:r>
+        <w:rPr>
+          <w:b/>
+          <w:bCs/>
+        </w:rPr>
+        <w:t>Martin Harrington</w:t>
+      </w:r>
+      <w:r>
+        <w:br/>
+        <w:t xml:space="preserve">Uhm connection with, with what's out there, any device you know you're </w:t>
+      </w:r>
+      <w:proofErr w:type="spellStart"/>
+      <w:r>
+        <w:t>gonna</w:t>
+      </w:r>
+      <w:proofErr w:type="spellEnd"/>
+      <w:r>
+        <w:t xml:space="preserve"> sort of get a receipt and it's going to be a small </w:t>
+      </w:r>
+      <w:proofErr w:type="gramStart"/>
+      <w:r>
+        <w:t>receipt</w:t>
+      </w:r>
+      <w:proofErr w:type="gramEnd"/>
+      <w:r>
+        <w:t xml:space="preserve"> or it will be kind of connected to the Internet, something they'll be something like that.</w:t>
+      </w:r>
+    </w:p>
+    <w:p>
+      <w:r>
+        <w:t>00:25:02.210 --&gt; 00:25:30.960</w:t>
+      </w:r>
+      <w:r>
+        <w:br/>
+      </w:r>
+      <w:r>
+        <w:rPr>
+          <w:b/>
+          <w:bCs/>
+        </w:rPr>
+        <w:t>Martin Harrington</w:t>
+      </w:r>
+      <w:r>
+        <w:br/>
+        <w:t xml:space="preserve">umm I, I think there's </w:t>
+      </w:r>
+      <w:proofErr w:type="spellStart"/>
+      <w:r>
+        <w:t>gotta</w:t>
+      </w:r>
+      <w:proofErr w:type="spellEnd"/>
+      <w:r>
+        <w:t xml:space="preserve"> be, I'm concerned about how people are becoming so tide to their, their mobile phones, their smartwatches to their devices that there, there’s sort of society and the way it interacts with each other and the way that sort of like there's that misinformation and all the, there's the good side of something like social media but there's also the bad side, so I think it's going to be</w:t>
+      </w:r>
+    </w:p>
+    <w:p>
+      <w:r>
+        <w:t>00:25:31.010 --&gt; 00:25:47.540</w:t>
+      </w:r>
+      <w:r>
+        <w:br/>
+      </w:r>
+      <w:r>
+        <w:rPr>
+          <w:b/>
+          <w:bCs/>
+        </w:rPr>
+        <w:t>Martin Harrington</w:t>
+      </w:r>
+      <w:r>
+        <w:br/>
+        <w:t>there's going to be growing pains, but there will be more rules around it just like the Internet was like the Wild West when it first became popular and used more and everybody could do everything. There's going to be more policing around all their software services and</w:t>
+      </w:r>
+    </w:p>
+    <w:p>
+      <w:r>
+        <w:t>00:25:48.330 --&gt; 00:26:02.050</w:t>
+      </w:r>
+      <w:r>
+        <w:br/>
+      </w:r>
+      <w:r>
+        <w:rPr>
+          <w:b/>
+          <w:bCs/>
+        </w:rPr>
+        <w:t>Martin Harrington</w:t>
+      </w:r>
+      <w:r>
+        <w:br/>
+        <w:t>things such as, you know, social media but I think it's, it's exciting times but how people are going to balance it with reality interacting with the technology and interacting with reality? I think that's where I’m unbothered.</w:t>
+      </w:r>
+    </w:p>
+    <w:p>
+      <w:r>
+        <w:t>00:26:02.740 --&gt; 00:26:07.330</w:t>
+      </w:r>
+      <w:r>
+        <w:br/>
+      </w:r>
+      <w:r>
+        <w:rPr>
+          <w:b/>
+          <w:bCs/>
+        </w:rPr>
+        <w:t>Martin Harrington</w:t>
+      </w:r>
+      <w:r>
+        <w:br/>
+        <w:t>I'm, that’s what I’m concerned about. Not, not to worry about Skynet just yet.</w:t>
+      </w:r>
+    </w:p>
+    <w:p>
+      <w:r>
+        <w:t>00:26:09.170 --&gt; 00:26:22.940</w:t>
+      </w:r>
+      <w:r>
+        <w:br/>
+      </w:r>
+      <w:r>
+        <w:rPr>
+          <w:b/>
+          <w:bCs/>
+        </w:rPr>
+        <w:t>Brandon McPherson</w:t>
+      </w:r>
+      <w:r>
+        <w:br/>
+        <w:t xml:space="preserve">Yeah, I guess that's, that's one thing that gets me </w:t>
+      </w:r>
+      <w:proofErr w:type="gramStart"/>
+      <w:r>
+        <w:t>really worried</w:t>
+      </w:r>
+      <w:proofErr w:type="gramEnd"/>
+      <w:r>
+        <w:t>, but you know, like, I think one thing, I'm always thinking about is before these systems go into the cloud, like what happens if some malicious, you know software gets</w:t>
+      </w:r>
+    </w:p>
+    <w:p>
+      <w:r>
+        <w:t>00:26:23.510 --&gt; 00:26:32.380</w:t>
+      </w:r>
+      <w:r>
+        <w:br/>
+      </w:r>
+      <w:r>
+        <w:rPr>
+          <w:b/>
+          <w:bCs/>
+        </w:rPr>
+        <w:t>Brandon McPherson</w:t>
+      </w:r>
+      <w:r>
+        <w:br/>
+        <w:t>I mean it, it would be hard for it to do, I'm sure. Yeah, I mean all it takes is malicious software to, you know, enter like, let's say Google's data centre and just sort of start, you know.</w:t>
+      </w:r>
+    </w:p>
+    <w:p>
+      <w:r>
+        <w:t>00:26:33.270 --&gt; 00:26:42.780</w:t>
+      </w:r>
+      <w:r>
+        <w:br/>
+      </w:r>
+      <w:r>
+        <w:rPr>
+          <w:b/>
+          <w:bCs/>
+        </w:rPr>
+        <w:t>Brandon McPherson</w:t>
+      </w:r>
+      <w:r>
+        <w:br/>
+        <w:t>Propagating against their, their systems and you know, like take a big portion of the Internet down, and I guess something that on the Internet. Yeah.</w:t>
+      </w:r>
+    </w:p>
+    <w:p>
+      <w:r>
+        <w:t>00:26:39.540 --&gt; 00:26:40.100</w:t>
+      </w:r>
+      <w:r>
+        <w:br/>
+      </w:r>
+      <w:r>
+        <w:rPr>
+          <w:b/>
+          <w:bCs/>
+        </w:rPr>
+        <w:t>Martin Harrington</w:t>
+      </w:r>
+      <w:r>
+        <w:br/>
+        <w:t>Yeah.</w:t>
+      </w:r>
+    </w:p>
+    <w:p>
+      <w:r>
+        <w:t>00:26:43.750 --&gt; 00:26:44.110</w:t>
+      </w:r>
+      <w:r>
+        <w:br/>
+      </w:r>
+      <w:r>
+        <w:rPr>
+          <w:b/>
+          <w:bCs/>
+        </w:rPr>
+        <w:t>Brandon McPherson</w:t>
+      </w:r>
+      <w:r>
+        <w:br/>
+        <w:t>Yeah.</w:t>
+      </w:r>
+    </w:p>
+    <w:p>
+      <w:r>
+        <w:t>00:26:44.920 --&gt; 00:26:50.800</w:t>
+      </w:r>
+      <w:r>
+        <w:br/>
+      </w:r>
+      <w:r>
+        <w:rPr>
+          <w:b/>
+          <w:bCs/>
+        </w:rPr>
+        <w:t>Martin Harrington</w:t>
+      </w:r>
+      <w:r>
+        <w:br/>
+        <w:t>It's relied on so much just like the, the other day, there was that DNS error</w:t>
+      </w:r>
+    </w:p>
+    <w:p>
+      <w:r>
+        <w:t>00:26:51.830 --&gt; 00:27:21.060</w:t>
+      </w:r>
+      <w:r>
+        <w:br/>
+      </w:r>
+      <w:r>
+        <w:rPr>
+          <w:b/>
+          <w:bCs/>
+        </w:rPr>
+        <w:t>Martin Harrington</w:t>
+      </w:r>
+      <w:r>
+        <w:br/>
+        <w:t xml:space="preserve">and then it's caused Facebook and Instagram and everything to go down and you know, so many organisations rely on Facebook to communicate with people. So, it, it does make you know it doesn't make me realize, make businesses hopefully realize that they can't just rely on one form of, you know, they can't put all their eggs in one basket that that's the quickest way to sum it up. because if they do, there's going to be these outages, even Microsoft services, you know, we experienced those </w:t>
+      </w:r>
+      <w:proofErr w:type="gramStart"/>
+      <w:r>
+        <w:t>once in a while</w:t>
+      </w:r>
+      <w:proofErr w:type="gramEnd"/>
+      <w:r>
+        <w:t xml:space="preserve"> service degradation</w:t>
+      </w:r>
+    </w:p>
+    <w:p>
+      <w:r>
+        <w:t>00:27:21.250 --&gt; 00:27:43.490</w:t>
+      </w:r>
+      <w:r>
+        <w:br/>
+      </w:r>
+      <w:r>
+        <w:rPr>
+          <w:b/>
+          <w:bCs/>
+        </w:rPr>
+        <w:t>Martin Harrington</w:t>
+      </w:r>
+      <w:r>
+        <w:br/>
+        <w:t xml:space="preserve">service degradation with, with their products so yeah, yeah, a business, I </w:t>
+      </w:r>
+      <w:proofErr w:type="gramStart"/>
+      <w:r>
+        <w:t>think</w:t>
+      </w:r>
+      <w:proofErr w:type="gramEnd"/>
+      <w:r>
+        <w:t xml:space="preserve"> and people just should not always rely, you should always assume that maybe all those photos you've got backed up to the cloud. I've got my photos on three different providers so that if one goes, if Google goes, I’ve got Amazon Glacier or I've got Microsoft one drive.</w:t>
+      </w:r>
+      <w:r>
+        <w:br/>
+      </w:r>
+    </w:p>
+    <w:p>
+      <w:r>
+        <w:t>00:27:37.840 --&gt; 00:27:38.270</w:t>
+      </w:r>
+      <w:r>
+        <w:br/>
+      </w:r>
+      <w:r>
+        <w:rPr>
+          <w:b/>
+          <w:bCs/>
+        </w:rPr>
+        <w:t>Brandon McPherson</w:t>
+      </w:r>
+      <w:r>
+        <w:br/>
+        <w:t>Wow.</w:t>
+      </w:r>
+    </w:p>
+    <w:p>
+      <w:r>
+        <w:t>00:27:44.260 --&gt; 00:27:48.510</w:t>
+      </w:r>
+      <w:r>
+        <w:br/>
+      </w:r>
+      <w:r>
+        <w:rPr>
+          <w:b/>
+          <w:bCs/>
+        </w:rPr>
+        <w:t>Martin Harrington</w:t>
+      </w:r>
+      <w:r>
+        <w:br/>
+        <w:t>So umm, yeah, don't put your eggs in one basket that, that’s my thinking.</w:t>
+      </w:r>
+    </w:p>
+    <w:p>
+      <w:r>
+        <w:t>00:27:47.740 --&gt; 00:27:48.040</w:t>
+      </w:r>
+      <w:r>
+        <w:br/>
+      </w:r>
+      <w:r>
+        <w:rPr>
+          <w:b/>
+          <w:bCs/>
+        </w:rPr>
+        <w:t>Brandon McPherson</w:t>
+      </w:r>
+      <w:r>
+        <w:br/>
+        <w:t>Yes.</w:t>
+      </w:r>
+    </w:p>
+    <w:p>
+      <w:r>
+        <w:t>00:27:49.390 --&gt; 00:27:59.510</w:t>
+      </w:r>
+      <w:r>
+        <w:br/>
+      </w:r>
+      <w:r>
+        <w:rPr>
+          <w:b/>
+          <w:bCs/>
+        </w:rPr>
+        <w:t>Brandon McPherson</w:t>
+      </w:r>
+      <w:r>
+        <w:br/>
+        <w:t xml:space="preserve">So uh, what do you, just </w:t>
+      </w:r>
+      <w:proofErr w:type="gramStart"/>
+      <w:r>
+        <w:t>really quickly</w:t>
+      </w:r>
+      <w:proofErr w:type="gramEnd"/>
+      <w:r>
+        <w:t>. What's your thoughts about the evolution of human ethics with, with computers and the privacy and stuff?</w:t>
+      </w:r>
+    </w:p>
+    <w:p>
+      <w:r>
+        <w:t>00:28:00.380 --&gt; 00:28:03.460</w:t>
+      </w:r>
+      <w:r>
+        <w:br/>
+      </w:r>
+      <w:r>
+        <w:rPr>
+          <w:b/>
+          <w:bCs/>
+        </w:rPr>
+        <w:t>Martin Harrington</w:t>
+      </w:r>
+      <w:r>
+        <w:br/>
+        <w:t>Ah yeah, look well.</w:t>
+      </w:r>
+    </w:p>
+    <w:p>
+      <w:r>
+        <w:t>00:28:04.930 --&gt; 00:28:16.990</w:t>
+      </w:r>
+      <w:r>
+        <w:br/>
+        <w:t>Martin Harrington</w:t>
+      </w:r>
+      <w:r>
+        <w:br/>
+        <w:t xml:space="preserve">We, when we joined Gmail or joining Google, get a Google account or Microsoft, we're already agreeing to some, some </w:t>
+      </w:r>
+      <w:proofErr w:type="gramStart"/>
+      <w:r>
+        <w:t>quite</w:t>
+      </w:r>
+      <w:proofErr w:type="gramEnd"/>
+      <w:r>
+        <w:t>, you know questionable I guess</w:t>
+      </w:r>
+    </w:p>
+    <w:p>
+      <w:r>
+        <w:t>00:28:18.320 --&gt; 00:28:47.190</w:t>
+      </w:r>
+      <w:r>
+        <w:br/>
+      </w:r>
+      <w:r>
+        <w:rPr>
+          <w:b/>
+          <w:bCs/>
+        </w:rPr>
+        <w:t>Martin Harrington</w:t>
+      </w:r>
+      <w:r>
+        <w:br/>
+        <w:t xml:space="preserve">legislative, not legislation but rules within, within the user terms and conditions. I think the governments have got to keep on top of it because you know, they're the Google and Microsoft and, and Apple and so on all scraping our data and collecting it so they already have a large pool. Even though they say synonymized large pullover information, but we've just got, I think you just </w:t>
+      </w:r>
+      <w:proofErr w:type="gramStart"/>
+      <w:r>
+        <w:t>have to</w:t>
+      </w:r>
+      <w:proofErr w:type="gramEnd"/>
+      <w:r>
+        <w:t xml:space="preserve"> accept if you say something</w:t>
+      </w:r>
+    </w:p>
+    <w:p>
+      <w:r>
+        <w:t>00:28:47.240 --&gt; 00:29:24.300</w:t>
+      </w:r>
+      <w:r>
+        <w:br/>
+      </w:r>
+      <w:r>
+        <w:rPr>
+          <w:b/>
+          <w:bCs/>
+        </w:rPr>
+        <w:t>Martin Harrington</w:t>
+      </w:r>
+      <w:r>
+        <w:br/>
+        <w:t xml:space="preserve">if you put something on the Internet, you know, just accept that, that could be used against you. It could be copied, so just, you just </w:t>
+      </w:r>
+      <w:proofErr w:type="gramStart"/>
+      <w:r>
+        <w:t>have to</w:t>
+      </w:r>
+      <w:proofErr w:type="gramEnd"/>
+      <w:r>
+        <w:t xml:space="preserve"> be mindful of that and I think no matter what rules the government put in place, there's, and even if the businesses abide by them, all it takes is a breach and all your data or some of your data is out there. So, </w:t>
+      </w:r>
+      <w:proofErr w:type="gramStart"/>
+      <w:r>
+        <w:t>Just</w:t>
+      </w:r>
+      <w:proofErr w:type="gramEnd"/>
+      <w:r>
+        <w:t xml:space="preserve"> yeah, I think you just </w:t>
+      </w:r>
+      <w:proofErr w:type="spellStart"/>
+      <w:r>
+        <w:t>gotta</w:t>
+      </w:r>
+      <w:proofErr w:type="spellEnd"/>
+      <w:r>
+        <w:t xml:space="preserve"> be guarded and make sure you've got paper copies of things and accept that what you’ve put out there, could you know, have sensitivities. You just </w:t>
+      </w:r>
+      <w:proofErr w:type="spellStart"/>
+      <w:r>
+        <w:t>gotta</w:t>
+      </w:r>
+      <w:proofErr w:type="spellEnd"/>
+      <w:r>
+        <w:t xml:space="preserve"> be careful.</w:t>
+      </w:r>
+    </w:p>
+    <w:p>
+      <w:r>
+        <w:t>00:29:25.750 --&gt; 00:29:32.780</w:t>
+      </w:r>
+      <w:r>
+        <w:br/>
+      </w:r>
+      <w:r>
+        <w:rPr>
+          <w:b/>
+          <w:bCs/>
+        </w:rPr>
+        <w:t>Brandon McPherson</w:t>
+      </w:r>
+      <w:r>
+        <w:br/>
+        <w:t xml:space="preserve">That's </w:t>
+      </w:r>
+      <w:proofErr w:type="gramStart"/>
+      <w:r>
+        <w:t>really good</w:t>
+      </w:r>
+      <w:proofErr w:type="gramEnd"/>
+      <w:r>
+        <w:t xml:space="preserve">! Thank you very much for doing the interview with me Martin. It's been </w:t>
+      </w:r>
+      <w:proofErr w:type="gramStart"/>
+      <w:r>
+        <w:t>really good</w:t>
+      </w:r>
+      <w:proofErr w:type="gramEnd"/>
+      <w:r>
+        <w:t>.</w:t>
+      </w:r>
+    </w:p>
+    <w:p>
+      <w:r>
+        <w:t>00:29:33.270 --&gt; 00:29:34.060</w:t>
+      </w:r>
+      <w:r>
+        <w:br/>
+      </w:r>
+      <w:r>
+        <w:rPr>
+          <w:b/>
+          <w:bCs/>
+        </w:rPr>
+        <w:t>Martin Harrington</w:t>
+      </w:r>
+      <w:r>
+        <w:br/>
+        <w:t>Oh, you're welcome.</w:t>
+      </w:r>
+    </w:p>
+    <w:p>
+      <w:r>
+        <w:t>00:29:32.830 --&gt; 00:29:38.650</w:t>
+      </w:r>
+      <w:r>
+        <w:br/>
+      </w:r>
+      <w:r>
+        <w:rPr>
+          <w:b/>
+          <w:bCs/>
+        </w:rPr>
+        <w:t>Brandon McPherson</w:t>
+      </w:r>
+      <w:r>
+        <w:br/>
+        <w:t>Just taking the time out of your day to do this, so I've, I've learnt a lot, so thank you very much.</w:t>
+      </w:r>
+    </w:p>
+    <w:p>
+      <w:r>
+        <w:t>00:29:39.100 --&gt; 00:29:41.830</w:t>
+      </w:r>
+      <w:r>
+        <w:br/>
+      </w:r>
+      <w:r>
+        <w:rPr>
+          <w:b/>
+          <w:bCs/>
+        </w:rPr>
+        <w:t>Brandon McPherson</w:t>
+      </w:r>
+      <w:r>
+        <w:br/>
+        <w:t>Uhm yeah, thank you.</w:t>
+      </w:r>
+    </w:p>
+    <w:p>
+      <w:r>
+        <w:t>00:29:42.680 --&gt; 00:29:46.700</w:t>
+      </w:r>
+      <w:r>
+        <w:br/>
+      </w:r>
+      <w:r>
+        <w:rPr>
+          <w:b/>
+          <w:bCs/>
+        </w:rPr>
+        <w:t>Martin Harrington</w:t>
+      </w:r>
+      <w:r>
+        <w:br/>
+        <w:t xml:space="preserve">No worries, Brandon. Thank you for those, they they're good questions. They </w:t>
+      </w:r>
+      <w:proofErr w:type="gramStart"/>
+      <w:r>
+        <w:t>definitely got</w:t>
+      </w:r>
+      <w:proofErr w:type="gramEnd"/>
+      <w:r>
+        <w:t xml:space="preserve"> me thinking.</w:t>
+      </w:r>
+    </w:p>
+    <w:p>
+      <w:r>
+        <w:t>00:29:47.360 --&gt; 00:29:47.700</w:t>
+      </w:r>
+      <w:r>
+        <w:br/>
+      </w:r>
+      <w:r>
+        <w:rPr>
+          <w:b/>
+          <w:bCs/>
+        </w:rPr>
+        <w:t>Brandon McPherson</w:t>
+      </w:r>
+      <w:r>
+        <w:br/>
+        <w:t>Thanks.</w:t>
+      </w:r>
+    </w:p>
+    <w:p>
+      <w:r>
+        <w:t>00:29:47.990 --&gt; 00:29:50.330</w:t>
+      </w:r>
+      <w:r>
+        <w:br/>
+      </w:r>
+      <w:r>
+        <w:rPr>
+          <w:b/>
+          <w:bCs/>
+        </w:rPr>
+        <w:t>Martin Harrington</w:t>
+      </w:r>
+      <w:r>
+        <w:br/>
+        <w:t xml:space="preserve">Alright, well thanks very much, </w:t>
+      </w:r>
+      <w:proofErr w:type="spellStart"/>
+      <w:r>
+        <w:t>bye</w:t>
+      </w:r>
+      <w:proofErr w:type="spellEnd"/>
+      <w:r>
+        <w:t xml:space="preserve"> then.</w:t>
+      </w:r>
+    </w:p>
+    <w:p>
+      <w:r>
+        <w:t>00:29:50.690 --&gt; 00:29:51.330</w:t>
+      </w:r>
+      <w:r>
+        <w:br/>
+      </w:r>
+      <w:r>
+        <w:rPr>
+          <w:b/>
+          <w:bCs/>
+        </w:rPr>
+        <w:t>Brandon McPherson</w:t>
+      </w:r>
+      <w:r>
+        <w:br/>
+        <w:t>Thank you, bye.</w:t>
+      </w:r>
+    </w:p>
+    <w:p/>
+    <w:p/>
   </w:endnote>
 </w:endnotes>
 </file>
@@ -26993,7 +29655,6 @@
   <w:style w:type="character" w:default="1" w:styleId="DefaultParagraphFont">
     <w:name w:val="Default Paragraph Font"/>
     <w:uiPriority w:val="1"/>
-    <w:semiHidden/>
     <w:unhideWhenUsed/>
   </w:style>
   <w:style w:type="table" w:default="1" w:styleId="TableNormal">
@@ -28514,6 +31175,16 @@
 </file>
 
 <file path=customXml/item3.xml><?xml version="1.0" encoding="utf-8"?>
+<b:Sources xmlns:b="http://schemas.openxmlformats.org/officeDocument/2006/bibliography" xmlns="http://schemas.openxmlformats.org/officeDocument/2006/bibliography" SelectedStyle="\APASixthEditionOfficeOnline.xsl" StyleName="APA" Version="6"/>
+</file>
+
+<file path=customXml/item4.xml><?xml version="1.0" encoding="utf-8"?>
+<p:properties xmlns:p="http://schemas.microsoft.com/office/2006/metadata/properties" xmlns:xsi="http://www.w3.org/2001/XMLSchema-instance" xmlns:pc="http://schemas.microsoft.com/office/infopath/2007/PartnerControls">
+  <documentManagement/>
+</p:properties>
+</file>
+
+<file path=customXml/item5.xml><?xml version="1.0" encoding="utf-8"?>
 <ct:contentTypeSchema xmlns:ct="http://schemas.microsoft.com/office/2006/metadata/contentType" xmlns:ma="http://schemas.microsoft.com/office/2006/metadata/properties/metaAttributes" ct:_="" ma:_="" ma:contentTypeName="Document" ma:contentTypeID="0x0101002605EAE7F9DE4F4E94696AEE583F3B47" ma:contentTypeVersion="8" ma:contentTypeDescription="Create a new document." ma:contentTypeScope="" ma:versionID="f94fec3dc6bc4f9056f2b126fd44248d">
   <xsd:schema xmlns:xsd="http://www.w3.org/2001/XMLSchema" xmlns:xs="http://www.w3.org/2001/XMLSchema" xmlns:p="http://schemas.microsoft.com/office/2006/metadata/properties" xmlns:ns2="7554641d-39f6-4c12-af1a-8f42d3e9b3aa" xmlns:ns3="d9e41ffc-5a6f-4f47-9a5b-99e661bafd1d" targetNamespace="http://schemas.microsoft.com/office/2006/metadata/properties" ma:root="true" ma:fieldsID="98b04ded115f4aa374e74a8c23a64b82" ns2:_="" ns3:_="">
     <xsd:import namespace="7554641d-39f6-4c12-af1a-8f42d3e9b3aa"/>
@@ -28704,16 +31375,6 @@
 </ct:contentTypeSchema>
 </file>
 
-<file path=customXml/item4.xml><?xml version="1.0" encoding="utf-8"?>
-<p:properties xmlns:p="http://schemas.microsoft.com/office/2006/metadata/properties" xmlns:xsi="http://www.w3.org/2001/XMLSchema-instance" xmlns:pc="http://schemas.microsoft.com/office/infopath/2007/PartnerControls">
-  <documentManagement/>
-</p:properties>
-</file>
-
-<file path=customXml/item5.xml><?xml version="1.0" encoding="utf-8"?>
-<b:Sources xmlns:b="http://schemas.openxmlformats.org/officeDocument/2006/bibliography" xmlns="http://schemas.openxmlformats.org/officeDocument/2006/bibliography" SelectedStyle="\APASixthEditionOfficeOnline.xsl" StyleName="APA" Version="6"/>
-</file>
-
 <file path=customXml/itemProps1.xml><?xml version="1.0" encoding="utf-8"?>
 <ds:datastoreItem xmlns:ds="http://schemas.openxmlformats.org/officeDocument/2006/customXml" ds:itemID="{55AF091B-3C7A-41E3-B477-F2FDAA23CFDA}">
   <ds:schemaRefs>
@@ -28731,6 +31392,23 @@
 </file>
 
 <file path=customXml/itemProps3.xml><?xml version="1.0" encoding="utf-8"?>
+<ds:datastoreItem xmlns:ds="http://schemas.openxmlformats.org/officeDocument/2006/customXml" ds:itemID="{2A4475DC-FEA1-448D-B77C-7357B573A109}">
+  <ds:schemaRefs>
+    <ds:schemaRef ds:uri="http://schemas.openxmlformats.org/officeDocument/2006/bibliography"/>
+  </ds:schemaRefs>
+</ds:datastoreItem>
+</file>
+
+<file path=customXml/itemProps4.xml><?xml version="1.0" encoding="utf-8"?>
+<ds:datastoreItem xmlns:ds="http://schemas.openxmlformats.org/officeDocument/2006/customXml" ds:itemID="{060A577B-C88F-4D7F-8AE9-3AADD39FB869}">
+  <ds:schemaRefs>
+    <ds:schemaRef ds:uri="http://schemas.microsoft.com/office/2006/metadata/properties"/>
+    <ds:schemaRef ds:uri="http://schemas.microsoft.com/office/infopath/2007/PartnerControls"/>
+  </ds:schemaRefs>
+</ds:datastoreItem>
+</file>
+
+<file path=customXml/itemProps5.xml><?xml version="1.0" encoding="utf-8"?>
 <ds:datastoreItem xmlns:ds="http://schemas.openxmlformats.org/officeDocument/2006/customXml" ds:itemID="{055AEA56-5D2C-4365-87F4-ABCF8233AA66}">
   <ds:schemaRefs>
     <ds:schemaRef ds:uri="http://schemas.microsoft.com/office/2006/metadata/contentType"/>
@@ -28747,21 +31425,4 @@
     <ds:schemaRef ds:uri="http://schemas.microsoft.com/internal/obd"/>
   </ds:schemaRefs>
 </ds:datastoreItem>
-</file>
-
-<file path=customXml/itemProps4.xml><?xml version="1.0" encoding="utf-8"?>
-<ds:datastoreItem xmlns:ds="http://schemas.openxmlformats.org/officeDocument/2006/customXml" ds:itemID="{060A577B-C88F-4D7F-8AE9-3AADD39FB869}">
-  <ds:schemaRefs>
-    <ds:schemaRef ds:uri="http://schemas.microsoft.com/office/2006/metadata/properties"/>
-    <ds:schemaRef ds:uri="http://schemas.microsoft.com/office/infopath/2007/PartnerControls"/>
-  </ds:schemaRefs>
-</ds:datastoreItem>
-</file>
-
-<file path=customXml/itemProps5.xml><?xml version="1.0" encoding="utf-8"?>
-<ds:datastoreItem xmlns:ds="http://schemas.openxmlformats.org/officeDocument/2006/customXml" ds:itemID="{2A4475DC-FEA1-448D-B77C-7357B573A109}">
-  <ds:schemaRefs>
-    <ds:schemaRef ds:uri="http://schemas.openxmlformats.org/officeDocument/2006/bibliography"/>
-  </ds:schemaRefs>
-</ds:datastoreItem>
 </file>
</xml_diff>